<commit_message>
Dodano opis niezawodnościowy oraz wstępne diagramy
</commit_message>
<xml_diff>
--- a/NSK_projekt.docx
+++ b/NSK_projekt.docx
@@ -1,6 +1,6 @@
 
 <file path=word/document.xml><?xml version="1.0" encoding="utf-8"?>
-<w:document xmlns:wpc="http://schemas.microsoft.com/office/word/2010/wordprocessingCanvas" xmlns:cx="http://schemas.microsoft.com/office/drawing/2014/chartex" xmlns:cx1="http://schemas.microsoft.com/office/drawing/2015/9/8/chartex" xmlns:cx2="http://schemas.microsoft.com/office/drawing/2015/10/21/chartex" xmlns:cx3="http://schemas.microsoft.com/office/drawing/2016/5/9/chartex" xmlns:cx4="http://schemas.microsoft.com/office/drawing/2016/5/10/chartex" xmlns:cx5="http://schemas.microsoft.com/office/drawing/2016/5/11/chartex" xmlns:cx6="http://schemas.microsoft.com/office/drawing/2016/5/12/chartex" xmlns:cx7="http://schemas.microsoft.com/office/drawing/2016/5/13/chartex" xmlns:cx8="http://schemas.microsoft.com/office/drawing/2016/5/14/chartex" xmlns:mc="http://schemas.openxmlformats.org/markup-compatibility/2006" xmlns:aink="http://schemas.microsoft.com/office/drawing/2016/ink" xmlns:am3d="http://schemas.microsoft.com/office/drawing/2017/model3d" xmlns:o="urn:schemas-microsoft-com:office:office" xmlns:oel="http://schemas.microsoft.com/office/2019/extlst" xmlns:r="http://schemas.openxmlformats.org/officeDocument/2006/relationships" xmlns:m="http://schemas.openxmlformats.org/officeDocument/2006/math" xmlns:v="urn:schemas-microsoft-com:vml" xmlns:wp14="http://schemas.microsoft.com/office/word/2010/wordprocessingDrawing" xmlns:wp="http://schemas.openxmlformats.org/drawingml/2006/wordprocessingDrawing" xmlns:w10="urn:schemas-microsoft-com:office:word" xmlns:w="http://schemas.openxmlformats.org/wordprocessingml/2006/main" xmlns:w14="http://schemas.microsoft.com/office/word/2010/wordml" xmlns:w15="http://schemas.microsoft.com/office/word/2012/wordml" xmlns:w16cex="http://schemas.microsoft.com/office/word/2018/wordml/cex" xmlns:w16cid="http://schemas.microsoft.com/office/word/2016/wordml/cid" xmlns:w16="http://schemas.microsoft.com/office/word/2018/wordml" xmlns:w16sdtdh="http://schemas.microsoft.com/office/word/2020/wordml/sdtdatahash" xmlns:w16se="http://schemas.microsoft.com/office/word/2015/wordml/symex" xmlns:wpg="http://schemas.microsoft.com/office/word/2010/wordprocessingGroup" xmlns:wpi="http://schemas.microsoft.com/office/word/2010/wordprocessingInk" xmlns:wne="http://schemas.microsoft.com/office/word/2006/wordml" xmlns:wps="http://schemas.microsoft.com/office/word/2010/wordprocessingShape" mc:Ignorable="w14 w15 w16se w16cid w16 w16cex w16sdtdh wp14">
+<w:document xmlns:wpc="http://schemas.microsoft.com/office/word/2010/wordprocessingCanvas" xmlns:cx="http://schemas.microsoft.com/office/drawing/2014/chartex" xmlns:cx1="http://schemas.microsoft.com/office/drawing/2015/9/8/chartex" xmlns:cx2="http://schemas.microsoft.com/office/drawing/2015/10/21/chartex" xmlns:cx3="http://schemas.microsoft.com/office/drawing/2016/5/9/chartex" xmlns:cx4="http://schemas.microsoft.com/office/drawing/2016/5/10/chartex" xmlns:cx5="http://schemas.microsoft.com/office/drawing/2016/5/11/chartex" xmlns:cx6="http://schemas.microsoft.com/office/drawing/2016/5/12/chartex" xmlns:cx7="http://schemas.microsoft.com/office/drawing/2016/5/13/chartex" xmlns:cx8="http://schemas.microsoft.com/office/drawing/2016/5/14/chartex" xmlns:mc="http://schemas.openxmlformats.org/markup-compatibility/2006" xmlns:aink="http://schemas.microsoft.com/office/drawing/2016/ink" xmlns:am3d="http://schemas.microsoft.com/office/drawing/2017/model3d" xmlns:o="urn:schemas-microsoft-com:office:office" xmlns:oel="http://schemas.microsoft.com/office/2019/extlst" xmlns:r="http://schemas.openxmlformats.org/officeDocument/2006/relationships" xmlns:m="http://schemas.openxmlformats.org/officeDocument/2006/math" xmlns:v="urn:schemas-microsoft-com:vml" xmlns:wp14="http://schemas.microsoft.com/office/word/2010/wordprocessingDrawing" xmlns:wp="http://schemas.openxmlformats.org/drawingml/2006/wordprocessingDrawing" xmlns:w10="urn:schemas-microsoft-com:office:word" xmlns:w="http://schemas.openxmlformats.org/wordprocessingml/2006/main" xmlns:w14="http://schemas.microsoft.com/office/word/2010/wordml" xmlns:w15="http://schemas.microsoft.com/office/word/2012/wordml" xmlns:w16cex="http://schemas.microsoft.com/office/word/2018/wordml/cex" xmlns:w16cid="http://schemas.microsoft.com/office/word/2016/wordml/cid" xmlns:w16="http://schemas.microsoft.com/office/word/2018/wordml" xmlns:w16du="http://schemas.microsoft.com/office/word/2023/wordml/word16du" xmlns:w16sdtdh="http://schemas.microsoft.com/office/word/2020/wordml/sdtdatahash" xmlns:w16sdtfl="http://schemas.microsoft.com/office/word/2024/wordml/sdtformatlock" xmlns:w16se="http://schemas.microsoft.com/office/word/2015/wordml/symex" xmlns:wpg="http://schemas.microsoft.com/office/word/2010/wordprocessingGroup" xmlns:wpi="http://schemas.microsoft.com/office/word/2010/wordprocessingInk" xmlns:wne="http://schemas.microsoft.com/office/word/2006/wordml" xmlns:wps="http://schemas.microsoft.com/office/word/2010/wordprocessingShape" mc:Ignorable="w14 w15 w16se w16cid w16 w16cex w16sdtdh w16sdtfl w16du wp14">
   <w:body>
     <w:tbl>
       <w:tblPr>
@@ -10,7 +10,7 @@
       </w:tblPr>
       <w:tblGrid>
         <w:gridCol w:w="3681"/>
-        <w:gridCol w:w="5381"/>
+        <w:gridCol w:w="5380"/>
       </w:tblGrid>
       <w:tr>
         <w:tc>
@@ -178,121 +178,413 @@
     <w:p/>
     <w:p>
       <w:pPr>
+        <w:pStyle w:val="Nagwek1"/>
+      </w:pPr>
+      <w:r>
+        <w:t>Opis ogólny systemu</w:t>
+      </w:r>
+    </w:p>
+    <w:p>
+      <w:pPr>
+        <w:jc w:val="both"/>
+      </w:pPr>
+      <w:r>
+        <w:t xml:space="preserve">Projektowany system komputerowy stanowi </w:t>
+      </w:r>
+      <w:r>
         <w:rPr>
           <w:b/>
           <w:bCs/>
         </w:rPr>
-      </w:pPr>
+        <w:t>inteligentny system sterowania domem (Smart Home)</w:t>
+      </w:r>
+      <w:r>
+        <w:t>, który umożliwia automatyczne sterowanie i monitorowanie najważniejszych funkcji budynku – oświetlenia, bezpieczeństwa oraz dostępu</w:t>
+      </w:r>
+      <w:r>
+        <w:t xml:space="preserve"> do bud</w:t>
+      </w:r>
+      <w:r>
+        <w:t>y</w:t>
+      </w:r>
+      <w:r>
+        <w:t>nku.</w:t>
+      </w:r>
+    </w:p>
+    <w:p>
+      <w:pPr>
+        <w:jc w:val="both"/>
+      </w:pPr>
+      <w:r>
+        <w:t xml:space="preserve">System został zaprojektowany w oparciu o </w:t>
+      </w:r>
       <w:r>
         <w:rPr>
           <w:b/>
           <w:bCs/>
         </w:rPr>
-        <w:t>1. Opis ogólny systemu</w:t>
-      </w:r>
-    </w:p>
-    <w:p>
-      <w:r>
-        <w:t xml:space="preserve">Projektowany system komputerowy stanowi </w:t>
+        <w:t>osiem elementów nieodnawialnych</w:t>
+      </w:r>
+      <w:r>
+        <w:t>, które po awarii wymagają wymiany.</w:t>
+      </w:r>
+    </w:p>
+    <w:p>
+      <w:pPr>
+        <w:jc w:val="both"/>
+      </w:pPr>
+      <w:r>
+        <w:t xml:space="preserve">Całość jest zintegrowana poprzez </w:t>
       </w:r>
       <w:r>
         <w:rPr>
           <w:b/>
           <w:bCs/>
         </w:rPr>
-        <w:t>inteligentny system sterowania domem (Smart Home)</w:t>
-      </w:r>
-      <w:r>
-        <w:t>, który umożliwia automatyczne sterowanie i monitorowanie najważniejszych funkcji budynku – oświetlenia, bezpieczeństwa oraz dostępu</w:t>
-      </w:r>
-      <w:r>
-        <w:t xml:space="preserve"> do bud</w:t>
-      </w:r>
-      <w:r>
-        <w:t>y</w:t>
-      </w:r>
-      <w:r>
-        <w:t>nku.</w:t>
-      </w:r>
-      <w:r>
-        <w:br/>
-        <w:t xml:space="preserve">System został zaprojektowany w oparciu o </w:t>
+        <w:t>sieć Wi-Fi</w:t>
+      </w:r>
+      <w:r>
+        <w:t xml:space="preserve"> oraz </w:t>
       </w:r>
       <w:r>
         <w:rPr>
           <w:b/>
           <w:bCs/>
         </w:rPr>
-        <w:t>osiem elementów nieodnawialnych</w:t>
-      </w:r>
-      <w:r>
-        <w:t>, które po awarii wymagają wymiany.</w:t>
-      </w:r>
-      <w:r>
-        <w:br/>
-        <w:t xml:space="preserve">Całość jest zintegrowana poprzez </w:t>
-      </w:r>
+        <w:t>lokalny kontroler (hub)</w:t>
+      </w:r>
+      <w:r>
+        <w:t>, który zarządza wszystkimi urządzeniami.</w:t>
+      </w:r>
+    </w:p>
+    <w:p>
+      <w:pPr>
+        <w:spacing w:after="0"/>
+      </w:pPr>
+      <w:r>
+        <w:t>System ma na celu:</w:t>
+      </w:r>
+    </w:p>
+    <w:p>
+      <w:pPr>
+        <w:pStyle w:val="Punktory"/>
+      </w:pPr>
+      <w:r>
+        <w:t>zwiększenie komfortu użytkowników (np. automatyczne włączanie światła, sterowanie temperaturą),</w:t>
+      </w:r>
+    </w:p>
+    <w:p>
+      <w:pPr>
+        <w:pStyle w:val="Punktory"/>
+      </w:pPr>
+      <w:r>
+        <w:t>poprawę bezpieczeństwa (alarm, zamek elektroniczny, kamera),</w:t>
+      </w:r>
+    </w:p>
+    <w:p>
+      <w:pPr>
+        <w:pStyle w:val="Punktory"/>
+      </w:pPr>
+      <w:r>
+        <w:t>zwiększenie efektywności energetycznej (sterowanie ogrzewaniem i oświetleniem).</w:t>
+      </w:r>
+    </w:p>
+    <w:p>
+      <w:pPr>
+        <w:pStyle w:val="Nagwek1"/>
+      </w:pPr>
+      <w:r>
+        <w:t>Zasada działania systemu</w:t>
+      </w:r>
+    </w:p>
+    <w:p>
+      <w:r>
+        <w:t>System działa w oparciu o poniższe zasady:</w:t>
+      </w:r>
+    </w:p>
+    <w:p>
+      <w:pPr>
+        <w:pStyle w:val="Numerowanie"/>
+      </w:pPr>
       <w:r>
         <w:rPr>
           <w:b/>
           <w:bCs/>
         </w:rPr>
-        <w:t>sieć Wi-Fi</w:t>
-      </w:r>
-      <w:r>
-        <w:t xml:space="preserve"> oraz </w:t>
+        <w:t>Centralny kontroler (hub)</w:t>
+      </w:r>
+      <w:r>
+        <w:t xml:space="preserve"> gromadzi dane z czujników i urządzeń oraz przetwarza je zgodnie z ustalonymi regułami automatyki.</w:t>
+      </w:r>
+    </w:p>
+    <w:p>
+      <w:pPr>
+        <w:pStyle w:val="Numerowanie"/>
+      </w:pPr>
+      <w:r>
+        <w:t>Po wykryciu określonego zdarzenia (np. ruchu, otwarcia drzwi, przekroczenia temperatury) kontroler wysyła odpowiednie polecenie do urządzeń wykonawczych, np. włączenia oświetlenia, zamknięcia drzwi lub aktywacji alarmu.</w:t>
+      </w:r>
+    </w:p>
+    <w:p>
+      <w:pPr>
+        <w:pStyle w:val="Numerowanie"/>
+      </w:pPr>
+      <w:r>
+        <w:t xml:space="preserve">Wszystkie elementy komunikują się ze sobą za pośrednictwem </w:t>
       </w:r>
       <w:r>
         <w:rPr>
           <w:b/>
           <w:bCs/>
         </w:rPr>
-        <w:t>lokalny kontroler (hub)</w:t>
-      </w:r>
-      <w:r>
-        <w:t>, który zarządza wszystkimi urządzeniami.</w:t>
-      </w:r>
-    </w:p>
-    <w:p>
-      <w:r>
-        <w:t>System ma na celu:</w:t>
-      </w:r>
-    </w:p>
-    <w:p>
-      <w:pPr>
+        <w:t>routera Wi-Fi</w:t>
+      </w:r>
+      <w:r>
+        <w:t>, tworząc lokalną sieć komputerową.</w:t>
+      </w:r>
+    </w:p>
+    <w:p>
+      <w:pPr>
+        <w:pStyle w:val="Numerowanie"/>
+      </w:pPr>
+      <w:r>
+        <w:lastRenderedPageBreak/>
+        <w:t>Użytkownik ma dostęp do systemu za pomocą aplikacji mobilnej lub przeglądarki internetowej, dzięki czemu może sterować domem zdalnie i otrzymywać powiadomienia.</w:t>
+      </w:r>
+    </w:p>
+    <w:p>
+      <w:pPr>
+        <w:pStyle w:val="Numerowanie"/>
+      </w:pPr>
+      <w:r>
+        <w:t>System działa automatycznie, a w przypadku utraty połączenia z Internetem nadal może wykonywać zaprogramowane scenariusze lokalne.</w:t>
+      </w:r>
+    </w:p>
+    <w:p>
+      <w:pPr>
+        <w:pStyle w:val="Nagwek1"/>
+      </w:pPr>
+      <w:r>
+        <w:t>Opis poszczególnych elementów systemu</w:t>
+      </w:r>
+    </w:p>
+    <w:p>
+      <w:pPr>
+        <w:pStyle w:val="Akapitzlist"/>
+        <w:numPr>
+          <w:ilvl w:val="1"/>
+          <w:numId w:val="22"/>
+        </w:numPr>
+        <w:tabs>
+          <w:tab w:val="clear" w:pos="1440"/>
+        </w:tabs>
+        <w:ind w:left="284" w:hanging="284"/>
+        <w:rPr>
+          <w:b/>
+          <w:bCs/>
+        </w:rPr>
+      </w:pPr>
+      <w:r>
+        <w:rPr>
+          <w:b/>
+          <w:bCs/>
+        </w:rPr>
+        <w:t>Centralny kontroler (Hub domowy)</w:t>
+      </w:r>
+    </w:p>
+    <w:p>
+      <w:r>
+        <w:rPr>
+          <w:b/>
+          <w:bCs/>
+        </w:rPr>
+        <w:t>Przykład rzeczywisty:</w:t>
+      </w:r>
+      <w:r>
+        <w:t xml:space="preserve"> </w:t>
+      </w:r>
+      <w:proofErr w:type="spellStart"/>
+      <w:r>
+        <w:rPr>
+          <w:i/>
+          <w:iCs/>
+        </w:rPr>
+        <w:t>Raspberry</w:t>
+      </w:r>
+      <w:proofErr w:type="spellEnd"/>
+      <w:r>
+        <w:rPr>
+          <w:i/>
+          <w:iCs/>
+        </w:rPr>
+        <w:t xml:space="preserve"> Pi 4 Model B</w:t>
+      </w:r>
+    </w:p>
+    <w:p>
+      <w:r>
+        <w:rPr>
+          <w:b/>
+          <w:bCs/>
+        </w:rPr>
+        <w:t>Funkcja:</w:t>
+      </w:r>
+      <w:r>
+        <w:br/>
+        <w:t>Stanowi centrum zarządzania całym systemem. Odpowiada za gromadzenie danych z urządzeń, ich analizę oraz wykonywanie reguł automatyki.</w:t>
+      </w:r>
+    </w:p>
+    <w:p>
+      <w:r>
+        <w:rPr>
+          <w:b/>
+          <w:bCs/>
+        </w:rPr>
+        <w:t>Zasada działania:</w:t>
+      </w:r>
+    </w:p>
+    <w:p>
+      <w:pPr>
+        <w:pStyle w:val="Punktory"/>
+        <w:rPr>
+          <w:lang w:val="en-US"/>
+        </w:rPr>
+      </w:pPr>
+      <w:r>
+        <w:t xml:space="preserve">Na urządzeniu zainstalowany jest system operacyjny (np. </w:t>
+      </w:r>
+      <w:r>
+        <w:rPr>
+          <w:lang w:val="en-US"/>
+        </w:rPr>
+        <w:t xml:space="preserve">Home Assistant OS </w:t>
+      </w:r>
+      <w:proofErr w:type="spellStart"/>
+      <w:r>
+        <w:rPr>
+          <w:lang w:val="en-US"/>
+        </w:rPr>
+        <w:t>lub</w:t>
+      </w:r>
+      <w:proofErr w:type="spellEnd"/>
+      <w:r>
+        <w:rPr>
+          <w:lang w:val="en-US"/>
+        </w:rPr>
+        <w:t xml:space="preserve"> </w:t>
+      </w:r>
+      <w:proofErr w:type="spellStart"/>
+      <w:r>
+        <w:rPr>
+          <w:lang w:val="en-US"/>
+        </w:rPr>
+        <w:t>OpenHAB</w:t>
+      </w:r>
+      <w:proofErr w:type="spellEnd"/>
+      <w:r>
+        <w:rPr>
+          <w:lang w:val="en-US"/>
+        </w:rPr>
+        <w:t>).</w:t>
+      </w:r>
+    </w:p>
+    <w:p>
+      <w:pPr>
+        <w:pStyle w:val="Punktory"/>
+      </w:pPr>
+      <w:r>
+        <w:t>Hub komunikuje się z urządzeniami przez sieć Wi-Fi lub Ethernet.</w:t>
+      </w:r>
+    </w:p>
+    <w:p>
+      <w:pPr>
+        <w:pStyle w:val="Punktory"/>
+      </w:pPr>
+      <w:r>
+        <w:t>Steruje oświetleniem, zamkiem, termostatem i systemem alarmowym.</w:t>
+      </w:r>
+    </w:p>
+    <w:p>
+      <w:pPr>
+        <w:pStyle w:val="Punktory"/>
+      </w:pPr>
+      <w:r>
+        <w:t>Przetwarza dane lokalnie i umożliwia dostęp zdalny przez aplikację mobilną.</w:t>
+      </w:r>
+    </w:p>
+    <w:p>
+      <w:r>
+        <w:rPr>
+          <w:b/>
+          <w:bCs/>
+        </w:rPr>
+        <w:t>Dane techniczne:</w:t>
+      </w:r>
+    </w:p>
+    <w:p>
+      <w:pPr>
+        <w:pStyle w:val="Punktory"/>
+        <w:rPr>
+          <w:lang w:val="en-US"/>
+        </w:rPr>
+      </w:pPr>
+      <w:proofErr w:type="spellStart"/>
+      <w:r>
+        <w:rPr>
+          <w:lang w:val="en-US"/>
+        </w:rPr>
+        <w:t>Procesor</w:t>
+      </w:r>
+      <w:proofErr w:type="spellEnd"/>
+      <w:r>
+        <w:rPr>
+          <w:lang w:val="en-US"/>
+        </w:rPr>
+        <w:t>: Broadcom BCM2711 Quad-core 1.5 GHz</w:t>
+      </w:r>
+    </w:p>
+    <w:p>
+      <w:pPr>
+        <w:pStyle w:val="Punktory"/>
+      </w:pPr>
+      <w:r>
+        <w:t>RAM: 4 GB</w:t>
+      </w:r>
+    </w:p>
+    <w:p>
+      <w:pPr>
+        <w:pStyle w:val="Punktory"/>
+      </w:pPr>
+      <w:r>
+        <w:t>Łączność: Wi-Fi, Bluetooth, Ethernet</w:t>
+      </w:r>
+    </w:p>
+    <w:p>
+      <w:pPr>
+        <w:pStyle w:val="Punktory"/>
+      </w:pPr>
+      <w:r>
+        <w:t>Pobór mocy: ok. 7 W</w:t>
+      </w:r>
+    </w:p>
+    <w:p>
+      <w:pPr>
+        <w:pStyle w:val="Punktory"/>
+      </w:pPr>
+      <w:r>
+        <w:t>MTTF (szacowany): 100 000 h</w:t>
+      </w:r>
+    </w:p>
+    <w:p>
+      <w:pPr>
+        <w:pStyle w:val="Akapitzlist"/>
         <w:numPr>
           <w:ilvl w:val="0"/>
-          <w:numId w:val="2"/>
+          <w:numId w:val="22"/>
         </w:numPr>
-      </w:pPr>
-      <w:r>
-        <w:t>zwiększenie komfortu użytkowników (np. automatyczne włączanie światła, sterowanie temperaturą),</w:t>
-      </w:r>
-    </w:p>
-    <w:p>
-      <w:pPr>
-        <w:numPr>
-          <w:ilvl w:val="0"/>
-          <w:numId w:val="2"/>
-        </w:numPr>
-      </w:pPr>
-      <w:r>
-        <w:t>poprawę bezpieczeństwa (alarm, zamek elektroniczny, kamera),</w:t>
-      </w:r>
-    </w:p>
-    <w:p>
-      <w:pPr>
-        <w:numPr>
-          <w:ilvl w:val="0"/>
-          <w:numId w:val="2"/>
-        </w:numPr>
-      </w:pPr>
-      <w:r>
-        <w:t>zwiększenie efektywności energetycznej (sterowanie ogrzewaniem i oświetleniem).</w:t>
-      </w:r>
-    </w:p>
-    <w:p>
-      <w:pPr>
+        <w:tabs>
+          <w:tab w:val="clear" w:pos="720"/>
+        </w:tabs>
+        <w:ind w:left="284" w:hanging="284"/>
         <w:rPr>
           <w:b/>
           <w:bCs/>
@@ -303,307 +595,7 @@
           <w:b/>
           <w:bCs/>
         </w:rPr>
-        <w:t>2. Zasada działania systemu</w:t>
-      </w:r>
-    </w:p>
-    <w:p>
-      <w:pPr>
-        <w:numPr>
-          <w:ilvl w:val="0"/>
-          <w:numId w:val="3"/>
-        </w:numPr>
-      </w:pPr>
-      <w:r>
-        <w:rPr>
-          <w:b/>
-          <w:bCs/>
-        </w:rPr>
-        <w:t>Centralny kontroler (hub)</w:t>
-      </w:r>
-      <w:r>
-        <w:t xml:space="preserve"> gromadzi dane z czujników i urządzeń oraz przetwarza je zgodnie z ustalonymi regułami automatyki.</w:t>
-      </w:r>
-    </w:p>
-    <w:p>
-      <w:pPr>
-        <w:numPr>
-          <w:ilvl w:val="0"/>
-          <w:numId w:val="3"/>
-        </w:numPr>
-      </w:pPr>
-      <w:r>
-        <w:t>Po wykryciu określonego zdarzenia (np. ruchu, otwarcia drzwi, przekroczenia temperatury) kontroler wysyła odpowiednie polecenie do urządzeń wykonawczych, np. włączenia oświetlenia, zamknięcia drzwi lub aktywacji alarmu.</w:t>
-      </w:r>
-    </w:p>
-    <w:p>
-      <w:pPr>
-        <w:numPr>
-          <w:ilvl w:val="0"/>
-          <w:numId w:val="3"/>
-        </w:numPr>
-      </w:pPr>
-      <w:r>
-        <w:t xml:space="preserve">Wszystkie elementy komunikują się ze sobą za pośrednictwem </w:t>
-      </w:r>
-      <w:r>
-        <w:rPr>
-          <w:b/>
-          <w:bCs/>
-        </w:rPr>
-        <w:t>routera Wi-Fi</w:t>
-      </w:r>
-      <w:r>
-        <w:t>, tworząc lokalną sieć komputerową.</w:t>
-      </w:r>
-    </w:p>
-    <w:p>
-      <w:pPr>
-        <w:numPr>
-          <w:ilvl w:val="0"/>
-          <w:numId w:val="3"/>
-        </w:numPr>
-      </w:pPr>
-      <w:r>
-        <w:t>Użytkownik ma dostęp do systemu za pomocą aplikacji mobilnej lub przeglądarki internetowej, dzięki czemu może sterować domem zdalnie i otrzymywać powiadomienia.</w:t>
-      </w:r>
-    </w:p>
-    <w:p>
-      <w:pPr>
-        <w:numPr>
-          <w:ilvl w:val="0"/>
-          <w:numId w:val="3"/>
-        </w:numPr>
-      </w:pPr>
-      <w:r>
-        <w:lastRenderedPageBreak/>
-        <w:t>System działa automatycznie, a w przypadku utraty połączenia z Internetem nadal może wykonywać zaprogramowane scenariusze lokalne.</w:t>
-      </w:r>
-    </w:p>
-    <w:p>
-      <w:pPr>
-        <w:rPr>
-          <w:b/>
-          <w:bCs/>
-        </w:rPr>
-      </w:pPr>
-      <w:r>
-        <w:rPr>
-          <w:b/>
-          <w:bCs/>
-        </w:rPr>
-        <w:t>3. Opis poszczególnych elementów systemu</w:t>
-      </w:r>
-    </w:p>
-    <w:p>
-      <w:pPr>
-        <w:rPr>
-          <w:b/>
-          <w:bCs/>
-        </w:rPr>
-      </w:pPr>
-      <w:r>
-        <w:rPr>
-          <w:b/>
-          <w:bCs/>
-        </w:rPr>
-        <w:t>1. Centralny kontroler (Hub domowy)</w:t>
-      </w:r>
-    </w:p>
-    <w:p>
-      <w:r>
-        <w:rPr>
-          <w:b/>
-          <w:bCs/>
-        </w:rPr>
-        <w:t>Przykład rzeczywisty:</w:t>
-      </w:r>
-      <w:r>
-        <w:t xml:space="preserve"> </w:t>
-      </w:r>
-      <w:proofErr w:type="spellStart"/>
-      <w:r>
-        <w:rPr>
-          <w:i/>
-          <w:iCs/>
-        </w:rPr>
-        <w:t>Raspberry</w:t>
-      </w:r>
-      <w:proofErr w:type="spellEnd"/>
-      <w:r>
-        <w:rPr>
-          <w:i/>
-          <w:iCs/>
-        </w:rPr>
-        <w:t xml:space="preserve"> Pi 4 Model B</w:t>
-      </w:r>
-    </w:p>
-    <w:p>
-      <w:r>
-        <w:rPr>
-          <w:b/>
-          <w:bCs/>
-        </w:rPr>
-        <w:t>Funkcja:</w:t>
-      </w:r>
-      <w:r>
-        <w:br/>
-        <w:t>Stanowi centrum zarządzania całym systemem. Odpowiada za gromadzenie danych z urządzeń, ich analizę oraz wykonywanie reguł automatyki.</w:t>
-      </w:r>
-    </w:p>
-    <w:p>
-      <w:r>
-        <w:rPr>
-          <w:b/>
-          <w:bCs/>
-        </w:rPr>
-        <w:t>Zasada działania:</w:t>
-      </w:r>
-    </w:p>
-    <w:p>
-      <w:pPr>
-        <w:numPr>
-          <w:ilvl w:val="0"/>
-          <w:numId w:val="4"/>
-        </w:numPr>
-      </w:pPr>
-      <w:r>
-        <w:t xml:space="preserve">Na urządzeniu zainstalowany jest system operacyjny (np. Home Assistant OS lub </w:t>
-      </w:r>
-      <w:proofErr w:type="spellStart"/>
-      <w:r>
-        <w:t>OpenHAB</w:t>
-      </w:r>
-      <w:proofErr w:type="spellEnd"/>
-      <w:r>
-        <w:t>).</w:t>
-      </w:r>
-    </w:p>
-    <w:p>
-      <w:pPr>
-        <w:numPr>
-          <w:ilvl w:val="0"/>
-          <w:numId w:val="4"/>
-        </w:numPr>
-      </w:pPr>
-      <w:r>
-        <w:t>Hub komunikuje się z urządzeniami przez sieć Wi-Fi lub Ethernet.</w:t>
-      </w:r>
-    </w:p>
-    <w:p>
-      <w:pPr>
-        <w:numPr>
-          <w:ilvl w:val="0"/>
-          <w:numId w:val="4"/>
-        </w:numPr>
-      </w:pPr>
-      <w:r>
-        <w:t>Steruje oświetleniem, zamkiem, termostatem i systemem alarmowym.</w:t>
-      </w:r>
-    </w:p>
-    <w:p>
-      <w:pPr>
-        <w:numPr>
-          <w:ilvl w:val="0"/>
-          <w:numId w:val="4"/>
-        </w:numPr>
-      </w:pPr>
-      <w:r>
-        <w:t>Przetwarza dane lokalnie i umożliwia dostęp zdalny przez aplikację mobilną.</w:t>
-      </w:r>
-    </w:p>
-    <w:p>
-      <w:r>
-        <w:rPr>
-          <w:b/>
-          <w:bCs/>
-        </w:rPr>
-        <w:t>Dane techniczne:</w:t>
-      </w:r>
-    </w:p>
-    <w:p>
-      <w:pPr>
-        <w:numPr>
-          <w:ilvl w:val="0"/>
-          <w:numId w:val="5"/>
-        </w:numPr>
-      </w:pPr>
-      <w:r>
-        <w:t xml:space="preserve">Procesor: </w:t>
-      </w:r>
-      <w:proofErr w:type="spellStart"/>
-      <w:r>
-        <w:t>Broadcom</w:t>
-      </w:r>
-      <w:proofErr w:type="spellEnd"/>
-      <w:r>
-        <w:t xml:space="preserve"> BCM2711 Quad-</w:t>
-      </w:r>
-      <w:proofErr w:type="spellStart"/>
-      <w:r>
-        <w:t>core</w:t>
-      </w:r>
-      <w:proofErr w:type="spellEnd"/>
-      <w:r>
-        <w:t xml:space="preserve"> 1.5 GHz</w:t>
-      </w:r>
-    </w:p>
-    <w:p>
-      <w:pPr>
-        <w:numPr>
-          <w:ilvl w:val="0"/>
-          <w:numId w:val="5"/>
-        </w:numPr>
-      </w:pPr>
-      <w:r>
-        <w:t>RAM: 4 GB</w:t>
-      </w:r>
-    </w:p>
-    <w:p>
-      <w:pPr>
-        <w:numPr>
-          <w:ilvl w:val="0"/>
-          <w:numId w:val="5"/>
-        </w:numPr>
-      </w:pPr>
-      <w:r>
-        <w:t>Łączność: Wi-Fi, Bluetooth, Ethernet</w:t>
-      </w:r>
-    </w:p>
-    <w:p>
-      <w:pPr>
-        <w:numPr>
-          <w:ilvl w:val="0"/>
-          <w:numId w:val="5"/>
-        </w:numPr>
-      </w:pPr>
-      <w:r>
-        <w:t>Pobór mocy: ok. 7 W</w:t>
-      </w:r>
-    </w:p>
-    <w:p>
-      <w:pPr>
-        <w:numPr>
-          <w:ilvl w:val="0"/>
-          <w:numId w:val="5"/>
-        </w:numPr>
-      </w:pPr>
-      <w:r>
-        <w:t>MTTF (szacowany): 100 000 h</w:t>
-      </w:r>
-    </w:p>
-    <w:p>
-      <w:pPr>
-        <w:rPr>
-          <w:b/>
-          <w:bCs/>
-        </w:rPr>
-      </w:pPr>
-      <w:r>
-        <w:rPr>
-          <w:b/>
-          <w:bCs/>
-        </w:rPr>
-        <w:t>2. System alarmowy (Wi-Fi)</w:t>
+        <w:t>System alarmowy (Wi-Fi)</w:t>
       </w:r>
     </w:p>
     <w:p>
@@ -685,6 +677,7 @@
         </w:numPr>
       </w:pPr>
       <w:r>
+        <w:lastRenderedPageBreak/>
         <w:t>W przypadku wykrycia zdarzenia alarmowego, centrala uruchamia syrenę i wysyła powiadomienie do użytkownika oraz do huba.</w:t>
       </w:r>
     </w:p>
@@ -696,7 +689,6 @@
         </w:numPr>
       </w:pPr>
       <w:r>
-        <w:lastRenderedPageBreak/>
         <w:t>Łączy się z routerem Wi-Fi, co umożliwia integrację z resztą systemu i sterowanie z aplikacji mobilnej.</w:t>
       </w:r>
     </w:p>
@@ -771,6 +763,15 @@
     </w:p>
     <w:p>
       <w:pPr>
+        <w:pStyle w:val="Akapitzlist"/>
+        <w:numPr>
+          <w:ilvl w:val="0"/>
+          <w:numId w:val="22"/>
+        </w:numPr>
+        <w:tabs>
+          <w:tab w:val="clear" w:pos="720"/>
+        </w:tabs>
+        <w:ind w:left="284" w:hanging="284"/>
         <w:rPr>
           <w:b/>
           <w:bCs/>
@@ -781,7 +782,7 @@
           <w:b/>
           <w:bCs/>
         </w:rPr>
-        <w:t>3. Router Wi-Fi (sieć domowa)</w:t>
+        <w:t>Router Wi-Fi (sieć domowa)</w:t>
       </w:r>
     </w:p>
     <w:p>
@@ -940,6 +941,15 @@
     </w:p>
     <w:p>
       <w:pPr>
+        <w:pStyle w:val="Akapitzlist"/>
+        <w:numPr>
+          <w:ilvl w:val="0"/>
+          <w:numId w:val="22"/>
+        </w:numPr>
+        <w:tabs>
+          <w:tab w:val="clear" w:pos="720"/>
+        </w:tabs>
+        <w:ind w:left="284" w:hanging="284"/>
         <w:rPr>
           <w:b/>
           <w:bCs/>
@@ -950,7 +960,7 @@
           <w:b/>
           <w:bCs/>
         </w:rPr>
-        <w:t>4. Inteligentny termostat</w:t>
+        <w:t>Inteligentny termostat</w:t>
       </w:r>
     </w:p>
     <w:p>
@@ -1010,6 +1020,7 @@
           <w:b/>
           <w:bCs/>
         </w:rPr>
+        <w:lastRenderedPageBreak/>
         <w:t>Funkcja:</w:t>
       </w:r>
       <w:r>
@@ -1023,7 +1034,6 @@
           <w:b/>
           <w:bCs/>
         </w:rPr>
-        <w:lastRenderedPageBreak/>
         <w:t>Zasada działania:</w:t>
       </w:r>
     </w:p>
@@ -1134,6 +1144,15 @@
     </w:p>
     <w:p>
       <w:pPr>
+        <w:pStyle w:val="Akapitzlist"/>
+        <w:numPr>
+          <w:ilvl w:val="0"/>
+          <w:numId w:val="22"/>
+        </w:numPr>
+        <w:tabs>
+          <w:tab w:val="clear" w:pos="720"/>
+        </w:tabs>
+        <w:ind w:left="284" w:hanging="284"/>
         <w:rPr>
           <w:b/>
           <w:bCs/>
@@ -1144,58 +1163,64 @@
           <w:b/>
           <w:bCs/>
         </w:rPr>
-        <w:t>5. Inteligentna żarówka LED</w:t>
-      </w:r>
-    </w:p>
-    <w:p>
+        <w:t>Inteligentna żarówka LED</w:t>
+      </w:r>
+    </w:p>
+    <w:p>
+      <w:pPr>
+        <w:rPr>
+          <w:lang w:val="en-US"/>
+        </w:rPr>
+      </w:pPr>
+      <w:proofErr w:type="spellStart"/>
       <w:r>
         <w:rPr>
           <w:b/>
           <w:bCs/>
-        </w:rPr>
-        <w:t>Przykład rzeczywisty:</w:t>
-      </w:r>
-      <w:r>
+          <w:lang w:val="en-US"/>
+        </w:rPr>
+        <w:t>Przykład</w:t>
+      </w:r>
+      <w:proofErr w:type="spellEnd"/>
+      <w:r>
+        <w:rPr>
+          <w:b/>
+          <w:bCs/>
+          <w:lang w:val="en-US"/>
+        </w:rPr>
+        <w:t xml:space="preserve"> </w:t>
+      </w:r>
+      <w:proofErr w:type="spellStart"/>
+      <w:r>
+        <w:rPr>
+          <w:b/>
+          <w:bCs/>
+          <w:lang w:val="en-US"/>
+        </w:rPr>
+        <w:t>rzeczywisty</w:t>
+      </w:r>
+      <w:proofErr w:type="spellEnd"/>
+      <w:r>
+        <w:rPr>
+          <w:b/>
+          <w:bCs/>
+          <w:lang w:val="en-US"/>
+        </w:rPr>
+        <w:t>:</w:t>
+      </w:r>
+      <w:r>
+        <w:rPr>
+          <w:lang w:val="en-US"/>
+        </w:rPr>
         <w:t xml:space="preserve"> </w:t>
       </w:r>
       <w:r>
         <w:rPr>
           <w:i/>
           <w:iCs/>
-        </w:rPr>
-        <w:t xml:space="preserve">Philips Hue White and </w:t>
-      </w:r>
-      <w:proofErr w:type="spellStart"/>
-      <w:r>
-        <w:rPr>
-          <w:i/>
-          <w:iCs/>
-        </w:rPr>
-        <w:t>Color</w:t>
-      </w:r>
-      <w:proofErr w:type="spellEnd"/>
-      <w:r>
-        <w:rPr>
-          <w:i/>
-          <w:iCs/>
-        </w:rPr>
-        <w:t xml:space="preserve"> </w:t>
-      </w:r>
-      <w:proofErr w:type="spellStart"/>
-      <w:r>
-        <w:rPr>
-          <w:i/>
-          <w:iCs/>
-        </w:rPr>
-        <w:t>Ambiance</w:t>
-      </w:r>
-      <w:proofErr w:type="spellEnd"/>
-      <w:r>
-        <w:rPr>
-          <w:i/>
-          <w:iCs/>
-        </w:rPr>
-        <w:t xml:space="preserve"> A19</w:t>
+          <w:lang w:val="en-US"/>
+        </w:rPr>
+        <w:t>Philips Hue White and Color Ambiance A19</w:t>
       </w:r>
     </w:p>
     <w:p>
@@ -1335,6 +1360,15 @@
     </w:p>
     <w:p>
       <w:pPr>
+        <w:pStyle w:val="Akapitzlist"/>
+        <w:numPr>
+          <w:ilvl w:val="0"/>
+          <w:numId w:val="22"/>
+        </w:numPr>
+        <w:tabs>
+          <w:tab w:val="clear" w:pos="720"/>
+        </w:tabs>
+        <w:ind w:left="284" w:hanging="284"/>
         <w:rPr>
           <w:b/>
           <w:bCs/>
@@ -1345,7 +1379,7 @@
           <w:b/>
           <w:bCs/>
         </w:rPr>
-        <w:t>6. Inteligentny zamek do drzwi</w:t>
+        <w:t>Inteligentny zamek do drzwi</w:t>
       </w:r>
     </w:p>
     <w:p>
@@ -1354,6 +1388,7 @@
           <w:b/>
           <w:bCs/>
         </w:rPr>
+        <w:lastRenderedPageBreak/>
         <w:t>Przykład rzeczywisty:</w:t>
       </w:r>
       <w:r>
@@ -1386,7 +1421,6 @@
           <w:b/>
           <w:bCs/>
         </w:rPr>
-        <w:lastRenderedPageBreak/>
         <w:t>Zasada działania:</w:t>
       </w:r>
     </w:p>
@@ -1505,6 +1539,15 @@
     </w:p>
     <w:p>
       <w:pPr>
+        <w:pStyle w:val="Akapitzlist"/>
+        <w:numPr>
+          <w:ilvl w:val="0"/>
+          <w:numId w:val="22"/>
+        </w:numPr>
+        <w:tabs>
+          <w:tab w:val="clear" w:pos="720"/>
+        </w:tabs>
+        <w:ind w:left="284" w:hanging="284"/>
         <w:rPr>
           <w:b/>
           <w:bCs/>
@@ -1515,7 +1558,7 @@
           <w:b/>
           <w:bCs/>
         </w:rPr>
-        <w:t>7. Czujnik ruchu (Wi-Fi)</w:t>
+        <w:t>Czujnik ruchu (Wi-Fi)</w:t>
       </w:r>
     </w:p>
     <w:p>
@@ -1689,11 +1732,21 @@
         </w:numPr>
       </w:pPr>
       <w:r>
+        <w:lastRenderedPageBreak/>
         <w:t>MTTF (szacowany): 17 520 h (ok. 2 lata)</w:t>
       </w:r>
     </w:p>
     <w:p>
       <w:pPr>
+        <w:pStyle w:val="Akapitzlist"/>
+        <w:numPr>
+          <w:ilvl w:val="0"/>
+          <w:numId w:val="22"/>
+        </w:numPr>
+        <w:tabs>
+          <w:tab w:val="clear" w:pos="720"/>
+        </w:tabs>
+        <w:ind w:left="284" w:hanging="284"/>
         <w:rPr>
           <w:b/>
           <w:bCs/>
@@ -1704,7 +1757,7 @@
           <w:b/>
           <w:bCs/>
         </w:rPr>
-        <w:t>8. Kamera IP do monitoringu</w:t>
+        <w:t>Kamera IP do monitoringu</w:t>
       </w:r>
     </w:p>
     <w:p>
@@ -1757,7 +1810,6 @@
           <w:b/>
           <w:bCs/>
         </w:rPr>
-        <w:lastRenderedPageBreak/>
         <w:t>Funkcja:</w:t>
       </w:r>
       <w:r>
@@ -1898,10 +1950,655 @@
         <w:t>MTTF (szacowany): 30 000 h</w:t>
       </w:r>
     </w:p>
-    <w:p/>
+    <w:p>
+      <w:pPr>
+        <w:pStyle w:val="Nagwek1"/>
+        <w:rPr>
+          <w:lang w:val="pl"/>
+        </w:rPr>
+      </w:pPr>
+      <w:r>
+        <w:rPr>
+          <w:lang w:val="pl"/>
+        </w:rPr>
+        <w:t>S</w:t>
+      </w:r>
+      <w:r>
+        <w:rPr>
+          <w:lang w:val="pl"/>
+        </w:rPr>
+        <w:t>chemat funkcjonalny systemu</w:t>
+      </w:r>
+    </w:p>
+    <w:p>
+      <w:pPr>
+        <w:rPr>
+          <w:lang w:val="pl"/>
+        </w:rPr>
+      </w:pPr>
+    </w:p>
+    <w:p>
+      <w:pPr>
+        <w:pStyle w:val="Nagwek1"/>
+        <w:rPr>
+          <w:lang w:val="pl"/>
+        </w:rPr>
+      </w:pPr>
+      <w:r>
+        <w:rPr>
+          <w:lang w:val="pl"/>
+        </w:rPr>
+        <w:t>O</w:t>
+      </w:r>
+      <w:r>
+        <w:rPr>
+          <w:lang w:val="pl"/>
+        </w:rPr>
+        <w:t>pis niezawodnościowy elementów systemu</w:t>
+      </w:r>
+    </w:p>
+    <w:p>
+      <w:pPr>
+        <w:pStyle w:val="Akapitzlist"/>
+        <w:numPr>
+          <w:ilvl w:val="0"/>
+          <w:numId w:val="24"/>
+        </w:numPr>
+        <w:spacing w:before="240" w:after="0"/>
+        <w:ind w:left="284" w:hanging="284"/>
+        <w:rPr>
+          <w:b/>
+          <w:bCs/>
+        </w:rPr>
+      </w:pPr>
+      <w:r>
+        <w:rPr>
+          <w:b/>
+          <w:bCs/>
+        </w:rPr>
+        <w:t>Centralny kontroler (Hub domowy)</w:t>
+      </w:r>
+    </w:p>
+    <w:p>
+      <w:pPr>
+        <w:pStyle w:val="Punktory"/>
+      </w:pPr>
+      <w:r>
+        <w:t>MTTF (</w:t>
+      </w:r>
+      <w:proofErr w:type="spellStart"/>
+      <w:r>
+        <w:t>szac</w:t>
+      </w:r>
+      <w:proofErr w:type="spellEnd"/>
+      <w:r>
+        <w:t>.): 100 000 h.</w:t>
+      </w:r>
+    </w:p>
+    <w:p>
+      <w:pPr>
+        <w:pStyle w:val="Punktory"/>
+      </w:pPr>
+      <w:r>
+        <w:t>Tryby awarii: awaria zasilania, uszkodzenie pamięci/SD, awaria systemu OS (korupcja), przegrzanie.</w:t>
+      </w:r>
+    </w:p>
+    <w:p>
+      <w:pPr>
+        <w:pStyle w:val="Punktory"/>
+      </w:pPr>
+      <w:r>
+        <w:t>Skutki: utrata centralnego sterowania scenariuszami, brak lokalnej logiki automatyki (system traci większość funkcji automatycznych).</w:t>
+      </w:r>
+    </w:p>
+    <w:p>
+      <w:pPr>
+        <w:pStyle w:val="Punktory"/>
+      </w:pPr>
+      <w:r>
+        <w:t xml:space="preserve">Środki: zasilanie z UPS/UPS dla </w:t>
+      </w:r>
+      <w:proofErr w:type="spellStart"/>
+      <w:r>
+        <w:t>hub+router</w:t>
+      </w:r>
+      <w:proofErr w:type="spellEnd"/>
+      <w:r>
+        <w:t xml:space="preserve">, redundancja obrazu systemu (backup SD i automatyczny </w:t>
+      </w:r>
+      <w:proofErr w:type="spellStart"/>
+      <w:r>
+        <w:t>failover</w:t>
+      </w:r>
+      <w:proofErr w:type="spellEnd"/>
+      <w:r>
+        <w:t xml:space="preserve">), monitorowanie temperatury, </w:t>
+      </w:r>
+      <w:proofErr w:type="spellStart"/>
+      <w:r>
+        <w:t>watchdog</w:t>
+      </w:r>
+      <w:proofErr w:type="spellEnd"/>
+      <w:r>
+        <w:t>, okresowe kopie zapasowe konfiguracji.</w:t>
+      </w:r>
+    </w:p>
+    <w:p>
+      <w:pPr>
+        <w:pStyle w:val="Akapitzlist"/>
+        <w:numPr>
+          <w:ilvl w:val="0"/>
+          <w:numId w:val="24"/>
+        </w:numPr>
+        <w:spacing w:before="240" w:after="0"/>
+        <w:ind w:left="284" w:hanging="284"/>
+        <w:rPr>
+          <w:b/>
+          <w:bCs/>
+        </w:rPr>
+      </w:pPr>
+      <w:r>
+        <w:rPr>
+          <w:b/>
+          <w:bCs/>
+        </w:rPr>
+        <w:lastRenderedPageBreak/>
+        <w:t>System alarmowy (Wi-Fi)</w:t>
+      </w:r>
+    </w:p>
+    <w:p>
+      <w:pPr>
+        <w:pStyle w:val="Punktory"/>
+      </w:pPr>
+      <w:r>
+        <w:t>MTTF (</w:t>
+      </w:r>
+      <w:proofErr w:type="spellStart"/>
+      <w:r>
+        <w:t>szac</w:t>
+      </w:r>
+      <w:proofErr w:type="spellEnd"/>
+      <w:r>
+        <w:t>.): 40 000 h</w:t>
+      </w:r>
+    </w:p>
+    <w:p>
+      <w:pPr>
+        <w:pStyle w:val="Punktory"/>
+      </w:pPr>
+      <w:r>
+        <w:t>Tryby awarii: uszkodzenie centrali, rozładowanie akumulatora awaryjnego, awaria łączy.</w:t>
+      </w:r>
+    </w:p>
+    <w:p>
+      <w:pPr>
+        <w:pStyle w:val="Punktory"/>
+      </w:pPr>
+      <w:r>
+        <w:t>Skutki: ograniczona detekcja włamania / brak powiadomień bezpieczeństwa.</w:t>
+      </w:r>
+    </w:p>
+    <w:p>
+      <w:pPr>
+        <w:pStyle w:val="Punktory"/>
+      </w:pPr>
+      <w:r>
+        <w:t>Środki: akumulator awaryjny o regularnej kontroli, lokalna sygnalizacja (syrena) niezależna od huba, okresowe testy czujników, możliwość awaryjnego trybu GSM (jeśli dostępne).</w:t>
+      </w:r>
+    </w:p>
+    <w:p>
+      <w:pPr>
+        <w:pStyle w:val="Akapitzlist"/>
+        <w:numPr>
+          <w:ilvl w:val="0"/>
+          <w:numId w:val="24"/>
+        </w:numPr>
+        <w:spacing w:before="240" w:after="0"/>
+        <w:ind w:left="284" w:hanging="284"/>
+        <w:rPr>
+          <w:b/>
+          <w:bCs/>
+        </w:rPr>
+      </w:pPr>
+      <w:r>
+        <w:rPr>
+          <w:b/>
+          <w:bCs/>
+        </w:rPr>
+        <w:t>Router Wi-Fi (sieć domowa)</w:t>
+      </w:r>
+    </w:p>
+    <w:p>
+      <w:pPr>
+        <w:pStyle w:val="Punktory"/>
+      </w:pPr>
+      <w:r>
+        <w:t>MTTF (</w:t>
+      </w:r>
+      <w:proofErr w:type="spellStart"/>
+      <w:r>
+        <w:t>szac</w:t>
+      </w:r>
+      <w:proofErr w:type="spellEnd"/>
+      <w:r>
+        <w:t>.): 50 000 h</w:t>
+      </w:r>
+    </w:p>
+    <w:p>
+      <w:pPr>
+        <w:pStyle w:val="Punktory"/>
+      </w:pPr>
+      <w:r>
+        <w:t xml:space="preserve">Tryby awarii: awaria zasilania, uszkodzenie radia Wi-Fi, awaria </w:t>
+      </w:r>
+      <w:proofErr w:type="spellStart"/>
+      <w:r>
+        <w:t>firmware</w:t>
+      </w:r>
+      <w:proofErr w:type="spellEnd"/>
+      <w:r>
+        <w:t>.</w:t>
+      </w:r>
+    </w:p>
+    <w:p>
+      <w:pPr>
+        <w:pStyle w:val="Punktory"/>
+      </w:pPr>
+      <w:r>
+        <w:t>Skutki: utrata łączności między urządzeniami oraz zdalnego dostępu (system traci komunikację IP).</w:t>
+      </w:r>
+    </w:p>
+    <w:p>
+      <w:pPr>
+        <w:pStyle w:val="Punktory"/>
+      </w:pPr>
+      <w:r>
+        <w:t>Środki: podłączenie routera do UPS, zapasowy router/konfiguracja hot-</w:t>
+      </w:r>
+      <w:proofErr w:type="spellStart"/>
+      <w:r>
+        <w:t>swap</w:t>
+      </w:r>
+      <w:proofErr w:type="spellEnd"/>
+      <w:r>
+        <w:t xml:space="preserve">, regularne aktualizacje </w:t>
+      </w:r>
+      <w:proofErr w:type="spellStart"/>
+      <w:r>
+        <w:t>firmware</w:t>
+      </w:r>
+      <w:proofErr w:type="spellEnd"/>
+      <w:r>
+        <w:t xml:space="preserve"> i monitoringu stanu.</w:t>
+      </w:r>
+    </w:p>
+    <w:p>
+      <w:pPr>
+        <w:pStyle w:val="Akapitzlist"/>
+        <w:numPr>
+          <w:ilvl w:val="0"/>
+          <w:numId w:val="24"/>
+        </w:numPr>
+        <w:spacing w:before="240" w:after="0"/>
+        <w:ind w:left="284" w:hanging="284"/>
+        <w:rPr>
+          <w:b/>
+          <w:bCs/>
+        </w:rPr>
+      </w:pPr>
+      <w:r>
+        <w:rPr>
+          <w:b/>
+          <w:bCs/>
+        </w:rPr>
+        <w:t>Inteligentny termostat</w:t>
+      </w:r>
+    </w:p>
+    <w:p>
+      <w:pPr>
+        <w:pStyle w:val="Punktory"/>
+      </w:pPr>
+      <w:r>
+        <w:t>MTTF (</w:t>
+      </w:r>
+      <w:proofErr w:type="spellStart"/>
+      <w:r>
+        <w:t>szac</w:t>
+      </w:r>
+      <w:proofErr w:type="spellEnd"/>
+      <w:r>
+        <w:t>.): 60 000 h</w:t>
+      </w:r>
+    </w:p>
+    <w:p>
+      <w:pPr>
+        <w:pStyle w:val="Punktory"/>
+      </w:pPr>
+      <w:r>
+        <w:t>Tryby awarii: awaria elektroniki, brak zasilania z HVAC, utrata łączności.</w:t>
+      </w:r>
+    </w:p>
+    <w:p>
+      <w:pPr>
+        <w:pStyle w:val="Punktory"/>
+      </w:pPr>
+      <w:r>
+        <w:t>Skutki: brak automatycznej regulacji temperatury (komfort/energooszczędność spada).</w:t>
+      </w:r>
+    </w:p>
+    <w:p>
+      <w:pPr>
+        <w:pStyle w:val="Punktory"/>
+      </w:pPr>
+      <w:r>
+        <w:t>Środki: zapewnienie zasilania HVAC, lokalne ustawienia bezpieczeństwa (np. tryb awaryjny grzania), monitorowanie stanu urządzenia.</w:t>
+      </w:r>
+    </w:p>
+    <w:p>
+      <w:pPr>
+        <w:pStyle w:val="Akapitzlist"/>
+        <w:ind w:left="284"/>
+        <w:rPr>
+          <w:b/>
+          <w:bCs/>
+        </w:rPr>
+      </w:pPr>
+    </w:p>
+    <w:p>
+      <w:pPr>
+        <w:pStyle w:val="Akapitzlist"/>
+        <w:numPr>
+          <w:ilvl w:val="0"/>
+          <w:numId w:val="24"/>
+        </w:numPr>
+        <w:spacing w:before="240" w:after="0"/>
+        <w:ind w:left="284" w:hanging="284"/>
+        <w:rPr>
+          <w:b/>
+          <w:bCs/>
+        </w:rPr>
+      </w:pPr>
+      <w:r>
+        <w:rPr>
+          <w:b/>
+          <w:bCs/>
+        </w:rPr>
+        <w:t>Inteligentna żarówka LED</w:t>
+      </w:r>
+    </w:p>
+    <w:p>
+      <w:pPr>
+        <w:pStyle w:val="Punktory"/>
+      </w:pPr>
+      <w:r>
+        <w:t>MTTF (</w:t>
+      </w:r>
+      <w:proofErr w:type="spellStart"/>
+      <w:r>
+        <w:t>szac</w:t>
+      </w:r>
+      <w:proofErr w:type="spellEnd"/>
+      <w:r>
+        <w:t>.): 25 000 h</w:t>
+      </w:r>
+    </w:p>
+    <w:p>
+      <w:pPr>
+        <w:pStyle w:val="Punktory"/>
+      </w:pPr>
+      <w:r>
+        <w:t>Tryby awarii: przepalenie układu LED, awaria mostka lub modułu radiowego.</w:t>
+      </w:r>
+    </w:p>
+    <w:p>
+      <w:pPr>
+        <w:pStyle w:val="Punktory"/>
+      </w:pPr>
+      <w:r>
+        <w:t>Skutki: utrata funkcji zdalnego sterowania oświetleniem (jednak manualne włączniki wciąż działają).</w:t>
+      </w:r>
+    </w:p>
+    <w:p>
+      <w:pPr>
+        <w:pStyle w:val="Punktory"/>
+      </w:pPr>
+      <w:r>
+        <w:t>Środki: stosowanie żarówek z długą trwałością, lokalne scenariusze awaryjne (np. włącz światło przez czujnik ruchu), okresowa wymiana w cyklu.</w:t>
+      </w:r>
+    </w:p>
+    <w:p>
+      <w:pPr>
+        <w:pStyle w:val="Akapitzlist"/>
+        <w:numPr>
+          <w:ilvl w:val="0"/>
+          <w:numId w:val="24"/>
+        </w:numPr>
+        <w:spacing w:before="240" w:after="0"/>
+        <w:ind w:left="284" w:hanging="284"/>
+        <w:rPr>
+          <w:b/>
+          <w:bCs/>
+        </w:rPr>
+      </w:pPr>
+      <w:r>
+        <w:rPr>
+          <w:b/>
+          <w:bCs/>
+        </w:rPr>
+        <w:t>Inteligentny zamek do drzwi</w:t>
+      </w:r>
+    </w:p>
+    <w:p>
+      <w:pPr>
+        <w:pStyle w:val="Punktory"/>
+      </w:pPr>
+      <w:r>
+        <w:t>MTTF (</w:t>
+      </w:r>
+      <w:proofErr w:type="spellStart"/>
+      <w:r>
+        <w:t>szac</w:t>
+      </w:r>
+      <w:proofErr w:type="spellEnd"/>
+      <w:r>
+        <w:t>.): 40 000 h</w:t>
+      </w:r>
+    </w:p>
+    <w:p>
+      <w:pPr>
+        <w:pStyle w:val="Punktory"/>
+      </w:pPr>
+      <w:r>
+        <w:t>Tryby awarii: wyczerpane baterie, awaria mechanizmu, problemy radiowe.</w:t>
+      </w:r>
+    </w:p>
+    <w:p>
+      <w:pPr>
+        <w:pStyle w:val="Punktory"/>
+      </w:pPr>
+      <w:r>
+        <w:t>Skutki: utrata zdalnego dostępu do drzwi; w najgorszym przypadku zablokowanie wejścia.</w:t>
+      </w:r>
+    </w:p>
+    <w:p>
+      <w:pPr>
+        <w:pStyle w:val="Punktory"/>
+      </w:pPr>
+      <w:r>
+        <w:lastRenderedPageBreak/>
+        <w:t>Środki: zapasowe otwieranie mechaniczne/klucz, monitoring stanu baterii i powiadomienia, polityka wymiany baterii (np. co 5–6 mies.), testy manualnego odblokowania.</w:t>
+      </w:r>
+    </w:p>
+    <w:p>
+      <w:pPr>
+        <w:pStyle w:val="Akapitzlist"/>
+        <w:numPr>
+          <w:ilvl w:val="0"/>
+          <w:numId w:val="24"/>
+        </w:numPr>
+        <w:spacing w:before="240" w:after="0"/>
+        <w:ind w:left="284" w:hanging="284"/>
+        <w:rPr>
+          <w:b/>
+          <w:bCs/>
+        </w:rPr>
+      </w:pPr>
+      <w:r>
+        <w:rPr>
+          <w:b/>
+          <w:bCs/>
+        </w:rPr>
+        <w:t>Czujnik ruchu (Wi-Fi)</w:t>
+      </w:r>
+    </w:p>
+    <w:p>
+      <w:pPr>
+        <w:pStyle w:val="Punktory"/>
+      </w:pPr>
+      <w:r>
+        <w:t>MTTF (</w:t>
+      </w:r>
+      <w:proofErr w:type="spellStart"/>
+      <w:r>
+        <w:t>szac</w:t>
+      </w:r>
+      <w:proofErr w:type="spellEnd"/>
+      <w:r>
+        <w:t>.): ~17 520 h (ok. 2 lata).</w:t>
+      </w:r>
+    </w:p>
+    <w:p>
+      <w:pPr>
+        <w:pStyle w:val="Punktory"/>
+      </w:pPr>
+      <w:r>
+        <w:t>Tryby awarii: wyczerpanie baterii, uszkodzenie sensora PIR, problemy łączności.</w:t>
+      </w:r>
+    </w:p>
+    <w:p>
+      <w:pPr>
+        <w:pStyle w:val="Punktory"/>
+      </w:pPr>
+      <w:r>
+        <w:t>Skutki: brak detekcji ruchu → brak wyzwalania scen (oświetlenie/alarm).</w:t>
+      </w:r>
+    </w:p>
+    <w:p>
+      <w:pPr>
+        <w:pStyle w:val="Punktory"/>
+      </w:pPr>
+      <w:r>
+        <w:t>Środki: okresowa kontrola i wymiana baterii, tryb testowy, lokalne redundancje czujników (kilka czujników w krytycznych strefach).</w:t>
+      </w:r>
+    </w:p>
+    <w:p>
+      <w:pPr>
+        <w:pStyle w:val="Akapitzlist"/>
+        <w:numPr>
+          <w:ilvl w:val="0"/>
+          <w:numId w:val="24"/>
+        </w:numPr>
+        <w:spacing w:before="240" w:after="0"/>
+        <w:ind w:left="284" w:hanging="284"/>
+        <w:rPr>
+          <w:b/>
+          <w:bCs/>
+        </w:rPr>
+      </w:pPr>
+      <w:r>
+        <w:rPr>
+          <w:b/>
+          <w:bCs/>
+        </w:rPr>
+        <w:t>Kamera IP do monitoringu</w:t>
+      </w:r>
+    </w:p>
+    <w:p>
+      <w:pPr>
+        <w:pStyle w:val="Punktory"/>
+      </w:pPr>
+      <w:r>
+        <w:t>MTTF (</w:t>
+      </w:r>
+      <w:proofErr w:type="spellStart"/>
+      <w:r>
+        <w:t>szac</w:t>
+      </w:r>
+      <w:proofErr w:type="spellEnd"/>
+      <w:r>
+        <w:t>.): 30 000 h</w:t>
+      </w:r>
+    </w:p>
+    <w:p>
+      <w:pPr>
+        <w:pStyle w:val="Punktory"/>
+      </w:pPr>
+      <w:r>
+        <w:t xml:space="preserve">Tryby awarii: awaria zasilania, uszkodzenie sensora, problemy z kartą </w:t>
+      </w:r>
+      <w:proofErr w:type="spellStart"/>
+      <w:r>
+        <w:t>microSD</w:t>
+      </w:r>
+      <w:proofErr w:type="spellEnd"/>
+      <w:r>
+        <w:t>.</w:t>
+      </w:r>
+    </w:p>
+    <w:p>
+      <w:pPr>
+        <w:pStyle w:val="Punktory"/>
+      </w:pPr>
+      <w:r>
+        <w:t>Skutki: utrata podglądu i nagrań w danej strefie.</w:t>
+      </w:r>
+    </w:p>
+    <w:p>
+      <w:pPr>
+        <w:pStyle w:val="Punktory"/>
+      </w:pPr>
+      <w:r>
+        <w:t xml:space="preserve">Środki: zasilanie z UPS (dla wewnętrznych krytycznych kamer), redundancja (kamery w kluczowych punktach), zapisywanie </w:t>
+      </w:r>
+      <w:proofErr w:type="spellStart"/>
+      <w:r>
+        <w:t>lokanie</w:t>
+      </w:r>
+      <w:proofErr w:type="spellEnd"/>
+      <w:r>
+        <w:t xml:space="preserve"> + w chmurze.</w:t>
+      </w:r>
+    </w:p>
+    <w:p>
+      <w:pPr>
+        <w:pStyle w:val="Nagwek1"/>
+        <w:rPr>
+          <w:lang w:val="pl"/>
+        </w:rPr>
+      </w:pPr>
+      <w:r>
+        <w:rPr>
+          <w:lang w:val="pl"/>
+        </w:rPr>
+        <w:t>S</w:t>
+      </w:r>
+      <w:r>
+        <w:rPr>
+          <w:lang w:val="pl"/>
+        </w:rPr>
+        <w:t>truktura niezawodnościowa systemu – schemat</w:t>
+      </w:r>
+    </w:p>
+    <w:p>
+      <w:pPr>
+        <w:rPr>
+          <w:lang w:val="pl"/>
+        </w:rPr>
+      </w:pPr>
+    </w:p>
     <w:sectPr>
       <w:pgSz w:w="11906" w:h="16838"/>
-      <w:pgMar w:top="1417" w:right="1417" w:bottom="1417" w:left="1417" w:header="708" w:footer="708" w:gutter="0"/>
+      <w:pgMar w:top="1417" w:right="1417" w:bottom="1417" w:left="1418" w:header="708" w:footer="708" w:gutter="0"/>
       <w:cols w:space="708"/>
       <w:docGrid w:linePitch="360"/>
     </w:sectPr>
@@ -1910,8 +2607,463 @@
 </file>
 
 <file path=word/numbering.xml><?xml version="1.0" encoding="utf-8"?>
-<w:numbering xmlns:wpc="http://schemas.microsoft.com/office/word/2010/wordprocessingCanvas" xmlns:cx="http://schemas.microsoft.com/office/drawing/2014/chartex" xmlns:cx1="http://schemas.microsoft.com/office/drawing/2015/9/8/chartex" xmlns:cx2="http://schemas.microsoft.com/office/drawing/2015/10/21/chartex" xmlns:cx3="http://schemas.microsoft.com/office/drawing/2016/5/9/chartex" xmlns:cx4="http://schemas.microsoft.com/office/drawing/2016/5/10/chartex" xmlns:cx5="http://schemas.microsoft.com/office/drawing/2016/5/11/chartex" xmlns:cx6="http://schemas.microsoft.com/office/drawing/2016/5/12/chartex" xmlns:cx7="http://schemas.microsoft.com/office/drawing/2016/5/13/chartex" xmlns:cx8="http://schemas.microsoft.com/office/drawing/2016/5/14/chartex" xmlns:mc="http://schemas.openxmlformats.org/markup-compatibility/2006" xmlns:aink="http://schemas.microsoft.com/office/drawing/2016/ink" xmlns:am3d="http://schemas.microsoft.com/office/drawing/2017/model3d" xmlns:o="urn:schemas-microsoft-com:office:office" xmlns:oel="http://schemas.microsoft.com/office/2019/extlst" xmlns:r="http://schemas.openxmlformats.org/officeDocument/2006/relationships" xmlns:m="http://schemas.openxmlformats.org/officeDocument/2006/math" xmlns:v="urn:schemas-microsoft-com:vml" xmlns:wp14="http://schemas.microsoft.com/office/word/2010/wordprocessingDrawing" xmlns:wp="http://schemas.openxmlformats.org/drawingml/2006/wordprocessingDrawing" xmlns:w10="urn:schemas-microsoft-com:office:word" xmlns:w="http://schemas.openxmlformats.org/wordprocessingml/2006/main" xmlns:w14="http://schemas.microsoft.com/office/word/2010/wordml" xmlns:w15="http://schemas.microsoft.com/office/word/2012/wordml" xmlns:w16cex="http://schemas.microsoft.com/office/word/2018/wordml/cex" xmlns:w16cid="http://schemas.microsoft.com/office/word/2016/wordml/cid" xmlns:w16="http://schemas.microsoft.com/office/word/2018/wordml" xmlns:w16sdtdh="http://schemas.microsoft.com/office/word/2020/wordml/sdtdatahash" xmlns:w16se="http://schemas.microsoft.com/office/word/2015/wordml/symex" xmlns:wpg="http://schemas.microsoft.com/office/word/2010/wordprocessingGroup" xmlns:wpi="http://schemas.microsoft.com/office/word/2010/wordprocessingInk" xmlns:wne="http://schemas.microsoft.com/office/word/2006/wordml" xmlns:wps="http://schemas.microsoft.com/office/word/2010/wordprocessingShape" mc:Ignorable="w14 w15 w16se w16cid w16 w16cex w16sdtdh wp14">
+<w:numbering xmlns:wpc="http://schemas.microsoft.com/office/word/2010/wordprocessingCanvas" xmlns:cx="http://schemas.microsoft.com/office/drawing/2014/chartex" xmlns:cx1="http://schemas.microsoft.com/office/drawing/2015/9/8/chartex" xmlns:cx2="http://schemas.microsoft.com/office/drawing/2015/10/21/chartex" xmlns:cx3="http://schemas.microsoft.com/office/drawing/2016/5/9/chartex" xmlns:cx4="http://schemas.microsoft.com/office/drawing/2016/5/10/chartex" xmlns:cx5="http://schemas.microsoft.com/office/drawing/2016/5/11/chartex" xmlns:cx6="http://schemas.microsoft.com/office/drawing/2016/5/12/chartex" xmlns:cx7="http://schemas.microsoft.com/office/drawing/2016/5/13/chartex" xmlns:cx8="http://schemas.microsoft.com/office/drawing/2016/5/14/chartex" xmlns:mc="http://schemas.openxmlformats.org/markup-compatibility/2006" xmlns:aink="http://schemas.microsoft.com/office/drawing/2016/ink" xmlns:am3d="http://schemas.microsoft.com/office/drawing/2017/model3d" xmlns:o="urn:schemas-microsoft-com:office:office" xmlns:oel="http://schemas.microsoft.com/office/2019/extlst" xmlns:r="http://schemas.openxmlformats.org/officeDocument/2006/relationships" xmlns:m="http://schemas.openxmlformats.org/officeDocument/2006/math" xmlns:v="urn:schemas-microsoft-com:vml" xmlns:wp14="http://schemas.microsoft.com/office/word/2010/wordprocessingDrawing" xmlns:wp="http://schemas.openxmlformats.org/drawingml/2006/wordprocessingDrawing" xmlns:w10="urn:schemas-microsoft-com:office:word" xmlns:w="http://schemas.openxmlformats.org/wordprocessingml/2006/main" xmlns:w14="http://schemas.microsoft.com/office/word/2010/wordml" xmlns:w15="http://schemas.microsoft.com/office/word/2012/wordml" xmlns:w16cex="http://schemas.microsoft.com/office/word/2018/wordml/cex" xmlns:w16cid="http://schemas.microsoft.com/office/word/2016/wordml/cid" xmlns:w16="http://schemas.microsoft.com/office/word/2018/wordml" xmlns:w16du="http://schemas.microsoft.com/office/word/2023/wordml/word16du" xmlns:w16sdtdh="http://schemas.microsoft.com/office/word/2020/wordml/sdtdatahash" xmlns:w16sdtfl="http://schemas.microsoft.com/office/word/2024/wordml/sdtformatlock" xmlns:w16se="http://schemas.microsoft.com/office/word/2015/wordml/symex" xmlns:wpg="http://schemas.microsoft.com/office/word/2010/wordprocessingGroup" xmlns:wpi="http://schemas.microsoft.com/office/word/2010/wordprocessingInk" xmlns:wne="http://schemas.microsoft.com/office/word/2006/wordml" xmlns:wps="http://schemas.microsoft.com/office/word/2010/wordprocessingShape" mc:Ignorable="w14 w15 w16se w16cid w16 w16cex w16sdtdh w16sdtfl w16du wp14">
   <w:abstractNum w:abstractNumId="0" w15:restartNumberingAfterBreak="0">
+    <w:nsid w:val="02C144AB"/>
+    <w:multiLevelType w:val="hybridMultilevel"/>
+    <w:tmpl w:val="4E325A22"/>
+    <w:lvl w:ilvl="0" w:tplc="5232CEBA">
+      <w:start w:val="1"/>
+      <w:numFmt w:val="bullet"/>
+      <w:pStyle w:val="Punktory"/>
+      <w:lvlText w:val=""/>
+      <w:lvlJc w:val="left"/>
+      <w:pPr>
+        <w:ind w:left="1004" w:hanging="360"/>
+      </w:pPr>
+      <w:rPr>
+        <w:rFonts w:ascii="Symbol" w:hAnsi="Symbol" w:hint="default"/>
+      </w:rPr>
+    </w:lvl>
+    <w:lvl w:ilvl="1" w:tplc="04150003" w:tentative="1">
+      <w:start w:val="1"/>
+      <w:numFmt w:val="bullet"/>
+      <w:lvlText w:val="o"/>
+      <w:lvlJc w:val="left"/>
+      <w:pPr>
+        <w:ind w:left="1724" w:hanging="360"/>
+      </w:pPr>
+      <w:rPr>
+        <w:rFonts w:ascii="Courier New" w:hAnsi="Courier New" w:cs="Courier New" w:hint="default"/>
+      </w:rPr>
+    </w:lvl>
+    <w:lvl w:ilvl="2" w:tplc="04150005" w:tentative="1">
+      <w:start w:val="1"/>
+      <w:numFmt w:val="bullet"/>
+      <w:lvlText w:val=""/>
+      <w:lvlJc w:val="left"/>
+      <w:pPr>
+        <w:ind w:left="2444" w:hanging="360"/>
+      </w:pPr>
+      <w:rPr>
+        <w:rFonts w:ascii="Wingdings" w:hAnsi="Wingdings" w:hint="default"/>
+      </w:rPr>
+    </w:lvl>
+    <w:lvl w:ilvl="3" w:tplc="04150001" w:tentative="1">
+      <w:start w:val="1"/>
+      <w:numFmt w:val="bullet"/>
+      <w:lvlText w:val=""/>
+      <w:lvlJc w:val="left"/>
+      <w:pPr>
+        <w:ind w:left="3164" w:hanging="360"/>
+      </w:pPr>
+      <w:rPr>
+        <w:rFonts w:ascii="Symbol" w:hAnsi="Symbol" w:hint="default"/>
+      </w:rPr>
+    </w:lvl>
+    <w:lvl w:ilvl="4" w:tplc="04150003" w:tentative="1">
+      <w:start w:val="1"/>
+      <w:numFmt w:val="bullet"/>
+      <w:lvlText w:val="o"/>
+      <w:lvlJc w:val="left"/>
+      <w:pPr>
+        <w:ind w:left="3884" w:hanging="360"/>
+      </w:pPr>
+      <w:rPr>
+        <w:rFonts w:ascii="Courier New" w:hAnsi="Courier New" w:cs="Courier New" w:hint="default"/>
+      </w:rPr>
+    </w:lvl>
+    <w:lvl w:ilvl="5" w:tplc="04150005" w:tentative="1">
+      <w:start w:val="1"/>
+      <w:numFmt w:val="bullet"/>
+      <w:lvlText w:val=""/>
+      <w:lvlJc w:val="left"/>
+      <w:pPr>
+        <w:ind w:left="4604" w:hanging="360"/>
+      </w:pPr>
+      <w:rPr>
+        <w:rFonts w:ascii="Wingdings" w:hAnsi="Wingdings" w:hint="default"/>
+      </w:rPr>
+    </w:lvl>
+    <w:lvl w:ilvl="6" w:tplc="04150001" w:tentative="1">
+      <w:start w:val="1"/>
+      <w:numFmt w:val="bullet"/>
+      <w:lvlText w:val=""/>
+      <w:lvlJc w:val="left"/>
+      <w:pPr>
+        <w:ind w:left="5324" w:hanging="360"/>
+      </w:pPr>
+      <w:rPr>
+        <w:rFonts w:ascii="Symbol" w:hAnsi="Symbol" w:hint="default"/>
+      </w:rPr>
+    </w:lvl>
+    <w:lvl w:ilvl="7" w:tplc="04150003" w:tentative="1">
+      <w:start w:val="1"/>
+      <w:numFmt w:val="bullet"/>
+      <w:lvlText w:val="o"/>
+      <w:lvlJc w:val="left"/>
+      <w:pPr>
+        <w:ind w:left="6044" w:hanging="360"/>
+      </w:pPr>
+      <w:rPr>
+        <w:rFonts w:ascii="Courier New" w:hAnsi="Courier New" w:cs="Courier New" w:hint="default"/>
+      </w:rPr>
+    </w:lvl>
+    <w:lvl w:ilvl="8" w:tplc="04150005" w:tentative="1">
+      <w:start w:val="1"/>
+      <w:numFmt w:val="bullet"/>
+      <w:lvlText w:val=""/>
+      <w:lvlJc w:val="left"/>
+      <w:pPr>
+        <w:ind w:left="6764" w:hanging="360"/>
+      </w:pPr>
+      <w:rPr>
+        <w:rFonts w:ascii="Wingdings" w:hAnsi="Wingdings" w:hint="default"/>
+      </w:rPr>
+    </w:lvl>
+  </w:abstractNum>
+  <w:abstractNum w:abstractNumId="1" w15:restartNumberingAfterBreak="0">
+    <w:nsid w:val="0427020E"/>
+    <w:multiLevelType w:val="multilevel"/>
+    <w:tmpl w:val="8D3CAED0"/>
+    <w:lvl w:ilvl="0">
+      <w:start w:val="1"/>
+      <w:numFmt w:val="decimal"/>
+      <w:pStyle w:val="Nagwek1"/>
+      <w:lvlText w:val="%1."/>
+      <w:lvlJc w:val="left"/>
+      <w:pPr>
+        <w:tabs>
+          <w:tab w:val="num" w:pos="720"/>
+        </w:tabs>
+        <w:ind w:left="720" w:hanging="360"/>
+      </w:pPr>
+    </w:lvl>
+    <w:lvl w:ilvl="1" w:tentative="1">
+      <w:start w:val="1"/>
+      <w:numFmt w:val="decimal"/>
+      <w:lvlText w:val="%2."/>
+      <w:lvlJc w:val="left"/>
+      <w:pPr>
+        <w:tabs>
+          <w:tab w:val="num" w:pos="1440"/>
+        </w:tabs>
+        <w:ind w:left="1440" w:hanging="360"/>
+      </w:pPr>
+    </w:lvl>
+    <w:lvl w:ilvl="2" w:tentative="1">
+      <w:start w:val="1"/>
+      <w:numFmt w:val="decimal"/>
+      <w:lvlText w:val="%3."/>
+      <w:lvlJc w:val="left"/>
+      <w:pPr>
+        <w:tabs>
+          <w:tab w:val="num" w:pos="2160"/>
+        </w:tabs>
+        <w:ind w:left="2160" w:hanging="360"/>
+      </w:pPr>
+    </w:lvl>
+    <w:lvl w:ilvl="3" w:tentative="1">
+      <w:start w:val="1"/>
+      <w:numFmt w:val="decimal"/>
+      <w:lvlText w:val="%4."/>
+      <w:lvlJc w:val="left"/>
+      <w:pPr>
+        <w:tabs>
+          <w:tab w:val="num" w:pos="2880"/>
+        </w:tabs>
+        <w:ind w:left="2880" w:hanging="360"/>
+      </w:pPr>
+    </w:lvl>
+    <w:lvl w:ilvl="4" w:tentative="1">
+      <w:start w:val="1"/>
+      <w:numFmt w:val="decimal"/>
+      <w:lvlText w:val="%5."/>
+      <w:lvlJc w:val="left"/>
+      <w:pPr>
+        <w:tabs>
+          <w:tab w:val="num" w:pos="3600"/>
+        </w:tabs>
+        <w:ind w:left="3600" w:hanging="360"/>
+      </w:pPr>
+    </w:lvl>
+    <w:lvl w:ilvl="5" w:tentative="1">
+      <w:start w:val="1"/>
+      <w:numFmt w:val="decimal"/>
+      <w:lvlText w:val="%6."/>
+      <w:lvlJc w:val="left"/>
+      <w:pPr>
+        <w:tabs>
+          <w:tab w:val="num" w:pos="4320"/>
+        </w:tabs>
+        <w:ind w:left="4320" w:hanging="360"/>
+      </w:pPr>
+    </w:lvl>
+    <w:lvl w:ilvl="6" w:tentative="1">
+      <w:start w:val="1"/>
+      <w:numFmt w:val="decimal"/>
+      <w:lvlText w:val="%7."/>
+      <w:lvlJc w:val="left"/>
+      <w:pPr>
+        <w:tabs>
+          <w:tab w:val="num" w:pos="5040"/>
+        </w:tabs>
+        <w:ind w:left="5040" w:hanging="360"/>
+      </w:pPr>
+    </w:lvl>
+    <w:lvl w:ilvl="7" w:tentative="1">
+      <w:start w:val="1"/>
+      <w:numFmt w:val="decimal"/>
+      <w:lvlText w:val="%8."/>
+      <w:lvlJc w:val="left"/>
+      <w:pPr>
+        <w:tabs>
+          <w:tab w:val="num" w:pos="5760"/>
+        </w:tabs>
+        <w:ind w:left="5760" w:hanging="360"/>
+      </w:pPr>
+    </w:lvl>
+    <w:lvl w:ilvl="8" w:tentative="1">
+      <w:start w:val="1"/>
+      <w:numFmt w:val="decimal"/>
+      <w:lvlText w:val="%9."/>
+      <w:lvlJc w:val="left"/>
+      <w:pPr>
+        <w:tabs>
+          <w:tab w:val="num" w:pos="6480"/>
+        </w:tabs>
+        <w:ind w:left="6480" w:hanging="360"/>
+      </w:pPr>
+    </w:lvl>
+  </w:abstractNum>
+  <w:abstractNum w:abstractNumId="2" w15:restartNumberingAfterBreak="0">
+    <w:nsid w:val="05F00448"/>
+    <w:multiLevelType w:val="multilevel"/>
+    <w:tmpl w:val="6178CEA8"/>
+    <w:lvl w:ilvl="0">
+      <w:start w:val="1"/>
+      <w:numFmt w:val="decimal"/>
+      <w:lvlText w:val="%1."/>
+      <w:lvlJc w:val="left"/>
+      <w:pPr>
+        <w:tabs>
+          <w:tab w:val="num" w:pos="720"/>
+        </w:tabs>
+        <w:ind w:left="720" w:hanging="360"/>
+      </w:pPr>
+    </w:lvl>
+    <w:lvl w:ilvl="1">
+      <w:start w:val="1"/>
+      <w:numFmt w:val="decimal"/>
+      <w:lvlText w:val="%2."/>
+      <w:lvlJc w:val="left"/>
+      <w:pPr>
+        <w:tabs>
+          <w:tab w:val="num" w:pos="1440"/>
+        </w:tabs>
+        <w:ind w:left="1440" w:hanging="360"/>
+      </w:pPr>
+    </w:lvl>
+    <w:lvl w:ilvl="2" w:tentative="1">
+      <w:start w:val="1"/>
+      <w:numFmt w:val="decimal"/>
+      <w:lvlText w:val="%3."/>
+      <w:lvlJc w:val="left"/>
+      <w:pPr>
+        <w:tabs>
+          <w:tab w:val="num" w:pos="2160"/>
+        </w:tabs>
+        <w:ind w:left="2160" w:hanging="360"/>
+      </w:pPr>
+    </w:lvl>
+    <w:lvl w:ilvl="3" w:tentative="1">
+      <w:start w:val="1"/>
+      <w:numFmt w:val="decimal"/>
+      <w:lvlText w:val="%4."/>
+      <w:lvlJc w:val="left"/>
+      <w:pPr>
+        <w:tabs>
+          <w:tab w:val="num" w:pos="2880"/>
+        </w:tabs>
+        <w:ind w:left="2880" w:hanging="360"/>
+      </w:pPr>
+    </w:lvl>
+    <w:lvl w:ilvl="4" w:tentative="1">
+      <w:start w:val="1"/>
+      <w:numFmt w:val="decimal"/>
+      <w:lvlText w:val="%5."/>
+      <w:lvlJc w:val="left"/>
+      <w:pPr>
+        <w:tabs>
+          <w:tab w:val="num" w:pos="3600"/>
+        </w:tabs>
+        <w:ind w:left="3600" w:hanging="360"/>
+      </w:pPr>
+    </w:lvl>
+    <w:lvl w:ilvl="5" w:tentative="1">
+      <w:start w:val="1"/>
+      <w:numFmt w:val="decimal"/>
+      <w:lvlText w:val="%6."/>
+      <w:lvlJc w:val="left"/>
+      <w:pPr>
+        <w:tabs>
+          <w:tab w:val="num" w:pos="4320"/>
+        </w:tabs>
+        <w:ind w:left="4320" w:hanging="360"/>
+      </w:pPr>
+    </w:lvl>
+    <w:lvl w:ilvl="6" w:tentative="1">
+      <w:start w:val="1"/>
+      <w:numFmt w:val="decimal"/>
+      <w:lvlText w:val="%7."/>
+      <w:lvlJc w:val="left"/>
+      <w:pPr>
+        <w:tabs>
+          <w:tab w:val="num" w:pos="5040"/>
+        </w:tabs>
+        <w:ind w:left="5040" w:hanging="360"/>
+      </w:pPr>
+    </w:lvl>
+    <w:lvl w:ilvl="7" w:tentative="1">
+      <w:start w:val="1"/>
+      <w:numFmt w:val="decimal"/>
+      <w:lvlText w:val="%8."/>
+      <w:lvlJc w:val="left"/>
+      <w:pPr>
+        <w:tabs>
+          <w:tab w:val="num" w:pos="5760"/>
+        </w:tabs>
+        <w:ind w:left="5760" w:hanging="360"/>
+      </w:pPr>
+    </w:lvl>
+    <w:lvl w:ilvl="8" w:tentative="1">
+      <w:start w:val="1"/>
+      <w:numFmt w:val="decimal"/>
+      <w:lvlText w:val="%9."/>
+      <w:lvlJc w:val="left"/>
+      <w:pPr>
+        <w:tabs>
+          <w:tab w:val="num" w:pos="6480"/>
+        </w:tabs>
+        <w:ind w:left="6480" w:hanging="360"/>
+      </w:pPr>
+    </w:lvl>
+  </w:abstractNum>
+  <w:abstractNum w:abstractNumId="3" w15:restartNumberingAfterBreak="0">
+    <w:nsid w:val="106C29BE"/>
+    <w:multiLevelType w:val="hybridMultilevel"/>
+    <w:tmpl w:val="F79E0092"/>
+    <w:lvl w:ilvl="0" w:tplc="404AB4BC">
+      <w:start w:val="1"/>
+      <w:numFmt w:val="decimal"/>
+      <w:pStyle w:val="Numerowanie"/>
+      <w:lvlText w:val="%1."/>
+      <w:lvlJc w:val="left"/>
+      <w:pPr>
+        <w:ind w:left="1004" w:hanging="360"/>
+      </w:pPr>
+      <w:rPr>
+        <w:rFonts w:hint="default"/>
+      </w:rPr>
+    </w:lvl>
+    <w:lvl w:ilvl="1" w:tplc="FFFFFFFF" w:tentative="1">
+      <w:start w:val="1"/>
+      <w:numFmt w:val="bullet"/>
+      <w:lvlText w:val="o"/>
+      <w:lvlJc w:val="left"/>
+      <w:pPr>
+        <w:ind w:left="1724" w:hanging="360"/>
+      </w:pPr>
+      <w:rPr>
+        <w:rFonts w:ascii="Courier New" w:hAnsi="Courier New" w:cs="Courier New" w:hint="default"/>
+      </w:rPr>
+    </w:lvl>
+    <w:lvl w:ilvl="2" w:tplc="FFFFFFFF" w:tentative="1">
+      <w:start w:val="1"/>
+      <w:numFmt w:val="bullet"/>
+      <w:lvlText w:val=""/>
+      <w:lvlJc w:val="left"/>
+      <w:pPr>
+        <w:ind w:left="2444" w:hanging="360"/>
+      </w:pPr>
+      <w:rPr>
+        <w:rFonts w:ascii="Wingdings" w:hAnsi="Wingdings" w:hint="default"/>
+      </w:rPr>
+    </w:lvl>
+    <w:lvl w:ilvl="3" w:tplc="FFFFFFFF" w:tentative="1">
+      <w:start w:val="1"/>
+      <w:numFmt w:val="bullet"/>
+      <w:lvlText w:val=""/>
+      <w:lvlJc w:val="left"/>
+      <w:pPr>
+        <w:ind w:left="3164" w:hanging="360"/>
+      </w:pPr>
+      <w:rPr>
+        <w:rFonts w:ascii="Symbol" w:hAnsi="Symbol" w:hint="default"/>
+      </w:rPr>
+    </w:lvl>
+    <w:lvl w:ilvl="4" w:tplc="FFFFFFFF" w:tentative="1">
+      <w:start w:val="1"/>
+      <w:numFmt w:val="bullet"/>
+      <w:lvlText w:val="o"/>
+      <w:lvlJc w:val="left"/>
+      <w:pPr>
+        <w:ind w:left="3884" w:hanging="360"/>
+      </w:pPr>
+      <w:rPr>
+        <w:rFonts w:ascii="Courier New" w:hAnsi="Courier New" w:cs="Courier New" w:hint="default"/>
+      </w:rPr>
+    </w:lvl>
+    <w:lvl w:ilvl="5" w:tplc="FFFFFFFF" w:tentative="1">
+      <w:start w:val="1"/>
+      <w:numFmt w:val="bullet"/>
+      <w:lvlText w:val=""/>
+      <w:lvlJc w:val="left"/>
+      <w:pPr>
+        <w:ind w:left="4604" w:hanging="360"/>
+      </w:pPr>
+      <w:rPr>
+        <w:rFonts w:ascii="Wingdings" w:hAnsi="Wingdings" w:hint="default"/>
+      </w:rPr>
+    </w:lvl>
+    <w:lvl w:ilvl="6" w:tplc="FFFFFFFF" w:tentative="1">
+      <w:start w:val="1"/>
+      <w:numFmt w:val="bullet"/>
+      <w:lvlText w:val=""/>
+      <w:lvlJc w:val="left"/>
+      <w:pPr>
+        <w:ind w:left="5324" w:hanging="360"/>
+      </w:pPr>
+      <w:rPr>
+        <w:rFonts w:ascii="Symbol" w:hAnsi="Symbol" w:hint="default"/>
+      </w:rPr>
+    </w:lvl>
+    <w:lvl w:ilvl="7" w:tplc="FFFFFFFF" w:tentative="1">
+      <w:start w:val="1"/>
+      <w:numFmt w:val="bullet"/>
+      <w:lvlText w:val="o"/>
+      <w:lvlJc w:val="left"/>
+      <w:pPr>
+        <w:ind w:left="6044" w:hanging="360"/>
+      </w:pPr>
+      <w:rPr>
+        <w:rFonts w:ascii="Courier New" w:hAnsi="Courier New" w:cs="Courier New" w:hint="default"/>
+      </w:rPr>
+    </w:lvl>
+    <w:lvl w:ilvl="8" w:tplc="FFFFFFFF" w:tentative="1">
+      <w:start w:val="1"/>
+      <w:numFmt w:val="bullet"/>
+      <w:lvlText w:val=""/>
+      <w:lvlJc w:val="left"/>
+      <w:pPr>
+        <w:ind w:left="6764" w:hanging="360"/>
+      </w:pPr>
+      <w:rPr>
+        <w:rFonts w:ascii="Wingdings" w:hAnsi="Wingdings" w:hint="default"/>
+      </w:rPr>
+    </w:lvl>
+  </w:abstractNum>
+  <w:abstractNum w:abstractNumId="4" w15:restartNumberingAfterBreak="0">
     <w:nsid w:val="11B469C9"/>
     <w:multiLevelType w:val="hybridMultilevel"/>
     <w:tmpl w:val="2A6268C6"/>
@@ -2024,7 +3176,93 @@
       </w:rPr>
     </w:lvl>
   </w:abstractNum>
-  <w:abstractNum w:abstractNumId="1" w15:restartNumberingAfterBreak="0">
+  <w:abstractNum w:abstractNumId="5" w15:restartNumberingAfterBreak="0">
+    <w:nsid w:val="17001549"/>
+    <w:multiLevelType w:val="hybridMultilevel"/>
+    <w:tmpl w:val="92F89A66"/>
+    <w:lvl w:ilvl="0" w:tplc="0415000F">
+      <w:start w:val="1"/>
+      <w:numFmt w:val="decimal"/>
+      <w:lvlText w:val="%1."/>
+      <w:lvlJc w:val="left"/>
+      <w:pPr>
+        <w:ind w:left="720" w:hanging="360"/>
+      </w:pPr>
+    </w:lvl>
+    <w:lvl w:ilvl="1" w:tplc="04150019" w:tentative="1">
+      <w:start w:val="1"/>
+      <w:numFmt w:val="lowerLetter"/>
+      <w:lvlText w:val="%2."/>
+      <w:lvlJc w:val="left"/>
+      <w:pPr>
+        <w:ind w:left="1440" w:hanging="360"/>
+      </w:pPr>
+    </w:lvl>
+    <w:lvl w:ilvl="2" w:tplc="0415001B" w:tentative="1">
+      <w:start w:val="1"/>
+      <w:numFmt w:val="lowerRoman"/>
+      <w:lvlText w:val="%3."/>
+      <w:lvlJc w:val="right"/>
+      <w:pPr>
+        <w:ind w:left="2160" w:hanging="180"/>
+      </w:pPr>
+    </w:lvl>
+    <w:lvl w:ilvl="3" w:tplc="0415000F" w:tentative="1">
+      <w:start w:val="1"/>
+      <w:numFmt w:val="decimal"/>
+      <w:lvlText w:val="%4."/>
+      <w:lvlJc w:val="left"/>
+      <w:pPr>
+        <w:ind w:left="2880" w:hanging="360"/>
+      </w:pPr>
+    </w:lvl>
+    <w:lvl w:ilvl="4" w:tplc="04150019" w:tentative="1">
+      <w:start w:val="1"/>
+      <w:numFmt w:val="lowerLetter"/>
+      <w:lvlText w:val="%5."/>
+      <w:lvlJc w:val="left"/>
+      <w:pPr>
+        <w:ind w:left="3600" w:hanging="360"/>
+      </w:pPr>
+    </w:lvl>
+    <w:lvl w:ilvl="5" w:tplc="0415001B" w:tentative="1">
+      <w:start w:val="1"/>
+      <w:numFmt w:val="lowerRoman"/>
+      <w:lvlText w:val="%6."/>
+      <w:lvlJc w:val="right"/>
+      <w:pPr>
+        <w:ind w:left="4320" w:hanging="180"/>
+      </w:pPr>
+    </w:lvl>
+    <w:lvl w:ilvl="6" w:tplc="0415000F" w:tentative="1">
+      <w:start w:val="1"/>
+      <w:numFmt w:val="decimal"/>
+      <w:lvlText w:val="%7."/>
+      <w:lvlJc w:val="left"/>
+      <w:pPr>
+        <w:ind w:left="5040" w:hanging="360"/>
+      </w:pPr>
+    </w:lvl>
+    <w:lvl w:ilvl="7" w:tplc="04150019" w:tentative="1">
+      <w:start w:val="1"/>
+      <w:numFmt w:val="lowerLetter"/>
+      <w:lvlText w:val="%8."/>
+      <w:lvlJc w:val="left"/>
+      <w:pPr>
+        <w:ind w:left="5760" w:hanging="360"/>
+      </w:pPr>
+    </w:lvl>
+    <w:lvl w:ilvl="8" w:tplc="0415001B" w:tentative="1">
+      <w:start w:val="1"/>
+      <w:numFmt w:val="lowerRoman"/>
+      <w:lvlText w:val="%9."/>
+      <w:lvlJc w:val="right"/>
+      <w:pPr>
+        <w:ind w:left="6480" w:hanging="180"/>
+      </w:pPr>
+    </w:lvl>
+  </w:abstractNum>
+  <w:abstractNum w:abstractNumId="6" w15:restartNumberingAfterBreak="0">
     <w:nsid w:val="196E4880"/>
     <w:multiLevelType w:val="multilevel"/>
     <w:tmpl w:val="2D02271C"/>
@@ -2173,7 +3411,7 @@
       </w:rPr>
     </w:lvl>
   </w:abstractNum>
-  <w:abstractNum w:abstractNumId="2" w15:restartNumberingAfterBreak="0">
+  <w:abstractNum w:abstractNumId="7" w15:restartNumberingAfterBreak="0">
     <w:nsid w:val="1BFC53D3"/>
     <w:multiLevelType w:val="multilevel"/>
     <w:tmpl w:val="0EDEDFC6"/>
@@ -2322,7 +3560,7 @@
       </w:rPr>
     </w:lvl>
   </w:abstractNum>
-  <w:abstractNum w:abstractNumId="3" w15:restartNumberingAfterBreak="0">
+  <w:abstractNum w:abstractNumId="8" w15:restartNumberingAfterBreak="0">
     <w:nsid w:val="1C400621"/>
     <w:multiLevelType w:val="multilevel"/>
     <w:tmpl w:val="B7A82BF2"/>
@@ -2471,7 +3709,245 @@
       </w:rPr>
     </w:lvl>
   </w:abstractNum>
-  <w:abstractNum w:abstractNumId="4" w15:restartNumberingAfterBreak="0">
+  <w:abstractNum w:abstractNumId="9" w15:restartNumberingAfterBreak="0">
+    <w:nsid w:val="203539B5"/>
+    <w:multiLevelType w:val="multilevel"/>
+    <w:tmpl w:val="2696C1D0"/>
+    <w:lvl w:ilvl="0">
+      <w:start w:val="1"/>
+      <w:numFmt w:val="bullet"/>
+      <w:lvlText w:val=""/>
+      <w:lvlJc w:val="left"/>
+      <w:pPr>
+        <w:tabs>
+          <w:tab w:val="num" w:pos="720"/>
+        </w:tabs>
+        <w:ind w:left="720" w:hanging="360"/>
+      </w:pPr>
+      <w:rPr>
+        <w:rFonts w:ascii="Symbol" w:hAnsi="Symbol" w:hint="default"/>
+        <w:sz w:val="20"/>
+      </w:rPr>
+    </w:lvl>
+    <w:lvl w:ilvl="1" w:tentative="1">
+      <w:start w:val="1"/>
+      <w:numFmt w:val="bullet"/>
+      <w:lvlText w:val="o"/>
+      <w:lvlJc w:val="left"/>
+      <w:pPr>
+        <w:tabs>
+          <w:tab w:val="num" w:pos="1440"/>
+        </w:tabs>
+        <w:ind w:left="1440" w:hanging="360"/>
+      </w:pPr>
+      <w:rPr>
+        <w:rFonts w:ascii="Courier New" w:hAnsi="Courier New" w:hint="default"/>
+        <w:sz w:val="20"/>
+      </w:rPr>
+    </w:lvl>
+    <w:lvl w:ilvl="2" w:tentative="1">
+      <w:start w:val="1"/>
+      <w:numFmt w:val="bullet"/>
+      <w:lvlText w:val=""/>
+      <w:lvlJc w:val="left"/>
+      <w:pPr>
+        <w:tabs>
+          <w:tab w:val="num" w:pos="2160"/>
+        </w:tabs>
+        <w:ind w:left="2160" w:hanging="360"/>
+      </w:pPr>
+      <w:rPr>
+        <w:rFonts w:ascii="Wingdings" w:hAnsi="Wingdings" w:hint="default"/>
+        <w:sz w:val="20"/>
+      </w:rPr>
+    </w:lvl>
+    <w:lvl w:ilvl="3" w:tentative="1">
+      <w:start w:val="1"/>
+      <w:numFmt w:val="bullet"/>
+      <w:lvlText w:val=""/>
+      <w:lvlJc w:val="left"/>
+      <w:pPr>
+        <w:tabs>
+          <w:tab w:val="num" w:pos="2880"/>
+        </w:tabs>
+        <w:ind w:left="2880" w:hanging="360"/>
+      </w:pPr>
+      <w:rPr>
+        <w:rFonts w:ascii="Wingdings" w:hAnsi="Wingdings" w:hint="default"/>
+        <w:sz w:val="20"/>
+      </w:rPr>
+    </w:lvl>
+    <w:lvl w:ilvl="4" w:tentative="1">
+      <w:start w:val="1"/>
+      <w:numFmt w:val="bullet"/>
+      <w:lvlText w:val=""/>
+      <w:lvlJc w:val="left"/>
+      <w:pPr>
+        <w:tabs>
+          <w:tab w:val="num" w:pos="3600"/>
+        </w:tabs>
+        <w:ind w:left="3600" w:hanging="360"/>
+      </w:pPr>
+      <w:rPr>
+        <w:rFonts w:ascii="Wingdings" w:hAnsi="Wingdings" w:hint="default"/>
+        <w:sz w:val="20"/>
+      </w:rPr>
+    </w:lvl>
+    <w:lvl w:ilvl="5" w:tentative="1">
+      <w:start w:val="1"/>
+      <w:numFmt w:val="bullet"/>
+      <w:lvlText w:val=""/>
+      <w:lvlJc w:val="left"/>
+      <w:pPr>
+        <w:tabs>
+          <w:tab w:val="num" w:pos="4320"/>
+        </w:tabs>
+        <w:ind w:left="4320" w:hanging="360"/>
+      </w:pPr>
+      <w:rPr>
+        <w:rFonts w:ascii="Wingdings" w:hAnsi="Wingdings" w:hint="default"/>
+        <w:sz w:val="20"/>
+      </w:rPr>
+    </w:lvl>
+    <w:lvl w:ilvl="6" w:tentative="1">
+      <w:start w:val="1"/>
+      <w:numFmt w:val="bullet"/>
+      <w:lvlText w:val=""/>
+      <w:lvlJc w:val="left"/>
+      <w:pPr>
+        <w:tabs>
+          <w:tab w:val="num" w:pos="5040"/>
+        </w:tabs>
+        <w:ind w:left="5040" w:hanging="360"/>
+      </w:pPr>
+      <w:rPr>
+        <w:rFonts w:ascii="Wingdings" w:hAnsi="Wingdings" w:hint="default"/>
+        <w:sz w:val="20"/>
+      </w:rPr>
+    </w:lvl>
+    <w:lvl w:ilvl="7" w:tentative="1">
+      <w:start w:val="1"/>
+      <w:numFmt w:val="bullet"/>
+      <w:lvlText w:val=""/>
+      <w:lvlJc w:val="left"/>
+      <w:pPr>
+        <w:tabs>
+          <w:tab w:val="num" w:pos="5760"/>
+        </w:tabs>
+        <w:ind w:left="5760" w:hanging="360"/>
+      </w:pPr>
+      <w:rPr>
+        <w:rFonts w:ascii="Wingdings" w:hAnsi="Wingdings" w:hint="default"/>
+        <w:sz w:val="20"/>
+      </w:rPr>
+    </w:lvl>
+    <w:lvl w:ilvl="8" w:tentative="1">
+      <w:start w:val="1"/>
+      <w:numFmt w:val="bullet"/>
+      <w:lvlText w:val=""/>
+      <w:lvlJc w:val="left"/>
+      <w:pPr>
+        <w:tabs>
+          <w:tab w:val="num" w:pos="6480"/>
+        </w:tabs>
+        <w:ind w:left="6480" w:hanging="360"/>
+      </w:pPr>
+      <w:rPr>
+        <w:rFonts w:ascii="Wingdings" w:hAnsi="Wingdings" w:hint="default"/>
+        <w:sz w:val="20"/>
+      </w:rPr>
+    </w:lvl>
+  </w:abstractNum>
+  <w:abstractNum w:abstractNumId="10" w15:restartNumberingAfterBreak="0">
+    <w:nsid w:val="2169712F"/>
+    <w:multiLevelType w:val="hybridMultilevel"/>
+    <w:tmpl w:val="2C16B206"/>
+    <w:lvl w:ilvl="0" w:tplc="04150001">
+      <w:start w:val="1"/>
+      <w:numFmt w:val="bullet"/>
+      <w:lvlText w:val=""/>
+      <w:lvlJc w:val="left"/>
+      <w:pPr>
+        <w:ind w:left="720" w:hanging="360"/>
+      </w:pPr>
+      <w:rPr>
+        <w:rFonts w:ascii="Symbol" w:hAnsi="Symbol" w:hint="default"/>
+      </w:rPr>
+    </w:lvl>
+    <w:lvl w:ilvl="1" w:tplc="FFFFFFFF" w:tentative="1">
+      <w:start w:val="1"/>
+      <w:numFmt w:val="lowerLetter"/>
+      <w:lvlText w:val="%2."/>
+      <w:lvlJc w:val="left"/>
+      <w:pPr>
+        <w:ind w:left="1440" w:hanging="360"/>
+      </w:pPr>
+    </w:lvl>
+    <w:lvl w:ilvl="2" w:tplc="FFFFFFFF" w:tentative="1">
+      <w:start w:val="1"/>
+      <w:numFmt w:val="lowerRoman"/>
+      <w:lvlText w:val="%3."/>
+      <w:lvlJc w:val="right"/>
+      <w:pPr>
+        <w:ind w:left="2160" w:hanging="180"/>
+      </w:pPr>
+    </w:lvl>
+    <w:lvl w:ilvl="3" w:tplc="FFFFFFFF" w:tentative="1">
+      <w:start w:val="1"/>
+      <w:numFmt w:val="decimal"/>
+      <w:lvlText w:val="%4."/>
+      <w:lvlJc w:val="left"/>
+      <w:pPr>
+        <w:ind w:left="2880" w:hanging="360"/>
+      </w:pPr>
+    </w:lvl>
+    <w:lvl w:ilvl="4" w:tplc="FFFFFFFF" w:tentative="1">
+      <w:start w:val="1"/>
+      <w:numFmt w:val="lowerLetter"/>
+      <w:lvlText w:val="%5."/>
+      <w:lvlJc w:val="left"/>
+      <w:pPr>
+        <w:ind w:left="3600" w:hanging="360"/>
+      </w:pPr>
+    </w:lvl>
+    <w:lvl w:ilvl="5" w:tplc="FFFFFFFF" w:tentative="1">
+      <w:start w:val="1"/>
+      <w:numFmt w:val="lowerRoman"/>
+      <w:lvlText w:val="%6."/>
+      <w:lvlJc w:val="right"/>
+      <w:pPr>
+        <w:ind w:left="4320" w:hanging="180"/>
+      </w:pPr>
+    </w:lvl>
+    <w:lvl w:ilvl="6" w:tplc="FFFFFFFF" w:tentative="1">
+      <w:start w:val="1"/>
+      <w:numFmt w:val="decimal"/>
+      <w:lvlText w:val="%7."/>
+      <w:lvlJc w:val="left"/>
+      <w:pPr>
+        <w:ind w:left="5040" w:hanging="360"/>
+      </w:pPr>
+    </w:lvl>
+    <w:lvl w:ilvl="7" w:tplc="FFFFFFFF" w:tentative="1">
+      <w:start w:val="1"/>
+      <w:numFmt w:val="lowerLetter"/>
+      <w:lvlText w:val="%8."/>
+      <w:lvlJc w:val="left"/>
+      <w:pPr>
+        <w:ind w:left="5760" w:hanging="360"/>
+      </w:pPr>
+    </w:lvl>
+    <w:lvl w:ilvl="8" w:tplc="FFFFFFFF" w:tentative="1">
+      <w:start w:val="1"/>
+      <w:numFmt w:val="lowerRoman"/>
+      <w:lvlText w:val="%9."/>
+      <w:lvlJc w:val="right"/>
+      <w:pPr>
+        <w:ind w:left="6480" w:hanging="180"/>
+      </w:pPr>
+    </w:lvl>
+  </w:abstractNum>
+  <w:abstractNum w:abstractNumId="11" w15:restartNumberingAfterBreak="0">
     <w:nsid w:val="25E62C8D"/>
     <w:multiLevelType w:val="multilevel"/>
     <w:tmpl w:val="C87A7348"/>
@@ -2620,7 +4096,7 @@
       </w:rPr>
     </w:lvl>
   </w:abstractNum>
-  <w:abstractNum w:abstractNumId="5" w15:restartNumberingAfterBreak="0">
+  <w:abstractNum w:abstractNumId="12" w15:restartNumberingAfterBreak="0">
     <w:nsid w:val="289D5872"/>
     <w:multiLevelType w:val="multilevel"/>
     <w:tmpl w:val="CD64244C"/>
@@ -2769,7 +4245,7 @@
       </w:rPr>
     </w:lvl>
   </w:abstractNum>
-  <w:abstractNum w:abstractNumId="6" w15:restartNumberingAfterBreak="0">
+  <w:abstractNum w:abstractNumId="13" w15:restartNumberingAfterBreak="0">
     <w:nsid w:val="3039457B"/>
     <w:multiLevelType w:val="multilevel"/>
     <w:tmpl w:val="738406D2"/>
@@ -2918,7 +4394,7 @@
       </w:rPr>
     </w:lvl>
   </w:abstractNum>
-  <w:abstractNum w:abstractNumId="7" w15:restartNumberingAfterBreak="0">
+  <w:abstractNum w:abstractNumId="14" w15:restartNumberingAfterBreak="0">
     <w:nsid w:val="30E91F19"/>
     <w:multiLevelType w:val="multilevel"/>
     <w:tmpl w:val="653C10C4"/>
@@ -3067,7 +4543,7 @@
       </w:rPr>
     </w:lvl>
   </w:abstractNum>
-  <w:abstractNum w:abstractNumId="8" w15:restartNumberingAfterBreak="0">
+  <w:abstractNum w:abstractNumId="15" w15:restartNumberingAfterBreak="0">
     <w:nsid w:val="3C6B1949"/>
     <w:multiLevelType w:val="multilevel"/>
     <w:tmpl w:val="7E8C208C"/>
@@ -3216,7 +4692,7 @@
       </w:rPr>
     </w:lvl>
   </w:abstractNum>
-  <w:abstractNum w:abstractNumId="9" w15:restartNumberingAfterBreak="0">
+  <w:abstractNum w:abstractNumId="16" w15:restartNumberingAfterBreak="0">
     <w:nsid w:val="4CF63581"/>
     <w:multiLevelType w:val="multilevel"/>
     <w:tmpl w:val="B490B08A"/>
@@ -3365,10 +4841,10 @@
       </w:rPr>
     </w:lvl>
   </w:abstractNum>
-  <w:abstractNum w:abstractNumId="10" w15:restartNumberingAfterBreak="0">
+  <w:abstractNum w:abstractNumId="17" w15:restartNumberingAfterBreak="0">
     <w:nsid w:val="4F123B18"/>
     <w:multiLevelType w:val="multilevel"/>
-    <w:tmpl w:val="6FE40BA0"/>
+    <w:tmpl w:val="20282162"/>
     <w:lvl w:ilvl="0">
       <w:start w:val="1"/>
       <w:numFmt w:val="bullet"/>
@@ -3385,20 +4861,16 @@
         <w:sz w:val="20"/>
       </w:rPr>
     </w:lvl>
-    <w:lvl w:ilvl="1" w:tentative="1">
-      <w:start w:val="1"/>
-      <w:numFmt w:val="bullet"/>
-      <w:lvlText w:val="o"/>
-      <w:lvlJc w:val="left"/>
-      <w:pPr>
-        <w:tabs>
-          <w:tab w:val="num" w:pos="1440"/>
-        </w:tabs>
+    <w:lvl w:ilvl="1">
+      <w:start w:val="1"/>
+      <w:numFmt w:val="decimal"/>
+      <w:lvlText w:val="%2."/>
+      <w:lvlJc w:val="left"/>
+      <w:pPr>
         <w:ind w:left="1440" w:hanging="360"/>
       </w:pPr>
       <w:rPr>
-        <w:rFonts w:ascii="Courier New" w:hAnsi="Courier New" w:hint="default"/>
-        <w:sz w:val="20"/>
+        <w:rFonts w:hint="default"/>
       </w:rPr>
     </w:lvl>
     <w:lvl w:ilvl="2" w:tentative="1">
@@ -3514,7 +4986,7 @@
       </w:rPr>
     </w:lvl>
   </w:abstractNum>
-  <w:abstractNum w:abstractNumId="11" w15:restartNumberingAfterBreak="0">
+  <w:abstractNum w:abstractNumId="18" w15:restartNumberingAfterBreak="0">
     <w:nsid w:val="57D14176"/>
     <w:multiLevelType w:val="multilevel"/>
     <w:tmpl w:val="F866298C"/>
@@ -3663,7 +5135,7 @@
       </w:rPr>
     </w:lvl>
   </w:abstractNum>
-  <w:abstractNum w:abstractNumId="12" w15:restartNumberingAfterBreak="0">
+  <w:abstractNum w:abstractNumId="19" w15:restartNumberingAfterBreak="0">
     <w:nsid w:val="57F47970"/>
     <w:multiLevelType w:val="multilevel"/>
     <w:tmpl w:val="1812B5B8"/>
@@ -3812,7 +5284,7 @@
       </w:rPr>
     </w:lvl>
   </w:abstractNum>
-  <w:abstractNum w:abstractNumId="13" w15:restartNumberingAfterBreak="0">
+  <w:abstractNum w:abstractNumId="20" w15:restartNumberingAfterBreak="0">
     <w:nsid w:val="61944385"/>
     <w:multiLevelType w:val="multilevel"/>
     <w:tmpl w:val="2ACE9C56"/>
@@ -3961,7 +5433,7 @@
       </w:rPr>
     </w:lvl>
   </w:abstractNum>
-  <w:abstractNum w:abstractNumId="14" w15:restartNumberingAfterBreak="0">
+  <w:abstractNum w:abstractNumId="21" w15:restartNumberingAfterBreak="0">
     <w:nsid w:val="67C5453D"/>
     <w:multiLevelType w:val="multilevel"/>
     <w:tmpl w:val="049E96F0"/>
@@ -4110,7 +5582,93 @@
       </w:rPr>
     </w:lvl>
   </w:abstractNum>
-  <w:abstractNum w:abstractNumId="15" w15:restartNumberingAfterBreak="0">
+  <w:abstractNum w:abstractNumId="22" w15:restartNumberingAfterBreak="0">
+    <w:nsid w:val="67E80AB4"/>
+    <w:multiLevelType w:val="hybridMultilevel"/>
+    <w:tmpl w:val="A580AEC4"/>
+    <w:lvl w:ilvl="0" w:tplc="0415000F">
+      <w:start w:val="1"/>
+      <w:numFmt w:val="decimal"/>
+      <w:lvlText w:val="%1."/>
+      <w:lvlJc w:val="left"/>
+      <w:pPr>
+        <w:ind w:left="720" w:hanging="360"/>
+      </w:pPr>
+    </w:lvl>
+    <w:lvl w:ilvl="1" w:tplc="04150019" w:tentative="1">
+      <w:start w:val="1"/>
+      <w:numFmt w:val="lowerLetter"/>
+      <w:lvlText w:val="%2."/>
+      <w:lvlJc w:val="left"/>
+      <w:pPr>
+        <w:ind w:left="1440" w:hanging="360"/>
+      </w:pPr>
+    </w:lvl>
+    <w:lvl w:ilvl="2" w:tplc="0415001B" w:tentative="1">
+      <w:start w:val="1"/>
+      <w:numFmt w:val="lowerRoman"/>
+      <w:lvlText w:val="%3."/>
+      <w:lvlJc w:val="right"/>
+      <w:pPr>
+        <w:ind w:left="2160" w:hanging="180"/>
+      </w:pPr>
+    </w:lvl>
+    <w:lvl w:ilvl="3" w:tplc="0415000F" w:tentative="1">
+      <w:start w:val="1"/>
+      <w:numFmt w:val="decimal"/>
+      <w:lvlText w:val="%4."/>
+      <w:lvlJc w:val="left"/>
+      <w:pPr>
+        <w:ind w:left="2880" w:hanging="360"/>
+      </w:pPr>
+    </w:lvl>
+    <w:lvl w:ilvl="4" w:tplc="04150019" w:tentative="1">
+      <w:start w:val="1"/>
+      <w:numFmt w:val="lowerLetter"/>
+      <w:lvlText w:val="%5."/>
+      <w:lvlJc w:val="left"/>
+      <w:pPr>
+        <w:ind w:left="3600" w:hanging="360"/>
+      </w:pPr>
+    </w:lvl>
+    <w:lvl w:ilvl="5" w:tplc="0415001B" w:tentative="1">
+      <w:start w:val="1"/>
+      <w:numFmt w:val="lowerRoman"/>
+      <w:lvlText w:val="%6."/>
+      <w:lvlJc w:val="right"/>
+      <w:pPr>
+        <w:ind w:left="4320" w:hanging="180"/>
+      </w:pPr>
+    </w:lvl>
+    <w:lvl w:ilvl="6" w:tplc="0415000F" w:tentative="1">
+      <w:start w:val="1"/>
+      <w:numFmt w:val="decimal"/>
+      <w:lvlText w:val="%7."/>
+      <w:lvlJc w:val="left"/>
+      <w:pPr>
+        <w:ind w:left="5040" w:hanging="360"/>
+      </w:pPr>
+    </w:lvl>
+    <w:lvl w:ilvl="7" w:tplc="04150019" w:tentative="1">
+      <w:start w:val="1"/>
+      <w:numFmt w:val="lowerLetter"/>
+      <w:lvlText w:val="%8."/>
+      <w:lvlJc w:val="left"/>
+      <w:pPr>
+        <w:ind w:left="5760" w:hanging="360"/>
+      </w:pPr>
+    </w:lvl>
+    <w:lvl w:ilvl="8" w:tplc="0415001B" w:tentative="1">
+      <w:start w:val="1"/>
+      <w:numFmt w:val="lowerRoman"/>
+      <w:lvlText w:val="%9."/>
+      <w:lvlJc w:val="right"/>
+      <w:pPr>
+        <w:ind w:left="6480" w:hanging="180"/>
+      </w:pPr>
+    </w:lvl>
+  </w:abstractNum>
+  <w:abstractNum w:abstractNumId="23" w15:restartNumberingAfterBreak="0">
     <w:nsid w:val="67FB4D56"/>
     <w:multiLevelType w:val="multilevel"/>
     <w:tmpl w:val="6178CEA8"/>
@@ -4223,7 +5781,7 @@
       </w:pPr>
     </w:lvl>
   </w:abstractNum>
-  <w:abstractNum w:abstractNumId="16" w15:restartNumberingAfterBreak="0">
+  <w:abstractNum w:abstractNumId="24" w15:restartNumberingAfterBreak="0">
     <w:nsid w:val="6D7E3764"/>
     <w:multiLevelType w:val="multilevel"/>
     <w:tmpl w:val="87322C46"/>
@@ -4372,7 +5930,7 @@
       </w:rPr>
     </w:lvl>
   </w:abstractNum>
-  <w:abstractNum w:abstractNumId="17" w15:restartNumberingAfterBreak="0">
+  <w:abstractNum w:abstractNumId="25" w15:restartNumberingAfterBreak="0">
     <w:nsid w:val="7C837DE5"/>
     <w:multiLevelType w:val="multilevel"/>
     <w:tmpl w:val="17660D78"/>
@@ -4521,7 +6079,7 @@
       </w:rPr>
     </w:lvl>
   </w:abstractNum>
-  <w:abstractNum w:abstractNumId="18" w15:restartNumberingAfterBreak="0">
+  <w:abstractNum w:abstractNumId="26" w15:restartNumberingAfterBreak="0">
     <w:nsid w:val="7FE412B1"/>
     <w:multiLevelType w:val="multilevel"/>
     <w:tmpl w:val="95E05C88"/>
@@ -4671,67 +6229,91 @@
     </w:lvl>
   </w:abstractNum>
   <w:num w:numId="1" w16cid:durableId="1350990662">
+    <w:abstractNumId w:val="4"/>
+  </w:num>
+  <w:num w:numId="2" w16cid:durableId="649989529">
+    <w:abstractNumId w:val="17"/>
+  </w:num>
+  <w:num w:numId="3" w16cid:durableId="1327435186">
+    <w:abstractNumId w:val="23"/>
+  </w:num>
+  <w:num w:numId="4" w16cid:durableId="2110075804">
+    <w:abstractNumId w:val="11"/>
+  </w:num>
+  <w:num w:numId="5" w16cid:durableId="2140877588">
+    <w:abstractNumId w:val="12"/>
+  </w:num>
+  <w:num w:numId="6" w16cid:durableId="691608784">
+    <w:abstractNumId w:val="16"/>
+  </w:num>
+  <w:num w:numId="7" w16cid:durableId="739836698">
+    <w:abstractNumId w:val="26"/>
+  </w:num>
+  <w:num w:numId="8" w16cid:durableId="1479103852">
+    <w:abstractNumId w:val="6"/>
+  </w:num>
+  <w:num w:numId="9" w16cid:durableId="649015961">
+    <w:abstractNumId w:val="18"/>
+  </w:num>
+  <w:num w:numId="10" w16cid:durableId="2109882563">
+    <w:abstractNumId w:val="21"/>
+  </w:num>
+  <w:num w:numId="11" w16cid:durableId="1980762909">
+    <w:abstractNumId w:val="15"/>
+  </w:num>
+  <w:num w:numId="12" w16cid:durableId="922683677">
+    <w:abstractNumId w:val="8"/>
+  </w:num>
+  <w:num w:numId="13" w16cid:durableId="1716004888">
+    <w:abstractNumId w:val="19"/>
+  </w:num>
+  <w:num w:numId="14" w16cid:durableId="1871184760">
+    <w:abstractNumId w:val="24"/>
+  </w:num>
+  <w:num w:numId="15" w16cid:durableId="41516196">
+    <w:abstractNumId w:val="13"/>
+  </w:num>
+  <w:num w:numId="16" w16cid:durableId="373506528">
+    <w:abstractNumId w:val="25"/>
+  </w:num>
+  <w:num w:numId="17" w16cid:durableId="369185794">
+    <w:abstractNumId w:val="20"/>
+  </w:num>
+  <w:num w:numId="18" w16cid:durableId="395787609">
+    <w:abstractNumId w:val="7"/>
+  </w:num>
+  <w:num w:numId="19" w16cid:durableId="1510557688">
+    <w:abstractNumId w:val="14"/>
+  </w:num>
+  <w:num w:numId="20" w16cid:durableId="1582640651">
+    <w:abstractNumId w:val="9"/>
+  </w:num>
+  <w:num w:numId="21" w16cid:durableId="798304541">
+    <w:abstractNumId w:val="22"/>
+  </w:num>
+  <w:num w:numId="22" w16cid:durableId="1534226048">
+    <w:abstractNumId w:val="2"/>
+  </w:num>
+  <w:num w:numId="23" w16cid:durableId="1468086255">
+    <w:abstractNumId w:val="1"/>
+  </w:num>
+  <w:num w:numId="24" w16cid:durableId="1213999907">
+    <w:abstractNumId w:val="5"/>
+  </w:num>
+  <w:num w:numId="25" w16cid:durableId="1643534265">
+    <w:abstractNumId w:val="10"/>
+  </w:num>
+  <w:num w:numId="26" w16cid:durableId="1945570013">
     <w:abstractNumId w:val="0"/>
   </w:num>
-  <w:num w:numId="2" w16cid:durableId="649989529">
-    <w:abstractNumId w:val="10"/>
-  </w:num>
-  <w:num w:numId="3" w16cid:durableId="1327435186">
-    <w:abstractNumId w:val="15"/>
-  </w:num>
-  <w:num w:numId="4" w16cid:durableId="2110075804">
-    <w:abstractNumId w:val="4"/>
-  </w:num>
-  <w:num w:numId="5" w16cid:durableId="2140877588">
-    <w:abstractNumId w:val="5"/>
-  </w:num>
-  <w:num w:numId="6" w16cid:durableId="691608784">
-    <w:abstractNumId w:val="9"/>
-  </w:num>
-  <w:num w:numId="7" w16cid:durableId="739836698">
-    <w:abstractNumId w:val="18"/>
-  </w:num>
-  <w:num w:numId="8" w16cid:durableId="1479103852">
-    <w:abstractNumId w:val="1"/>
-  </w:num>
-  <w:num w:numId="9" w16cid:durableId="649015961">
-    <w:abstractNumId w:val="11"/>
-  </w:num>
-  <w:num w:numId="10" w16cid:durableId="2109882563">
-    <w:abstractNumId w:val="14"/>
-  </w:num>
-  <w:num w:numId="11" w16cid:durableId="1980762909">
-    <w:abstractNumId w:val="8"/>
-  </w:num>
-  <w:num w:numId="12" w16cid:durableId="922683677">
+  <w:num w:numId="27" w16cid:durableId="167839831">
     <w:abstractNumId w:val="3"/>
-  </w:num>
-  <w:num w:numId="13" w16cid:durableId="1716004888">
-    <w:abstractNumId w:val="12"/>
-  </w:num>
-  <w:num w:numId="14" w16cid:durableId="1871184760">
-    <w:abstractNumId w:val="16"/>
-  </w:num>
-  <w:num w:numId="15" w16cid:durableId="41516196">
-    <w:abstractNumId w:val="6"/>
-  </w:num>
-  <w:num w:numId="16" w16cid:durableId="373506528">
-    <w:abstractNumId w:val="17"/>
-  </w:num>
-  <w:num w:numId="17" w16cid:durableId="369185794">
-    <w:abstractNumId w:val="13"/>
-  </w:num>
-  <w:num w:numId="18" w16cid:durableId="395787609">
-    <w:abstractNumId w:val="2"/>
-  </w:num>
-  <w:num w:numId="19" w16cid:durableId="1510557688">
-    <w:abstractNumId w:val="7"/>
   </w:num>
 </w:numbering>
 </file>
 
 <file path=word/styles.xml><?xml version="1.0" encoding="utf-8"?>
-<w:styles xmlns:mc="http://schemas.openxmlformats.org/markup-compatibility/2006" xmlns:r="http://schemas.openxmlformats.org/officeDocument/2006/relationships" xmlns:w="http://schemas.openxmlformats.org/wordprocessingml/2006/main" xmlns:w14="http://schemas.microsoft.com/office/word/2010/wordml" xmlns:w15="http://schemas.microsoft.com/office/word/2012/wordml" xmlns:w16cex="http://schemas.microsoft.com/office/word/2018/wordml/cex" xmlns:w16cid="http://schemas.microsoft.com/office/word/2016/wordml/cid" xmlns:w16="http://schemas.microsoft.com/office/word/2018/wordml" xmlns:w16sdtdh="http://schemas.microsoft.com/office/word/2020/wordml/sdtdatahash" xmlns:w16se="http://schemas.microsoft.com/office/word/2015/wordml/symex" mc:Ignorable="w14 w15 w16se w16cid w16 w16cex w16sdtdh">
+<w:styles xmlns:mc="http://schemas.openxmlformats.org/markup-compatibility/2006" xmlns:r="http://schemas.openxmlformats.org/officeDocument/2006/relationships" xmlns:w="http://schemas.openxmlformats.org/wordprocessingml/2006/main" xmlns:w14="http://schemas.microsoft.com/office/word/2010/wordml" xmlns:w15="http://schemas.microsoft.com/office/word/2012/wordml" xmlns:w16cex="http://schemas.microsoft.com/office/word/2018/wordml/cex" xmlns:w16cid="http://schemas.microsoft.com/office/word/2016/wordml/cid" xmlns:w16="http://schemas.microsoft.com/office/word/2018/wordml" xmlns:w16du="http://schemas.microsoft.com/office/word/2023/wordml/word16du" xmlns:w16sdtdh="http://schemas.microsoft.com/office/word/2020/wordml/sdtdatahash" xmlns:w16sdtfl="http://schemas.microsoft.com/office/word/2024/wordml/sdtformatlock" xmlns:w16se="http://schemas.microsoft.com/office/word/2015/wordml/symex" mc:Ignorable="w14 w15 w16se w16cid w16 w16cex w16sdtdh w16sdtfl w16du">
   <w:docDefaults>
     <w:rPrDefault>
       <w:rPr>
@@ -5130,7 +6712,7 @@
   <w:style w:type="paragraph" w:default="1" w:styleId="Normalny">
     <w:name w:val="Normal"/>
     <w:qFormat/>
-    <w:rsid w:val="009C766F"/>
+    <w:rsid w:val="00540B1A"/>
   </w:style>
   <w:style w:type="paragraph" w:styleId="Nagwek1">
     <w:name w:val="heading 1"/>
@@ -5139,17 +6721,24 @@
     <w:link w:val="Nagwek1Znak"/>
     <w:uiPriority w:val="9"/>
     <w:qFormat/>
-    <w:rsid w:val="00F67643"/>
+    <w:rsid w:val="00540B1A"/>
     <w:pPr>
       <w:keepNext/>
       <w:keepLines/>
+      <w:numPr>
+        <w:numId w:val="23"/>
+      </w:numPr>
+      <w:tabs>
+        <w:tab w:val="clear" w:pos="720"/>
+      </w:tabs>
       <w:spacing w:before="360" w:after="80"/>
+      <w:ind w:left="284" w:hanging="284"/>
       <w:outlineLvl w:val="0"/>
     </w:pPr>
     <w:rPr>
       <w:rFonts w:asciiTheme="majorHAnsi" w:eastAsiaTheme="majorEastAsia" w:hAnsiTheme="majorHAnsi" w:cstheme="majorBidi"/>
       <w:color w:val="0F4761" w:themeColor="accent1" w:themeShade="BF"/>
-      <w:sz w:val="40"/>
+      <w:sz w:val="32"/>
       <w:szCs w:val="40"/>
     </w:rPr>
   </w:style>
@@ -5362,11 +6951,11 @@
     <w:basedOn w:val="Domylnaczcionkaakapitu"/>
     <w:link w:val="Nagwek1"/>
     <w:uiPriority w:val="9"/>
-    <w:rsid w:val="00F67643"/>
+    <w:rsid w:val="00540B1A"/>
     <w:rPr>
       <w:rFonts w:asciiTheme="majorHAnsi" w:eastAsiaTheme="majorEastAsia" w:hAnsiTheme="majorHAnsi" w:cstheme="majorBidi"/>
       <w:color w:val="0F4761" w:themeColor="accent1" w:themeShade="BF"/>
-      <w:sz w:val="40"/>
+      <w:sz w:val="32"/>
       <w:szCs w:val="40"/>
     </w:rPr>
   </w:style>
@@ -5666,6 +7255,49 @@
       </w:tblBorders>
     </w:tblPr>
   </w:style>
+  <w:style w:type="paragraph" w:customStyle="1" w:styleId="Punktory">
+    <w:name w:val="Punktory"/>
+    <w:basedOn w:val="Akapitzlist"/>
+    <w:qFormat/>
+    <w:rsid w:val="00A16017"/>
+    <w:pPr>
+      <w:numPr>
+        <w:numId w:val="26"/>
+      </w:numPr>
+      <w:spacing w:after="80" w:line="276" w:lineRule="auto"/>
+      <w:ind w:left="709" w:hanging="425"/>
+      <w:contextualSpacing w:val="0"/>
+      <w:jc w:val="both"/>
+    </w:pPr>
+  </w:style>
+  <w:style w:type="paragraph" w:styleId="NormalnyWeb">
+    <w:name w:val="Normal (Web)"/>
+    <w:basedOn w:val="Normalny"/>
+    <w:uiPriority w:val="99"/>
+    <w:unhideWhenUsed/>
+    <w:rsid w:val="00A16017"/>
+    <w:pPr>
+      <w:spacing w:before="100" w:beforeAutospacing="1" w:after="100" w:afterAutospacing="1" w:line="240" w:lineRule="auto"/>
+    </w:pPr>
+    <w:rPr>
+      <w:rFonts w:ascii="Times New Roman" w:eastAsia="Times New Roman" w:hAnsi="Times New Roman" w:cs="Times New Roman"/>
+      <w:kern w:val="0"/>
+      <w:lang w:eastAsia="pl-PL"/>
+      <w14:ligatures w14:val="none"/>
+    </w:rPr>
+  </w:style>
+  <w:style w:type="paragraph" w:customStyle="1" w:styleId="Numerowanie">
+    <w:name w:val="Numerowanie"/>
+    <w:basedOn w:val="Punktory"/>
+    <w:qFormat/>
+    <w:rsid w:val="00C46F55"/>
+    <w:pPr>
+      <w:numPr>
+        <w:numId w:val="27"/>
+      </w:numPr>
+      <w:ind w:left="709" w:hanging="425"/>
+    </w:pPr>
+  </w:style>
 </w:styles>
 </file>
 

</xml_diff>

<commit_message>
Dodano diagramy do sprawka
</commit_message>
<xml_diff>
--- a/NSK_projekt.docx
+++ b/NSK_projekt.docx
@@ -403,21 +403,12 @@
       <w:r>
         <w:t xml:space="preserve"> </w:t>
       </w:r>
-      <w:proofErr w:type="spellStart"/>
       <w:r>
         <w:rPr>
           <w:i/>
           <w:iCs/>
         </w:rPr>
-        <w:t>Raspberry</w:t>
-      </w:r>
-      <w:proofErr w:type="spellEnd"/>
-      <w:r>
-        <w:rPr>
-          <w:i/>
-          <w:iCs/>
-        </w:rPr>
-        <w:t xml:space="preserve"> Pi 4 Model B</w:t>
+        <w:t>Raspberry Pi 4 Model B</w:t>
       </w:r>
     </w:p>
     <w:p>
@@ -456,35 +447,7 @@
         <w:rPr>
           <w:lang w:val="en-US"/>
         </w:rPr>
-        <w:t xml:space="preserve">Home Assistant OS </w:t>
-      </w:r>
-      <w:proofErr w:type="spellStart"/>
-      <w:r>
-        <w:rPr>
-          <w:lang w:val="en-US"/>
-        </w:rPr>
-        <w:t>lub</w:t>
-      </w:r>
-      <w:proofErr w:type="spellEnd"/>
-      <w:r>
-        <w:rPr>
-          <w:lang w:val="en-US"/>
-        </w:rPr>
-        <w:t xml:space="preserve"> </w:t>
-      </w:r>
-      <w:proofErr w:type="spellStart"/>
-      <w:r>
-        <w:rPr>
-          <w:lang w:val="en-US"/>
-        </w:rPr>
-        <w:t>OpenHAB</w:t>
-      </w:r>
-      <w:proofErr w:type="spellEnd"/>
-      <w:r>
-        <w:rPr>
-          <w:lang w:val="en-US"/>
-        </w:rPr>
-        <w:t>).</w:t>
+        <w:t>Home Assistant OS lub OpenHAB).</w:t>
       </w:r>
     </w:p>
     <w:p>
@@ -527,19 +490,11 @@
           <w:lang w:val="en-US"/>
         </w:rPr>
       </w:pPr>
-      <w:proofErr w:type="spellStart"/>
       <w:r>
         <w:rPr>
           <w:lang w:val="en-US"/>
         </w:rPr>
-        <w:t>Procesor</w:t>
-      </w:r>
-      <w:proofErr w:type="spellEnd"/>
-      <w:r>
-        <w:rPr>
-          <w:lang w:val="en-US"/>
-        </w:rPr>
-        <w:t>: Broadcom BCM2711 Quad-core 1.5 GHz</w:t>
+        <w:t>Procesor: Broadcom BCM2711 Quad-core 1.5 GHz</w:t>
       </w:r>
     </w:p>
     <w:p>
@@ -619,21 +574,12 @@
       <w:r>
         <w:t xml:space="preserve"> lub </w:t>
       </w:r>
-      <w:proofErr w:type="spellStart"/>
       <w:r>
         <w:rPr>
           <w:i/>
           <w:iCs/>
         </w:rPr>
-        <w:t>SimpliSafe</w:t>
-      </w:r>
-      <w:proofErr w:type="spellEnd"/>
-      <w:r>
-        <w:rPr>
-          <w:i/>
-          <w:iCs/>
-        </w:rPr>
-        <w:t xml:space="preserve"> Base Station</w:t>
+        <w:t>SimpliSafe Base Station</w:t>
       </w:r>
     </w:p>
     <w:p>
@@ -742,13 +688,8 @@
         </w:numPr>
       </w:pPr>
       <w:r>
-        <w:t xml:space="preserve">Syrena: ≥100 </w:t>
-      </w:r>
-      <w:proofErr w:type="spellStart"/>
-      <w:r>
-        <w:t>dB</w:t>
-      </w:r>
-      <w:proofErr w:type="spellEnd"/>
+        <w:t>Syrena: ≥100 dB</w:t>
+      </w:r>
     </w:p>
     <w:p>
       <w:pPr>
@@ -834,15 +775,7 @@
         </w:numPr>
       </w:pPr>
       <w:r>
-        <w:t xml:space="preserve">Odpowiada za komunikację między </w:t>
-      </w:r>
-      <w:proofErr w:type="spellStart"/>
-      <w:r>
-        <w:t>hubem</w:t>
-      </w:r>
-      <w:proofErr w:type="spellEnd"/>
-      <w:r>
-        <w:t xml:space="preserve"> a pozostałymi urządzeniami (kamera, termostat, alarm, zamek).</w:t>
+        <w:t>Odpowiada za komunikację między hubem a pozostałymi urządzeniami (kamera, termostat, alarm, zamek).</w:t>
       </w:r>
     </w:p>
     <w:p>
@@ -895,15 +828,7 @@
         </w:numPr>
       </w:pPr>
       <w:r>
-        <w:t xml:space="preserve">Przepustowość: do 3000 </w:t>
-      </w:r>
-      <w:proofErr w:type="spellStart"/>
-      <w:r>
-        <w:t>Mb</w:t>
-      </w:r>
-      <w:proofErr w:type="spellEnd"/>
-      <w:r>
-        <w:t>/s</w:t>
+        <w:t>Przepustowość: do 3000 Mb/s</w:t>
       </w:r>
     </w:p>
     <w:p>
@@ -979,39 +904,7 @@
           <w:i/>
           <w:iCs/>
         </w:rPr>
-        <w:t xml:space="preserve">Google </w:t>
-      </w:r>
-      <w:proofErr w:type="spellStart"/>
-      <w:r>
-        <w:rPr>
-          <w:i/>
-          <w:iCs/>
-        </w:rPr>
-        <w:t>Nest</w:t>
-      </w:r>
-      <w:proofErr w:type="spellEnd"/>
-      <w:r>
-        <w:rPr>
-          <w:i/>
-          <w:iCs/>
-        </w:rPr>
-        <w:t xml:space="preserve"> Learning </w:t>
-      </w:r>
-      <w:proofErr w:type="spellStart"/>
-      <w:r>
-        <w:rPr>
-          <w:i/>
-          <w:iCs/>
-        </w:rPr>
-        <w:t>Thermostat</w:t>
-      </w:r>
-      <w:proofErr w:type="spellEnd"/>
-      <w:r>
-        <w:rPr>
-          <w:i/>
-          <w:iCs/>
-        </w:rPr>
-        <w:t xml:space="preserve"> (T3007ES)</w:t>
+        <w:t>Google Nest Learning Thermostat (T3007ES)</w:t>
       </w:r>
     </w:p>
     <w:p>
@@ -1045,15 +938,7 @@
         </w:numPr>
       </w:pPr>
       <w:r>
-        <w:t xml:space="preserve">Łączy się z centralnym </w:t>
-      </w:r>
-      <w:proofErr w:type="spellStart"/>
-      <w:r>
-        <w:t>hubem</w:t>
-      </w:r>
-      <w:proofErr w:type="spellEnd"/>
-      <w:r>
-        <w:t xml:space="preserve"> przez Wi-Fi.</w:t>
+        <w:t>Łączy się z centralnym hubem przez Wi-Fi.</w:t>
       </w:r>
     </w:p>
     <w:p>
@@ -1172,41 +1057,13 @@
           <w:lang w:val="en-US"/>
         </w:rPr>
       </w:pPr>
-      <w:proofErr w:type="spellStart"/>
       <w:r>
         <w:rPr>
           <w:b/>
           <w:bCs/>
           <w:lang w:val="en-US"/>
         </w:rPr>
-        <w:t>Przykład</w:t>
-      </w:r>
-      <w:proofErr w:type="spellEnd"/>
-      <w:r>
-        <w:rPr>
-          <w:b/>
-          <w:bCs/>
-          <w:lang w:val="en-US"/>
-        </w:rPr>
-        <w:t xml:space="preserve"> </w:t>
-      </w:r>
-      <w:proofErr w:type="spellStart"/>
-      <w:r>
-        <w:rPr>
-          <w:b/>
-          <w:bCs/>
-          <w:lang w:val="en-US"/>
-        </w:rPr>
-        <w:t>rzeczywisty</w:t>
-      </w:r>
-      <w:proofErr w:type="spellEnd"/>
-      <w:r>
-        <w:rPr>
-          <w:b/>
-          <w:bCs/>
-          <w:lang w:val="en-US"/>
-        </w:rPr>
-        <w:t>:</w:t>
+        <w:t>Przykład rzeczywisty:</w:t>
       </w:r>
       <w:r>
         <w:rPr>
@@ -1253,15 +1110,7 @@
         </w:numPr>
       </w:pPr>
       <w:r>
-        <w:t xml:space="preserve">Komunikuje się z </w:t>
-      </w:r>
-      <w:proofErr w:type="spellStart"/>
-      <w:r>
-        <w:t>hubem</w:t>
-      </w:r>
-      <w:proofErr w:type="spellEnd"/>
-      <w:r>
-        <w:t xml:space="preserve"> przez Wi-Fi (lub przez mostek Hue Bridge).</w:t>
+        <w:t>Komunikuje się z hubem przez Wi-Fi (lub przez mostek Hue Bridge).</w:t>
       </w:r>
     </w:p>
     <w:p>
@@ -1336,15 +1185,7 @@
         </w:numPr>
       </w:pPr>
       <w:r>
-        <w:t xml:space="preserve">Komunikacja: </w:t>
-      </w:r>
-      <w:proofErr w:type="spellStart"/>
-      <w:r>
-        <w:t>Zigbee</w:t>
-      </w:r>
-      <w:proofErr w:type="spellEnd"/>
-      <w:r>
-        <w:t xml:space="preserve"> / Wi-Fi</w:t>
+        <w:t>Komunikacja: Zigbee / Wi-Fi</w:t>
       </w:r>
     </w:p>
     <w:p>
@@ -1443,15 +1284,7 @@
         </w:numPr>
       </w:pPr>
       <w:r>
-        <w:t xml:space="preserve">Łączy się przez Wi-Fi z </w:t>
-      </w:r>
-      <w:proofErr w:type="spellStart"/>
-      <w:r>
-        <w:t>hubem</w:t>
-      </w:r>
-      <w:proofErr w:type="spellEnd"/>
-      <w:r>
-        <w:t xml:space="preserve"> i aplikacją użytkownika.</w:t>
+        <w:t>Łączy się przez Wi-Fi z hubem i aplikacją użytkownika.</w:t>
       </w:r>
     </w:p>
     <w:p>
@@ -1462,15 +1295,7 @@
         </w:numPr>
       </w:pPr>
       <w:r>
-        <w:t>Może automatycznie blokować lub odblokowywać drzwi w zależności od lokalizacji właściciela (</w:t>
-      </w:r>
-      <w:proofErr w:type="spellStart"/>
-      <w:r>
-        <w:t>geofencing</w:t>
-      </w:r>
-      <w:proofErr w:type="spellEnd"/>
-      <w:r>
-        <w:t>).</w:t>
+        <w:t>Może automatycznie blokować lub odblokowywać drzwi w zależności od lokalizacji właściciela (geofencing).</w:t>
       </w:r>
     </w:p>
     <w:p>
@@ -1572,21 +1397,12 @@
       <w:r>
         <w:t xml:space="preserve"> </w:t>
       </w:r>
-      <w:proofErr w:type="spellStart"/>
       <w:r>
         <w:rPr>
           <w:i/>
           <w:iCs/>
         </w:rPr>
-        <w:t>Shelly</w:t>
-      </w:r>
-      <w:proofErr w:type="spellEnd"/>
-      <w:r>
-        <w:rPr>
-          <w:i/>
-          <w:iCs/>
-        </w:rPr>
-        <w:t xml:space="preserve"> Motion 2</w:t>
+        <w:t>Shelly Motion 2</w:t>
       </w:r>
     </w:p>
     <w:p>
@@ -1619,15 +1435,7 @@
         </w:numPr>
       </w:pPr>
       <w:r>
-        <w:t xml:space="preserve">Łączy się z </w:t>
-      </w:r>
-      <w:proofErr w:type="spellStart"/>
-      <w:r>
-        <w:t>hubem</w:t>
-      </w:r>
-      <w:proofErr w:type="spellEnd"/>
-      <w:r>
-        <w:t xml:space="preserve"> przez Wi-Fi.</w:t>
+        <w:t>Łączy się z hubem przez Wi-Fi.</w:t>
       </w:r>
     </w:p>
     <w:p>
@@ -1680,15 +1488,7 @@
         </w:numPr>
       </w:pPr>
       <w:r>
-        <w:t>Zasilanie: bateria Li-</w:t>
-      </w:r>
-      <w:proofErr w:type="spellStart"/>
-      <w:r>
-        <w:t>ion</w:t>
-      </w:r>
-      <w:proofErr w:type="spellEnd"/>
-      <w:r>
-        <w:t xml:space="preserve"> (ładowalna)</w:t>
+        <w:t>Zasilanie: bateria Li-ion (ładowalna)</w:t>
       </w:r>
     </w:p>
     <w:p>
@@ -1771,37 +1571,12 @@
       <w:r>
         <w:t xml:space="preserve"> </w:t>
       </w:r>
-      <w:proofErr w:type="spellStart"/>
       <w:r>
         <w:rPr>
           <w:i/>
           <w:iCs/>
         </w:rPr>
-        <w:t>Wyze</w:t>
-      </w:r>
-      <w:proofErr w:type="spellEnd"/>
-      <w:r>
-        <w:rPr>
-          <w:i/>
-          <w:iCs/>
-        </w:rPr>
-        <w:t xml:space="preserve"> </w:t>
-      </w:r>
-      <w:proofErr w:type="spellStart"/>
-      <w:r>
-        <w:rPr>
-          <w:i/>
-          <w:iCs/>
-        </w:rPr>
-        <w:t>Cam</w:t>
-      </w:r>
-      <w:proofErr w:type="spellEnd"/>
-      <w:r>
-        <w:rPr>
-          <w:i/>
-          <w:iCs/>
-        </w:rPr>
-        <w:t xml:space="preserve"> v3</w:t>
+        <w:t>Wyze Cam v3</w:t>
       </w:r>
     </w:p>
     <w:p>
@@ -1856,15 +1631,7 @@
         </w:numPr>
       </w:pPr>
       <w:r>
-        <w:t xml:space="preserve">Może nagrywać materiał na kartę </w:t>
-      </w:r>
-      <w:proofErr w:type="spellStart"/>
-      <w:r>
-        <w:t>microSD</w:t>
-      </w:r>
-      <w:proofErr w:type="spellEnd"/>
-      <w:r>
-        <w:t xml:space="preserve"> lub do chmury.</w:t>
+        <w:t>Może nagrywać materiał na kartę microSD lub do chmury.</w:t>
       </w:r>
     </w:p>
     <w:p>
@@ -1928,15 +1695,7 @@
         </w:numPr>
       </w:pPr>
       <w:r>
-        <w:t>Zasilanie: 5 V DC (</w:t>
-      </w:r>
-      <w:proofErr w:type="spellStart"/>
-      <w:r>
-        <w:t>microUSB</w:t>
-      </w:r>
-      <w:proofErr w:type="spellEnd"/>
-      <w:r>
-        <w:t>)</w:t>
+        <w:t>Zasilanie: 5 V DC (microUSB)</w:t>
       </w:r>
     </w:p>
     <w:p>
@@ -1972,22 +1731,89 @@
     </w:p>
     <w:p>
       <w:pPr>
+        <w:spacing w:after="0" w:line="240" w:lineRule="auto"/>
+        <w:rPr>
+          <w:rFonts w:ascii="Times New Roman" w:eastAsia="Times New Roman" w:hAnsi="Times New Roman" w:cs="Times New Roman"/>
+          <w:kern w:val="0"/>
+          <w:lang w:eastAsia="pl-PL"/>
+          <w14:ligatures w14:val="none"/>
+        </w:rPr>
+      </w:pPr>
+      <w:r>
+        <w:rPr>
+          <w:rFonts w:ascii="Times New Roman" w:eastAsia="Times New Roman" w:hAnsi="Times New Roman" w:cs="Times New Roman"/>
+          <w:noProof/>
+          <w:kern w:val="0"/>
+          <w:lang w:eastAsia="pl-PL"/>
+          <w14:ligatures w14:val="none"/>
+        </w:rPr>
+        <w:drawing>
+          <wp:inline distT="0" distB="0" distL="0" distR="0" wp14:anchorId="1ABF947F" wp14:editId="490BAC4E">
+            <wp:extent cx="5557600" cy="3178629"/>
+            <wp:effectExtent l="0" t="0" r="5080" b="3175"/>
+            <wp:docPr id="194662655" name="Obraz 3" descr="Obraz zawierający tekst, paragon, zrzut ekranu, linia&#10;&#10;Zawartość wygenerowana przez AI może być niepoprawna."/>
+            <wp:cNvGraphicFramePr>
+              <a:graphicFrameLocks xmlns:a="http://schemas.openxmlformats.org/drawingml/2006/main" noChangeAspect="1"/>
+            </wp:cNvGraphicFramePr>
+            <a:graphic xmlns:a="http://schemas.openxmlformats.org/drawingml/2006/main">
+              <a:graphicData uri="http://schemas.openxmlformats.org/drawingml/2006/picture">
+                <pic:pic xmlns:pic="http://schemas.openxmlformats.org/drawingml/2006/picture">
+                  <pic:nvPicPr>
+                    <pic:cNvPr id="194662655" name="Obraz 3" descr="Obraz zawierający tekst, paragon, zrzut ekranu, linia&#10;&#10;Zawartość wygenerowana przez AI może być niepoprawna."/>
+                    <pic:cNvPicPr>
+                      <a:picLocks noChangeAspect="1" noChangeArrowheads="1"/>
+                    </pic:cNvPicPr>
+                  </pic:nvPicPr>
+                  <pic:blipFill rotWithShape="1">
+                    <a:blip r:embed="rId5">
+                      <a:extLst>
+                        <a:ext uri="{28A0092B-C50C-407E-A947-70E740481C1C}">
+                          <a14:useLocalDpi xmlns:a14="http://schemas.microsoft.com/office/drawing/2010/main" val="0"/>
+                        </a:ext>
+                      </a:extLst>
+                    </a:blip>
+                    <a:srcRect r="68062"/>
+                    <a:stretch>
+                      <a:fillRect/>
+                    </a:stretch>
+                  </pic:blipFill>
+                  <pic:spPr bwMode="auto">
+                    <a:xfrm>
+                      <a:off x="0" y="0"/>
+                      <a:ext cx="5581193" cy="3192123"/>
+                    </a:xfrm>
+                    <a:prstGeom prst="rect">
+                      <a:avLst/>
+                    </a:prstGeom>
+                    <a:noFill/>
+                    <a:ln>
+                      <a:noFill/>
+                    </a:ln>
+                    <a:extLst>
+                      <a:ext uri="{53640926-AAD7-44D8-BBD7-CCE9431645EC}">
+                        <a14:shadowObscured xmlns:a14="http://schemas.microsoft.com/office/drawing/2010/main"/>
+                      </a:ext>
+                    </a:extLst>
+                  </pic:spPr>
+                </pic:pic>
+              </a:graphicData>
+            </a:graphic>
+          </wp:inline>
+        </w:drawing>
+      </w:r>
+    </w:p>
+    <w:p>
+      <w:pPr>
+        <w:pStyle w:val="Nagwek1"/>
         <w:rPr>
           <w:lang w:val="pl"/>
         </w:rPr>
       </w:pPr>
-    </w:p>
-    <w:p>
-      <w:pPr>
-        <w:pStyle w:val="Nagwek1"/>
+      <w:r>
         <w:rPr>
           <w:lang w:val="pl"/>
         </w:rPr>
-      </w:pPr>
-      <w:r>
-        <w:rPr>
-          <w:lang w:val="pl"/>
-        </w:rPr>
+        <w:lastRenderedPageBreak/>
         <w:t>O</w:t>
       </w:r>
       <w:r>
@@ -2024,15 +1850,7 @@
         <w:pStyle w:val="Punktory"/>
       </w:pPr>
       <w:r>
-        <w:t>MTTF (</w:t>
-      </w:r>
-      <w:proofErr w:type="spellStart"/>
-      <w:r>
-        <w:t>szac</w:t>
-      </w:r>
-      <w:proofErr w:type="spellEnd"/>
-      <w:r>
-        <w:t>.): 100 000 h.</w:t>
+        <w:t>MTTF (szac.): 100 000 h.</w:t>
       </w:r>
     </w:p>
     <w:p>
@@ -2056,31 +1874,7 @@
         <w:pStyle w:val="Punktory"/>
       </w:pPr>
       <w:r>
-        <w:t xml:space="preserve">Środki: zasilanie z UPS/UPS dla </w:t>
-      </w:r>
-      <w:proofErr w:type="spellStart"/>
-      <w:r>
-        <w:t>hub+router</w:t>
-      </w:r>
-      <w:proofErr w:type="spellEnd"/>
-      <w:r>
-        <w:t xml:space="preserve">, redundancja obrazu systemu (backup SD i automatyczny </w:t>
-      </w:r>
-      <w:proofErr w:type="spellStart"/>
-      <w:r>
-        <w:t>failover</w:t>
-      </w:r>
-      <w:proofErr w:type="spellEnd"/>
-      <w:r>
-        <w:t xml:space="preserve">), monitorowanie temperatury, </w:t>
-      </w:r>
-      <w:proofErr w:type="spellStart"/>
-      <w:r>
-        <w:t>watchdog</w:t>
-      </w:r>
-      <w:proofErr w:type="spellEnd"/>
-      <w:r>
-        <w:t>, okresowe kopie zapasowe konfiguracji.</w:t>
+        <w:t>Środki: zasilanie z UPS/UPS dla hub+router, redundancja obrazu systemu (backup SD i automatyczny failover), monitorowanie temperatury, watchdog, okresowe kopie zapasowe konfiguracji.</w:t>
       </w:r>
     </w:p>
     <w:p>
@@ -2102,7 +1896,6 @@
           <w:b/>
           <w:bCs/>
         </w:rPr>
-        <w:lastRenderedPageBreak/>
         <w:t>System alarmowy (Wi-Fi)</w:t>
       </w:r>
     </w:p>
@@ -2111,15 +1904,7 @@
         <w:pStyle w:val="Punktory"/>
       </w:pPr>
       <w:r>
-        <w:t>MTTF (</w:t>
-      </w:r>
-      <w:proofErr w:type="spellStart"/>
-      <w:r>
-        <w:t>szac</w:t>
-      </w:r>
-      <w:proofErr w:type="spellEnd"/>
-      <w:r>
-        <w:t>.): 40 000 h</w:t>
+        <w:t>MTTF (szac.): 40 000 h</w:t>
       </w:r>
     </w:p>
     <w:p>
@@ -2173,15 +1958,7 @@
         <w:pStyle w:val="Punktory"/>
       </w:pPr>
       <w:r>
-        <w:t>MTTF (</w:t>
-      </w:r>
-      <w:proofErr w:type="spellStart"/>
-      <w:r>
-        <w:t>szac</w:t>
-      </w:r>
-      <w:proofErr w:type="spellEnd"/>
-      <w:r>
-        <w:t>.): 50 000 h</w:t>
+        <w:t>MTTF (szac.): 50 000 h</w:t>
       </w:r>
     </w:p>
     <w:p>
@@ -2189,15 +1966,7 @@
         <w:pStyle w:val="Punktory"/>
       </w:pPr>
       <w:r>
-        <w:t xml:space="preserve">Tryby awarii: awaria zasilania, uszkodzenie radia Wi-Fi, awaria </w:t>
-      </w:r>
-      <w:proofErr w:type="spellStart"/>
-      <w:r>
-        <w:t>firmware</w:t>
-      </w:r>
-      <w:proofErr w:type="spellEnd"/>
-      <w:r>
-        <w:t>.</w:t>
+        <w:t>Tryby awarii: awaria zasilania, uszkodzenie radia Wi-Fi, awaria firmware.</w:t>
       </w:r>
     </w:p>
     <w:p>
@@ -2213,23 +1982,7 @@
         <w:pStyle w:val="Punktory"/>
       </w:pPr>
       <w:r>
-        <w:t>Środki: podłączenie routera do UPS, zapasowy router/konfiguracja hot-</w:t>
-      </w:r>
-      <w:proofErr w:type="spellStart"/>
-      <w:r>
-        <w:t>swap</w:t>
-      </w:r>
-      <w:proofErr w:type="spellEnd"/>
-      <w:r>
-        <w:t xml:space="preserve">, regularne aktualizacje </w:t>
-      </w:r>
-      <w:proofErr w:type="spellStart"/>
-      <w:r>
-        <w:t>firmware</w:t>
-      </w:r>
-      <w:proofErr w:type="spellEnd"/>
-      <w:r>
-        <w:t xml:space="preserve"> i monitoringu stanu.</w:t>
+        <w:t>Środki: podłączenie routera do UPS, zapasowy router/konfiguracja hot-swap, regularne aktualizacje firmware i monitoringu stanu.</w:t>
       </w:r>
     </w:p>
     <w:p>
@@ -2259,15 +2012,7 @@
         <w:pStyle w:val="Punktory"/>
       </w:pPr>
       <w:r>
-        <w:t>MTTF (</w:t>
-      </w:r>
-      <w:proofErr w:type="spellStart"/>
-      <w:r>
-        <w:t>szac</w:t>
-      </w:r>
-      <w:proofErr w:type="spellEnd"/>
-      <w:r>
-        <w:t>.): 60 000 h</w:t>
+        <w:t>MTTF (szac.): 60 000 h</w:t>
       </w:r>
     </w:p>
     <w:p>
@@ -2331,15 +2076,8 @@
         <w:pStyle w:val="Punktory"/>
       </w:pPr>
       <w:r>
-        <w:t>MTTF (</w:t>
-      </w:r>
-      <w:proofErr w:type="spellStart"/>
-      <w:r>
-        <w:t>szac</w:t>
-      </w:r>
-      <w:proofErr w:type="spellEnd"/>
-      <w:r>
-        <w:t>.): 25 000 h</w:t>
+        <w:lastRenderedPageBreak/>
+        <w:t>MTTF (szac.): 25 000 h</w:t>
       </w:r>
     </w:p>
     <w:p>
@@ -2393,15 +2131,7 @@
         <w:pStyle w:val="Punktory"/>
       </w:pPr>
       <w:r>
-        <w:t>MTTF (</w:t>
-      </w:r>
-      <w:proofErr w:type="spellStart"/>
-      <w:r>
-        <w:t>szac</w:t>
-      </w:r>
-      <w:proofErr w:type="spellEnd"/>
-      <w:r>
-        <w:t>.): 40 000 h</w:t>
+        <w:t>MTTF (szac.): 40 000 h</w:t>
       </w:r>
     </w:p>
     <w:p>
@@ -2425,7 +2155,6 @@
         <w:pStyle w:val="Punktory"/>
       </w:pPr>
       <w:r>
-        <w:lastRenderedPageBreak/>
         <w:t>Środki: zapasowe otwieranie mechaniczne/klucz, monitoring stanu baterii i powiadomienia, polityka wymiany baterii (np. co 5–6 mies.), testy manualnego odblokowania.</w:t>
       </w:r>
     </w:p>
@@ -2456,15 +2185,7 @@
         <w:pStyle w:val="Punktory"/>
       </w:pPr>
       <w:r>
-        <w:t>MTTF (</w:t>
-      </w:r>
-      <w:proofErr w:type="spellStart"/>
-      <w:r>
-        <w:t>szac</w:t>
-      </w:r>
-      <w:proofErr w:type="spellEnd"/>
-      <w:r>
-        <w:t>.): ~17 520 h (ok. 2 lata).</w:t>
+        <w:t>MTTF (szac.): ~17 520 h (ok. 2 lata).</w:t>
       </w:r>
     </w:p>
     <w:p>
@@ -2518,15 +2239,7 @@
         <w:pStyle w:val="Punktory"/>
       </w:pPr>
       <w:r>
-        <w:t>MTTF (</w:t>
-      </w:r>
-      <w:proofErr w:type="spellStart"/>
-      <w:r>
-        <w:t>szac</w:t>
-      </w:r>
-      <w:proofErr w:type="spellEnd"/>
-      <w:r>
-        <w:t>.): 30 000 h</w:t>
+        <w:t>MTTF (szac.): 30 000 h</w:t>
       </w:r>
     </w:p>
     <w:p>
@@ -2534,15 +2247,7 @@
         <w:pStyle w:val="Punktory"/>
       </w:pPr>
       <w:r>
-        <w:t xml:space="preserve">Tryby awarii: awaria zasilania, uszkodzenie sensora, problemy z kartą </w:t>
-      </w:r>
-      <w:proofErr w:type="spellStart"/>
-      <w:r>
-        <w:t>microSD</w:t>
-      </w:r>
-      <w:proofErr w:type="spellEnd"/>
-      <w:r>
-        <w:t>.</w:t>
+        <w:t>Tryby awarii: awaria zasilania, uszkodzenie sensora, problemy z kartą microSD.</w:t>
       </w:r>
     </w:p>
     <w:p>
@@ -2558,15 +2263,7 @@
         <w:pStyle w:val="Punktory"/>
       </w:pPr>
       <w:r>
-        <w:t xml:space="preserve">Środki: zasilanie z UPS (dla wewnętrznych krytycznych kamer), redundancja (kamery w kluczowych punktach), zapisywanie </w:t>
-      </w:r>
-      <w:proofErr w:type="spellStart"/>
-      <w:r>
-        <w:t>lokanie</w:t>
-      </w:r>
-      <w:proofErr w:type="spellEnd"/>
-      <w:r>
-        <w:t xml:space="preserve"> + w chmurze.</w:t>
+        <w:t>Środki: zasilanie z UPS (dla wewnętrznych krytycznych kamer), redundancja (kamery w kluczowych punktach), zapisywanie lokanie + w chmurze.</w:t>
       </w:r>
     </w:p>
     <w:p>
@@ -2580,6 +2277,7 @@
         <w:rPr>
           <w:lang w:val="pl"/>
         </w:rPr>
+        <w:lastRenderedPageBreak/>
         <w:t>S</w:t>
       </w:r>
       <w:r>
@@ -2595,6 +2293,68 @@
           <w:lang w:val="pl"/>
         </w:rPr>
       </w:pPr>
+      <w:r>
+        <w:rPr>
+          <w:rFonts w:ascii="Times New Roman" w:eastAsia="Times New Roman" w:hAnsi="Times New Roman" w:cs="Times New Roman"/>
+          <w:noProof/>
+          <w:kern w:val="0"/>
+          <w:lang w:eastAsia="pl-PL"/>
+          <w14:ligatures w14:val="none"/>
+        </w:rPr>
+        <w:drawing>
+          <wp:inline distT="0" distB="0" distL="0" distR="0" wp14:anchorId="458D646F" wp14:editId="5FB638E4">
+            <wp:extent cx="6246307" cy="1687286"/>
+            <wp:effectExtent l="0" t="0" r="2540" b="8255"/>
+            <wp:docPr id="1200766863" name="Obraz 2" descr="Obraz zawierający tekst, paragon, zrzut ekranu, linia&#10;&#10;Zawartość wygenerowana przez AI może być niepoprawna."/>
+            <wp:cNvGraphicFramePr>
+              <a:graphicFrameLocks xmlns:a="http://schemas.openxmlformats.org/drawingml/2006/main" noChangeAspect="1"/>
+            </wp:cNvGraphicFramePr>
+            <a:graphic xmlns:a="http://schemas.openxmlformats.org/drawingml/2006/main">
+              <a:graphicData uri="http://schemas.openxmlformats.org/drawingml/2006/picture">
+                <pic:pic xmlns:pic="http://schemas.openxmlformats.org/drawingml/2006/picture">
+                  <pic:nvPicPr>
+                    <pic:cNvPr id="1200766863" name="Obraz 2" descr="Obraz zawierający tekst, paragon, zrzut ekranu, linia&#10;&#10;Zawartość wygenerowana przez AI może być niepoprawna."/>
+                    <pic:cNvPicPr>
+                      <a:picLocks noChangeAspect="1" noChangeArrowheads="1"/>
+                    </pic:cNvPicPr>
+                  </pic:nvPicPr>
+                  <pic:blipFill rotWithShape="1">
+                    <a:blip r:embed="rId5">
+                      <a:extLst>
+                        <a:ext uri="{28A0092B-C50C-407E-A947-70E740481C1C}">
+                          <a14:useLocalDpi xmlns:a14="http://schemas.microsoft.com/office/drawing/2010/main" val="0"/>
+                        </a:ext>
+                      </a:extLst>
+                    </a:blip>
+                    <a:srcRect l="32043"/>
+                    <a:stretch>
+                      <a:fillRect/>
+                    </a:stretch>
+                  </pic:blipFill>
+                  <pic:spPr bwMode="auto">
+                    <a:xfrm>
+                      <a:off x="0" y="0"/>
+                      <a:ext cx="6264474" cy="1692193"/>
+                    </a:xfrm>
+                    <a:prstGeom prst="rect">
+                      <a:avLst/>
+                    </a:prstGeom>
+                    <a:noFill/>
+                    <a:ln>
+                      <a:noFill/>
+                    </a:ln>
+                    <a:extLst>
+                      <a:ext uri="{53640926-AAD7-44D8-BBD7-CCE9431645EC}">
+                        <a14:shadowObscured xmlns:a14="http://schemas.microsoft.com/office/drawing/2010/main"/>
+                      </a:ext>
+                    </a:extLst>
+                  </pic:spPr>
+                </pic:pic>
+              </a:graphicData>
+            </a:graphic>
+          </wp:inline>
+        </w:drawing>
+      </w:r>
     </w:p>
     <w:sectPr>
       <w:pgSz w:w="11906" w:h="16838"/>
@@ -6923,6 +6683,7 @@
   <w:style w:type="character" w:default="1" w:styleId="Domylnaczcionkaakapitu">
     <w:name w:val="Default Paragraph Font"/>
     <w:uiPriority w:val="1"/>
+    <w:semiHidden/>
     <w:unhideWhenUsed/>
   </w:style>
   <w:style w:type="table" w:default="1" w:styleId="Standardowy">

</xml_diff>

<commit_message>
Czerwonym kolorem zapisane co poprawic i dorobic
</commit_message>
<xml_diff>
--- a/NSK_projekt.docx
+++ b/NSK_projekt.docx
@@ -1,16 +1,16 @@
 
 <file path=word/document.xml><?xml version="1.0" encoding="utf-8"?>
-<w:document xmlns:wpc="http://schemas.microsoft.com/office/word/2010/wordprocessingCanvas" xmlns:cx="http://schemas.microsoft.com/office/drawing/2014/chartex" xmlns:cx1="http://schemas.microsoft.com/office/drawing/2015/9/8/chartex" xmlns:cx2="http://schemas.microsoft.com/office/drawing/2015/10/21/chartex" xmlns:cx3="http://schemas.microsoft.com/office/drawing/2016/5/9/chartex" xmlns:cx4="http://schemas.microsoft.com/office/drawing/2016/5/10/chartex" xmlns:cx5="http://schemas.microsoft.com/office/drawing/2016/5/11/chartex" xmlns:cx6="http://schemas.microsoft.com/office/drawing/2016/5/12/chartex" xmlns:cx7="http://schemas.microsoft.com/office/drawing/2016/5/13/chartex" xmlns:cx8="http://schemas.microsoft.com/office/drawing/2016/5/14/chartex" xmlns:mc="http://schemas.openxmlformats.org/markup-compatibility/2006" xmlns:aink="http://schemas.microsoft.com/office/drawing/2016/ink" xmlns:am3d="http://schemas.microsoft.com/office/drawing/2017/model3d" xmlns:o="urn:schemas-microsoft-com:office:office" xmlns:oel="http://schemas.microsoft.com/office/2019/extlst" xmlns:r="http://schemas.openxmlformats.org/officeDocument/2006/relationships" xmlns:m="http://schemas.openxmlformats.org/officeDocument/2006/math" xmlns:v="urn:schemas-microsoft-com:vml" xmlns:wp14="http://schemas.microsoft.com/office/word/2010/wordprocessingDrawing" xmlns:wp="http://schemas.openxmlformats.org/drawingml/2006/wordprocessingDrawing" xmlns:w10="urn:schemas-microsoft-com:office:word" xmlns:w="http://schemas.openxmlformats.org/wordprocessingml/2006/main" xmlns:w14="http://schemas.microsoft.com/office/word/2010/wordml" xmlns:w15="http://schemas.microsoft.com/office/word/2012/wordml" xmlns:w16cex="http://schemas.microsoft.com/office/word/2018/wordml/cex" xmlns:w16cid="http://schemas.microsoft.com/office/word/2016/wordml/cid" xmlns:w16="http://schemas.microsoft.com/office/word/2018/wordml" xmlns:w16du="http://schemas.microsoft.com/office/word/2023/wordml/word16du" xmlns:w16sdtdh="http://schemas.microsoft.com/office/word/2020/wordml/sdtdatahash" xmlns:w16sdtfl="http://schemas.microsoft.com/office/word/2024/wordml/sdtformatlock" xmlns:w16se="http://schemas.microsoft.com/office/word/2015/wordml/symex" xmlns:wpg="http://schemas.microsoft.com/office/word/2010/wordprocessingGroup" xmlns:wpi="http://schemas.microsoft.com/office/word/2010/wordprocessingInk" xmlns:wne="http://schemas.microsoft.com/office/word/2006/wordml" xmlns:wps="http://schemas.microsoft.com/office/word/2010/wordprocessingShape" mc:Ignorable="w14 w15 w16se w16cid w16 w16cex w16sdtdh w16sdtfl w16du wp14">
+<w:document xmlns:ve="http://schemas.openxmlformats.org/markup-compatibility/2006" xmlns:o="urn:schemas-microsoft-com:office:office" xmlns:r="http://schemas.openxmlformats.org/officeDocument/2006/relationships" xmlns:m="http://schemas.openxmlformats.org/officeDocument/2006/math" xmlns:v="urn:schemas-microsoft-com:vml" xmlns:wp="http://schemas.openxmlformats.org/drawingml/2006/wordprocessingDrawing" xmlns:w10="urn:schemas-microsoft-com:office:word" xmlns:w="http://schemas.openxmlformats.org/wordprocessingml/2006/main" xmlns:wne="http://schemas.microsoft.com/office/word/2006/wordml">
   <w:body>
     <w:tbl>
       <w:tblPr>
-        <w:tblStyle w:val="Tabela-Siatka"/>
+        <w:tblStyle w:val="TableGrid"/>
         <w:tblW w:w="0" w:type="auto"/>
-        <w:tblLook w:val="04A0" w:firstRow="1" w:lastRow="0" w:firstColumn="1" w:lastColumn="0" w:noHBand="0" w:noVBand="1"/>
+        <w:tblLook w:val="04A0"/>
       </w:tblPr>
       <w:tblGrid>
         <w:gridCol w:w="3681"/>
-        <w:gridCol w:w="5380"/>
+        <w:gridCol w:w="5381"/>
       </w:tblGrid>
       <w:tr>
         <w:tc>
@@ -109,12 +109,18 @@
           </w:tcPr>
           <w:p>
             <w:r>
-              <w:t>Skład zespołu:</w:t>
+              <w:t>Skład zespołu</w:t>
+            </w:r>
+            <w:r>
+              <w:t xml:space="preserve"> (numer 10)</w:t>
+            </w:r>
+            <w:r>
+              <w:t>:</w:t>
             </w:r>
           </w:p>
           <w:p>
             <w:pPr>
-              <w:pStyle w:val="Akapitzlist"/>
+              <w:pStyle w:val="ListParagraph"/>
               <w:numPr>
                 <w:ilvl w:val="0"/>
                 <w:numId w:val="1"/>
@@ -126,7 +132,7 @@
           </w:p>
           <w:p>
             <w:pPr>
-              <w:pStyle w:val="Akapitzlist"/>
+              <w:pStyle w:val="ListParagraph"/>
               <w:numPr>
                 <w:ilvl w:val="0"/>
                 <w:numId w:val="1"/>
@@ -138,7 +144,7 @@
           </w:p>
           <w:p>
             <w:pPr>
-              <w:pStyle w:val="Akapitzlist"/>
+              <w:pStyle w:val="ListParagraph"/>
               <w:numPr>
                 <w:ilvl w:val="0"/>
                 <w:numId w:val="1"/>
@@ -178,7 +184,50 @@
     <w:p/>
     <w:p>
       <w:pPr>
-        <w:pStyle w:val="Nagwek1"/>
+        <w:rPr>
+          <w:color w:val="FF0000"/>
+        </w:rPr>
+      </w:pPr>
+      <w:r>
+        <w:rPr>
+          <w:color w:val="FF0000"/>
+        </w:rPr>
+        <w:t>Przed następnymi zajęciami obliczenia</w:t>
+      </w:r>
+      <w:r>
+        <w:rPr>
+          <w:color w:val="FF0000"/>
+        </w:rPr>
+        <w:t xml:space="preserve"> czyli ten 2 podpunkt ale można zrobić już wszystko żeby obronić</w:t>
+      </w:r>
+      <w:r>
+        <w:rPr>
+          <w:color w:val="FF0000"/>
+        </w:rPr>
+        <w:t>, żeby mógł sprawdzić czy dobrze są wykonane, nasz numer grupy N = 10.</w:t>
+      </w:r>
+      <w:r>
+        <w:rPr>
+          <w:color w:val="FF0000"/>
+        </w:rPr>
+        <w:t xml:space="preserve"> Dokładność obliczeń do 5 miejsc po przecinku.</w:t>
+      </w:r>
+      <w:r>
+        <w:rPr>
+          <w:color w:val="FF0000"/>
+        </w:rPr>
+        <w:t xml:space="preserve"> </w:t>
+      </w:r>
+      <w:r>
+        <w:rPr>
+          <w:color w:val="FF0000"/>
+        </w:rPr>
+        <w:t>Wyznaczyć te funkcje i liczyć itd....</w:t>
+      </w:r>
+    </w:p>
+    <w:p>
+      <w:pPr>
+        <w:pStyle w:val="Heading1"/>
       </w:pPr>
       <w:r>
         <w:t>Opis ogólny systemu</w:t>
@@ -291,7 +340,32 @@
     </w:p>
     <w:p>
       <w:pPr>
-        <w:pStyle w:val="Nagwek1"/>
+        <w:pStyle w:val="Punktory"/>
+        <w:numPr>
+          <w:ilvl w:val="0"/>
+          <w:numId w:val="0"/>
+        </w:numPr>
+        <w:ind w:left="709" w:hanging="425"/>
+        <w:rPr>
+          <w:color w:val="FF0000"/>
+        </w:rPr>
+      </w:pPr>
+      <w:r>
+        <w:rPr>
+          <w:color w:val="FF0000"/>
+        </w:rPr>
+        <w:t>Jasno napisać na co pozwala system, dokładnie napisać co robi system, żeby pózniej stwierdzić co nie działa.</w:t>
+      </w:r>
+      <w:r>
+        <w:rPr>
+          <w:color w:val="FF0000"/>
+        </w:rPr>
+        <w:t xml:space="preserve"> Np. Włącza światło, wykrywa ruch, zamyka zamek czy coś itd...</w:t>
+      </w:r>
+    </w:p>
+    <w:p>
+      <w:pPr>
+        <w:pStyle w:val="Heading1"/>
       </w:pPr>
       <w:r>
         <w:t>Zasada działania systemu</w:t>
@@ -322,7 +396,11 @@
         <w:pStyle w:val="Numerowanie"/>
       </w:pPr>
       <w:r>
-        <w:t>Po wykryciu określonego zdarzenia (np. ruchu, otwarcia drzwi, przekroczenia temperatury) kontroler wysyła odpowiednie polecenie do urządzeń wykonawczych, np. włączenia oświetlenia, zamknięcia drzwi lub aktywacji alarmu.</w:t>
+        <w:t xml:space="preserve">Po wykryciu określonego zdarzenia (np. ruchu, otwarcia drzwi, przekroczenia temperatury) kontroler wysyła odpowiednie polecenie do urządzeń </w:t>
+      </w:r>
+      <w:r>
+        <w:lastRenderedPageBreak/>
+        <w:t>wykonawczych, np. włączenia oświetlenia, zamknięcia drzwi lub aktywacji alarmu.</w:t>
       </w:r>
     </w:p>
     <w:p>
@@ -348,7 +426,6 @@
         <w:pStyle w:val="Numerowanie"/>
       </w:pPr>
       <w:r>
-        <w:lastRenderedPageBreak/>
         <w:t>Użytkownik ma dostęp do systemu za pomocą aplikacji mobilnej lub przeglądarki internetowej, dzięki czemu może sterować domem zdalnie i otrzymywać powiadomienia.</w:t>
       </w:r>
     </w:p>
@@ -362,7 +439,7 @@
     </w:p>
     <w:p>
       <w:pPr>
-        <w:pStyle w:val="Nagwek1"/>
+        <w:pStyle w:val="Heading1"/>
       </w:pPr>
       <w:r>
         <w:t>Opis poszczególnych elementów systemu</w:t>
@@ -370,7 +447,7 @@
     </w:p>
     <w:p>
       <w:pPr>
-        <w:pStyle w:val="Akapitzlist"/>
+        <w:pStyle w:val="ListParagraph"/>
         <w:numPr>
           <w:ilvl w:val="1"/>
           <w:numId w:val="22"/>
@@ -401,9 +478,6 @@
         <w:t>Przykład rzeczywisty:</w:t>
       </w:r>
       <w:r>
-        <w:t xml:space="preserve"> </w:t>
-      </w:r>
-      <w:r>
         <w:rPr>
           <w:i/>
           <w:iCs/>
@@ -447,7 +521,35 @@
         <w:rPr>
           <w:lang w:val="en-US"/>
         </w:rPr>
-        <w:t>Home Assistant OS lub OpenHAB).</w:t>
+        <w:t xml:space="preserve">Home Assistant OS </w:t>
+      </w:r>
+      <w:proofErr w:type="spellStart"/>
+      <w:r>
+        <w:rPr>
+          <w:lang w:val="en-US"/>
+        </w:rPr>
+        <w:t>lub</w:t>
+      </w:r>
+      <w:proofErr w:type="spellEnd"/>
+      <w:r>
+        <w:rPr>
+          <w:lang w:val="en-US"/>
+        </w:rPr>
+        <w:t xml:space="preserve"> </w:t>
+      </w:r>
+      <w:proofErr w:type="spellStart"/>
+      <w:r>
+        <w:rPr>
+          <w:lang w:val="en-US"/>
+        </w:rPr>
+        <w:t>OpenHAB</w:t>
+      </w:r>
+      <w:proofErr w:type="spellEnd"/>
+      <w:r>
+        <w:rPr>
+          <w:lang w:val="en-US"/>
+        </w:rPr>
+        <w:t>).</w:t>
       </w:r>
     </w:p>
     <w:p>
@@ -490,11 +592,19 @@
           <w:lang w:val="en-US"/>
         </w:rPr>
       </w:pPr>
+      <w:proofErr w:type="spellStart"/>
       <w:r>
         <w:rPr>
           <w:lang w:val="en-US"/>
         </w:rPr>
-        <w:t>Procesor: Broadcom BCM2711 Quad-core 1.5 GHz</w:t>
+        <w:t>Procesor</w:t>
+      </w:r>
+      <w:proofErr w:type="spellEnd"/>
+      <w:r>
+        <w:rPr>
+          <w:lang w:val="en-US"/>
+        </w:rPr>
+        <w:t>: Broadcom BCM2711 Quad-core 1.5 GHz</w:t>
       </w:r>
     </w:p>
     <w:p>
@@ -531,7 +641,7 @@
     </w:p>
     <w:p>
       <w:pPr>
-        <w:pStyle w:val="Akapitzlist"/>
+        <w:pStyle w:val="ListParagraph"/>
         <w:numPr>
           <w:ilvl w:val="0"/>
           <w:numId w:val="22"/>
@@ -562,9 +672,6 @@
         <w:t>Przykład rzeczywisty:</w:t>
       </w:r>
       <w:r>
-        <w:t xml:space="preserve"> </w:t>
-      </w:r>
-      <w:r>
         <w:rPr>
           <w:i/>
           <w:iCs/>
@@ -612,6 +719,7 @@
         </w:numPr>
       </w:pPr>
       <w:r>
+        <w:lastRenderedPageBreak/>
         <w:t>System składa się z centrali alarmowej, czujników otwarcia drzwi/okien, czujek ruchu oraz syreny.</w:t>
       </w:r>
     </w:p>
@@ -623,7 +731,6 @@
         </w:numPr>
       </w:pPr>
       <w:r>
-        <w:lastRenderedPageBreak/>
         <w:t>W przypadku wykrycia zdarzenia alarmowego, centrala uruchamia syrenę i wysyła powiadomienie do użytkownika oraz do huba.</w:t>
       </w:r>
     </w:p>
@@ -704,7 +811,7 @@
     </w:p>
     <w:p>
       <w:pPr>
-        <w:pStyle w:val="Akapitzlist"/>
+        <w:pStyle w:val="ListParagraph"/>
         <w:numPr>
           <w:ilvl w:val="0"/>
           <w:numId w:val="22"/>
@@ -735,9 +842,6 @@
         <w:t>Przykład rzeczywisty:</w:t>
       </w:r>
       <w:r>
-        <w:t xml:space="preserve"> </w:t>
-      </w:r>
-      <w:r>
         <w:rPr>
           <w:i/>
           <w:iCs/>
@@ -866,7 +970,7 @@
     </w:p>
     <w:p>
       <w:pPr>
-        <w:pStyle w:val="Akapitzlist"/>
+        <w:pStyle w:val="ListParagraph"/>
         <w:numPr>
           <w:ilvl w:val="0"/>
           <w:numId w:val="22"/>
@@ -897,9 +1001,6 @@
         <w:t>Przykład rzeczywisty:</w:t>
       </w:r>
       <w:r>
-        <w:t xml:space="preserve"> </w:t>
-      </w:r>
-      <w:r>
         <w:rPr>
           <w:i/>
           <w:iCs/>
@@ -1029,7 +1130,7 @@
     </w:p>
     <w:p>
       <w:pPr>
-        <w:pStyle w:val="Akapitzlist"/>
+        <w:pStyle w:val="ListParagraph"/>
         <w:numPr>
           <w:ilvl w:val="0"/>
           <w:numId w:val="22"/>
@@ -1057,19 +1158,41 @@
           <w:lang w:val="en-US"/>
         </w:rPr>
       </w:pPr>
+      <w:proofErr w:type="spellStart"/>
       <w:r>
         <w:rPr>
           <w:b/>
           <w:bCs/>
           <w:lang w:val="en-US"/>
         </w:rPr>
-        <w:t>Przykład rzeczywisty:</w:t>
-      </w:r>
-      <w:r>
-        <w:rPr>
+        <w:t>Przykład</w:t>
+      </w:r>
+      <w:proofErr w:type="spellEnd"/>
+      <w:r>
+        <w:rPr>
+          <w:b/>
+          <w:bCs/>
           <w:lang w:val="en-US"/>
         </w:rPr>
         <w:t xml:space="preserve"> </w:t>
+      </w:r>
+      <w:proofErr w:type="spellStart"/>
+      <w:r>
+        <w:rPr>
+          <w:b/>
+          <w:bCs/>
+          <w:lang w:val="en-US"/>
+        </w:rPr>
+        <w:t>rzeczywisty</w:t>
+      </w:r>
+      <w:proofErr w:type="gramStart"/>
+      <w:r>
+        <w:rPr>
+          <w:b/>
+          <w:bCs/>
+          <w:lang w:val="en-US"/>
+        </w:rPr>
+        <w:t>:</w:t>
       </w:r>
       <w:r>
         <w:rPr>
@@ -1077,7 +1200,17 @@
           <w:iCs/>
           <w:lang w:val="en-US"/>
         </w:rPr>
-        <w:t>Philips Hue White and Color Ambiance A19</w:t>
+        <w:t>Philips</w:t>
+      </w:r>
+      <w:proofErr w:type="spellEnd"/>
+      <w:proofErr w:type="gramEnd"/>
+      <w:r>
+        <w:rPr>
+          <w:i/>
+          <w:iCs/>
+          <w:lang w:val="en-US"/>
+        </w:rPr>
+        <w:t xml:space="preserve"> Hue White and Color Ambiance A19</w:t>
       </w:r>
     </w:p>
     <w:p>
@@ -1201,7 +1334,7 @@
     </w:p>
     <w:p>
       <w:pPr>
-        <w:pStyle w:val="Akapitzlist"/>
+        <w:pStyle w:val="ListParagraph"/>
         <w:numPr>
           <w:ilvl w:val="0"/>
           <w:numId w:val="22"/>
@@ -1229,11 +1362,7 @@
           <w:b/>
           <w:bCs/>
         </w:rPr>
-        <w:lastRenderedPageBreak/>
         <w:t>Przykład rzeczywisty:</w:t>
-      </w:r>
-      <w:r>
-        <w:t xml:space="preserve"> </w:t>
       </w:r>
       <w:r>
         <w:rPr>
@@ -1249,6 +1378,7 @@
           <w:b/>
           <w:bCs/>
         </w:rPr>
+        <w:lastRenderedPageBreak/>
         <w:t>Funkcja:</w:t>
       </w:r>
       <w:r>
@@ -1364,7 +1494,7 @@
     </w:p>
     <w:p>
       <w:pPr>
-        <w:pStyle w:val="Akapitzlist"/>
+        <w:pStyle w:val="ListParagraph"/>
         <w:numPr>
           <w:ilvl w:val="0"/>
           <w:numId w:val="22"/>
@@ -1395,9 +1525,6 @@
         <w:t>Przykład rzeczywisty:</w:t>
       </w:r>
       <w:r>
-        <w:t xml:space="preserve"> </w:t>
-      </w:r>
-      <w:r>
         <w:rPr>
           <w:i/>
           <w:iCs/>
@@ -1532,13 +1659,12 @@
         </w:numPr>
       </w:pPr>
       <w:r>
-        <w:lastRenderedPageBreak/>
         <w:t>MTTF (szacowany): 17 520 h (ok. 2 lata)</w:t>
       </w:r>
     </w:p>
     <w:p>
       <w:pPr>
-        <w:pStyle w:val="Akapitzlist"/>
+        <w:pStyle w:val="ListParagraph"/>
         <w:numPr>
           <w:ilvl w:val="0"/>
           <w:numId w:val="22"/>
@@ -1566,10 +1692,8 @@
           <w:b/>
           <w:bCs/>
         </w:rPr>
+        <w:lastRenderedPageBreak/>
         <w:t>Przykład rzeczywisty:</w:t>
-      </w:r>
-      <w:r>
-        <w:t xml:space="preserve"> </w:t>
       </w:r>
       <w:r>
         <w:rPr>
@@ -1711,22 +1835,32 @@
     </w:p>
     <w:p>
       <w:pPr>
-        <w:pStyle w:val="Nagwek1"/>
-        <w:rPr>
-          <w:lang w:val="pl"/>
-        </w:rPr>
-      </w:pPr>
-      <w:r>
-        <w:rPr>
-          <w:lang w:val="pl"/>
-        </w:rPr>
+        <w:pStyle w:val="Heading1"/>
+      </w:pPr>
+      <w:r>
         <w:t>S</w:t>
       </w:r>
       <w:r>
-        <w:rPr>
-          <w:lang w:val="pl"/>
-        </w:rPr>
         <w:t>chemat funkcjonalny systemu</w:t>
+      </w:r>
+    </w:p>
+    <w:p>
+      <w:pPr>
+        <w:rPr>
+          <w:color w:val="FF0000"/>
+        </w:rPr>
+      </w:pPr>
+      <w:r>
+        <w:rPr>
+          <w:color w:val="FF0000"/>
+        </w:rPr>
+        <w:t>Schemat ogólnie jest ok.</w:t>
+      </w:r>
+      <w:r>
+        <w:rPr>
+          <w:color w:val="FF0000"/>
+        </w:rPr>
+        <w:t xml:space="preserve"> Może być ten ludzik.</w:t>
       </w:r>
     </w:p>
     <w:p>
@@ -1736,7 +1870,6 @@
           <w:rFonts w:ascii="Times New Roman" w:eastAsia="Times New Roman" w:hAnsi="Times New Roman" w:cs="Times New Roman"/>
           <w:kern w:val="0"/>
           <w:lang w:eastAsia="pl-PL"/>
-          <w14:ligatures w14:val="none"/>
         </w:rPr>
       </w:pPr>
       <w:r>
@@ -1745,10 +1878,9 @@
           <w:noProof/>
           <w:kern w:val="0"/>
           <w:lang w:eastAsia="pl-PL"/>
-          <w14:ligatures w14:val="none"/>
         </w:rPr>
         <w:drawing>
-          <wp:inline distT="0" distB="0" distL="0" distR="0" wp14:anchorId="1ABF947F" wp14:editId="490BAC4E">
+          <wp:inline distT="0" distB="0" distL="0" distR="0">
             <wp:extent cx="5557600" cy="3178629"/>
             <wp:effectExtent l="0" t="0" r="5080" b="3175"/>
             <wp:docPr id="194662655" name="Obraz 3" descr="Obraz zawierający tekst, paragon, zrzut ekranu, linia&#10;&#10;Zawartość wygenerowana przez AI może być niepoprawna."/>
@@ -1765,10 +1897,10 @@
                     </pic:cNvPicPr>
                   </pic:nvPicPr>
                   <pic:blipFill rotWithShape="1">
-                    <a:blip r:embed="rId5">
+                    <a:blip r:embed="rId6">
                       <a:extLst>
                         <a:ext uri="{28A0092B-C50C-407E-A947-70E740481C1C}">
-                          <a14:useLocalDpi xmlns:a14="http://schemas.microsoft.com/office/drawing/2010/main" val="0"/>
+                          <a14:useLocalDpi xmlns="" xmlns:wpc="http://schemas.microsoft.com/office/word/2010/wordprocessingCanvas" xmlns:cx="http://schemas.microsoft.com/office/drawing/2014/chartex" xmlns:cx1="http://schemas.microsoft.com/office/drawing/2015/9/8/chartex" xmlns:cx2="http://schemas.microsoft.com/office/drawing/2015/10/21/chartex" xmlns:cx3="http://schemas.microsoft.com/office/drawing/2016/5/9/chartex" xmlns:cx4="http://schemas.microsoft.com/office/drawing/2016/5/10/chartex" xmlns:cx5="http://schemas.microsoft.com/office/drawing/2016/5/11/chartex" xmlns:cx6="http://schemas.microsoft.com/office/drawing/2016/5/12/chartex" xmlns:cx7="http://schemas.microsoft.com/office/drawing/2016/5/13/chartex" xmlns:cx8="http://schemas.microsoft.com/office/drawing/2016/5/14/chartex" xmlns:mc="http://schemas.openxmlformats.org/markup-compatibility/2006" xmlns:aink="http://schemas.microsoft.com/office/drawing/2016/ink" xmlns:am3d="http://schemas.microsoft.com/office/drawing/2017/model3d" xmlns:o="urn:schemas-microsoft-com:office:office" xmlns:oel="http://schemas.microsoft.com/office/2019/extlst" xmlns:v="urn:schemas-microsoft-com:vml" xmlns:wp14="http://schemas.microsoft.com/office/word/2010/wordprocessingDrawing" xmlns:w10="urn:schemas-microsoft-com:office:word" xmlns:w="http://schemas.openxmlformats.org/wordprocessingml/2006/main" xmlns:w14="http://schemas.microsoft.com/office/word/2010/wordml" xmlns:w15="http://schemas.microsoft.com/office/word/2012/wordml" xmlns:w16cex="http://schemas.microsoft.com/office/word/2018/wordml/cex" xmlns:w16cid="http://schemas.microsoft.com/office/word/2016/wordml/cid" xmlns:w16="http://schemas.microsoft.com/office/word/2018/wordml" xmlns:w16du="http://schemas.microsoft.com/office/word/2023/wordml/word16du" xmlns:w16sdtdh="http://schemas.microsoft.com/office/word/2020/wordml/sdtdatahash" xmlns:w16sdtfl="http://schemas.microsoft.com/office/word/2024/wordml/sdtformatlock" xmlns:w16se="http://schemas.microsoft.com/office/word/2015/wordml/symex" xmlns:wpg="http://schemas.microsoft.com/office/word/2010/wordprocessingGroup" xmlns:wpi="http://schemas.microsoft.com/office/word/2010/wordprocessingInk" xmlns:wps="http://schemas.microsoft.com/office/word/2010/wordprocessingShape" xmlns:a14="http://schemas.microsoft.com/office/drawing/2010/main" val="0"/>
                         </a:ext>
                       </a:extLst>
                     </a:blip>
@@ -1791,7 +1923,7 @@
                     </a:ln>
                     <a:extLst>
                       <a:ext uri="{53640926-AAD7-44D8-BBD7-CCE9431645EC}">
-                        <a14:shadowObscured xmlns:a14="http://schemas.microsoft.com/office/drawing/2010/main"/>
+                        <a14:shadowObscured xmlns="" xmlns:wpc="http://schemas.microsoft.com/office/word/2010/wordprocessingCanvas" xmlns:cx="http://schemas.microsoft.com/office/drawing/2014/chartex" xmlns:cx1="http://schemas.microsoft.com/office/drawing/2015/9/8/chartex" xmlns:cx2="http://schemas.microsoft.com/office/drawing/2015/10/21/chartex" xmlns:cx3="http://schemas.microsoft.com/office/drawing/2016/5/9/chartex" xmlns:cx4="http://schemas.microsoft.com/office/drawing/2016/5/10/chartex" xmlns:cx5="http://schemas.microsoft.com/office/drawing/2016/5/11/chartex" xmlns:cx6="http://schemas.microsoft.com/office/drawing/2016/5/12/chartex" xmlns:cx7="http://schemas.microsoft.com/office/drawing/2016/5/13/chartex" xmlns:cx8="http://schemas.microsoft.com/office/drawing/2016/5/14/chartex" xmlns:mc="http://schemas.openxmlformats.org/markup-compatibility/2006" xmlns:aink="http://schemas.microsoft.com/office/drawing/2016/ink" xmlns:am3d="http://schemas.microsoft.com/office/drawing/2017/model3d" xmlns:o="urn:schemas-microsoft-com:office:office" xmlns:oel="http://schemas.microsoft.com/office/2019/extlst" xmlns:v="urn:schemas-microsoft-com:vml" xmlns:wp14="http://schemas.microsoft.com/office/word/2010/wordprocessingDrawing" xmlns:w10="urn:schemas-microsoft-com:office:word" xmlns:w="http://schemas.openxmlformats.org/wordprocessingml/2006/main" xmlns:w14="http://schemas.microsoft.com/office/word/2010/wordml" xmlns:w15="http://schemas.microsoft.com/office/word/2012/wordml" xmlns:w16cex="http://schemas.microsoft.com/office/word/2018/wordml/cex" xmlns:w16cid="http://schemas.microsoft.com/office/word/2016/wordml/cid" xmlns:w16="http://schemas.microsoft.com/office/word/2018/wordml" xmlns:w16du="http://schemas.microsoft.com/office/word/2023/wordml/word16du" xmlns:w16sdtdh="http://schemas.microsoft.com/office/word/2020/wordml/sdtdatahash" xmlns:w16sdtfl="http://schemas.microsoft.com/office/word/2024/wordml/sdtformatlock" xmlns:w16se="http://schemas.microsoft.com/office/word/2015/wordml/symex" xmlns:wpg="http://schemas.microsoft.com/office/word/2010/wordprocessingGroup" xmlns:wpi="http://schemas.microsoft.com/office/word/2010/wordprocessingInk" xmlns:wps="http://schemas.microsoft.com/office/word/2010/wordprocessingShape" xmlns:a14="http://schemas.microsoft.com/office/drawing/2010/main"/>
                       </a:ext>
                     </a:extLst>
                   </pic:spPr>
@@ -1804,28 +1936,75 @@
     </w:p>
     <w:p>
       <w:pPr>
-        <w:pStyle w:val="Nagwek1"/>
-        <w:rPr>
-          <w:lang w:val="pl"/>
-        </w:rPr>
-      </w:pPr>
-      <w:r>
-        <w:rPr>
-          <w:lang w:val="pl"/>
-        </w:rPr>
+        <w:spacing w:after="0" w:line="240" w:lineRule="auto"/>
+        <w:rPr>
+          <w:rFonts w:ascii="Times New Roman" w:eastAsia="Times New Roman" w:hAnsi="Times New Roman" w:cs="Times New Roman"/>
+          <w:kern w:val="0"/>
+          <w:lang w:eastAsia="pl-PL"/>
+        </w:rPr>
+      </w:pPr>
+    </w:p>
+    <w:p>
+      <w:pPr>
+        <w:pStyle w:val="Heading1"/>
+      </w:pPr>
+      <w:r>
         <w:lastRenderedPageBreak/>
         <w:t>O</w:t>
       </w:r>
       <w:r>
-        <w:rPr>
-          <w:lang w:val="pl"/>
-        </w:rPr>
         <w:t>pis niezawodnościowy elementów systemu</w:t>
       </w:r>
     </w:p>
-    <w:p>
-      <w:pPr>
-        <w:pStyle w:val="Akapitzlist"/>
+    <w:p/>
+    <w:p>
+      <w:pPr>
+        <w:rPr>
+          <w:color w:val="FF0000"/>
+        </w:rPr>
+      </w:pPr>
+      <w:r>
+        <w:rPr>
+          <w:color w:val="FF0000"/>
+        </w:rPr>
+        <w:t>Wpływ uszkodzenia eleme</w:t>
+      </w:r>
+      <w:r>
+        <w:rPr>
+          <w:color w:val="FF0000"/>
+        </w:rPr>
+        <w:t>ntu na działanie całego systemu, czyi jak np nie działa router to wszystko nie będzie działać itd...</w:t>
+      </w:r>
+    </w:p>
+    <w:p>
+      <w:pPr>
+        <w:rPr>
+          <w:color w:val="FF0000"/>
+        </w:rPr>
+      </w:pPr>
+      <w:r>
+        <w:rPr>
+          <w:color w:val="FF0000"/>
+        </w:rPr>
+        <w:t>Uszkodzenie zamka powoduje brak automatycznego otwierania zamykania drzwi itd...</w:t>
+      </w:r>
+    </w:p>
+    <w:p>
+      <w:pPr>
+        <w:rPr>
+          <w:color w:val="FF0000"/>
+        </w:rPr>
+      </w:pPr>
+      <w:r>
+        <w:rPr>
+          <w:color w:val="FF0000"/>
+        </w:rPr>
+        <w:t>Pisać co powoduje uszkodzenie danego elementu</w:t>
+      </w:r>
+    </w:p>
+    <w:p>
+      <w:pPr>
+        <w:pStyle w:val="ListParagraph"/>
         <w:numPr>
           <w:ilvl w:val="0"/>
           <w:numId w:val="24"/>
@@ -1879,7 +2058,7 @@
     </w:p>
     <w:p>
       <w:pPr>
-        <w:pStyle w:val="Akapitzlist"/>
+        <w:pStyle w:val="ListParagraph"/>
         <w:numPr>
           <w:ilvl w:val="0"/>
           <w:numId w:val="24"/>
@@ -1933,7 +2112,7 @@
     </w:p>
     <w:p>
       <w:pPr>
-        <w:pStyle w:val="Akapitzlist"/>
+        <w:pStyle w:val="ListParagraph"/>
         <w:numPr>
           <w:ilvl w:val="0"/>
           <w:numId w:val="24"/>
@@ -1987,7 +2166,7 @@
     </w:p>
     <w:p>
       <w:pPr>
-        <w:pStyle w:val="Akapitzlist"/>
+        <w:pStyle w:val="ListParagraph"/>
         <w:numPr>
           <w:ilvl w:val="0"/>
           <w:numId w:val="24"/>
@@ -2028,6 +2207,7 @@
         <w:pStyle w:val="Punktory"/>
       </w:pPr>
       <w:r>
+        <w:lastRenderedPageBreak/>
         <w:t>Skutki: brak automatycznej regulacji temperatury (komfort/energooszczędność spada).</w:t>
       </w:r>
     </w:p>
@@ -2041,7 +2221,7 @@
     </w:p>
     <w:p>
       <w:pPr>
-        <w:pStyle w:val="Akapitzlist"/>
+        <w:pStyle w:val="ListParagraph"/>
         <w:ind w:left="284"/>
         <w:rPr>
           <w:b/>
@@ -2051,7 +2231,7 @@
     </w:p>
     <w:p>
       <w:pPr>
-        <w:pStyle w:val="Akapitzlist"/>
+        <w:pStyle w:val="ListParagraph"/>
         <w:numPr>
           <w:ilvl w:val="0"/>
           <w:numId w:val="24"/>
@@ -2076,7 +2256,6 @@
         <w:pStyle w:val="Punktory"/>
       </w:pPr>
       <w:r>
-        <w:lastRenderedPageBreak/>
         <w:t>MTTF (szac.): 25 000 h</w:t>
       </w:r>
     </w:p>
@@ -2106,7 +2285,7 @@
     </w:p>
     <w:p>
       <w:pPr>
-        <w:pStyle w:val="Akapitzlist"/>
+        <w:pStyle w:val="ListParagraph"/>
         <w:numPr>
           <w:ilvl w:val="0"/>
           <w:numId w:val="24"/>
@@ -2160,7 +2339,7 @@
     </w:p>
     <w:p>
       <w:pPr>
-        <w:pStyle w:val="Akapitzlist"/>
+        <w:pStyle w:val="ListParagraph"/>
         <w:numPr>
           <w:ilvl w:val="0"/>
           <w:numId w:val="24"/>
@@ -2214,7 +2393,7 @@
     </w:p>
     <w:p>
       <w:pPr>
-        <w:pStyle w:val="Akapitzlist"/>
+        <w:pStyle w:val="ListParagraph"/>
         <w:numPr>
           <w:ilvl w:val="0"/>
           <w:numId w:val="24"/>
@@ -2268,41 +2447,138 @@
     </w:p>
     <w:p>
       <w:pPr>
-        <w:pStyle w:val="Nagwek1"/>
-        <w:rPr>
-          <w:lang w:val="pl"/>
-        </w:rPr>
-      </w:pPr>
-      <w:r>
-        <w:rPr>
-          <w:lang w:val="pl"/>
-        </w:rPr>
+        <w:pStyle w:val="Heading1"/>
+      </w:pPr>
+      <w:r>
         <w:lastRenderedPageBreak/>
         <w:t>S</w:t>
       </w:r>
       <w:r>
-        <w:rPr>
-          <w:lang w:val="pl"/>
-        </w:rPr>
         <w:t>truktura niezawodnościowa systemu – schemat</w:t>
       </w:r>
     </w:p>
-    <w:p>
-      <w:pPr>
-        <w:rPr>
-          <w:lang w:val="pl"/>
-        </w:rPr>
-      </w:pPr>
+    <w:p/>
+    <w:p/>
+    <w:p/>
+    <w:p/>
+    <w:p/>
+    <w:p/>
+    <w:p>
+      <w:pPr>
+        <w:rPr>
+          <w:color w:val="FF0000"/>
+        </w:rPr>
+      </w:pPr>
+      <w:r>
+        <w:rPr>
+          <w:color w:val="FF0000"/>
+        </w:rPr>
+        <w:t>Cujnik ruchu zamienić miejscami z alarmem. Kamera ip może wykrywać ruch i czujnik ruchu też może wykrywać ruch i zgłaszać to do systemu alarmowego więc to one są dla siebie redundancją.</w:t>
+      </w:r>
+    </w:p>
+    <w:p>
+      <w:pPr>
+        <w:rPr>
+          <w:color w:val="FF0000"/>
+        </w:rPr>
+      </w:pPr>
+      <w:r>
+        <w:rPr>
+          <w:color w:val="FF0000"/>
+        </w:rPr>
+        <w:t>Zamiast nazw w kwadracikach mają być numery elementów, a nie ich nazwy.</w:t>
+      </w:r>
+    </w:p>
+    <w:p>
+      <w:pPr>
+        <w:rPr>
+          <w:color w:val="FF0000"/>
+        </w:rPr>
+      </w:pPr>
+      <w:r>
+        <w:rPr>
+          <w:color w:val="FF0000"/>
+        </w:rPr>
+        <w:t>Te jedynki bez kwadratów a numery elementów w kwadratach.</w:t>
+      </w:r>
+    </w:p>
+    <w:p>
+      <w:pPr>
+        <w:rPr>
+          <w:color w:val="FF0000"/>
+        </w:rPr>
+      </w:pPr>
+      <w:r>
+        <w:rPr>
+          <w:color w:val="FF0000"/>
+        </w:rPr>
+        <w:t xml:space="preserve">1 </w:t>
+      </w:r>
+      <w:r>
+        <w:rPr>
+          <w:color w:val="FF0000"/>
+        </w:rPr>
+        <w:sym w:font="Symbol" w:char="F0DE"/>
+      </w:r>
+      <w:r>
+        <w:rPr>
+          <w:color w:val="FF0000"/>
+        </w:rPr>
+        <w:t xml:space="preserve"> </w:t>
+      </w:r>
+      <w:r>
+        <w:rPr>
+          <w:color w:val="FF0000"/>
+        </w:rPr>
+        <w:sym w:font="Symbol" w:char="F080"/>
+      </w:r>
+      <w:r>
+        <w:rPr>
+          <w:color w:val="FF0000"/>
+        </w:rPr>
+        <w:sym w:font="Symbol" w:char="F0DE"/>
+      </w:r>
+      <w:r>
+        <w:rPr>
+          <w:color w:val="FF0000"/>
+        </w:rPr>
+        <w:sym w:font="Symbol" w:char="F080"/>
+      </w:r>
+      <w:r>
+        <w:rPr>
+          <w:color w:val="FF0000"/>
+        </w:rPr>
+        <w:sym w:font="Symbol" w:char="F0DE"/>
+      </w:r>
+      <w:r>
+        <w:rPr>
+          <w:color w:val="FF0000"/>
+        </w:rPr>
+        <w:sym w:font="Symbol" w:char="F080"/>
+      </w:r>
+      <w:r>
+        <w:rPr>
+          <w:color w:val="FF0000"/>
+        </w:rPr>
+        <w:sym w:font="Symbol" w:char="F0DE"/>
+      </w:r>
+      <w:r>
+        <w:rPr>
+          <w:color w:val="FF0000"/>
+        </w:rPr>
+        <w:t xml:space="preserve"> 1</w:t>
+      </w:r>
+    </w:p>
+    <w:p>
       <w:r>
         <w:rPr>
           <w:rFonts w:ascii="Times New Roman" w:eastAsia="Times New Roman" w:hAnsi="Times New Roman" w:cs="Times New Roman"/>
           <w:noProof/>
           <w:kern w:val="0"/>
           <w:lang w:eastAsia="pl-PL"/>
-          <w14:ligatures w14:val="none"/>
         </w:rPr>
         <w:drawing>
-          <wp:inline distT="0" distB="0" distL="0" distR="0" wp14:anchorId="458D646F" wp14:editId="5FB638E4">
+          <wp:inline distT="0" distB="0" distL="0" distR="0">
             <wp:extent cx="6246307" cy="1687286"/>
             <wp:effectExtent l="0" t="0" r="2540" b="8255"/>
             <wp:docPr id="1200766863" name="Obraz 2" descr="Obraz zawierający tekst, paragon, zrzut ekranu, linia&#10;&#10;Zawartość wygenerowana przez AI może być niepoprawna."/>
@@ -2319,10 +2595,10 @@
                     </pic:cNvPicPr>
                   </pic:nvPicPr>
                   <pic:blipFill rotWithShape="1">
-                    <a:blip r:embed="rId5">
+                    <a:blip r:embed="rId6">
                       <a:extLst>
                         <a:ext uri="{28A0092B-C50C-407E-A947-70E740481C1C}">
-                          <a14:useLocalDpi xmlns:a14="http://schemas.microsoft.com/office/drawing/2010/main" val="0"/>
+                          <a14:useLocalDpi xmlns="" xmlns:wpc="http://schemas.microsoft.com/office/word/2010/wordprocessingCanvas" xmlns:cx="http://schemas.microsoft.com/office/drawing/2014/chartex" xmlns:cx1="http://schemas.microsoft.com/office/drawing/2015/9/8/chartex" xmlns:cx2="http://schemas.microsoft.com/office/drawing/2015/10/21/chartex" xmlns:cx3="http://schemas.microsoft.com/office/drawing/2016/5/9/chartex" xmlns:cx4="http://schemas.microsoft.com/office/drawing/2016/5/10/chartex" xmlns:cx5="http://schemas.microsoft.com/office/drawing/2016/5/11/chartex" xmlns:cx6="http://schemas.microsoft.com/office/drawing/2016/5/12/chartex" xmlns:cx7="http://schemas.microsoft.com/office/drawing/2016/5/13/chartex" xmlns:cx8="http://schemas.microsoft.com/office/drawing/2016/5/14/chartex" xmlns:mc="http://schemas.openxmlformats.org/markup-compatibility/2006" xmlns:aink="http://schemas.microsoft.com/office/drawing/2016/ink" xmlns:am3d="http://schemas.microsoft.com/office/drawing/2017/model3d" xmlns:o="urn:schemas-microsoft-com:office:office" xmlns:oel="http://schemas.microsoft.com/office/2019/extlst" xmlns:v="urn:schemas-microsoft-com:vml" xmlns:wp14="http://schemas.microsoft.com/office/word/2010/wordprocessingDrawing" xmlns:w10="urn:schemas-microsoft-com:office:word" xmlns:w="http://schemas.openxmlformats.org/wordprocessingml/2006/main" xmlns:w14="http://schemas.microsoft.com/office/word/2010/wordml" xmlns:w15="http://schemas.microsoft.com/office/word/2012/wordml" xmlns:w16cex="http://schemas.microsoft.com/office/word/2018/wordml/cex" xmlns:w16cid="http://schemas.microsoft.com/office/word/2016/wordml/cid" xmlns:w16="http://schemas.microsoft.com/office/word/2018/wordml" xmlns:w16du="http://schemas.microsoft.com/office/word/2023/wordml/word16du" xmlns:w16sdtdh="http://schemas.microsoft.com/office/word/2020/wordml/sdtdatahash" xmlns:w16sdtfl="http://schemas.microsoft.com/office/word/2024/wordml/sdtformatlock" xmlns:w16se="http://schemas.microsoft.com/office/word/2015/wordml/symex" xmlns:wpg="http://schemas.microsoft.com/office/word/2010/wordprocessingGroup" xmlns:wpi="http://schemas.microsoft.com/office/word/2010/wordprocessingInk" xmlns:wps="http://schemas.microsoft.com/office/word/2010/wordprocessingShape" xmlns:a14="http://schemas.microsoft.com/office/drawing/2010/main" val="0"/>
                         </a:ext>
                       </a:extLst>
                     </a:blip>
@@ -2345,7 +2621,7 @@
                     </a:ln>
                     <a:extLst>
                       <a:ext uri="{53640926-AAD7-44D8-BBD7-CCE9431645EC}">
-                        <a14:shadowObscured xmlns:a14="http://schemas.microsoft.com/office/drawing/2010/main"/>
+                        <a14:shadowObscured xmlns="" xmlns:wpc="http://schemas.microsoft.com/office/word/2010/wordprocessingCanvas" xmlns:cx="http://schemas.microsoft.com/office/drawing/2014/chartex" xmlns:cx1="http://schemas.microsoft.com/office/drawing/2015/9/8/chartex" xmlns:cx2="http://schemas.microsoft.com/office/drawing/2015/10/21/chartex" xmlns:cx3="http://schemas.microsoft.com/office/drawing/2016/5/9/chartex" xmlns:cx4="http://schemas.microsoft.com/office/drawing/2016/5/10/chartex" xmlns:cx5="http://schemas.microsoft.com/office/drawing/2016/5/11/chartex" xmlns:cx6="http://schemas.microsoft.com/office/drawing/2016/5/12/chartex" xmlns:cx7="http://schemas.microsoft.com/office/drawing/2016/5/13/chartex" xmlns:cx8="http://schemas.microsoft.com/office/drawing/2016/5/14/chartex" xmlns:mc="http://schemas.openxmlformats.org/markup-compatibility/2006" xmlns:aink="http://schemas.microsoft.com/office/drawing/2016/ink" xmlns:am3d="http://schemas.microsoft.com/office/drawing/2017/model3d" xmlns:o="urn:schemas-microsoft-com:office:office" xmlns:oel="http://schemas.microsoft.com/office/2019/extlst" xmlns:v="urn:schemas-microsoft-com:vml" xmlns:wp14="http://schemas.microsoft.com/office/word/2010/wordprocessingDrawing" xmlns:w10="urn:schemas-microsoft-com:office:word" xmlns:w="http://schemas.openxmlformats.org/wordprocessingml/2006/main" xmlns:w14="http://schemas.microsoft.com/office/word/2010/wordml" xmlns:w15="http://schemas.microsoft.com/office/word/2012/wordml" xmlns:w16cex="http://schemas.microsoft.com/office/word/2018/wordml/cex" xmlns:w16cid="http://schemas.microsoft.com/office/word/2016/wordml/cid" xmlns:w16="http://schemas.microsoft.com/office/word/2018/wordml" xmlns:w16du="http://schemas.microsoft.com/office/word/2023/wordml/word16du" xmlns:w16sdtdh="http://schemas.microsoft.com/office/word/2020/wordml/sdtdatahash" xmlns:w16sdtfl="http://schemas.microsoft.com/office/word/2024/wordml/sdtformatlock" xmlns:w16se="http://schemas.microsoft.com/office/word/2015/wordml/symex" xmlns:wpg="http://schemas.microsoft.com/office/word/2010/wordprocessingGroup" xmlns:wpi="http://schemas.microsoft.com/office/word/2010/wordprocessingInk" xmlns:wps="http://schemas.microsoft.com/office/word/2010/wordprocessingShape" xmlns:a14="http://schemas.microsoft.com/office/drawing/2010/main"/>
                       </a:ext>
                     </a:extLst>
                   </pic:spPr>
@@ -2367,8 +2643,8 @@
 </file>
 
 <file path=word/numbering.xml><?xml version="1.0" encoding="utf-8"?>
-<w:numbering xmlns:wpc="http://schemas.microsoft.com/office/word/2010/wordprocessingCanvas" xmlns:cx="http://schemas.microsoft.com/office/drawing/2014/chartex" xmlns:cx1="http://schemas.microsoft.com/office/drawing/2015/9/8/chartex" xmlns:cx2="http://schemas.microsoft.com/office/drawing/2015/10/21/chartex" xmlns:cx3="http://schemas.microsoft.com/office/drawing/2016/5/9/chartex" xmlns:cx4="http://schemas.microsoft.com/office/drawing/2016/5/10/chartex" xmlns:cx5="http://schemas.microsoft.com/office/drawing/2016/5/11/chartex" xmlns:cx6="http://schemas.microsoft.com/office/drawing/2016/5/12/chartex" xmlns:cx7="http://schemas.microsoft.com/office/drawing/2016/5/13/chartex" xmlns:cx8="http://schemas.microsoft.com/office/drawing/2016/5/14/chartex" xmlns:mc="http://schemas.openxmlformats.org/markup-compatibility/2006" xmlns:aink="http://schemas.microsoft.com/office/drawing/2016/ink" xmlns:am3d="http://schemas.microsoft.com/office/drawing/2017/model3d" xmlns:o="urn:schemas-microsoft-com:office:office" xmlns:oel="http://schemas.microsoft.com/office/2019/extlst" xmlns:r="http://schemas.openxmlformats.org/officeDocument/2006/relationships" xmlns:m="http://schemas.openxmlformats.org/officeDocument/2006/math" xmlns:v="urn:schemas-microsoft-com:vml" xmlns:wp14="http://schemas.microsoft.com/office/word/2010/wordprocessingDrawing" xmlns:wp="http://schemas.openxmlformats.org/drawingml/2006/wordprocessingDrawing" xmlns:w10="urn:schemas-microsoft-com:office:word" xmlns:w="http://schemas.openxmlformats.org/wordprocessingml/2006/main" xmlns:w14="http://schemas.microsoft.com/office/word/2010/wordml" xmlns:w15="http://schemas.microsoft.com/office/word/2012/wordml" xmlns:w16cex="http://schemas.microsoft.com/office/word/2018/wordml/cex" xmlns:w16cid="http://schemas.microsoft.com/office/word/2016/wordml/cid" xmlns:w16="http://schemas.microsoft.com/office/word/2018/wordml" xmlns:w16du="http://schemas.microsoft.com/office/word/2023/wordml/word16du" xmlns:w16sdtdh="http://schemas.microsoft.com/office/word/2020/wordml/sdtdatahash" xmlns:w16sdtfl="http://schemas.microsoft.com/office/word/2024/wordml/sdtformatlock" xmlns:w16se="http://schemas.microsoft.com/office/word/2015/wordml/symex" xmlns:wpg="http://schemas.microsoft.com/office/word/2010/wordprocessingGroup" xmlns:wpi="http://schemas.microsoft.com/office/word/2010/wordprocessingInk" xmlns:wne="http://schemas.microsoft.com/office/word/2006/wordml" xmlns:wps="http://schemas.microsoft.com/office/word/2010/wordprocessingShape" mc:Ignorable="w14 w15 w16se w16cid w16 w16cex w16sdtdh w16sdtfl w16du wp14">
-  <w:abstractNum w:abstractNumId="0" w15:restartNumberingAfterBreak="0">
+<w:numbering xmlns:ve="http://schemas.openxmlformats.org/markup-compatibility/2006" xmlns:o="urn:schemas-microsoft-com:office:office" xmlns:r="http://schemas.openxmlformats.org/officeDocument/2006/relationships" xmlns:m="http://schemas.openxmlformats.org/officeDocument/2006/math" xmlns:v="urn:schemas-microsoft-com:vml" xmlns:wp="http://schemas.openxmlformats.org/drawingml/2006/wordprocessingDrawing" xmlns:w10="urn:schemas-microsoft-com:office:word" xmlns:w="http://schemas.openxmlformats.org/wordprocessingml/2006/main" xmlns:wne="http://schemas.microsoft.com/office/word/2006/wordml">
+  <w:abstractNum w:abstractNumId="0">
     <w:nsid w:val="02C144AB"/>
     <w:multiLevelType w:val="hybridMultilevel"/>
     <w:tmpl w:val="4E325A22"/>
@@ -2482,14 +2758,14 @@
       </w:rPr>
     </w:lvl>
   </w:abstractNum>
-  <w:abstractNum w:abstractNumId="1" w15:restartNumberingAfterBreak="0">
+  <w:abstractNum w:abstractNumId="1">
     <w:nsid w:val="0427020E"/>
     <w:multiLevelType w:val="multilevel"/>
     <w:tmpl w:val="8D3CAED0"/>
     <w:lvl w:ilvl="0">
       <w:start w:val="1"/>
       <w:numFmt w:val="decimal"/>
-      <w:pStyle w:val="Nagwek1"/>
+      <w:pStyle w:val="Heading1"/>
       <w:lvlText w:val="%1."/>
       <w:lvlJc w:val="left"/>
       <w:pPr>
@@ -2596,7 +2872,7 @@
       </w:pPr>
     </w:lvl>
   </w:abstractNum>
-  <w:abstractNum w:abstractNumId="2" w15:restartNumberingAfterBreak="0">
+  <w:abstractNum w:abstractNumId="2">
     <w:nsid w:val="05F00448"/>
     <w:multiLevelType w:val="multilevel"/>
     <w:tmpl w:val="6178CEA8"/>
@@ -2709,7 +2985,7 @@
       </w:pPr>
     </w:lvl>
   </w:abstractNum>
-  <w:abstractNum w:abstractNumId="3" w15:restartNumberingAfterBreak="0">
+  <w:abstractNum w:abstractNumId="3">
     <w:nsid w:val="106C29BE"/>
     <w:multiLevelType w:val="hybridMultilevel"/>
     <w:tmpl w:val="F79E0092"/>
@@ -2823,7 +3099,7 @@
       </w:rPr>
     </w:lvl>
   </w:abstractNum>
-  <w:abstractNum w:abstractNumId="4" w15:restartNumberingAfterBreak="0">
+  <w:abstractNum w:abstractNumId="4">
     <w:nsid w:val="11B469C9"/>
     <w:multiLevelType w:val="hybridMultilevel"/>
     <w:tmpl w:val="2A6268C6"/>
@@ -2936,7 +3212,7 @@
       </w:rPr>
     </w:lvl>
   </w:abstractNum>
-  <w:abstractNum w:abstractNumId="5" w15:restartNumberingAfterBreak="0">
+  <w:abstractNum w:abstractNumId="5">
     <w:nsid w:val="17001549"/>
     <w:multiLevelType w:val="hybridMultilevel"/>
     <w:tmpl w:val="92F89A66"/>
@@ -3022,7 +3298,7 @@
       </w:pPr>
     </w:lvl>
   </w:abstractNum>
-  <w:abstractNum w:abstractNumId="6" w15:restartNumberingAfterBreak="0">
+  <w:abstractNum w:abstractNumId="6">
     <w:nsid w:val="196E4880"/>
     <w:multiLevelType w:val="multilevel"/>
     <w:tmpl w:val="2D02271C"/>
@@ -3171,7 +3447,7 @@
       </w:rPr>
     </w:lvl>
   </w:abstractNum>
-  <w:abstractNum w:abstractNumId="7" w15:restartNumberingAfterBreak="0">
+  <w:abstractNum w:abstractNumId="7">
     <w:nsid w:val="1BFC53D3"/>
     <w:multiLevelType w:val="multilevel"/>
     <w:tmpl w:val="0EDEDFC6"/>
@@ -3320,7 +3596,7 @@
       </w:rPr>
     </w:lvl>
   </w:abstractNum>
-  <w:abstractNum w:abstractNumId="8" w15:restartNumberingAfterBreak="0">
+  <w:abstractNum w:abstractNumId="8">
     <w:nsid w:val="1C400621"/>
     <w:multiLevelType w:val="multilevel"/>
     <w:tmpl w:val="B7A82BF2"/>
@@ -3469,7 +3745,7 @@
       </w:rPr>
     </w:lvl>
   </w:abstractNum>
-  <w:abstractNum w:abstractNumId="9" w15:restartNumberingAfterBreak="0">
+  <w:abstractNum w:abstractNumId="9">
     <w:nsid w:val="203539B5"/>
     <w:multiLevelType w:val="multilevel"/>
     <w:tmpl w:val="2696C1D0"/>
@@ -3618,7 +3894,7 @@
       </w:rPr>
     </w:lvl>
   </w:abstractNum>
-  <w:abstractNum w:abstractNumId="10" w15:restartNumberingAfterBreak="0">
+  <w:abstractNum w:abstractNumId="10">
     <w:nsid w:val="2169712F"/>
     <w:multiLevelType w:val="hybridMultilevel"/>
     <w:tmpl w:val="2C16B206"/>
@@ -3707,7 +3983,7 @@
       </w:pPr>
     </w:lvl>
   </w:abstractNum>
-  <w:abstractNum w:abstractNumId="11" w15:restartNumberingAfterBreak="0">
+  <w:abstractNum w:abstractNumId="11">
     <w:nsid w:val="25E62C8D"/>
     <w:multiLevelType w:val="multilevel"/>
     <w:tmpl w:val="C87A7348"/>
@@ -3856,7 +4132,7 @@
       </w:rPr>
     </w:lvl>
   </w:abstractNum>
-  <w:abstractNum w:abstractNumId="12" w15:restartNumberingAfterBreak="0">
+  <w:abstractNum w:abstractNumId="12">
     <w:nsid w:val="289D5872"/>
     <w:multiLevelType w:val="multilevel"/>
     <w:tmpl w:val="CD64244C"/>
@@ -4005,7 +4281,7 @@
       </w:rPr>
     </w:lvl>
   </w:abstractNum>
-  <w:abstractNum w:abstractNumId="13" w15:restartNumberingAfterBreak="0">
+  <w:abstractNum w:abstractNumId="13">
     <w:nsid w:val="3039457B"/>
     <w:multiLevelType w:val="multilevel"/>
     <w:tmpl w:val="738406D2"/>
@@ -4154,7 +4430,7 @@
       </w:rPr>
     </w:lvl>
   </w:abstractNum>
-  <w:abstractNum w:abstractNumId="14" w15:restartNumberingAfterBreak="0">
+  <w:abstractNum w:abstractNumId="14">
     <w:nsid w:val="30E91F19"/>
     <w:multiLevelType w:val="multilevel"/>
     <w:tmpl w:val="653C10C4"/>
@@ -4303,7 +4579,7 @@
       </w:rPr>
     </w:lvl>
   </w:abstractNum>
-  <w:abstractNum w:abstractNumId="15" w15:restartNumberingAfterBreak="0">
+  <w:abstractNum w:abstractNumId="15">
     <w:nsid w:val="3C6B1949"/>
     <w:multiLevelType w:val="multilevel"/>
     <w:tmpl w:val="7E8C208C"/>
@@ -4452,7 +4728,7 @@
       </w:rPr>
     </w:lvl>
   </w:abstractNum>
-  <w:abstractNum w:abstractNumId="16" w15:restartNumberingAfterBreak="0">
+  <w:abstractNum w:abstractNumId="16">
     <w:nsid w:val="4CF63581"/>
     <w:multiLevelType w:val="multilevel"/>
     <w:tmpl w:val="B490B08A"/>
@@ -4601,7 +4877,7 @@
       </w:rPr>
     </w:lvl>
   </w:abstractNum>
-  <w:abstractNum w:abstractNumId="17" w15:restartNumberingAfterBreak="0">
+  <w:abstractNum w:abstractNumId="17">
     <w:nsid w:val="4F123B18"/>
     <w:multiLevelType w:val="multilevel"/>
     <w:tmpl w:val="20282162"/>
@@ -4746,7 +5022,7 @@
       </w:rPr>
     </w:lvl>
   </w:abstractNum>
-  <w:abstractNum w:abstractNumId="18" w15:restartNumberingAfterBreak="0">
+  <w:abstractNum w:abstractNumId="18">
     <w:nsid w:val="57D14176"/>
     <w:multiLevelType w:val="multilevel"/>
     <w:tmpl w:val="F866298C"/>
@@ -4895,7 +5171,7 @@
       </w:rPr>
     </w:lvl>
   </w:abstractNum>
-  <w:abstractNum w:abstractNumId="19" w15:restartNumberingAfterBreak="0">
+  <w:abstractNum w:abstractNumId="19">
     <w:nsid w:val="57F47970"/>
     <w:multiLevelType w:val="multilevel"/>
     <w:tmpl w:val="1812B5B8"/>
@@ -5044,7 +5320,7 @@
       </w:rPr>
     </w:lvl>
   </w:abstractNum>
-  <w:abstractNum w:abstractNumId="20" w15:restartNumberingAfterBreak="0">
+  <w:abstractNum w:abstractNumId="20">
     <w:nsid w:val="61944385"/>
     <w:multiLevelType w:val="multilevel"/>
     <w:tmpl w:val="2ACE9C56"/>
@@ -5193,7 +5469,7 @@
       </w:rPr>
     </w:lvl>
   </w:abstractNum>
-  <w:abstractNum w:abstractNumId="21" w15:restartNumberingAfterBreak="0">
+  <w:abstractNum w:abstractNumId="21">
     <w:nsid w:val="67C5453D"/>
     <w:multiLevelType w:val="multilevel"/>
     <w:tmpl w:val="049E96F0"/>
@@ -5342,7 +5618,7 @@
       </w:rPr>
     </w:lvl>
   </w:abstractNum>
-  <w:abstractNum w:abstractNumId="22" w15:restartNumberingAfterBreak="0">
+  <w:abstractNum w:abstractNumId="22">
     <w:nsid w:val="67E80AB4"/>
     <w:multiLevelType w:val="hybridMultilevel"/>
     <w:tmpl w:val="A580AEC4"/>
@@ -5428,7 +5704,7 @@
       </w:pPr>
     </w:lvl>
   </w:abstractNum>
-  <w:abstractNum w:abstractNumId="23" w15:restartNumberingAfterBreak="0">
+  <w:abstractNum w:abstractNumId="23">
     <w:nsid w:val="67FB4D56"/>
     <w:multiLevelType w:val="multilevel"/>
     <w:tmpl w:val="6178CEA8"/>
@@ -5541,7 +5817,7 @@
       </w:pPr>
     </w:lvl>
   </w:abstractNum>
-  <w:abstractNum w:abstractNumId="24" w15:restartNumberingAfterBreak="0">
+  <w:abstractNum w:abstractNumId="24">
     <w:nsid w:val="6D7E3764"/>
     <w:multiLevelType w:val="multilevel"/>
     <w:tmpl w:val="87322C46"/>
@@ -5690,7 +5966,7 @@
       </w:rPr>
     </w:lvl>
   </w:abstractNum>
-  <w:abstractNum w:abstractNumId="25" w15:restartNumberingAfterBreak="0">
+  <w:abstractNum w:abstractNumId="25">
     <w:nsid w:val="7C837DE5"/>
     <w:multiLevelType w:val="multilevel"/>
     <w:tmpl w:val="17660D78"/>
@@ -5839,7 +6115,7 @@
       </w:rPr>
     </w:lvl>
   </w:abstractNum>
-  <w:abstractNum w:abstractNumId="26" w15:restartNumberingAfterBreak="0">
+  <w:abstractNum w:abstractNumId="26">
     <w:nsid w:val="7FE412B1"/>
     <w:multiLevelType w:val="multilevel"/>
     <w:tmpl w:val="95E05C88"/>
@@ -5988,92 +6264,92 @@
       </w:rPr>
     </w:lvl>
   </w:abstractNum>
-  <w:num w:numId="1" w16cid:durableId="1350990662">
+  <w:num w:numId="1">
     <w:abstractNumId w:val="4"/>
   </w:num>
-  <w:num w:numId="2" w16cid:durableId="649989529">
+  <w:num w:numId="2">
     <w:abstractNumId w:val="17"/>
   </w:num>
-  <w:num w:numId="3" w16cid:durableId="1327435186">
+  <w:num w:numId="3">
     <w:abstractNumId w:val="23"/>
   </w:num>
-  <w:num w:numId="4" w16cid:durableId="2110075804">
+  <w:num w:numId="4">
     <w:abstractNumId w:val="11"/>
   </w:num>
-  <w:num w:numId="5" w16cid:durableId="2140877588">
+  <w:num w:numId="5">
     <w:abstractNumId w:val="12"/>
   </w:num>
-  <w:num w:numId="6" w16cid:durableId="691608784">
+  <w:num w:numId="6">
     <w:abstractNumId w:val="16"/>
   </w:num>
-  <w:num w:numId="7" w16cid:durableId="739836698">
+  <w:num w:numId="7">
     <w:abstractNumId w:val="26"/>
   </w:num>
-  <w:num w:numId="8" w16cid:durableId="1479103852">
+  <w:num w:numId="8">
     <w:abstractNumId w:val="6"/>
   </w:num>
-  <w:num w:numId="9" w16cid:durableId="649015961">
+  <w:num w:numId="9">
     <w:abstractNumId w:val="18"/>
   </w:num>
-  <w:num w:numId="10" w16cid:durableId="2109882563">
+  <w:num w:numId="10">
     <w:abstractNumId w:val="21"/>
   </w:num>
-  <w:num w:numId="11" w16cid:durableId="1980762909">
+  <w:num w:numId="11">
     <w:abstractNumId w:val="15"/>
   </w:num>
-  <w:num w:numId="12" w16cid:durableId="922683677">
+  <w:num w:numId="12">
     <w:abstractNumId w:val="8"/>
   </w:num>
-  <w:num w:numId="13" w16cid:durableId="1716004888">
+  <w:num w:numId="13">
     <w:abstractNumId w:val="19"/>
   </w:num>
-  <w:num w:numId="14" w16cid:durableId="1871184760">
+  <w:num w:numId="14">
     <w:abstractNumId w:val="24"/>
   </w:num>
-  <w:num w:numId="15" w16cid:durableId="41516196">
+  <w:num w:numId="15">
     <w:abstractNumId w:val="13"/>
   </w:num>
-  <w:num w:numId="16" w16cid:durableId="373506528">
+  <w:num w:numId="16">
     <w:abstractNumId w:val="25"/>
   </w:num>
-  <w:num w:numId="17" w16cid:durableId="369185794">
+  <w:num w:numId="17">
     <w:abstractNumId w:val="20"/>
   </w:num>
-  <w:num w:numId="18" w16cid:durableId="395787609">
+  <w:num w:numId="18">
     <w:abstractNumId w:val="7"/>
   </w:num>
-  <w:num w:numId="19" w16cid:durableId="1510557688">
+  <w:num w:numId="19">
     <w:abstractNumId w:val="14"/>
   </w:num>
-  <w:num w:numId="20" w16cid:durableId="1582640651">
+  <w:num w:numId="20">
     <w:abstractNumId w:val="9"/>
   </w:num>
-  <w:num w:numId="21" w16cid:durableId="798304541">
+  <w:num w:numId="21">
     <w:abstractNumId w:val="22"/>
   </w:num>
-  <w:num w:numId="22" w16cid:durableId="1534226048">
+  <w:num w:numId="22">
     <w:abstractNumId w:val="2"/>
   </w:num>
-  <w:num w:numId="23" w16cid:durableId="1468086255">
+  <w:num w:numId="23">
     <w:abstractNumId w:val="1"/>
   </w:num>
-  <w:num w:numId="24" w16cid:durableId="1213999907">
+  <w:num w:numId="24">
     <w:abstractNumId w:val="5"/>
   </w:num>
-  <w:num w:numId="25" w16cid:durableId="1643534265">
+  <w:num w:numId="25">
     <w:abstractNumId w:val="10"/>
   </w:num>
-  <w:num w:numId="26" w16cid:durableId="1945570013">
+  <w:num w:numId="26">
     <w:abstractNumId w:val="0"/>
   </w:num>
-  <w:num w:numId="27" w16cid:durableId="167839831">
+  <w:num w:numId="27">
     <w:abstractNumId w:val="3"/>
   </w:num>
 </w:numbering>
 </file>
 
 <file path=word/styles.xml><?xml version="1.0" encoding="utf-8"?>
-<w:styles xmlns:mc="http://schemas.openxmlformats.org/markup-compatibility/2006" xmlns:r="http://schemas.openxmlformats.org/officeDocument/2006/relationships" xmlns:w="http://schemas.openxmlformats.org/wordprocessingml/2006/main" xmlns:w14="http://schemas.microsoft.com/office/word/2010/wordml" xmlns:w15="http://schemas.microsoft.com/office/word/2012/wordml" xmlns:w16cex="http://schemas.microsoft.com/office/word/2018/wordml/cex" xmlns:w16cid="http://schemas.microsoft.com/office/word/2016/wordml/cid" xmlns:w16="http://schemas.microsoft.com/office/word/2018/wordml" xmlns:w16du="http://schemas.microsoft.com/office/word/2023/wordml/word16du" xmlns:w16sdtdh="http://schemas.microsoft.com/office/word/2020/wordml/sdtdatahash" xmlns:w16sdtfl="http://schemas.microsoft.com/office/word/2024/wordml/sdtformatlock" xmlns:w16se="http://schemas.microsoft.com/office/word/2015/wordml/symex" mc:Ignorable="w14 w15 w16se w16cid w16 w16cex w16sdtdh w16sdtfl w16du">
+<w:styles xmlns:r="http://schemas.openxmlformats.org/officeDocument/2006/relationships" xmlns:w="http://schemas.openxmlformats.org/wordprocessingml/2006/main">
   <w:docDefaults>
     <w:rPrDefault>
       <w:rPr>
@@ -6082,7 +6358,6 @@
         <w:sz w:val="24"/>
         <w:szCs w:val="24"/>
         <w:lang w:val="pl-PL" w:eastAsia="en-US" w:bidi="ar-SA"/>
-        <w14:ligatures w14:val="standardContextual"/>
       </w:rPr>
     </w:rPrDefault>
     <w:pPrDefault>
@@ -6091,394 +6366,155 @@
       </w:pPr>
     </w:pPrDefault>
   </w:docDefaults>
-  <w:latentStyles w:defLockedState="0" w:defUIPriority="99" w:defSemiHidden="0" w:defUnhideWhenUsed="0" w:defQFormat="0" w:count="376">
-    <w:lsdException w:name="Normal" w:uiPriority="0" w:qFormat="1"/>
-    <w:lsdException w:name="heading 1" w:uiPriority="9" w:qFormat="1"/>
-    <w:lsdException w:name="heading 2" w:semiHidden="1" w:uiPriority="9" w:unhideWhenUsed="1" w:qFormat="1"/>
-    <w:lsdException w:name="heading 3" w:semiHidden="1" w:uiPriority="9" w:unhideWhenUsed="1" w:qFormat="1"/>
-    <w:lsdException w:name="heading 4" w:semiHidden="1" w:uiPriority="9" w:unhideWhenUsed="1" w:qFormat="1"/>
-    <w:lsdException w:name="heading 5" w:semiHidden="1" w:uiPriority="9" w:unhideWhenUsed="1" w:qFormat="1"/>
-    <w:lsdException w:name="heading 6" w:semiHidden="1" w:uiPriority="9" w:unhideWhenUsed="1" w:qFormat="1"/>
-    <w:lsdException w:name="heading 7" w:semiHidden="1" w:uiPriority="9" w:unhideWhenUsed="1" w:qFormat="1"/>
-    <w:lsdException w:name="heading 8" w:semiHidden="1" w:uiPriority="9" w:unhideWhenUsed="1" w:qFormat="1"/>
-    <w:lsdException w:name="heading 9" w:semiHidden="1" w:uiPriority="9" w:unhideWhenUsed="1" w:qFormat="1"/>
-    <w:lsdException w:name="index 1" w:semiHidden="1" w:unhideWhenUsed="1"/>
-    <w:lsdException w:name="index 2" w:semiHidden="1" w:unhideWhenUsed="1"/>
-    <w:lsdException w:name="index 3" w:semiHidden="1" w:unhideWhenUsed="1"/>
-    <w:lsdException w:name="index 4" w:semiHidden="1" w:unhideWhenUsed="1"/>
-    <w:lsdException w:name="index 5" w:semiHidden="1" w:unhideWhenUsed="1"/>
-    <w:lsdException w:name="index 6" w:semiHidden="1" w:unhideWhenUsed="1"/>
-    <w:lsdException w:name="index 7" w:semiHidden="1" w:unhideWhenUsed="1"/>
-    <w:lsdException w:name="index 8" w:semiHidden="1" w:unhideWhenUsed="1"/>
-    <w:lsdException w:name="index 9" w:semiHidden="1" w:unhideWhenUsed="1"/>
-    <w:lsdException w:name="toc 1" w:semiHidden="1" w:uiPriority="39" w:unhideWhenUsed="1"/>
-    <w:lsdException w:name="toc 2" w:semiHidden="1" w:uiPriority="39" w:unhideWhenUsed="1"/>
-    <w:lsdException w:name="toc 3" w:semiHidden="1" w:uiPriority="39" w:unhideWhenUsed="1"/>
-    <w:lsdException w:name="toc 4" w:semiHidden="1" w:uiPriority="39" w:unhideWhenUsed="1"/>
-    <w:lsdException w:name="toc 5" w:semiHidden="1" w:uiPriority="39" w:unhideWhenUsed="1"/>
-    <w:lsdException w:name="toc 6" w:semiHidden="1" w:uiPriority="39" w:unhideWhenUsed="1"/>
-    <w:lsdException w:name="toc 7" w:semiHidden="1" w:uiPriority="39" w:unhideWhenUsed="1"/>
-    <w:lsdException w:name="toc 8" w:semiHidden="1" w:uiPriority="39" w:unhideWhenUsed="1"/>
-    <w:lsdException w:name="toc 9" w:semiHidden="1" w:uiPriority="39" w:unhideWhenUsed="1"/>
-    <w:lsdException w:name="Normal Indent" w:semiHidden="1" w:unhideWhenUsed="1"/>
-    <w:lsdException w:name="footnote text" w:semiHidden="1" w:unhideWhenUsed="1"/>
-    <w:lsdException w:name="annotation text" w:semiHidden="1" w:unhideWhenUsed="1"/>
-    <w:lsdException w:name="header" w:semiHidden="1" w:unhideWhenUsed="1"/>
-    <w:lsdException w:name="footer" w:semiHidden="1" w:unhideWhenUsed="1"/>
-    <w:lsdException w:name="index heading" w:semiHidden="1" w:unhideWhenUsed="1"/>
-    <w:lsdException w:name="caption" w:semiHidden="1" w:uiPriority="35" w:unhideWhenUsed="1" w:qFormat="1"/>
-    <w:lsdException w:name="table of figures" w:semiHidden="1" w:unhideWhenUsed="1"/>
-    <w:lsdException w:name="envelope address" w:semiHidden="1" w:unhideWhenUsed="1"/>
-    <w:lsdException w:name="envelope return" w:semiHidden="1" w:unhideWhenUsed="1"/>
-    <w:lsdException w:name="footnote reference" w:semiHidden="1" w:unhideWhenUsed="1"/>
-    <w:lsdException w:name="annotation reference" w:semiHidden="1" w:unhideWhenUsed="1"/>
-    <w:lsdException w:name="line number" w:semiHidden="1" w:unhideWhenUsed="1"/>
-    <w:lsdException w:name="page number" w:semiHidden="1" w:unhideWhenUsed="1"/>
-    <w:lsdException w:name="endnote reference" w:semiHidden="1" w:unhideWhenUsed="1"/>
-    <w:lsdException w:name="endnote text" w:semiHidden="1" w:unhideWhenUsed="1"/>
-    <w:lsdException w:name="table of authorities" w:semiHidden="1" w:unhideWhenUsed="1"/>
-    <w:lsdException w:name="macro" w:semiHidden="1" w:unhideWhenUsed="1"/>
-    <w:lsdException w:name="toa heading" w:semiHidden="1" w:unhideWhenUsed="1"/>
-    <w:lsdException w:name="List" w:semiHidden="1" w:unhideWhenUsed="1"/>
-    <w:lsdException w:name="List Bullet" w:semiHidden="1" w:unhideWhenUsed="1"/>
-    <w:lsdException w:name="List Number" w:semiHidden="1" w:unhideWhenUsed="1"/>
-    <w:lsdException w:name="List 2" w:semiHidden="1" w:unhideWhenUsed="1"/>
-    <w:lsdException w:name="List 3" w:semiHidden="1" w:unhideWhenUsed="1"/>
-    <w:lsdException w:name="List 4" w:semiHidden="1" w:unhideWhenUsed="1"/>
-    <w:lsdException w:name="List 5" w:semiHidden="1" w:unhideWhenUsed="1"/>
-    <w:lsdException w:name="List Bullet 2" w:semiHidden="1" w:unhideWhenUsed="1"/>
-    <w:lsdException w:name="List Bullet 3" w:semiHidden="1" w:unhideWhenUsed="1"/>
-    <w:lsdException w:name="List Bullet 4" w:semiHidden="1" w:unhideWhenUsed="1"/>
-    <w:lsdException w:name="List Bullet 5" w:semiHidden="1" w:unhideWhenUsed="1"/>
-    <w:lsdException w:name="List Number 2" w:semiHidden="1" w:unhideWhenUsed="1"/>
-    <w:lsdException w:name="List Number 3" w:semiHidden="1" w:unhideWhenUsed="1"/>
-    <w:lsdException w:name="List Number 4" w:semiHidden="1" w:unhideWhenUsed="1"/>
-    <w:lsdException w:name="List Number 5" w:semiHidden="1" w:unhideWhenUsed="1"/>
-    <w:lsdException w:name="Title" w:uiPriority="10" w:qFormat="1"/>
-    <w:lsdException w:name="Closing" w:semiHidden="1" w:unhideWhenUsed="1"/>
-    <w:lsdException w:name="Signature" w:semiHidden="1" w:unhideWhenUsed="1"/>
-    <w:lsdException w:name="Default Paragraph Font" w:semiHidden="1" w:uiPriority="1" w:unhideWhenUsed="1"/>
-    <w:lsdException w:name="Body Text" w:semiHidden="1" w:unhideWhenUsed="1"/>
-    <w:lsdException w:name="Body Text Indent" w:semiHidden="1" w:unhideWhenUsed="1"/>
-    <w:lsdException w:name="List Continue" w:semiHidden="1" w:unhideWhenUsed="1"/>
-    <w:lsdException w:name="List Continue 2" w:semiHidden="1" w:unhideWhenUsed="1"/>
-    <w:lsdException w:name="List Continue 3" w:semiHidden="1" w:unhideWhenUsed="1"/>
-    <w:lsdException w:name="List Continue 4" w:semiHidden="1" w:unhideWhenUsed="1"/>
-    <w:lsdException w:name="List Continue 5" w:semiHidden="1" w:unhideWhenUsed="1"/>
-    <w:lsdException w:name="Message Header" w:semiHidden="1" w:unhideWhenUsed="1"/>
-    <w:lsdException w:name="Subtitle" w:uiPriority="11" w:qFormat="1"/>
-    <w:lsdException w:name="Salutation" w:semiHidden="1" w:unhideWhenUsed="1"/>
-    <w:lsdException w:name="Date" w:semiHidden="1" w:unhideWhenUsed="1"/>
-    <w:lsdException w:name="Body Text First Indent" w:semiHidden="1" w:unhideWhenUsed="1"/>
-    <w:lsdException w:name="Body Text First Indent 2" w:semiHidden="1" w:unhideWhenUsed="1"/>
-    <w:lsdException w:name="Note Heading" w:semiHidden="1" w:unhideWhenUsed="1"/>
-    <w:lsdException w:name="Body Text 2" w:semiHidden="1" w:unhideWhenUsed="1"/>
-    <w:lsdException w:name="Body Text 3" w:semiHidden="1" w:unhideWhenUsed="1"/>
-    <w:lsdException w:name="Body Text Indent 2" w:semiHidden="1" w:unhideWhenUsed="1"/>
-    <w:lsdException w:name="Body Text Indent 3" w:semiHidden="1" w:unhideWhenUsed="1"/>
-    <w:lsdException w:name="Block Text" w:semiHidden="1" w:unhideWhenUsed="1"/>
-    <w:lsdException w:name="Hyperlink" w:semiHidden="1" w:unhideWhenUsed="1"/>
-    <w:lsdException w:name="FollowedHyperlink" w:semiHidden="1" w:unhideWhenUsed="1"/>
-    <w:lsdException w:name="Strong" w:uiPriority="22" w:qFormat="1"/>
-    <w:lsdException w:name="Emphasis" w:uiPriority="20" w:qFormat="1"/>
-    <w:lsdException w:name="Document Map" w:semiHidden="1" w:unhideWhenUsed="1"/>
-    <w:lsdException w:name="Plain Text" w:semiHidden="1" w:unhideWhenUsed="1"/>
-    <w:lsdException w:name="E-mail Signature" w:semiHidden="1" w:unhideWhenUsed="1"/>
-    <w:lsdException w:name="HTML Top of Form" w:semiHidden="1" w:unhideWhenUsed="1"/>
-    <w:lsdException w:name="HTML Bottom of Form" w:semiHidden="1" w:unhideWhenUsed="1"/>
-    <w:lsdException w:name="Normal (Web)" w:semiHidden="1" w:unhideWhenUsed="1"/>
-    <w:lsdException w:name="HTML Acronym" w:semiHidden="1" w:unhideWhenUsed="1"/>
-    <w:lsdException w:name="HTML Address" w:semiHidden="1" w:unhideWhenUsed="1"/>
-    <w:lsdException w:name="HTML Cite" w:semiHidden="1" w:unhideWhenUsed="1"/>
-    <w:lsdException w:name="HTML Code" w:semiHidden="1" w:unhideWhenUsed="1"/>
-    <w:lsdException w:name="HTML Definition" w:semiHidden="1" w:unhideWhenUsed="1"/>
-    <w:lsdException w:name="HTML Keyboard" w:semiHidden="1" w:unhideWhenUsed="1"/>
-    <w:lsdException w:name="HTML Preformatted" w:semiHidden="1" w:unhideWhenUsed="1"/>
-    <w:lsdException w:name="HTML Sample" w:semiHidden="1" w:unhideWhenUsed="1"/>
-    <w:lsdException w:name="HTML Typewriter" w:semiHidden="1" w:unhideWhenUsed="1"/>
-    <w:lsdException w:name="HTML Variable" w:semiHidden="1" w:unhideWhenUsed="1"/>
-    <w:lsdException w:name="Normal Table" w:semiHidden="1" w:unhideWhenUsed="1"/>
-    <w:lsdException w:name="annotation subject" w:semiHidden="1" w:unhideWhenUsed="1"/>
-    <w:lsdException w:name="No List" w:semiHidden="1" w:unhideWhenUsed="1"/>
-    <w:lsdException w:name="Outline List 1" w:semiHidden="1" w:unhideWhenUsed="1"/>
-    <w:lsdException w:name="Outline List 2" w:semiHidden="1" w:unhideWhenUsed="1"/>
-    <w:lsdException w:name="Outline List 3" w:semiHidden="1" w:unhideWhenUsed="1"/>
-    <w:lsdException w:name="Table Simple 1" w:semiHidden="1" w:unhideWhenUsed="1"/>
-    <w:lsdException w:name="Table Simple 2" w:semiHidden="1" w:unhideWhenUsed="1"/>
-    <w:lsdException w:name="Table Simple 3" w:semiHidden="1" w:unhideWhenUsed="1"/>
-    <w:lsdException w:name="Table Classic 1" w:semiHidden="1" w:unhideWhenUsed="1"/>
-    <w:lsdException w:name="Table Classic 2" w:semiHidden="1" w:unhideWhenUsed="1"/>
-    <w:lsdException w:name="Table Classic 3" w:semiHidden="1" w:unhideWhenUsed="1"/>
-    <w:lsdException w:name="Table Classic 4" w:semiHidden="1" w:unhideWhenUsed="1"/>
-    <w:lsdException w:name="Table Colorful 1" w:semiHidden="1" w:unhideWhenUsed="1"/>
-    <w:lsdException w:name="Table Colorful 2" w:semiHidden="1" w:unhideWhenUsed="1"/>
-    <w:lsdException w:name="Table Colorful 3" w:semiHidden="1" w:unhideWhenUsed="1"/>
-    <w:lsdException w:name="Table Columns 1" w:semiHidden="1" w:unhideWhenUsed="1"/>
-    <w:lsdException w:name="Table Columns 2" w:semiHidden="1" w:unhideWhenUsed="1"/>
-    <w:lsdException w:name="Table Columns 3" w:semiHidden="1" w:unhideWhenUsed="1"/>
-    <w:lsdException w:name="Table Columns 4" w:semiHidden="1" w:unhideWhenUsed="1"/>
-    <w:lsdException w:name="Table Columns 5" w:semiHidden="1" w:unhideWhenUsed="1"/>
-    <w:lsdException w:name="Table Grid 1" w:semiHidden="1" w:unhideWhenUsed="1"/>
-    <w:lsdException w:name="Table Grid 2" w:semiHidden="1" w:unhideWhenUsed="1"/>
-    <w:lsdException w:name="Table Grid 3" w:semiHidden="1" w:unhideWhenUsed="1"/>
-    <w:lsdException w:name="Table Grid 4" w:semiHidden="1" w:unhideWhenUsed="1"/>
-    <w:lsdException w:name="Table Grid 5" w:semiHidden="1" w:unhideWhenUsed="1"/>
-    <w:lsdException w:name="Table Grid 6" w:semiHidden="1" w:unhideWhenUsed="1"/>
-    <w:lsdException w:name="Table Grid 7" w:semiHidden="1" w:unhideWhenUsed="1"/>
-    <w:lsdException w:name="Table Grid 8" w:semiHidden="1" w:unhideWhenUsed="1"/>
-    <w:lsdException w:name="Table List 1" w:semiHidden="1" w:unhideWhenUsed="1"/>
-    <w:lsdException w:name="Table List 2" w:semiHidden="1" w:unhideWhenUsed="1"/>
-    <w:lsdException w:name="Table List 3" w:semiHidden="1" w:unhideWhenUsed="1"/>
-    <w:lsdException w:name="Table List 4" w:semiHidden="1" w:unhideWhenUsed="1"/>
-    <w:lsdException w:name="Table List 5" w:semiHidden="1" w:unhideWhenUsed="1"/>
-    <w:lsdException w:name="Table List 6" w:semiHidden="1" w:unhideWhenUsed="1"/>
-    <w:lsdException w:name="Table List 7" w:semiHidden="1" w:unhideWhenUsed="1"/>
-    <w:lsdException w:name="Table List 8" w:semiHidden="1" w:unhideWhenUsed="1"/>
-    <w:lsdException w:name="Table 3D effects 1" w:semiHidden="1" w:unhideWhenUsed="1"/>
-    <w:lsdException w:name="Table 3D effects 2" w:semiHidden="1" w:unhideWhenUsed="1"/>
-    <w:lsdException w:name="Table 3D effects 3" w:semiHidden="1" w:unhideWhenUsed="1"/>
-    <w:lsdException w:name="Table Contemporary" w:semiHidden="1" w:unhideWhenUsed="1"/>
-    <w:lsdException w:name="Table Elegant" w:semiHidden="1" w:unhideWhenUsed="1"/>
-    <w:lsdException w:name="Table Professional" w:semiHidden="1" w:unhideWhenUsed="1"/>
-    <w:lsdException w:name="Table Subtle 1" w:semiHidden="1" w:unhideWhenUsed="1"/>
-    <w:lsdException w:name="Table Subtle 2" w:semiHidden="1" w:unhideWhenUsed="1"/>
-    <w:lsdException w:name="Table Web 1" w:semiHidden="1" w:unhideWhenUsed="1"/>
-    <w:lsdException w:name="Table Web 2" w:semiHidden="1" w:unhideWhenUsed="1"/>
-    <w:lsdException w:name="Table Web 3" w:semiHidden="1" w:unhideWhenUsed="1"/>
-    <w:lsdException w:name="Balloon Text" w:semiHidden="1" w:unhideWhenUsed="1"/>
-    <w:lsdException w:name="Table Grid" w:uiPriority="39"/>
-    <w:lsdException w:name="Table Theme" w:semiHidden="1" w:unhideWhenUsed="1"/>
-    <w:lsdException w:name="Placeholder Text" w:semiHidden="1"/>
-    <w:lsdException w:name="No Spacing" w:uiPriority="1" w:qFormat="1"/>
-    <w:lsdException w:name="Light Shading" w:uiPriority="60"/>
-    <w:lsdException w:name="Light List" w:uiPriority="61"/>
-    <w:lsdException w:name="Light Grid" w:uiPriority="62"/>
-    <w:lsdException w:name="Medium Shading 1" w:uiPriority="63"/>
-    <w:lsdException w:name="Medium Shading 2" w:uiPriority="64"/>
-    <w:lsdException w:name="Medium List 1" w:uiPriority="65"/>
-    <w:lsdException w:name="Medium List 2" w:uiPriority="66"/>
-    <w:lsdException w:name="Medium Grid 1" w:uiPriority="67"/>
-    <w:lsdException w:name="Medium Grid 2" w:uiPriority="68"/>
-    <w:lsdException w:name="Medium Grid 3" w:uiPriority="69"/>
-    <w:lsdException w:name="Dark List" w:uiPriority="70"/>
-    <w:lsdException w:name="Colorful Shading" w:uiPriority="71"/>
-    <w:lsdException w:name="Colorful List" w:uiPriority="72"/>
-    <w:lsdException w:name="Colorful Grid" w:uiPriority="73"/>
-    <w:lsdException w:name="Light Shading Accent 1" w:uiPriority="60"/>
-    <w:lsdException w:name="Light List Accent 1" w:uiPriority="61"/>
-    <w:lsdException w:name="Light Grid Accent 1" w:uiPriority="62"/>
-    <w:lsdException w:name="Medium Shading 1 Accent 1" w:uiPriority="63"/>
-    <w:lsdException w:name="Medium Shading 2 Accent 1" w:uiPriority="64"/>
-    <w:lsdException w:name="Medium List 1 Accent 1" w:uiPriority="65"/>
-    <w:lsdException w:name="Revision" w:semiHidden="1"/>
-    <w:lsdException w:name="List Paragraph" w:uiPriority="34" w:qFormat="1"/>
-    <w:lsdException w:name="Quote" w:uiPriority="29" w:qFormat="1"/>
-    <w:lsdException w:name="Intense Quote" w:uiPriority="30" w:qFormat="1"/>
-    <w:lsdException w:name="Medium List 2 Accent 1" w:uiPriority="66"/>
-    <w:lsdException w:name="Medium Grid 1 Accent 1" w:uiPriority="67"/>
-    <w:lsdException w:name="Medium Grid 2 Accent 1" w:uiPriority="68"/>
-    <w:lsdException w:name="Medium Grid 3 Accent 1" w:uiPriority="69"/>
-    <w:lsdException w:name="Dark List Accent 1" w:uiPriority="70"/>
-    <w:lsdException w:name="Colorful Shading Accent 1" w:uiPriority="71"/>
-    <w:lsdException w:name="Colorful List Accent 1" w:uiPriority="72"/>
-    <w:lsdException w:name="Colorful Grid Accent 1" w:uiPriority="73"/>
-    <w:lsdException w:name="Light Shading Accent 2" w:uiPriority="60"/>
-    <w:lsdException w:name="Light List Accent 2" w:uiPriority="61"/>
-    <w:lsdException w:name="Light Grid Accent 2" w:uiPriority="62"/>
-    <w:lsdException w:name="Medium Shading 1 Accent 2" w:uiPriority="63"/>
-    <w:lsdException w:name="Medium Shading 2 Accent 2" w:uiPriority="64"/>
-    <w:lsdException w:name="Medium List 1 Accent 2" w:uiPriority="65"/>
-    <w:lsdException w:name="Medium List 2 Accent 2" w:uiPriority="66"/>
-    <w:lsdException w:name="Medium Grid 1 Accent 2" w:uiPriority="67"/>
-    <w:lsdException w:name="Medium Grid 2 Accent 2" w:uiPriority="68"/>
-    <w:lsdException w:name="Medium Grid 3 Accent 2" w:uiPriority="69"/>
-    <w:lsdException w:name="Dark List Accent 2" w:uiPriority="70"/>
-    <w:lsdException w:name="Colorful Shading Accent 2" w:uiPriority="71"/>
-    <w:lsdException w:name="Colorful List Accent 2" w:uiPriority="72"/>
-    <w:lsdException w:name="Colorful Grid Accent 2" w:uiPriority="73"/>
-    <w:lsdException w:name="Light Shading Accent 3" w:uiPriority="60"/>
-    <w:lsdException w:name="Light List Accent 3" w:uiPriority="61"/>
-    <w:lsdException w:name="Light Grid Accent 3" w:uiPriority="62"/>
-    <w:lsdException w:name="Medium Shading 1 Accent 3" w:uiPriority="63"/>
-    <w:lsdException w:name="Medium Shading 2 Accent 3" w:uiPriority="64"/>
-    <w:lsdException w:name="Medium List 1 Accent 3" w:uiPriority="65"/>
-    <w:lsdException w:name="Medium List 2 Accent 3" w:uiPriority="66"/>
-    <w:lsdException w:name="Medium Grid 1 Accent 3" w:uiPriority="67"/>
-    <w:lsdException w:name="Medium Grid 2 Accent 3" w:uiPriority="68"/>
-    <w:lsdException w:name="Medium Grid 3 Accent 3" w:uiPriority="69"/>
-    <w:lsdException w:name="Dark List Accent 3" w:uiPriority="70"/>
-    <w:lsdException w:name="Colorful Shading Accent 3" w:uiPriority="71"/>
-    <w:lsdException w:name="Colorful List Accent 3" w:uiPriority="72"/>
-    <w:lsdException w:name="Colorful Grid Accent 3" w:uiPriority="73"/>
-    <w:lsdException w:name="Light Shading Accent 4" w:uiPriority="60"/>
-    <w:lsdException w:name="Light List Accent 4" w:uiPriority="61"/>
-    <w:lsdException w:name="Light Grid Accent 4" w:uiPriority="62"/>
-    <w:lsdException w:name="Medium Shading 1 Accent 4" w:uiPriority="63"/>
-    <w:lsdException w:name="Medium Shading 2 Accent 4" w:uiPriority="64"/>
-    <w:lsdException w:name="Medium List 1 Accent 4" w:uiPriority="65"/>
-    <w:lsdException w:name="Medium List 2 Accent 4" w:uiPriority="66"/>
-    <w:lsdException w:name="Medium Grid 1 Accent 4" w:uiPriority="67"/>
-    <w:lsdException w:name="Medium Grid 2 Accent 4" w:uiPriority="68"/>
-    <w:lsdException w:name="Medium Grid 3 Accent 4" w:uiPriority="69"/>
-    <w:lsdException w:name="Dark List Accent 4" w:uiPriority="70"/>
-    <w:lsdException w:name="Colorful Shading Accent 4" w:uiPriority="71"/>
-    <w:lsdException w:name="Colorful List Accent 4" w:uiPriority="72"/>
-    <w:lsdException w:name="Colorful Grid Accent 4" w:uiPriority="73"/>
-    <w:lsdException w:name="Light Shading Accent 5" w:uiPriority="60"/>
-    <w:lsdException w:name="Light List Accent 5" w:uiPriority="61"/>
-    <w:lsdException w:name="Light Grid Accent 5" w:uiPriority="62"/>
-    <w:lsdException w:name="Medium Shading 1 Accent 5" w:uiPriority="63"/>
-    <w:lsdException w:name="Medium Shading 2 Accent 5" w:uiPriority="64"/>
-    <w:lsdException w:name="Medium List 1 Accent 5" w:uiPriority="65"/>
-    <w:lsdException w:name="Medium List 2 Accent 5" w:uiPriority="66"/>
-    <w:lsdException w:name="Medium Grid 1 Accent 5" w:uiPriority="67"/>
-    <w:lsdException w:name="Medium Grid 2 Accent 5" w:uiPriority="68"/>
-    <w:lsdException w:name="Medium Grid 3 Accent 5" w:uiPriority="69"/>
-    <w:lsdException w:name="Dark List Accent 5" w:uiPriority="70"/>
-    <w:lsdException w:name="Colorful Shading Accent 5" w:uiPriority="71"/>
-    <w:lsdException w:name="Colorful List Accent 5" w:uiPriority="72"/>
-    <w:lsdException w:name="Colorful Grid Accent 5" w:uiPriority="73"/>
-    <w:lsdException w:name="Light Shading Accent 6" w:uiPriority="60"/>
-    <w:lsdException w:name="Light List Accent 6" w:uiPriority="61"/>
-    <w:lsdException w:name="Light Grid Accent 6" w:uiPriority="62"/>
-    <w:lsdException w:name="Medium Shading 1 Accent 6" w:uiPriority="63"/>
-    <w:lsdException w:name="Medium Shading 2 Accent 6" w:uiPriority="64"/>
-    <w:lsdException w:name="Medium List 1 Accent 6" w:uiPriority="65"/>
-    <w:lsdException w:name="Medium List 2 Accent 6" w:uiPriority="66"/>
-    <w:lsdException w:name="Medium Grid 1 Accent 6" w:uiPriority="67"/>
-    <w:lsdException w:name="Medium Grid 2 Accent 6" w:uiPriority="68"/>
-    <w:lsdException w:name="Medium Grid 3 Accent 6" w:uiPriority="69"/>
-    <w:lsdException w:name="Dark List Accent 6" w:uiPriority="70"/>
-    <w:lsdException w:name="Colorful Shading Accent 6" w:uiPriority="71"/>
-    <w:lsdException w:name="Colorful List Accent 6" w:uiPriority="72"/>
-    <w:lsdException w:name="Colorful Grid Accent 6" w:uiPriority="73"/>
-    <w:lsdException w:name="Subtle Emphasis" w:uiPriority="19" w:qFormat="1"/>
-    <w:lsdException w:name="Intense Emphasis" w:uiPriority="21" w:qFormat="1"/>
-    <w:lsdException w:name="Subtle Reference" w:uiPriority="31" w:qFormat="1"/>
-    <w:lsdException w:name="Intense Reference" w:uiPriority="32" w:qFormat="1"/>
-    <w:lsdException w:name="Book Title" w:uiPriority="33" w:qFormat="1"/>
-    <w:lsdException w:name="Bibliography" w:semiHidden="1" w:uiPriority="37" w:unhideWhenUsed="1"/>
-    <w:lsdException w:name="TOC Heading" w:semiHidden="1" w:uiPriority="39" w:unhideWhenUsed="1" w:qFormat="1"/>
-    <w:lsdException w:name="Plain Table 1" w:uiPriority="41"/>
-    <w:lsdException w:name="Plain Table 2" w:uiPriority="42"/>
-    <w:lsdException w:name="Plain Table 3" w:uiPriority="43"/>
-    <w:lsdException w:name="Plain Table 4" w:uiPriority="44"/>
-    <w:lsdException w:name="Plain Table 5" w:uiPriority="45"/>
-    <w:lsdException w:name="Grid Table Light" w:uiPriority="40"/>
-    <w:lsdException w:name="Grid Table 1 Light" w:uiPriority="46"/>
-    <w:lsdException w:name="Grid Table 2" w:uiPriority="47"/>
-    <w:lsdException w:name="Grid Table 3" w:uiPriority="48"/>
-    <w:lsdException w:name="Grid Table 4" w:uiPriority="49"/>
-    <w:lsdException w:name="Grid Table 5 Dark" w:uiPriority="50"/>
-    <w:lsdException w:name="Grid Table 6 Colorful" w:uiPriority="51"/>
-    <w:lsdException w:name="Grid Table 7 Colorful" w:uiPriority="52"/>
-    <w:lsdException w:name="Grid Table 1 Light Accent 1" w:uiPriority="46"/>
-    <w:lsdException w:name="Grid Table 2 Accent 1" w:uiPriority="47"/>
-    <w:lsdException w:name="Grid Table 3 Accent 1" w:uiPriority="48"/>
-    <w:lsdException w:name="Grid Table 4 Accent 1" w:uiPriority="49"/>
-    <w:lsdException w:name="Grid Table 5 Dark Accent 1" w:uiPriority="50"/>
-    <w:lsdException w:name="Grid Table 6 Colorful Accent 1" w:uiPriority="51"/>
-    <w:lsdException w:name="Grid Table 7 Colorful Accent 1" w:uiPriority="52"/>
-    <w:lsdException w:name="Grid Table 1 Light Accent 2" w:uiPriority="46"/>
-    <w:lsdException w:name="Grid Table 2 Accent 2" w:uiPriority="47"/>
-    <w:lsdException w:name="Grid Table 3 Accent 2" w:uiPriority="48"/>
-    <w:lsdException w:name="Grid Table 4 Accent 2" w:uiPriority="49"/>
-    <w:lsdException w:name="Grid Table 5 Dark Accent 2" w:uiPriority="50"/>
-    <w:lsdException w:name="Grid Table 6 Colorful Accent 2" w:uiPriority="51"/>
-    <w:lsdException w:name="Grid Table 7 Colorful Accent 2" w:uiPriority="52"/>
-    <w:lsdException w:name="Grid Table 1 Light Accent 3" w:uiPriority="46"/>
-    <w:lsdException w:name="Grid Table 2 Accent 3" w:uiPriority="47"/>
-    <w:lsdException w:name="Grid Table 3 Accent 3" w:uiPriority="48"/>
-    <w:lsdException w:name="Grid Table 4 Accent 3" w:uiPriority="49"/>
-    <w:lsdException w:name="Grid Table 5 Dark Accent 3" w:uiPriority="50"/>
-    <w:lsdException w:name="Grid Table 6 Colorful Accent 3" w:uiPriority="51"/>
-    <w:lsdException w:name="Grid Table 7 Colorful Accent 3" w:uiPriority="52"/>
-    <w:lsdException w:name="Grid Table 1 Light Accent 4" w:uiPriority="46"/>
-    <w:lsdException w:name="Grid Table 2 Accent 4" w:uiPriority="47"/>
-    <w:lsdException w:name="Grid Table 3 Accent 4" w:uiPriority="48"/>
-    <w:lsdException w:name="Grid Table 4 Accent 4" w:uiPriority="49"/>
-    <w:lsdException w:name="Grid Table 5 Dark Accent 4" w:uiPriority="50"/>
-    <w:lsdException w:name="Grid Table 6 Colorful Accent 4" w:uiPriority="51"/>
-    <w:lsdException w:name="Grid Table 7 Colorful Accent 4" w:uiPriority="52"/>
-    <w:lsdException w:name="Grid Table 1 Light Accent 5" w:uiPriority="46"/>
-    <w:lsdException w:name="Grid Table 2 Accent 5" w:uiPriority="47"/>
-    <w:lsdException w:name="Grid Table 3 Accent 5" w:uiPriority="48"/>
-    <w:lsdException w:name="Grid Table 4 Accent 5" w:uiPriority="49"/>
-    <w:lsdException w:name="Grid Table 5 Dark Accent 5" w:uiPriority="50"/>
-    <w:lsdException w:name="Grid Table 6 Colorful Accent 5" w:uiPriority="51"/>
-    <w:lsdException w:name="Grid Table 7 Colorful Accent 5" w:uiPriority="52"/>
-    <w:lsdException w:name="Grid Table 1 Light Accent 6" w:uiPriority="46"/>
-    <w:lsdException w:name="Grid Table 2 Accent 6" w:uiPriority="47"/>
-    <w:lsdException w:name="Grid Table 3 Accent 6" w:uiPriority="48"/>
-    <w:lsdException w:name="Grid Table 4 Accent 6" w:uiPriority="49"/>
-    <w:lsdException w:name="Grid Table 5 Dark Accent 6" w:uiPriority="50"/>
-    <w:lsdException w:name="Grid Table 6 Colorful Accent 6" w:uiPriority="51"/>
-    <w:lsdException w:name="Grid Table 7 Colorful Accent 6" w:uiPriority="52"/>
-    <w:lsdException w:name="List Table 1 Light" w:uiPriority="46"/>
-    <w:lsdException w:name="List Table 2" w:uiPriority="47"/>
-    <w:lsdException w:name="List Table 3" w:uiPriority="48"/>
-    <w:lsdException w:name="List Table 4" w:uiPriority="49"/>
-    <w:lsdException w:name="List Table 5 Dark" w:uiPriority="50"/>
-    <w:lsdException w:name="List Table 6 Colorful" w:uiPriority="51"/>
-    <w:lsdException w:name="List Table 7 Colorful" w:uiPriority="52"/>
-    <w:lsdException w:name="List Table 1 Light Accent 1" w:uiPriority="46"/>
-    <w:lsdException w:name="List Table 2 Accent 1" w:uiPriority="47"/>
-    <w:lsdException w:name="List Table 3 Accent 1" w:uiPriority="48"/>
-    <w:lsdException w:name="List Table 4 Accent 1" w:uiPriority="49"/>
-    <w:lsdException w:name="List Table 5 Dark Accent 1" w:uiPriority="50"/>
-    <w:lsdException w:name="List Table 6 Colorful Accent 1" w:uiPriority="51"/>
-    <w:lsdException w:name="List Table 7 Colorful Accent 1" w:uiPriority="52"/>
-    <w:lsdException w:name="List Table 1 Light Accent 2" w:uiPriority="46"/>
-    <w:lsdException w:name="List Table 2 Accent 2" w:uiPriority="47"/>
-    <w:lsdException w:name="List Table 3 Accent 2" w:uiPriority="48"/>
-    <w:lsdException w:name="List Table 4 Accent 2" w:uiPriority="49"/>
-    <w:lsdException w:name="List Table 5 Dark Accent 2" w:uiPriority="50"/>
-    <w:lsdException w:name="List Table 6 Colorful Accent 2" w:uiPriority="51"/>
-    <w:lsdException w:name="List Table 7 Colorful Accent 2" w:uiPriority="52"/>
-    <w:lsdException w:name="List Table 1 Light Accent 3" w:uiPriority="46"/>
-    <w:lsdException w:name="List Table 2 Accent 3" w:uiPriority="47"/>
-    <w:lsdException w:name="List Table 3 Accent 3" w:uiPriority="48"/>
-    <w:lsdException w:name="List Table 4 Accent 3" w:uiPriority="49"/>
-    <w:lsdException w:name="List Table 5 Dark Accent 3" w:uiPriority="50"/>
-    <w:lsdException w:name="List Table 6 Colorful Accent 3" w:uiPriority="51"/>
-    <w:lsdException w:name="List Table 7 Colorful Accent 3" w:uiPriority="52"/>
-    <w:lsdException w:name="List Table 1 Light Accent 4" w:uiPriority="46"/>
-    <w:lsdException w:name="List Table 2 Accent 4" w:uiPriority="47"/>
-    <w:lsdException w:name="List Table 3 Accent 4" w:uiPriority="48"/>
-    <w:lsdException w:name="List Table 4 Accent 4" w:uiPriority="49"/>
-    <w:lsdException w:name="List Table 5 Dark Accent 4" w:uiPriority="50"/>
-    <w:lsdException w:name="List Table 6 Colorful Accent 4" w:uiPriority="51"/>
-    <w:lsdException w:name="List Table 7 Colorful Accent 4" w:uiPriority="52"/>
-    <w:lsdException w:name="List Table 1 Light Accent 5" w:uiPriority="46"/>
-    <w:lsdException w:name="List Table 2 Accent 5" w:uiPriority="47"/>
-    <w:lsdException w:name="List Table 3 Accent 5" w:uiPriority="48"/>
-    <w:lsdException w:name="List Table 4 Accent 5" w:uiPriority="49"/>
-    <w:lsdException w:name="List Table 5 Dark Accent 5" w:uiPriority="50"/>
-    <w:lsdException w:name="List Table 6 Colorful Accent 5" w:uiPriority="51"/>
-    <w:lsdException w:name="List Table 7 Colorful Accent 5" w:uiPriority="52"/>
-    <w:lsdException w:name="List Table 1 Light Accent 6" w:uiPriority="46"/>
-    <w:lsdException w:name="List Table 2 Accent 6" w:uiPriority="47"/>
-    <w:lsdException w:name="List Table 3 Accent 6" w:uiPriority="48"/>
-    <w:lsdException w:name="List Table 4 Accent 6" w:uiPriority="49"/>
-    <w:lsdException w:name="List Table 5 Dark Accent 6" w:uiPriority="50"/>
-    <w:lsdException w:name="List Table 6 Colorful Accent 6" w:uiPriority="51"/>
-    <w:lsdException w:name="List Table 7 Colorful Accent 6" w:uiPriority="52"/>
-    <w:lsdException w:name="Mention" w:semiHidden="1" w:unhideWhenUsed="1"/>
-    <w:lsdException w:name="Smart Hyperlink" w:semiHidden="1" w:unhideWhenUsed="1"/>
-    <w:lsdException w:name="Hashtag" w:semiHidden="1" w:unhideWhenUsed="1"/>
-    <w:lsdException w:name="Unresolved Mention" w:semiHidden="1" w:unhideWhenUsed="1"/>
-    <w:lsdException w:name="Smart Link" w:semiHidden="1" w:unhideWhenUsed="1"/>
+  <w:latentStyles w:defLockedState="0" w:defUIPriority="99" w:defSemiHidden="1" w:defUnhideWhenUsed="1" w:defQFormat="0" w:count="267">
+    <w:lsdException w:name="Normal" w:semiHidden="0" w:uiPriority="0" w:unhideWhenUsed="0" w:qFormat="1"/>
+    <w:lsdException w:name="heading 1" w:semiHidden="0" w:uiPriority="9" w:unhideWhenUsed="0" w:qFormat="1"/>
+    <w:lsdException w:name="heading 2" w:uiPriority="9" w:qFormat="1"/>
+    <w:lsdException w:name="heading 3" w:uiPriority="9" w:qFormat="1"/>
+    <w:lsdException w:name="heading 4" w:uiPriority="9" w:qFormat="1"/>
+    <w:lsdException w:name="heading 5" w:uiPriority="9" w:qFormat="1"/>
+    <w:lsdException w:name="heading 6" w:uiPriority="9" w:qFormat="1"/>
+    <w:lsdException w:name="heading 7" w:uiPriority="9" w:qFormat="1"/>
+    <w:lsdException w:name="heading 8" w:uiPriority="9" w:qFormat="1"/>
+    <w:lsdException w:name="heading 9" w:uiPriority="9" w:qFormat="1"/>
+    <w:lsdException w:name="toc 1" w:uiPriority="39"/>
+    <w:lsdException w:name="toc 2" w:uiPriority="39"/>
+    <w:lsdException w:name="toc 3" w:uiPriority="39"/>
+    <w:lsdException w:name="toc 4" w:uiPriority="39"/>
+    <w:lsdException w:name="toc 5" w:uiPriority="39"/>
+    <w:lsdException w:name="toc 6" w:uiPriority="39"/>
+    <w:lsdException w:name="toc 7" w:uiPriority="39"/>
+    <w:lsdException w:name="toc 8" w:uiPriority="39"/>
+    <w:lsdException w:name="toc 9" w:uiPriority="39"/>
+    <w:lsdException w:name="caption" w:uiPriority="35" w:qFormat="1"/>
+    <w:lsdException w:name="Title" w:semiHidden="0" w:uiPriority="10" w:unhideWhenUsed="0" w:qFormat="1"/>
+    <w:lsdException w:name="Default Paragraph Font" w:uiPriority="1"/>
+    <w:lsdException w:name="Subtitle" w:semiHidden="0" w:uiPriority="11" w:unhideWhenUsed="0" w:qFormat="1"/>
+    <w:lsdException w:name="Strong" w:semiHidden="0" w:uiPriority="22" w:unhideWhenUsed="0" w:qFormat="1"/>
+    <w:lsdException w:name="Emphasis" w:semiHidden="0" w:uiPriority="20" w:unhideWhenUsed="0" w:qFormat="1"/>
+    <w:lsdException w:name="Table Grid" w:semiHidden="0" w:uiPriority="39" w:unhideWhenUsed="0"/>
+    <w:lsdException w:name="Placeholder Text" w:unhideWhenUsed="0"/>
+    <w:lsdException w:name="No Spacing" w:semiHidden="0" w:uiPriority="1" w:unhideWhenUsed="0" w:qFormat="1"/>
+    <w:lsdException w:name="Light Shading" w:semiHidden="0" w:uiPriority="60" w:unhideWhenUsed="0"/>
+    <w:lsdException w:name="Light List" w:semiHidden="0" w:uiPriority="61" w:unhideWhenUsed="0"/>
+    <w:lsdException w:name="Light Grid" w:semiHidden="0" w:uiPriority="62" w:unhideWhenUsed="0"/>
+    <w:lsdException w:name="Medium Shading 1" w:semiHidden="0" w:uiPriority="63" w:unhideWhenUsed="0"/>
+    <w:lsdException w:name="Medium Shading 2" w:semiHidden="0" w:uiPriority="64" w:unhideWhenUsed="0"/>
+    <w:lsdException w:name="Medium List 1" w:semiHidden="0" w:uiPriority="65" w:unhideWhenUsed="0"/>
+    <w:lsdException w:name="Medium List 2" w:semiHidden="0" w:uiPriority="66" w:unhideWhenUsed="0"/>
+    <w:lsdException w:name="Medium Grid 1" w:semiHidden="0" w:uiPriority="67" w:unhideWhenUsed="0"/>
+    <w:lsdException w:name="Medium Grid 2" w:semiHidden="0" w:uiPriority="68" w:unhideWhenUsed="0"/>
+    <w:lsdException w:name="Medium Grid 3" w:semiHidden="0" w:uiPriority="69" w:unhideWhenUsed="0"/>
+    <w:lsdException w:name="Dark List" w:semiHidden="0" w:uiPriority="70" w:unhideWhenUsed="0"/>
+    <w:lsdException w:name="Colorful Shading" w:semiHidden="0" w:uiPriority="71" w:unhideWhenUsed="0"/>
+    <w:lsdException w:name="Colorful List" w:semiHidden="0" w:uiPriority="72" w:unhideWhenUsed="0"/>
+    <w:lsdException w:name="Colorful Grid" w:semiHidden="0" w:uiPriority="73" w:unhideWhenUsed="0"/>
+    <w:lsdException w:name="Light Shading Accent 1" w:semiHidden="0" w:uiPriority="60" w:unhideWhenUsed="0"/>
+    <w:lsdException w:name="Light List Accent 1" w:semiHidden="0" w:uiPriority="61" w:unhideWhenUsed="0"/>
+    <w:lsdException w:name="Light Grid Accent 1" w:semiHidden="0" w:uiPriority="62" w:unhideWhenUsed="0"/>
+    <w:lsdException w:name="Medium Shading 1 Accent 1" w:semiHidden="0" w:uiPriority="63" w:unhideWhenUsed="0"/>
+    <w:lsdException w:name="Medium Shading 2 Accent 1" w:semiHidden="0" w:uiPriority="64" w:unhideWhenUsed="0"/>
+    <w:lsdException w:name="Medium List 1 Accent 1" w:semiHidden="0" w:uiPriority="65" w:unhideWhenUsed="0"/>
+    <w:lsdException w:name="Revision" w:unhideWhenUsed="0"/>
+    <w:lsdException w:name="List Paragraph" w:semiHidden="0" w:uiPriority="34" w:unhideWhenUsed="0" w:qFormat="1"/>
+    <w:lsdException w:name="Quote" w:semiHidden="0" w:uiPriority="29" w:unhideWhenUsed="0" w:qFormat="1"/>
+    <w:lsdException w:name="Intense Quote" w:semiHidden="0" w:uiPriority="30" w:unhideWhenUsed="0" w:qFormat="1"/>
+    <w:lsdException w:name="Medium List 2 Accent 1" w:semiHidden="0" w:uiPriority="66" w:unhideWhenUsed="0"/>
+    <w:lsdException w:name="Medium Grid 1 Accent 1" w:semiHidden="0" w:uiPriority="67" w:unhideWhenUsed="0"/>
+    <w:lsdException w:name="Medium Grid 2 Accent 1" w:semiHidden="0" w:uiPriority="68" w:unhideWhenUsed="0"/>
+    <w:lsdException w:name="Medium Grid 3 Accent 1" w:semiHidden="0" w:uiPriority="69" w:unhideWhenUsed="0"/>
+    <w:lsdException w:name="Dark List Accent 1" w:semiHidden="0" w:uiPriority="70" w:unhideWhenUsed="0"/>
+    <w:lsdException w:name="Colorful Shading Accent 1" w:semiHidden="0" w:uiPriority="71" w:unhideWhenUsed="0"/>
+    <w:lsdException w:name="Colorful List Accent 1" w:semiHidden="0" w:uiPriority="72" w:unhideWhenUsed="0"/>
+    <w:lsdException w:name="Colorful Grid Accent 1" w:semiHidden="0" w:uiPriority="73" w:unhideWhenUsed="0"/>
+    <w:lsdException w:name="Light Shading Accent 2" w:semiHidden="0" w:uiPriority="60" w:unhideWhenUsed="0"/>
+    <w:lsdException w:name="Light List Accent 2" w:semiHidden="0" w:uiPriority="61" w:unhideWhenUsed="0"/>
+    <w:lsdException w:name="Light Grid Accent 2" w:semiHidden="0" w:uiPriority="62" w:unhideWhenUsed="0"/>
+    <w:lsdException w:name="Medium Shading 1 Accent 2" w:semiHidden="0" w:uiPriority="63" w:unhideWhenUsed="0"/>
+    <w:lsdException w:name="Medium Shading 2 Accent 2" w:semiHidden="0" w:uiPriority="64" w:unhideWhenUsed="0"/>
+    <w:lsdException w:name="Medium List 1 Accent 2" w:semiHidden="0" w:uiPriority="65" w:unhideWhenUsed="0"/>
+    <w:lsdException w:name="Medium List 2 Accent 2" w:semiHidden="0" w:uiPriority="66" w:unhideWhenUsed="0"/>
+    <w:lsdException w:name="Medium Grid 1 Accent 2" w:semiHidden="0" w:uiPriority="67" w:unhideWhenUsed="0"/>
+    <w:lsdException w:name="Medium Grid 2 Accent 2" w:semiHidden="0" w:uiPriority="68" w:unhideWhenUsed="0"/>
+    <w:lsdException w:name="Medium Grid 3 Accent 2" w:semiHidden="0" w:uiPriority="69" w:unhideWhenUsed="0"/>
+    <w:lsdException w:name="Dark List Accent 2" w:semiHidden="0" w:uiPriority="70" w:unhideWhenUsed="0"/>
+    <w:lsdException w:name="Colorful Shading Accent 2" w:semiHidden="0" w:uiPriority="71" w:unhideWhenUsed="0"/>
+    <w:lsdException w:name="Colorful List Accent 2" w:semiHidden="0" w:uiPriority="72" w:unhideWhenUsed="0"/>
+    <w:lsdException w:name="Colorful Grid Accent 2" w:semiHidden="0" w:uiPriority="73" w:unhideWhenUsed="0"/>
+    <w:lsdException w:name="Light Shading Accent 3" w:semiHidden="0" w:uiPriority="60" w:unhideWhenUsed="0"/>
+    <w:lsdException w:name="Light List Accent 3" w:semiHidden="0" w:uiPriority="61" w:unhideWhenUsed="0"/>
+    <w:lsdException w:name="Light Grid Accent 3" w:semiHidden="0" w:uiPriority="62" w:unhideWhenUsed="0"/>
+    <w:lsdException w:name="Medium Shading 1 Accent 3" w:semiHidden="0" w:uiPriority="63" w:unhideWhenUsed="0"/>
+    <w:lsdException w:name="Medium Shading 2 Accent 3" w:semiHidden="0" w:uiPriority="64" w:unhideWhenUsed="0"/>
+    <w:lsdException w:name="Medium List 1 Accent 3" w:semiHidden="0" w:uiPriority="65" w:unhideWhenUsed="0"/>
+    <w:lsdException w:name="Medium List 2 Accent 3" w:semiHidden="0" w:uiPriority="66" w:unhideWhenUsed="0"/>
+    <w:lsdException w:name="Medium Grid 1 Accent 3" w:semiHidden="0" w:uiPriority="67" w:unhideWhenUsed="0"/>
+    <w:lsdException w:name="Medium Grid 2 Accent 3" w:semiHidden="0" w:uiPriority="68" w:unhideWhenUsed="0"/>
+    <w:lsdException w:name="Medium Grid 3 Accent 3" w:semiHidden="0" w:uiPriority="69" w:unhideWhenUsed="0"/>
+    <w:lsdException w:name="Dark List Accent 3" w:semiHidden="0" w:uiPriority="70" w:unhideWhenUsed="0"/>
+    <w:lsdException w:name="Colorful Shading Accent 3" w:semiHidden="0" w:uiPriority="71" w:unhideWhenUsed="0"/>
+    <w:lsdException w:name="Colorful List Accent 3" w:semiHidden="0" w:uiPriority="72" w:unhideWhenUsed="0"/>
+    <w:lsdException w:name="Colorful Grid Accent 3" w:semiHidden="0" w:uiPriority="73" w:unhideWhenUsed="0"/>
+    <w:lsdException w:name="Light Shading Accent 4" w:semiHidden="0" w:uiPriority="60" w:unhideWhenUsed="0"/>
+    <w:lsdException w:name="Light List Accent 4" w:semiHidden="0" w:uiPriority="61" w:unhideWhenUsed="0"/>
+    <w:lsdException w:name="Light Grid Accent 4" w:semiHidden="0" w:uiPriority="62" w:unhideWhenUsed="0"/>
+    <w:lsdException w:name="Medium Shading 1 Accent 4" w:semiHidden="0" w:uiPriority="63" w:unhideWhenUsed="0"/>
+    <w:lsdException w:name="Medium Shading 2 Accent 4" w:semiHidden="0" w:uiPriority="64" w:unhideWhenUsed="0"/>
+    <w:lsdException w:name="Medium List 1 Accent 4" w:semiHidden="0" w:uiPriority="65" w:unhideWhenUsed="0"/>
+    <w:lsdException w:name="Medium List 2 Accent 4" w:semiHidden="0" w:uiPriority="66" w:unhideWhenUsed="0"/>
+    <w:lsdException w:name="Medium Grid 1 Accent 4" w:semiHidden="0" w:uiPriority="67" w:unhideWhenUsed="0"/>
+    <w:lsdException w:name="Medium Grid 2 Accent 4" w:semiHidden="0" w:uiPriority="68" w:unhideWhenUsed="0"/>
+    <w:lsdException w:name="Medium Grid 3 Accent 4" w:semiHidden="0" w:uiPriority="69" w:unhideWhenUsed="0"/>
+    <w:lsdException w:name="Dark List Accent 4" w:semiHidden="0" w:uiPriority="70" w:unhideWhenUsed="0"/>
+    <w:lsdException w:name="Colorful Shading Accent 4" w:semiHidden="0" w:uiPriority="71" w:unhideWhenUsed="0"/>
+    <w:lsdException w:name="Colorful List Accent 4" w:semiHidden="0" w:uiPriority="72" w:unhideWhenUsed="0"/>
+    <w:lsdException w:name="Colorful Grid Accent 4" w:semiHidden="0" w:uiPriority="73" w:unhideWhenUsed="0"/>
+    <w:lsdException w:name="Light Shading Accent 5" w:semiHidden="0" w:uiPriority="60" w:unhideWhenUsed="0"/>
+    <w:lsdException w:name="Light List Accent 5" w:semiHidden="0" w:uiPriority="61" w:unhideWhenUsed="0"/>
+    <w:lsdException w:name="Light Grid Accent 5" w:semiHidden="0" w:uiPriority="62" w:unhideWhenUsed="0"/>
+    <w:lsdException w:name="Medium Shading 1 Accent 5" w:semiHidden="0" w:uiPriority="63" w:unhideWhenUsed="0"/>
+    <w:lsdException w:name="Medium Shading 2 Accent 5" w:semiHidden="0" w:uiPriority="64" w:unhideWhenUsed="0"/>
+    <w:lsdException w:name="Medium List 1 Accent 5" w:semiHidden="0" w:uiPriority="65" w:unhideWhenUsed="0"/>
+    <w:lsdException w:name="Medium List 2 Accent 5" w:semiHidden="0" w:uiPriority="66" w:unhideWhenUsed="0"/>
+    <w:lsdException w:name="Medium Grid 1 Accent 5" w:semiHidden="0" w:uiPriority="67" w:unhideWhenUsed="0"/>
+    <w:lsdException w:name="Medium Grid 2 Accent 5" w:semiHidden="0" w:uiPriority="68" w:unhideWhenUsed="0"/>
+    <w:lsdException w:name="Medium Grid 3 Accent 5" w:semiHidden="0" w:uiPriority="69" w:unhideWhenUsed="0"/>
+    <w:lsdException w:name="Dark List Accent 5" w:semiHidden="0" w:uiPriority="70" w:unhideWhenUsed="0"/>
+    <w:lsdException w:name="Colorful Shading Accent 5" w:semiHidden="0" w:uiPriority="71" w:unhideWhenUsed="0"/>
+    <w:lsdException w:name="Colorful List Accent 5" w:semiHidden="0" w:uiPriority="72" w:unhideWhenUsed="0"/>
+    <w:lsdException w:name="Colorful Grid Accent 5" w:semiHidden="0" w:uiPriority="73" w:unhideWhenUsed="0"/>
+    <w:lsdException w:name="Light Shading Accent 6" w:semiHidden="0" w:uiPriority="60" w:unhideWhenUsed="0"/>
+    <w:lsdException w:name="Light List Accent 6" w:semiHidden="0" w:uiPriority="61" w:unhideWhenUsed="0"/>
+    <w:lsdException w:name="Light Grid Accent 6" w:semiHidden="0" w:uiPriority="62" w:unhideWhenUsed="0"/>
+    <w:lsdException w:name="Medium Shading 1 Accent 6" w:semiHidden="0" w:uiPriority="63" w:unhideWhenUsed="0"/>
+    <w:lsdException w:name="Medium Shading 2 Accent 6" w:semiHidden="0" w:uiPriority="64" w:unhideWhenUsed="0"/>
+    <w:lsdException w:name="Medium List 1 Accent 6" w:semiHidden="0" w:uiPriority="65" w:unhideWhenUsed="0"/>
+    <w:lsdException w:name="Medium List 2 Accent 6" w:semiHidden="0" w:uiPriority="66" w:unhideWhenUsed="0"/>
+    <w:lsdException w:name="Medium Grid 1 Accent 6" w:semiHidden="0" w:uiPriority="67" w:unhideWhenUsed="0"/>
+    <w:lsdException w:name="Medium Grid 2 Accent 6" w:semiHidden="0" w:uiPriority="68" w:unhideWhenUsed="0"/>
+    <w:lsdException w:name="Medium Grid 3 Accent 6" w:semiHidden="0" w:uiPriority="69" w:unhideWhenUsed="0"/>
+    <w:lsdException w:name="Dark List Accent 6" w:semiHidden="0" w:uiPriority="70" w:unhideWhenUsed="0"/>
+    <w:lsdException w:name="Colorful Shading Accent 6" w:semiHidden="0" w:uiPriority="71" w:unhideWhenUsed="0"/>
+    <w:lsdException w:name="Colorful List Accent 6" w:semiHidden="0" w:uiPriority="72" w:unhideWhenUsed="0"/>
+    <w:lsdException w:name="Colorful Grid Accent 6" w:semiHidden="0" w:uiPriority="73" w:unhideWhenUsed="0"/>
+    <w:lsdException w:name="Subtle Emphasis" w:semiHidden="0" w:uiPriority="19" w:unhideWhenUsed="0" w:qFormat="1"/>
+    <w:lsdException w:name="Intense Emphasis" w:semiHidden="0" w:uiPriority="21" w:unhideWhenUsed="0" w:qFormat="1"/>
+    <w:lsdException w:name="Subtle Reference" w:semiHidden="0" w:uiPriority="31" w:unhideWhenUsed="0" w:qFormat="1"/>
+    <w:lsdException w:name="Intense Reference" w:semiHidden="0" w:uiPriority="32" w:unhideWhenUsed="0" w:qFormat="1"/>
+    <w:lsdException w:name="Book Title" w:semiHidden="0" w:uiPriority="33" w:unhideWhenUsed="0" w:qFormat="1"/>
+    <w:lsdException w:name="Bibliography" w:uiPriority="37"/>
+    <w:lsdException w:name="TOC Heading" w:uiPriority="39" w:qFormat="1"/>
   </w:latentStyles>
-  <w:style w:type="paragraph" w:default="1" w:styleId="Normalny">
+  <w:style w:type="paragraph" w:default="1" w:styleId="Normal">
     <w:name w:val="Normal"/>
     <w:qFormat/>
     <w:rsid w:val="00540B1A"/>
   </w:style>
-  <w:style w:type="paragraph" w:styleId="Nagwek1">
+  <w:style w:type="paragraph" w:styleId="Heading1">
     <w:name w:val="heading 1"/>
-    <w:basedOn w:val="Normalny"/>
-    <w:next w:val="Normalny"/>
-    <w:link w:val="Nagwek1Znak"/>
+    <w:basedOn w:val="Normal"/>
+    <w:next w:val="Normal"/>
+    <w:link w:val="Heading1Char"/>
     <w:uiPriority w:val="9"/>
     <w:qFormat/>
     <w:rsid w:val="00540B1A"/>
@@ -6502,11 +6538,11 @@
       <w:szCs w:val="40"/>
     </w:rPr>
   </w:style>
-  <w:style w:type="paragraph" w:styleId="Nagwek2">
+  <w:style w:type="paragraph" w:styleId="Heading2">
     <w:name w:val="heading 2"/>
-    <w:basedOn w:val="Normalny"/>
-    <w:next w:val="Normalny"/>
-    <w:link w:val="Nagwek2Znak"/>
+    <w:basedOn w:val="Normal"/>
+    <w:next w:val="Normal"/>
+    <w:link w:val="Heading2Char"/>
     <w:uiPriority w:val="9"/>
     <w:semiHidden/>
     <w:unhideWhenUsed/>
@@ -6525,11 +6561,11 @@
       <w:szCs w:val="32"/>
     </w:rPr>
   </w:style>
-  <w:style w:type="paragraph" w:styleId="Nagwek3">
+  <w:style w:type="paragraph" w:styleId="Heading3">
     <w:name w:val="heading 3"/>
-    <w:basedOn w:val="Normalny"/>
-    <w:next w:val="Normalny"/>
-    <w:link w:val="Nagwek3Znak"/>
+    <w:basedOn w:val="Normal"/>
+    <w:next w:val="Normal"/>
+    <w:link w:val="Heading3Char"/>
     <w:uiPriority w:val="9"/>
     <w:semiHidden/>
     <w:unhideWhenUsed/>
@@ -6548,11 +6584,11 @@
       <w:szCs w:val="28"/>
     </w:rPr>
   </w:style>
-  <w:style w:type="paragraph" w:styleId="Nagwek4">
+  <w:style w:type="paragraph" w:styleId="Heading4">
     <w:name w:val="heading 4"/>
-    <w:basedOn w:val="Normalny"/>
-    <w:next w:val="Normalny"/>
-    <w:link w:val="Nagwek4Znak"/>
+    <w:basedOn w:val="Normal"/>
+    <w:next w:val="Normal"/>
+    <w:link w:val="Heading4Char"/>
     <w:uiPriority w:val="9"/>
     <w:semiHidden/>
     <w:unhideWhenUsed/>
@@ -6571,11 +6607,11 @@
       <w:color w:val="0F4761" w:themeColor="accent1" w:themeShade="BF"/>
     </w:rPr>
   </w:style>
-  <w:style w:type="paragraph" w:styleId="Nagwek5">
+  <w:style w:type="paragraph" w:styleId="Heading5">
     <w:name w:val="heading 5"/>
-    <w:basedOn w:val="Normalny"/>
-    <w:next w:val="Normalny"/>
-    <w:link w:val="Nagwek5Znak"/>
+    <w:basedOn w:val="Normal"/>
+    <w:next w:val="Normal"/>
+    <w:link w:val="Heading5Char"/>
     <w:uiPriority w:val="9"/>
     <w:semiHidden/>
     <w:unhideWhenUsed/>
@@ -6592,11 +6628,11 @@
       <w:color w:val="0F4761" w:themeColor="accent1" w:themeShade="BF"/>
     </w:rPr>
   </w:style>
-  <w:style w:type="paragraph" w:styleId="Nagwek6">
+  <w:style w:type="paragraph" w:styleId="Heading6">
     <w:name w:val="heading 6"/>
-    <w:basedOn w:val="Normalny"/>
-    <w:next w:val="Normalny"/>
-    <w:link w:val="Nagwek6Znak"/>
+    <w:basedOn w:val="Normal"/>
+    <w:next w:val="Normal"/>
+    <w:link w:val="Heading6Char"/>
     <w:uiPriority w:val="9"/>
     <w:semiHidden/>
     <w:unhideWhenUsed/>
@@ -6615,11 +6651,11 @@
       <w:color w:val="595959" w:themeColor="text1" w:themeTint="A6"/>
     </w:rPr>
   </w:style>
-  <w:style w:type="paragraph" w:styleId="Nagwek7">
+  <w:style w:type="paragraph" w:styleId="Heading7">
     <w:name w:val="heading 7"/>
-    <w:basedOn w:val="Normalny"/>
-    <w:next w:val="Normalny"/>
-    <w:link w:val="Nagwek7Znak"/>
+    <w:basedOn w:val="Normal"/>
+    <w:next w:val="Normal"/>
+    <w:link w:val="Heading7Char"/>
     <w:uiPriority w:val="9"/>
     <w:semiHidden/>
     <w:unhideWhenUsed/>
@@ -6636,11 +6672,11 @@
       <w:color w:val="595959" w:themeColor="text1" w:themeTint="A6"/>
     </w:rPr>
   </w:style>
-  <w:style w:type="paragraph" w:styleId="Nagwek8">
+  <w:style w:type="paragraph" w:styleId="Heading8">
     <w:name w:val="heading 8"/>
-    <w:basedOn w:val="Normalny"/>
-    <w:next w:val="Normalny"/>
-    <w:link w:val="Nagwek8Znak"/>
+    <w:basedOn w:val="Normal"/>
+    <w:next w:val="Normal"/>
+    <w:link w:val="Heading8Char"/>
     <w:uiPriority w:val="9"/>
     <w:semiHidden/>
     <w:unhideWhenUsed/>
@@ -6659,11 +6695,11 @@
       <w:color w:val="272727" w:themeColor="text1" w:themeTint="D8"/>
     </w:rPr>
   </w:style>
-  <w:style w:type="paragraph" w:styleId="Nagwek9">
+  <w:style w:type="paragraph" w:styleId="Heading9">
     <w:name w:val="heading 9"/>
-    <w:basedOn w:val="Normalny"/>
-    <w:next w:val="Normalny"/>
-    <w:link w:val="Nagwek9Znak"/>
+    <w:basedOn w:val="Normal"/>
+    <w:next w:val="Normal"/>
+    <w:link w:val="Heading9Char"/>
     <w:uiPriority w:val="9"/>
     <w:semiHidden/>
     <w:unhideWhenUsed/>
@@ -6680,17 +6716,18 @@
       <w:color w:val="272727" w:themeColor="text1" w:themeTint="D8"/>
     </w:rPr>
   </w:style>
-  <w:style w:type="character" w:default="1" w:styleId="Domylnaczcionkaakapitu">
+  <w:style w:type="character" w:default="1" w:styleId="DefaultParagraphFont">
     <w:name w:val="Default Paragraph Font"/>
     <w:uiPriority w:val="1"/>
     <w:semiHidden/>
     <w:unhideWhenUsed/>
   </w:style>
-  <w:style w:type="table" w:default="1" w:styleId="Standardowy">
+  <w:style w:type="table" w:default="1" w:styleId="TableNormal">
     <w:name w:val="Normal Table"/>
     <w:uiPriority w:val="99"/>
     <w:semiHidden/>
     <w:unhideWhenUsed/>
+    <w:qFormat/>
     <w:tblPr>
       <w:tblInd w:w="0" w:type="dxa"/>
       <w:tblCellMar>
@@ -6701,16 +6738,16 @@
       </w:tblCellMar>
     </w:tblPr>
   </w:style>
-  <w:style w:type="numbering" w:default="1" w:styleId="Bezlisty">
+  <w:style w:type="numbering" w:default="1" w:styleId="NoList">
     <w:name w:val="No List"/>
     <w:uiPriority w:val="99"/>
     <w:semiHidden/>
     <w:unhideWhenUsed/>
   </w:style>
-  <w:style w:type="character" w:customStyle="1" w:styleId="Nagwek1Znak">
-    <w:name w:val="Nagłówek 1 Znak"/>
-    <w:basedOn w:val="Domylnaczcionkaakapitu"/>
-    <w:link w:val="Nagwek1"/>
+  <w:style w:type="character" w:customStyle="1" w:styleId="Heading1Char">
+    <w:name w:val="Heading 1 Char"/>
+    <w:basedOn w:val="DefaultParagraphFont"/>
+    <w:link w:val="Heading1"/>
     <w:uiPriority w:val="9"/>
     <w:rsid w:val="00540B1A"/>
     <w:rPr>
@@ -6720,10 +6757,10 @@
       <w:szCs w:val="40"/>
     </w:rPr>
   </w:style>
-  <w:style w:type="character" w:customStyle="1" w:styleId="Nagwek2Znak">
-    <w:name w:val="Nagłówek 2 Znak"/>
-    <w:basedOn w:val="Domylnaczcionkaakapitu"/>
-    <w:link w:val="Nagwek2"/>
+  <w:style w:type="character" w:customStyle="1" w:styleId="Heading2Char">
+    <w:name w:val="Heading 2 Char"/>
+    <w:basedOn w:val="DefaultParagraphFont"/>
+    <w:link w:val="Heading2"/>
     <w:uiPriority w:val="9"/>
     <w:semiHidden/>
     <w:rsid w:val="00F67643"/>
@@ -6734,10 +6771,10 @@
       <w:szCs w:val="32"/>
     </w:rPr>
   </w:style>
-  <w:style w:type="character" w:customStyle="1" w:styleId="Nagwek3Znak">
-    <w:name w:val="Nagłówek 3 Znak"/>
-    <w:basedOn w:val="Domylnaczcionkaakapitu"/>
-    <w:link w:val="Nagwek3"/>
+  <w:style w:type="character" w:customStyle="1" w:styleId="Heading3Char">
+    <w:name w:val="Heading 3 Char"/>
+    <w:basedOn w:val="DefaultParagraphFont"/>
+    <w:link w:val="Heading3"/>
     <w:uiPriority w:val="9"/>
     <w:semiHidden/>
     <w:rsid w:val="00F67643"/>
@@ -6748,10 +6785,10 @@
       <w:szCs w:val="28"/>
     </w:rPr>
   </w:style>
-  <w:style w:type="character" w:customStyle="1" w:styleId="Nagwek4Znak">
-    <w:name w:val="Nagłówek 4 Znak"/>
-    <w:basedOn w:val="Domylnaczcionkaakapitu"/>
-    <w:link w:val="Nagwek4"/>
+  <w:style w:type="character" w:customStyle="1" w:styleId="Heading4Char">
+    <w:name w:val="Heading 4 Char"/>
+    <w:basedOn w:val="DefaultParagraphFont"/>
+    <w:link w:val="Heading4"/>
     <w:uiPriority w:val="9"/>
     <w:semiHidden/>
     <w:rsid w:val="00F67643"/>
@@ -6762,10 +6799,10 @@
       <w:color w:val="0F4761" w:themeColor="accent1" w:themeShade="BF"/>
     </w:rPr>
   </w:style>
-  <w:style w:type="character" w:customStyle="1" w:styleId="Nagwek5Znak">
-    <w:name w:val="Nagłówek 5 Znak"/>
-    <w:basedOn w:val="Domylnaczcionkaakapitu"/>
-    <w:link w:val="Nagwek5"/>
+  <w:style w:type="character" w:customStyle="1" w:styleId="Heading5Char">
+    <w:name w:val="Heading 5 Char"/>
+    <w:basedOn w:val="DefaultParagraphFont"/>
+    <w:link w:val="Heading5"/>
     <w:uiPriority w:val="9"/>
     <w:semiHidden/>
     <w:rsid w:val="00F67643"/>
@@ -6774,10 +6811,10 @@
       <w:color w:val="0F4761" w:themeColor="accent1" w:themeShade="BF"/>
     </w:rPr>
   </w:style>
-  <w:style w:type="character" w:customStyle="1" w:styleId="Nagwek6Znak">
-    <w:name w:val="Nagłówek 6 Znak"/>
-    <w:basedOn w:val="Domylnaczcionkaakapitu"/>
-    <w:link w:val="Nagwek6"/>
+  <w:style w:type="character" w:customStyle="1" w:styleId="Heading6Char">
+    <w:name w:val="Heading 6 Char"/>
+    <w:basedOn w:val="DefaultParagraphFont"/>
+    <w:link w:val="Heading6"/>
     <w:uiPriority w:val="9"/>
     <w:semiHidden/>
     <w:rsid w:val="00F67643"/>
@@ -6788,10 +6825,10 @@
       <w:color w:val="595959" w:themeColor="text1" w:themeTint="A6"/>
     </w:rPr>
   </w:style>
-  <w:style w:type="character" w:customStyle="1" w:styleId="Nagwek7Znak">
-    <w:name w:val="Nagłówek 7 Znak"/>
-    <w:basedOn w:val="Domylnaczcionkaakapitu"/>
-    <w:link w:val="Nagwek7"/>
+  <w:style w:type="character" w:customStyle="1" w:styleId="Heading7Char">
+    <w:name w:val="Heading 7 Char"/>
+    <w:basedOn w:val="DefaultParagraphFont"/>
+    <w:link w:val="Heading7"/>
     <w:uiPriority w:val="9"/>
     <w:semiHidden/>
     <w:rsid w:val="00F67643"/>
@@ -6800,10 +6837,10 @@
       <w:color w:val="595959" w:themeColor="text1" w:themeTint="A6"/>
     </w:rPr>
   </w:style>
-  <w:style w:type="character" w:customStyle="1" w:styleId="Nagwek8Znak">
-    <w:name w:val="Nagłówek 8 Znak"/>
-    <w:basedOn w:val="Domylnaczcionkaakapitu"/>
-    <w:link w:val="Nagwek8"/>
+  <w:style w:type="character" w:customStyle="1" w:styleId="Heading8Char">
+    <w:name w:val="Heading 8 Char"/>
+    <w:basedOn w:val="DefaultParagraphFont"/>
+    <w:link w:val="Heading8"/>
     <w:uiPriority w:val="9"/>
     <w:semiHidden/>
     <w:rsid w:val="00F67643"/>
@@ -6814,10 +6851,10 @@
       <w:color w:val="272727" w:themeColor="text1" w:themeTint="D8"/>
     </w:rPr>
   </w:style>
-  <w:style w:type="character" w:customStyle="1" w:styleId="Nagwek9Znak">
-    <w:name w:val="Nagłówek 9 Znak"/>
-    <w:basedOn w:val="Domylnaczcionkaakapitu"/>
-    <w:link w:val="Nagwek9"/>
+  <w:style w:type="character" w:customStyle="1" w:styleId="Heading9Char">
+    <w:name w:val="Heading 9 Char"/>
+    <w:basedOn w:val="DefaultParagraphFont"/>
+    <w:link w:val="Heading9"/>
     <w:uiPriority w:val="9"/>
     <w:semiHidden/>
     <w:rsid w:val="00F67643"/>
@@ -6826,11 +6863,11 @@
       <w:color w:val="272727" w:themeColor="text1" w:themeTint="D8"/>
     </w:rPr>
   </w:style>
-  <w:style w:type="paragraph" w:styleId="Tytu">
+  <w:style w:type="paragraph" w:styleId="Title">
     <w:name w:val="Title"/>
-    <w:basedOn w:val="Normalny"/>
-    <w:next w:val="Normalny"/>
-    <w:link w:val="TytuZnak"/>
+    <w:basedOn w:val="Normal"/>
+    <w:next w:val="Normal"/>
+    <w:link w:val="TitleChar"/>
     <w:uiPriority w:val="10"/>
     <w:qFormat/>
     <w:rsid w:val="00F67643"/>
@@ -6846,10 +6883,10 @@
       <w:szCs w:val="56"/>
     </w:rPr>
   </w:style>
-  <w:style w:type="character" w:customStyle="1" w:styleId="TytuZnak">
-    <w:name w:val="Tytuł Znak"/>
-    <w:basedOn w:val="Domylnaczcionkaakapitu"/>
-    <w:link w:val="Tytu"/>
+  <w:style w:type="character" w:customStyle="1" w:styleId="TitleChar">
+    <w:name w:val="Title Char"/>
+    <w:basedOn w:val="DefaultParagraphFont"/>
+    <w:link w:val="Title"/>
     <w:uiPriority w:val="10"/>
     <w:rsid w:val="00F67643"/>
     <w:rPr>
@@ -6860,11 +6897,11 @@
       <w:szCs w:val="56"/>
     </w:rPr>
   </w:style>
-  <w:style w:type="paragraph" w:styleId="Podtytu">
+  <w:style w:type="paragraph" w:styleId="Subtitle">
     <w:name w:val="Subtitle"/>
-    <w:basedOn w:val="Normalny"/>
-    <w:next w:val="Normalny"/>
-    <w:link w:val="PodtytuZnak"/>
+    <w:basedOn w:val="Normal"/>
+    <w:next w:val="Normal"/>
+    <w:link w:val="SubtitleChar"/>
     <w:uiPriority w:val="11"/>
     <w:qFormat/>
     <w:rsid w:val="00F67643"/>
@@ -6881,10 +6918,10 @@
       <w:szCs w:val="28"/>
     </w:rPr>
   </w:style>
-  <w:style w:type="character" w:customStyle="1" w:styleId="PodtytuZnak">
-    <w:name w:val="Podtytuł Znak"/>
-    <w:basedOn w:val="Domylnaczcionkaakapitu"/>
-    <w:link w:val="Podtytu"/>
+  <w:style w:type="character" w:customStyle="1" w:styleId="SubtitleChar">
+    <w:name w:val="Subtitle Char"/>
+    <w:basedOn w:val="DefaultParagraphFont"/>
+    <w:link w:val="Subtitle"/>
     <w:uiPriority w:val="11"/>
     <w:rsid w:val="00F67643"/>
     <w:rPr>
@@ -6895,11 +6932,11 @@
       <w:szCs w:val="28"/>
     </w:rPr>
   </w:style>
-  <w:style w:type="paragraph" w:styleId="Cytat">
+  <w:style w:type="paragraph" w:styleId="Quote">
     <w:name w:val="Quote"/>
-    <w:basedOn w:val="Normalny"/>
-    <w:next w:val="Normalny"/>
-    <w:link w:val="CytatZnak"/>
+    <w:basedOn w:val="Normal"/>
+    <w:next w:val="Normal"/>
+    <w:link w:val="QuoteChar"/>
     <w:uiPriority w:val="29"/>
     <w:qFormat/>
     <w:rsid w:val="00F67643"/>
@@ -6913,10 +6950,10 @@
       <w:color w:val="404040" w:themeColor="text1" w:themeTint="BF"/>
     </w:rPr>
   </w:style>
-  <w:style w:type="character" w:customStyle="1" w:styleId="CytatZnak">
-    <w:name w:val="Cytat Znak"/>
-    <w:basedOn w:val="Domylnaczcionkaakapitu"/>
-    <w:link w:val="Cytat"/>
+  <w:style w:type="character" w:customStyle="1" w:styleId="QuoteChar">
+    <w:name w:val="Quote Char"/>
+    <w:basedOn w:val="DefaultParagraphFont"/>
+    <w:link w:val="Quote"/>
     <w:uiPriority w:val="29"/>
     <w:rsid w:val="00F67643"/>
     <w:rPr>
@@ -6925,9 +6962,9 @@
       <w:color w:val="404040" w:themeColor="text1" w:themeTint="BF"/>
     </w:rPr>
   </w:style>
-  <w:style w:type="paragraph" w:styleId="Akapitzlist">
+  <w:style w:type="paragraph" w:styleId="ListParagraph">
     <w:name w:val="List Paragraph"/>
-    <w:basedOn w:val="Normalny"/>
+    <w:basedOn w:val="Normal"/>
     <w:uiPriority w:val="34"/>
     <w:qFormat/>
     <w:rsid w:val="00F67643"/>
@@ -6936,9 +6973,9 @@
       <w:contextualSpacing/>
     </w:pPr>
   </w:style>
-  <w:style w:type="character" w:styleId="Wyrnienieintensywne">
+  <w:style w:type="character" w:styleId="IntenseEmphasis">
     <w:name w:val="Intense Emphasis"/>
-    <w:basedOn w:val="Domylnaczcionkaakapitu"/>
+    <w:basedOn w:val="DefaultParagraphFont"/>
     <w:uiPriority w:val="21"/>
     <w:qFormat/>
     <w:rsid w:val="00F67643"/>
@@ -6948,11 +6985,11 @@
       <w:color w:val="0F4761" w:themeColor="accent1" w:themeShade="BF"/>
     </w:rPr>
   </w:style>
-  <w:style w:type="paragraph" w:styleId="Cytatintensywny">
+  <w:style w:type="paragraph" w:styleId="IntenseQuote">
     <w:name w:val="Intense Quote"/>
-    <w:basedOn w:val="Normalny"/>
-    <w:next w:val="Normalny"/>
-    <w:link w:val="CytatintensywnyZnak"/>
+    <w:basedOn w:val="Normal"/>
+    <w:next w:val="Normal"/>
+    <w:link w:val="IntenseQuoteChar"/>
     <w:uiPriority w:val="30"/>
     <w:qFormat/>
     <w:rsid w:val="00F67643"/>
@@ -6971,10 +7008,10 @@
       <w:color w:val="0F4761" w:themeColor="accent1" w:themeShade="BF"/>
     </w:rPr>
   </w:style>
-  <w:style w:type="character" w:customStyle="1" w:styleId="CytatintensywnyZnak">
-    <w:name w:val="Cytat intensywny Znak"/>
-    <w:basedOn w:val="Domylnaczcionkaakapitu"/>
-    <w:link w:val="Cytatintensywny"/>
+  <w:style w:type="character" w:customStyle="1" w:styleId="IntenseQuoteChar">
+    <w:name w:val="Intense Quote Char"/>
+    <w:basedOn w:val="DefaultParagraphFont"/>
+    <w:link w:val="IntenseQuote"/>
     <w:uiPriority w:val="30"/>
     <w:rsid w:val="00F67643"/>
     <w:rPr>
@@ -6983,9 +7020,9 @@
       <w:color w:val="0F4761" w:themeColor="accent1" w:themeShade="BF"/>
     </w:rPr>
   </w:style>
-  <w:style w:type="character" w:styleId="Odwoanieintensywne">
+  <w:style w:type="character" w:styleId="IntenseReference">
     <w:name w:val="Intense Reference"/>
-    <w:basedOn w:val="Domylnaczcionkaakapitu"/>
+    <w:basedOn w:val="DefaultParagraphFont"/>
     <w:uiPriority w:val="32"/>
     <w:qFormat/>
     <w:rsid w:val="00F67643"/>
@@ -6997,15 +7034,16 @@
       <w:spacing w:val="5"/>
     </w:rPr>
   </w:style>
-  <w:style w:type="table" w:styleId="Tabela-Siatka">
+  <w:style w:type="table" w:styleId="TableGrid">
     <w:name w:val="Table Grid"/>
-    <w:basedOn w:val="Standardowy"/>
+    <w:basedOn w:val="TableNormal"/>
     <w:uiPriority w:val="39"/>
     <w:rsid w:val="009C766F"/>
     <w:pPr>
       <w:spacing w:after="0" w:line="240" w:lineRule="auto"/>
     </w:pPr>
     <w:tblPr>
+      <w:tblInd w:w="0" w:type="dxa"/>
       <w:tblBorders>
         <w:top w:val="single" w:sz="4" w:space="0" w:color="auto"/>
         <w:left w:val="single" w:sz="4" w:space="0" w:color="auto"/>
@@ -7014,11 +7052,17 @@
         <w:insideH w:val="single" w:sz="4" w:space="0" w:color="auto"/>
         <w:insideV w:val="single" w:sz="4" w:space="0" w:color="auto"/>
       </w:tblBorders>
+      <w:tblCellMar>
+        <w:top w:w="0" w:type="dxa"/>
+        <w:left w:w="108" w:type="dxa"/>
+        <w:bottom w:w="0" w:type="dxa"/>
+        <w:right w:w="108" w:type="dxa"/>
+      </w:tblCellMar>
     </w:tblPr>
   </w:style>
   <w:style w:type="paragraph" w:customStyle="1" w:styleId="Punktory">
     <w:name w:val="Punktory"/>
-    <w:basedOn w:val="Akapitzlist"/>
+    <w:basedOn w:val="ListParagraph"/>
     <w:qFormat/>
     <w:rsid w:val="00A16017"/>
     <w:pPr>
@@ -7031,9 +7075,9 @@
       <w:jc w:val="both"/>
     </w:pPr>
   </w:style>
-  <w:style w:type="paragraph" w:styleId="NormalnyWeb">
+  <w:style w:type="paragraph" w:styleId="NormalWeb">
     <w:name w:val="Normal (Web)"/>
-    <w:basedOn w:val="Normalny"/>
+    <w:basedOn w:val="Normal"/>
     <w:uiPriority w:val="99"/>
     <w:unhideWhenUsed/>
     <w:rsid w:val="00A16017"/>
@@ -7044,7 +7088,6 @@
       <w:rFonts w:ascii="Times New Roman" w:eastAsia="Times New Roman" w:hAnsi="Times New Roman" w:cs="Times New Roman"/>
       <w:kern w:val="0"/>
       <w:lang w:eastAsia="pl-PL"/>
-      <w14:ligatures w14:val="none"/>
     </w:rPr>
   </w:style>
   <w:style w:type="paragraph" w:customStyle="1" w:styleId="Numerowanie">
@@ -7058,6 +7101,36 @@
       </w:numPr>
       <w:ind w:left="709" w:hanging="425"/>
     </w:pPr>
+  </w:style>
+  <w:style w:type="paragraph" w:styleId="BalloonText">
+    <w:name w:val="Balloon Text"/>
+    <w:basedOn w:val="Normal"/>
+    <w:link w:val="BalloonTextChar"/>
+    <w:uiPriority w:val="99"/>
+    <w:semiHidden/>
+    <w:unhideWhenUsed/>
+    <w:rsid w:val="00915E99"/>
+    <w:pPr>
+      <w:spacing w:after="0" w:line="240" w:lineRule="auto"/>
+    </w:pPr>
+    <w:rPr>
+      <w:rFonts w:ascii="Tahoma" w:hAnsi="Tahoma" w:cs="Tahoma"/>
+      <w:sz w:val="16"/>
+      <w:szCs w:val="16"/>
+    </w:rPr>
+  </w:style>
+  <w:style w:type="character" w:customStyle="1" w:styleId="BalloonTextChar">
+    <w:name w:val="Balloon Text Char"/>
+    <w:basedOn w:val="DefaultParagraphFont"/>
+    <w:link w:val="BalloonText"/>
+    <w:uiPriority w:val="99"/>
+    <w:semiHidden/>
+    <w:rsid w:val="00915E99"/>
+    <w:rPr>
+      <w:rFonts w:ascii="Tahoma" w:hAnsi="Tahoma" w:cs="Tahoma"/>
+      <w:sz w:val="16"/>
+      <w:szCs w:val="16"/>
+    </w:rPr>
   </w:style>
 </w:styles>
 </file>
@@ -7105,7 +7178,7 @@
     </a:clrScheme>
     <a:fontScheme name="Pakiet Office">
       <a:majorFont>
-        <a:latin typeface="Aptos Display" panose="02110004020202020204"/>
+        <a:latin typeface="Aptos Display"/>
         <a:ea typeface=""/>
         <a:cs typeface=""/>
         <a:font script="Jpan" typeface="游ゴシック Light"/>
@@ -7157,7 +7230,7 @@
         <a:font script="Tfng" typeface="Ebrima"/>
       </a:majorFont>
       <a:minorFont>
-        <a:latin typeface="Aptos" panose="02110004020202020204"/>
+        <a:latin typeface="Aptos"/>
         <a:ea typeface=""/>
         <a:cs typeface=""/>
         <a:font script="Jpan" typeface="游明朝"/>
@@ -7351,8 +7424,20 @@
   <a:extraClrSchemeLst/>
   <a:extLst>
     <a:ext uri="{05A4C25C-085E-4340-85A3-A5531E510DB2}">
-      <thm15:themeFamily xmlns:thm15="http://schemas.microsoft.com/office/thememl/2012/main" name="Office Theme" id="{2E142A2C-CD16-42D6-873A-C26D2A0506FA}" vid="{1BDDFF52-6CD6-40A5-AB3C-68EB2F1E4D0A}"/>
+      <thm15:themeFamily xmlns="" xmlns:thm15="http://schemas.microsoft.com/office/thememl/2012/main" name="Office Theme" id="{2E142A2C-CD16-42D6-873A-C26D2A0506FA}" vid="{1BDDFF52-6CD6-40A5-AB3C-68EB2F1E4D0A}"/>
     </a:ext>
   </a:extLst>
 </a:theme>
+</file>
+
+<file path=customXml/item1.xml><?xml version="1.0" encoding="utf-8"?>
+<b:Sources xmlns:b="http://schemas.openxmlformats.org/officeDocument/2006/bibliography" xmlns="http://schemas.openxmlformats.org/officeDocument/2006/bibliography" SelectedStyle="\APA.XSL" StyleName="APA"/>
+</file>
+
+<file path=customXml/itemProps1.xml><?xml version="1.0" encoding="utf-8"?>
+<ds:datastoreItem xmlns:ds="http://schemas.openxmlformats.org/officeDocument/2006/customXml" ds:itemID="{67D8F3D9-5040-453F-BF3F-B575844A9BF0}">
+  <ds:schemaRefs>
+    <ds:schemaRef ds:uri="http://schemas.openxmlformats.org/officeDocument/2006/bibliography"/>
+  </ds:schemaRefs>
+</ds:datastoreItem>
 </file>
</xml_diff>

<commit_message>
Poprawiono jednostki i dodano brakujące diagramy dla redundancji 1
</commit_message>
<xml_diff>
--- a/NSK_projekt.docx
+++ b/NSK_projekt.docx
@@ -2027,24 +2027,49 @@
           <w:b/>
           <w:bCs/>
         </w:rPr>
-        <w:t>Przykład rzeczywisty:</w:t>
+        <w:t xml:space="preserve">Przykład </w:t>
+      </w:r>
+      <w:proofErr w:type="spellStart"/>
+      <w:r>
+        <w:rPr>
+          <w:b/>
+          <w:bCs/>
+        </w:rPr>
+        <w:t>rzeczywisty:</w:t>
       </w:r>
       <w:r>
         <w:rPr>
           <w:i/>
           <w:iCs/>
         </w:rPr>
-        <w:t>Ring Alarm (2nd Gen)</w:t>
-      </w:r>
-      <w:r>
-        <w:t xml:space="preserve"> lub </w:t>
-      </w:r>
+        <w:t>Ring</w:t>
+      </w:r>
+      <w:proofErr w:type="spellEnd"/>
       <w:r>
         <w:rPr>
           <w:i/>
           <w:iCs/>
         </w:rPr>
-        <w:t>SimpliSafe Base Station</w:t>
+        <w:t xml:space="preserve"> Alarm (2nd Gen)</w:t>
+      </w:r>
+      <w:r>
+        <w:t xml:space="preserve"> lub </w:t>
+      </w:r>
+      <w:proofErr w:type="spellStart"/>
+      <w:r>
+        <w:rPr>
+          <w:i/>
+          <w:iCs/>
+        </w:rPr>
+        <w:t>SimpliSafe</w:t>
+      </w:r>
+      <w:proofErr w:type="spellEnd"/>
+      <w:r>
+        <w:rPr>
+          <w:i/>
+          <w:iCs/>
+        </w:rPr>
+        <w:t xml:space="preserve"> Base Station</w:t>
       </w:r>
     </w:p>
     <w:p>
@@ -2153,8 +2178,13 @@
         </w:numPr>
       </w:pPr>
       <w:r>
-        <w:t>Syrena: ≥100 dB</w:t>
-      </w:r>
+        <w:t xml:space="preserve">Syrena: ≥100 </w:t>
+      </w:r>
+      <w:proofErr w:type="spellStart"/>
+      <w:r>
+        <w:t>dB</w:t>
+      </w:r>
+      <w:proofErr w:type="spellEnd"/>
     </w:p>
     <w:p>
       <w:pPr>
@@ -2401,14 +2431,62 @@
           <w:b/>
           <w:bCs/>
         </w:rPr>
-        <w:t>Przykład rzeczywisty:</w:t>
+        <w:t xml:space="preserve">Przykład </w:t>
+      </w:r>
+      <w:proofErr w:type="spellStart"/>
+      <w:r>
+        <w:rPr>
+          <w:b/>
+          <w:bCs/>
+        </w:rPr>
+        <w:t>rzeczywisty:</w:t>
       </w:r>
       <w:r>
         <w:rPr>
           <w:i/>
           <w:iCs/>
         </w:rPr>
-        <w:t>Google Nest Learning Thermostat (T3007ES)</w:t>
+        <w:t>Google</w:t>
+      </w:r>
+      <w:proofErr w:type="spellEnd"/>
+      <w:r>
+        <w:rPr>
+          <w:i/>
+          <w:iCs/>
+        </w:rPr>
+        <w:t xml:space="preserve"> </w:t>
+      </w:r>
+      <w:proofErr w:type="spellStart"/>
+      <w:r>
+        <w:rPr>
+          <w:i/>
+          <w:iCs/>
+        </w:rPr>
+        <w:t>Nest</w:t>
+      </w:r>
+      <w:proofErr w:type="spellEnd"/>
+      <w:r>
+        <w:rPr>
+          <w:i/>
+          <w:iCs/>
+        </w:rPr>
+        <w:t xml:space="preserve"> Learning </w:t>
+      </w:r>
+      <w:proofErr w:type="spellStart"/>
+      <w:r>
+        <w:rPr>
+          <w:i/>
+          <w:iCs/>
+        </w:rPr>
+        <w:t>Thermostat</w:t>
+      </w:r>
+      <w:proofErr w:type="spellEnd"/>
+      <w:r>
+        <w:rPr>
+          <w:i/>
+          <w:iCs/>
+        </w:rPr>
+        <w:t xml:space="preserve"> (T3007ES)</w:t>
       </w:r>
     </w:p>
     <w:p>
@@ -2441,7 +2519,15 @@
         </w:numPr>
       </w:pPr>
       <w:r>
-        <w:t>Łączy się z centralnym hubem przez Wi-Fi.</w:t>
+        <w:t xml:space="preserve">Łączy się z centralnym </w:t>
+      </w:r>
+      <w:proofErr w:type="spellStart"/>
+      <w:r>
+        <w:t>hubem</w:t>
+      </w:r>
+      <w:proofErr w:type="spellEnd"/>
+      <w:r>
+        <w:t xml:space="preserve"> przez Wi-Fi.</w:t>
       </w:r>
     </w:p>
     <w:p>
@@ -2558,14 +2644,30 @@
           <w:b/>
           <w:bCs/>
         </w:rPr>
-        <w:t>Przykład rzeczywisty:</w:t>
+        <w:t xml:space="preserve">Przykład </w:t>
+      </w:r>
+      <w:proofErr w:type="spellStart"/>
+      <w:r>
+        <w:rPr>
+          <w:b/>
+          <w:bCs/>
+        </w:rPr>
+        <w:t>rzeczywisty:</w:t>
       </w:r>
       <w:r>
         <w:rPr>
           <w:i/>
           <w:iCs/>
         </w:rPr>
-        <w:t>August Wi-Fi Smart Lock (4th Gen)</w:t>
+        <w:t>August</w:t>
+      </w:r>
+      <w:proofErr w:type="spellEnd"/>
+      <w:r>
+        <w:rPr>
+          <w:i/>
+          <w:iCs/>
+        </w:rPr>
+        <w:t xml:space="preserve"> Wi-Fi Smart Lock (4th Gen)</w:t>
       </w:r>
     </w:p>
     <w:p>
@@ -2609,7 +2711,15 @@
         </w:numPr>
       </w:pPr>
       <w:r>
-        <w:t>Łączy się przez Wi-Fi z hubem i aplikacją użytkownika.</w:t>
+        <w:t xml:space="preserve">Łączy się przez Wi-Fi z </w:t>
+      </w:r>
+      <w:proofErr w:type="spellStart"/>
+      <w:r>
+        <w:t>hubem</w:t>
+      </w:r>
+      <w:proofErr w:type="spellEnd"/>
+      <w:r>
+        <w:t xml:space="preserve"> i aplikacją użytkownika.</w:t>
       </w:r>
     </w:p>
     <w:p>
@@ -2620,7 +2730,15 @@
         </w:numPr>
       </w:pPr>
       <w:r>
-        <w:t>Może automatycznie blokować lub odblokowywać drzwi w zależności od lokalizacji właściciela (geofencing).</w:t>
+        <w:t>Może automatycznie blokować lub odblokowywać drzwi w zależności od lokalizacji właściciela (</w:t>
+      </w:r>
+      <w:proofErr w:type="spellStart"/>
+      <w:r>
+        <w:t>geofencing</w:t>
+      </w:r>
+      <w:proofErr w:type="spellEnd"/>
+      <w:r>
+        <w:t>).</w:t>
       </w:r>
     </w:p>
     <w:p>
@@ -5474,8 +5592,38 @@
             </m:r>
           </m:sup>
         </m:sSup>
+        <w:bookmarkEnd w:id="6"/>
+        <m:r>
+          <m:rPr>
+            <m:nor/>
+          </m:rPr>
+          <w:rPr>
+            <w:rFonts w:ascii="Arial" w:hAnsi="Arial" w:cs="Arial"/>
+          </w:rPr>
+          <m:t> </m:t>
+        </m:r>
+        <m:r>
+          <w:rPr>
+            <w:rFonts w:ascii="Cambria Math" w:hAnsi="Cambria Math"/>
+          </w:rPr>
+          <m:t>[1</m:t>
+        </m:r>
+        <m:r>
+          <m:rPr>
+            <m:sty m:val="p"/>
+          </m:rPr>
+          <w:rPr>
+            <w:rFonts w:ascii="Cambria Math" w:hAnsi="Cambria Math"/>
+          </w:rPr>
+          <m:t>/</m:t>
+        </m:r>
+        <m:r>
+          <w:rPr>
+            <w:rFonts w:ascii="Cambria Math" w:hAnsi="Cambria Math"/>
+          </w:rPr>
+          <m:t>h]</m:t>
+        </m:r>
       </m:oMath>
-      <w:bookmarkEnd w:id="6"/>
       <w:r>
         <w:t xml:space="preserve">, </w:t>
       </w:r>
@@ -5639,8 +5787,38 @@
             </m:r>
           </m:sup>
         </m:sSup>
+        <w:bookmarkEnd w:id="8"/>
+        <m:r>
+          <m:rPr>
+            <m:nor/>
+          </m:rPr>
+          <w:rPr>
+            <w:rFonts w:ascii="Arial" w:hAnsi="Arial" w:cs="Arial"/>
+          </w:rPr>
+          <m:t> </m:t>
+        </m:r>
+        <m:r>
+          <w:rPr>
+            <w:rFonts w:ascii="Cambria Math" w:hAnsi="Cambria Math"/>
+          </w:rPr>
+          <m:t>[1</m:t>
+        </m:r>
+        <m:r>
+          <m:rPr>
+            <m:sty m:val="p"/>
+          </m:rPr>
+          <w:rPr>
+            <w:rFonts w:ascii="Cambria Math" w:hAnsi="Cambria Math"/>
+          </w:rPr>
+          <m:t>/</m:t>
+        </m:r>
+        <m:r>
+          <w:rPr>
+            <w:rFonts w:ascii="Cambria Math" w:hAnsi="Cambria Math"/>
+          </w:rPr>
+          <m:t>h]</m:t>
+        </m:r>
       </m:oMath>
-      <w:bookmarkEnd w:id="8"/>
       <w:r>
         <w:t xml:space="preserve">, </w:t>
       </w:r>
@@ -5845,8 +6023,38 @@
             </m:r>
           </m:sup>
         </m:sSup>
+        <w:bookmarkEnd w:id="9"/>
+        <m:r>
+          <m:rPr>
+            <m:nor/>
+          </m:rPr>
+          <w:rPr>
+            <w:rFonts w:ascii="Arial" w:hAnsi="Arial" w:cs="Arial"/>
+          </w:rPr>
+          <m:t> </m:t>
+        </m:r>
+        <m:r>
+          <w:rPr>
+            <w:rFonts w:ascii="Cambria Math" w:hAnsi="Cambria Math"/>
+          </w:rPr>
+          <m:t>[1</m:t>
+        </m:r>
+        <m:r>
+          <m:rPr>
+            <m:sty m:val="p"/>
+          </m:rPr>
+          <w:rPr>
+            <w:rFonts w:ascii="Cambria Math" w:hAnsi="Cambria Math"/>
+          </w:rPr>
+          <m:t>/</m:t>
+        </m:r>
+        <m:r>
+          <w:rPr>
+            <w:rFonts w:ascii="Cambria Math" w:hAnsi="Cambria Math"/>
+          </w:rPr>
+          <m:t>h]</m:t>
+        </m:r>
       </m:oMath>
-      <w:bookmarkEnd w:id="9"/>
       <w:r>
         <w:t xml:space="preserve">, </w:t>
       </w:r>
@@ -6020,8 +6228,38 @@
             </m:r>
           </m:sup>
         </m:sSup>
+        <w:bookmarkEnd w:id="11"/>
+        <m:r>
+          <m:rPr>
+            <m:nor/>
+          </m:rPr>
+          <w:rPr>
+            <w:rFonts w:ascii="Arial" w:hAnsi="Arial" w:cs="Arial"/>
+          </w:rPr>
+          <m:t> </m:t>
+        </m:r>
+        <m:r>
+          <w:rPr>
+            <w:rFonts w:ascii="Cambria Math" w:hAnsi="Cambria Math"/>
+          </w:rPr>
+          <m:t>[1</m:t>
+        </m:r>
+        <m:r>
+          <m:rPr>
+            <m:sty m:val="p"/>
+          </m:rPr>
+          <w:rPr>
+            <w:rFonts w:ascii="Cambria Math" w:hAnsi="Cambria Math"/>
+          </w:rPr>
+          <m:t>/</m:t>
+        </m:r>
+        <m:r>
+          <w:rPr>
+            <w:rFonts w:ascii="Cambria Math" w:hAnsi="Cambria Math"/>
+          </w:rPr>
+          <m:t>h]</m:t>
+        </m:r>
       </m:oMath>
-      <w:bookmarkEnd w:id="11"/>
       <w:r>
         <w:t xml:space="preserve">, </w:t>
       </w:r>
@@ -6225,8 +6463,38 @@
             </m:r>
           </m:sup>
         </m:sSup>
+        <w:bookmarkEnd w:id="12"/>
+        <m:r>
+          <m:rPr>
+            <m:nor/>
+          </m:rPr>
+          <w:rPr>
+            <w:rFonts w:ascii="Arial" w:hAnsi="Arial" w:cs="Arial"/>
+          </w:rPr>
+          <m:t> </m:t>
+        </m:r>
+        <m:r>
+          <w:rPr>
+            <w:rFonts w:ascii="Cambria Math" w:hAnsi="Cambria Math"/>
+          </w:rPr>
+          <m:t>[1</m:t>
+        </m:r>
+        <m:r>
+          <m:rPr>
+            <m:sty m:val="p"/>
+          </m:rPr>
+          <w:rPr>
+            <w:rFonts w:ascii="Cambria Math" w:hAnsi="Cambria Math"/>
+          </w:rPr>
+          <m:t>/</m:t>
+        </m:r>
+        <m:r>
+          <w:rPr>
+            <w:rFonts w:ascii="Cambria Math" w:hAnsi="Cambria Math"/>
+          </w:rPr>
+          <m:t>h]</m:t>
+        </m:r>
       </m:oMath>
-      <w:bookmarkEnd w:id="12"/>
       <w:r>
         <w:t xml:space="preserve">, </w:t>
       </w:r>
@@ -6390,8 +6658,38 @@
             </m:r>
           </m:sup>
         </m:sSup>
+        <w:bookmarkEnd w:id="13"/>
+        <m:r>
+          <m:rPr>
+            <m:nor/>
+          </m:rPr>
+          <w:rPr>
+            <w:rFonts w:ascii="Arial" w:hAnsi="Arial" w:cs="Arial"/>
+          </w:rPr>
+          <m:t> </m:t>
+        </m:r>
+        <m:r>
+          <w:rPr>
+            <w:rFonts w:ascii="Cambria Math" w:hAnsi="Cambria Math"/>
+          </w:rPr>
+          <m:t>[1</m:t>
+        </m:r>
+        <m:r>
+          <m:rPr>
+            <m:sty m:val="p"/>
+          </m:rPr>
+          <w:rPr>
+            <w:rFonts w:ascii="Cambria Math" w:hAnsi="Cambria Math"/>
+          </w:rPr>
+          <m:t>/</m:t>
+        </m:r>
+        <m:r>
+          <w:rPr>
+            <w:rFonts w:ascii="Cambria Math" w:hAnsi="Cambria Math"/>
+          </w:rPr>
+          <m:t>h]</m:t>
+        </m:r>
       </m:oMath>
-      <w:bookmarkEnd w:id="13"/>
       <w:r>
         <w:t xml:space="preserve">, </w:t>
       </w:r>
@@ -6595,8 +6893,38 @@
             </m:r>
           </m:sup>
         </m:sSup>
+        <w:bookmarkEnd w:id="14"/>
+        <m:r>
+          <m:rPr>
+            <m:nor/>
+          </m:rPr>
+          <w:rPr>
+            <w:rFonts w:ascii="Arial" w:hAnsi="Arial" w:cs="Arial"/>
+          </w:rPr>
+          <m:t> </m:t>
+        </m:r>
+        <m:r>
+          <w:rPr>
+            <w:rFonts w:ascii="Cambria Math" w:hAnsi="Cambria Math"/>
+          </w:rPr>
+          <m:t>[1</m:t>
+        </m:r>
+        <m:r>
+          <m:rPr>
+            <m:sty m:val="p"/>
+          </m:rPr>
+          <w:rPr>
+            <w:rFonts w:ascii="Cambria Math" w:hAnsi="Cambria Math"/>
+          </w:rPr>
+          <m:t>/</m:t>
+        </m:r>
+        <m:r>
+          <w:rPr>
+            <w:rFonts w:ascii="Cambria Math" w:hAnsi="Cambria Math"/>
+          </w:rPr>
+          <m:t>h]</m:t>
+        </m:r>
       </m:oMath>
-      <w:bookmarkEnd w:id="14"/>
       <w:r>
         <w:t xml:space="preserve">, </w:t>
       </w:r>
@@ -6763,8 +7091,38 @@
             </m:r>
           </m:sup>
         </m:sSup>
+        <w:bookmarkEnd w:id="15"/>
+        <m:r>
+          <m:rPr>
+            <m:nor/>
+          </m:rPr>
+          <w:rPr>
+            <w:rFonts w:ascii="Arial" w:hAnsi="Arial" w:cs="Arial"/>
+          </w:rPr>
+          <m:t> </m:t>
+        </m:r>
+        <m:r>
+          <w:rPr>
+            <w:rFonts w:ascii="Cambria Math" w:hAnsi="Cambria Math"/>
+          </w:rPr>
+          <m:t>[1</m:t>
+        </m:r>
+        <m:r>
+          <m:rPr>
+            <m:sty m:val="p"/>
+          </m:rPr>
+          <w:rPr>
+            <w:rFonts w:ascii="Cambria Math" w:hAnsi="Cambria Math"/>
+          </w:rPr>
+          <m:t>/</m:t>
+        </m:r>
+        <m:r>
+          <w:rPr>
+            <w:rFonts w:ascii="Cambria Math" w:hAnsi="Cambria Math"/>
+          </w:rPr>
+          <m:t>h]</m:t>
+        </m:r>
       </m:oMath>
-      <w:bookmarkEnd w:id="15"/>
       <w:r>
         <w:t xml:space="preserve">, </w:t>
       </w:r>
@@ -9667,6 +10025,36 @@
             </m:r>
           </m:sup>
         </m:sSup>
+        <m:r>
+          <m:rPr>
+            <m:nor/>
+          </m:rPr>
+          <w:rPr>
+            <w:rFonts w:ascii="Arial" w:hAnsi="Arial" w:cs="Arial"/>
+          </w:rPr>
+          <m:t> </m:t>
+        </m:r>
+        <m:r>
+          <w:rPr>
+            <w:rFonts w:ascii="Cambria Math" w:hAnsi="Cambria Math"/>
+          </w:rPr>
+          <m:t>[1</m:t>
+        </m:r>
+        <m:r>
+          <m:rPr>
+            <m:sty m:val="p"/>
+          </m:rPr>
+          <w:rPr>
+            <w:rFonts w:ascii="Cambria Math" w:hAnsi="Cambria Math"/>
+          </w:rPr>
+          <m:t>/</m:t>
+        </m:r>
+        <m:r>
+          <w:rPr>
+            <w:rFonts w:ascii="Cambria Math" w:hAnsi="Cambria Math"/>
+          </w:rPr>
+          <m:t>h]</m:t>
+        </m:r>
       </m:oMath>
       <w:r>
         <w:t xml:space="preserve">, </w:t>
@@ -9831,6 +10219,36 @@
             </m:r>
           </m:sup>
         </m:sSup>
+        <m:r>
+          <m:rPr>
+            <m:nor/>
+          </m:rPr>
+          <w:rPr>
+            <w:rFonts w:ascii="Arial" w:hAnsi="Arial" w:cs="Arial"/>
+          </w:rPr>
+          <m:t> </m:t>
+        </m:r>
+        <m:r>
+          <w:rPr>
+            <w:rFonts w:ascii="Cambria Math" w:hAnsi="Cambria Math"/>
+          </w:rPr>
+          <m:t>[1</m:t>
+        </m:r>
+        <m:r>
+          <m:rPr>
+            <m:sty m:val="p"/>
+          </m:rPr>
+          <w:rPr>
+            <w:rFonts w:ascii="Cambria Math" w:hAnsi="Cambria Math"/>
+          </w:rPr>
+          <m:t>/</m:t>
+        </m:r>
+        <m:r>
+          <w:rPr>
+            <w:rFonts w:ascii="Cambria Math" w:hAnsi="Cambria Math"/>
+          </w:rPr>
+          <m:t>h]</m:t>
+        </m:r>
       </m:oMath>
       <w:r>
         <w:t xml:space="preserve">, </w:t>
@@ -10035,6 +10453,36 @@
             </m:r>
           </m:sup>
         </m:sSup>
+        <m:r>
+          <m:rPr>
+            <m:nor/>
+          </m:rPr>
+          <w:rPr>
+            <w:rFonts w:ascii="Arial" w:hAnsi="Arial" w:cs="Arial"/>
+          </w:rPr>
+          <m:t> </m:t>
+        </m:r>
+        <m:r>
+          <w:rPr>
+            <w:rFonts w:ascii="Cambria Math" w:hAnsi="Cambria Math"/>
+          </w:rPr>
+          <m:t>[1</m:t>
+        </m:r>
+        <m:r>
+          <m:rPr>
+            <m:sty m:val="p"/>
+          </m:rPr>
+          <w:rPr>
+            <w:rFonts w:ascii="Cambria Math" w:hAnsi="Cambria Math"/>
+          </w:rPr>
+          <m:t>/</m:t>
+        </m:r>
+        <m:r>
+          <w:rPr>
+            <w:rFonts w:ascii="Cambria Math" w:hAnsi="Cambria Math"/>
+          </w:rPr>
+          <m:t>h]</m:t>
+        </m:r>
       </m:oMath>
       <w:r>
         <w:t xml:space="preserve">, </w:t>
@@ -10199,6 +10647,36 @@
             </m:r>
           </m:sup>
         </m:sSup>
+        <m:r>
+          <m:rPr>
+            <m:nor/>
+          </m:rPr>
+          <w:rPr>
+            <w:rFonts w:ascii="Arial" w:hAnsi="Arial" w:cs="Arial"/>
+          </w:rPr>
+          <m:t> </m:t>
+        </m:r>
+        <m:r>
+          <w:rPr>
+            <w:rFonts w:ascii="Cambria Math" w:hAnsi="Cambria Math"/>
+          </w:rPr>
+          <m:t>[1</m:t>
+        </m:r>
+        <m:r>
+          <m:rPr>
+            <m:sty m:val="p"/>
+          </m:rPr>
+          <w:rPr>
+            <w:rFonts w:ascii="Cambria Math" w:hAnsi="Cambria Math"/>
+          </w:rPr>
+          <m:t>/</m:t>
+        </m:r>
+        <m:r>
+          <w:rPr>
+            <w:rFonts w:ascii="Cambria Math" w:hAnsi="Cambria Math"/>
+          </w:rPr>
+          <m:t>h]</m:t>
+        </m:r>
       </m:oMath>
       <w:r>
         <w:t xml:space="preserve">, </w:t>
@@ -10403,6 +10881,36 @@
             </m:r>
           </m:sup>
         </m:sSup>
+        <m:r>
+          <m:rPr>
+            <m:nor/>
+          </m:rPr>
+          <w:rPr>
+            <w:rFonts w:ascii="Arial" w:hAnsi="Arial" w:cs="Arial"/>
+          </w:rPr>
+          <m:t> </m:t>
+        </m:r>
+        <m:r>
+          <w:rPr>
+            <w:rFonts w:ascii="Cambria Math" w:hAnsi="Cambria Math"/>
+          </w:rPr>
+          <m:t>[1</m:t>
+        </m:r>
+        <m:r>
+          <m:rPr>
+            <m:sty m:val="p"/>
+          </m:rPr>
+          <w:rPr>
+            <w:rFonts w:ascii="Cambria Math" w:hAnsi="Cambria Math"/>
+          </w:rPr>
+          <m:t>/</m:t>
+        </m:r>
+        <m:r>
+          <w:rPr>
+            <w:rFonts w:ascii="Cambria Math" w:hAnsi="Cambria Math"/>
+          </w:rPr>
+          <m:t>h]</m:t>
+        </m:r>
       </m:oMath>
       <w:r>
         <w:t xml:space="preserve">, </w:t>
@@ -10567,6 +11075,36 @@
             </m:r>
           </m:sup>
         </m:sSup>
+        <m:r>
+          <m:rPr>
+            <m:nor/>
+          </m:rPr>
+          <w:rPr>
+            <w:rFonts w:ascii="Arial" w:hAnsi="Arial" w:cs="Arial"/>
+          </w:rPr>
+          <m:t> </m:t>
+        </m:r>
+        <m:r>
+          <w:rPr>
+            <w:rFonts w:ascii="Cambria Math" w:hAnsi="Cambria Math"/>
+          </w:rPr>
+          <m:t>[1</m:t>
+        </m:r>
+        <m:r>
+          <m:rPr>
+            <m:sty m:val="p"/>
+          </m:rPr>
+          <w:rPr>
+            <w:rFonts w:ascii="Cambria Math" w:hAnsi="Cambria Math"/>
+          </w:rPr>
+          <m:t>/</m:t>
+        </m:r>
+        <m:r>
+          <w:rPr>
+            <w:rFonts w:ascii="Cambria Math" w:hAnsi="Cambria Math"/>
+          </w:rPr>
+          <m:t>h]</m:t>
+        </m:r>
       </m:oMath>
       <w:r>
         <w:t xml:space="preserve">, </w:t>
@@ -10771,6 +11309,36 @@
             </m:r>
           </m:sup>
         </m:sSup>
+        <m:r>
+          <m:rPr>
+            <m:nor/>
+          </m:rPr>
+          <w:rPr>
+            <w:rFonts w:ascii="Arial" w:hAnsi="Arial" w:cs="Arial"/>
+          </w:rPr>
+          <m:t> </m:t>
+        </m:r>
+        <m:r>
+          <w:rPr>
+            <w:rFonts w:ascii="Cambria Math" w:hAnsi="Cambria Math"/>
+          </w:rPr>
+          <m:t>[1</m:t>
+        </m:r>
+        <m:r>
+          <m:rPr>
+            <m:sty m:val="p"/>
+          </m:rPr>
+          <w:rPr>
+            <w:rFonts w:ascii="Cambria Math" w:hAnsi="Cambria Math"/>
+          </w:rPr>
+          <m:t>/</m:t>
+        </m:r>
+        <m:r>
+          <w:rPr>
+            <w:rFonts w:ascii="Cambria Math" w:hAnsi="Cambria Math"/>
+          </w:rPr>
+          <m:t>h]</m:t>
+        </m:r>
       </m:oMath>
       <w:r>
         <w:t xml:space="preserve">, </w:t>
@@ -10935,6 +11503,36 @@
             </m:r>
           </m:sup>
         </m:sSup>
+        <m:r>
+          <m:rPr>
+            <m:nor/>
+          </m:rPr>
+          <w:rPr>
+            <w:rFonts w:ascii="Arial" w:hAnsi="Arial" w:cs="Arial"/>
+          </w:rPr>
+          <m:t> </m:t>
+        </m:r>
+        <m:r>
+          <w:rPr>
+            <w:rFonts w:ascii="Cambria Math" w:hAnsi="Cambria Math"/>
+          </w:rPr>
+          <m:t>[1</m:t>
+        </m:r>
+        <m:r>
+          <m:rPr>
+            <m:sty m:val="p"/>
+          </m:rPr>
+          <w:rPr>
+            <w:rFonts w:ascii="Cambria Math" w:hAnsi="Cambria Math"/>
+          </w:rPr>
+          <m:t>/</m:t>
+        </m:r>
+        <m:r>
+          <w:rPr>
+            <w:rFonts w:ascii="Cambria Math" w:hAnsi="Cambria Math"/>
+          </w:rPr>
+          <m:t>h]</m:t>
+        </m:r>
       </m:oMath>
       <w:r>
         <w:t xml:space="preserve">, </w:t>
@@ -11639,9 +12237,15 @@
               </m:r>
             </m:e>
           </m:nary>
+          <w:bookmarkEnd w:id="18"/>
+          <m:r>
+            <w:rPr>
+              <w:rFonts w:ascii="Cambria Math" w:hAnsi="Cambria Math"/>
+            </w:rPr>
+            <m:t xml:space="preserve"> [h]</m:t>
+          </m:r>
         </m:oMath>
       </m:oMathPara>
-      <w:bookmarkEnd w:id="18"/>
     </w:p>
     <w:p>
       <w:pPr>
@@ -14829,38 +15433,52 @@
             <w:rPr>
               <w:rFonts w:ascii="Cambria Math" w:eastAsiaTheme="minorEastAsia" w:hAnsi="Cambria Math"/>
             </w:rPr>
-            <m:t>E[</m:t>
-          </m:r>
-          <m:sSub>
-            <m:sSubPr>
+            <m:t>E</m:t>
+          </m:r>
+          <m:d>
+            <m:dPr>
+              <m:begChr m:val="["/>
+              <m:endChr m:val="]"/>
               <m:ctrlPr>
                 <w:rPr>
                   <w:rFonts w:ascii="Cambria Math" w:eastAsiaTheme="minorEastAsia" w:hAnsi="Cambria Math"/>
+                  <w:i/>
                 </w:rPr>
               </m:ctrlPr>
-            </m:sSubPr>
+            </m:dPr>
             <m:e>
-              <m:r>
-                <w:rPr>
-                  <w:rFonts w:ascii="Cambria Math" w:eastAsiaTheme="minorEastAsia" w:hAnsi="Cambria Math"/>
-                </w:rPr>
-                <m:t>T</m:t>
-              </m:r>
+              <m:sSub>
+                <m:sSubPr>
+                  <m:ctrlPr>
+                    <w:rPr>
+                      <w:rFonts w:ascii="Cambria Math" w:eastAsiaTheme="minorEastAsia" w:hAnsi="Cambria Math"/>
+                    </w:rPr>
+                  </m:ctrlPr>
+                </m:sSubPr>
+                <m:e>
+                  <m:r>
+                    <w:rPr>
+                      <w:rFonts w:ascii="Cambria Math" w:eastAsiaTheme="minorEastAsia" w:hAnsi="Cambria Math"/>
+                    </w:rPr>
+                    <m:t>T</m:t>
+                  </m:r>
+                </m:e>
+                <m:sub>
+                  <m:r>
+                    <w:rPr>
+                      <w:rFonts w:ascii="Cambria Math" w:eastAsiaTheme="minorEastAsia" w:hAnsi="Cambria Math"/>
+                    </w:rPr>
+                    <m:t>s</m:t>
+                  </m:r>
+                </m:sub>
+              </m:sSub>
             </m:e>
-            <m:sub>
-              <m:r>
-                <w:rPr>
-                  <w:rFonts w:ascii="Cambria Math" w:eastAsiaTheme="minorEastAsia" w:hAnsi="Cambria Math"/>
-                </w:rPr>
-                <m:t>s</m:t>
-              </m:r>
-            </m:sub>
-          </m:sSub>
+          </m:d>
           <m:r>
             <w:rPr>
               <w:rFonts w:ascii="Cambria Math" w:eastAsiaTheme="minorEastAsia" w:hAnsi="Cambria Math"/>
             </w:rPr>
-            <m:t>]=</m:t>
+            <m:t>=</m:t>
           </m:r>
           <m:nary>
             <m:naryPr>
@@ -14917,12 +15535,24 @@
                   </m:r>
                 </m:sub>
               </m:sSub>
-              <m:r>
-                <w:rPr>
-                  <w:rFonts w:ascii="Cambria Math" w:eastAsiaTheme="minorEastAsia" w:hAnsi="Cambria Math"/>
-                </w:rPr>
-                <m:t>(t)</m:t>
-              </m:r>
+              <m:d>
+                <m:dPr>
+                  <m:ctrlPr>
+                    <w:rPr>
+                      <w:rFonts w:ascii="Cambria Math" w:eastAsiaTheme="minorEastAsia" w:hAnsi="Cambria Math"/>
+                      <w:i/>
+                    </w:rPr>
+                  </m:ctrlPr>
+                </m:dPr>
+                <m:e>
+                  <m:r>
+                    <w:rPr>
+                      <w:rFonts w:ascii="Cambria Math" w:eastAsiaTheme="minorEastAsia" w:hAnsi="Cambria Math"/>
+                    </w:rPr>
+                    <m:t>t</m:t>
+                  </m:r>
+                </m:e>
+              </m:d>
               <m:r>
                 <m:rPr>
                   <m:nor/>
@@ -15148,7 +15778,13 @@
                         <w:rPr>
                           <w:rFonts w:ascii="Cambria Math" w:eastAsiaTheme="minorEastAsia" w:hAnsi="Cambria Math"/>
                         </w:rPr>
-                        <m:t>A+</m:t>
+                        <m:t>A</m:t>
+                      </m:r>
+                      <m:r>
+                        <w:rPr>
+                          <w:rFonts w:ascii="Cambria Math" w:eastAsiaTheme="minorEastAsia" w:hAnsi="Cambria Math"/>
+                        </w:rPr>
+                        <m:t>+</m:t>
                       </m:r>
                       <m:sSub>
                         <m:sSubPr>
@@ -15190,7 +15826,19 @@
                     <w:rPr>
                       <w:rFonts w:ascii="Cambria Math" w:eastAsiaTheme="minorEastAsia" w:hAnsi="Cambria Math"/>
                     </w:rPr>
-                    <m:t>t-B</m:t>
+                    <m:t>t</m:t>
+                  </m:r>
+                  <m:r>
+                    <w:rPr>
+                      <w:rFonts w:ascii="Cambria Math" w:eastAsiaTheme="minorEastAsia" w:hAnsi="Cambria Math"/>
+                    </w:rPr>
+                    <m:t>-</m:t>
+                  </m:r>
+                  <m:r>
+                    <w:rPr>
+                      <w:rFonts w:ascii="Cambria Math" w:eastAsiaTheme="minorEastAsia" w:hAnsi="Cambria Math"/>
+                    </w:rPr>
+                    <m:t>B</m:t>
                   </m:r>
                   <m:sSup>
                     <m:sSupPr>
@@ -15234,7 +15882,13 @@
             <w:rPr>
               <w:rFonts w:ascii="Cambria Math" w:eastAsiaTheme="minorEastAsia" w:hAnsi="Cambria Math"/>
             </w:rPr>
-            <m:t>dt=</m:t>
+            <m:t>dt</m:t>
+          </m:r>
+          <m:r>
+            <w:rPr>
+              <w:rFonts w:ascii="Cambria Math" w:eastAsiaTheme="minorEastAsia" w:hAnsi="Cambria Math"/>
+            </w:rPr>
+            <m:t>=</m:t>
           </m:r>
           <m:nary>
             <m:naryPr>
@@ -15324,7 +15978,19 @@
                     <w:rPr>
                       <w:rFonts w:ascii="Cambria Math" w:eastAsiaTheme="minorEastAsia" w:hAnsi="Cambria Math"/>
                     </w:rPr>
-                    <m:t>t-B</m:t>
+                    <m:t>t</m:t>
+                  </m:r>
+                  <m:r>
+                    <w:rPr>
+                      <w:rFonts w:ascii="Cambria Math" w:eastAsiaTheme="minorEastAsia" w:hAnsi="Cambria Math"/>
+                    </w:rPr>
+                    <m:t>-</m:t>
+                  </m:r>
+                  <m:r>
+                    <w:rPr>
+                      <w:rFonts w:ascii="Cambria Math" w:eastAsiaTheme="minorEastAsia" w:hAnsi="Cambria Math"/>
+                    </w:rPr>
+                    <m:t>B</m:t>
                   </m:r>
                   <m:sSup>
                     <m:sSupPr>
@@ -15466,7 +16132,19 @@
                     <w:rPr>
                       <w:rFonts w:ascii="Cambria Math" w:eastAsiaTheme="minorEastAsia" w:hAnsi="Cambria Math"/>
                     </w:rPr>
-                    <m:t>-At-</m:t>
+                    <m:t>-</m:t>
+                  </m:r>
+                  <m:r>
+                    <w:rPr>
+                      <w:rFonts w:ascii="Cambria Math" w:eastAsiaTheme="minorEastAsia" w:hAnsi="Cambria Math"/>
+                    </w:rPr>
+                    <m:t>At</m:t>
+                  </m:r>
+                  <m:r>
+                    <w:rPr>
+                      <w:rFonts w:ascii="Cambria Math" w:eastAsiaTheme="minorEastAsia" w:hAnsi="Cambria Math"/>
+                    </w:rPr>
+                    <m:t>-</m:t>
                   </m:r>
                   <m:d>
                     <m:dPr>
@@ -15483,7 +16161,13 @@
                         <w:rPr>
                           <w:rFonts w:ascii="Cambria Math" w:eastAsiaTheme="minorEastAsia" w:hAnsi="Cambria Math"/>
                         </w:rPr>
-                        <m:t>B+</m:t>
+                        <m:t>B</m:t>
+                      </m:r>
+                      <m:r>
+                        <w:rPr>
+                          <w:rFonts w:ascii="Cambria Math" w:eastAsiaTheme="minorEastAsia" w:hAnsi="Cambria Math"/>
+                        </w:rPr>
+                        <m:t>+</m:t>
                       </m:r>
                       <m:sSub>
                         <m:sSubPr>
@@ -15563,7 +16247,13 @@
             <w:rPr>
               <w:rFonts w:ascii="Cambria Math" w:eastAsiaTheme="minorEastAsia" w:hAnsi="Cambria Math"/>
             </w:rPr>
-            <m:t>dt=</m:t>
+            <m:t>dt</m:t>
+          </m:r>
+          <m:r>
+            <w:rPr>
+              <w:rFonts w:ascii="Cambria Math" w:eastAsiaTheme="minorEastAsia" w:hAnsi="Cambria Math"/>
+            </w:rPr>
+            <m:t>=</m:t>
           </m:r>
           <m:nary>
             <m:naryPr>
@@ -15616,7 +16306,19 @@
                     <w:rPr>
                       <w:rFonts w:ascii="Cambria Math" w:eastAsiaTheme="minorEastAsia" w:hAnsi="Cambria Math"/>
                     </w:rPr>
-                    <m:t>-At-</m:t>
+                    <m:t>-</m:t>
+                  </m:r>
+                  <m:r>
+                    <w:rPr>
+                      <w:rFonts w:ascii="Cambria Math" w:eastAsiaTheme="minorEastAsia" w:hAnsi="Cambria Math"/>
+                    </w:rPr>
+                    <m:t>At</m:t>
+                  </m:r>
+                  <m:r>
+                    <w:rPr>
+                      <w:rFonts w:ascii="Cambria Math" w:eastAsiaTheme="minorEastAsia" w:hAnsi="Cambria Math"/>
+                    </w:rPr>
+                    <m:t>-</m:t>
                   </m:r>
                   <m:sSub>
                     <m:sSubPr>
@@ -15806,7 +16508,13 @@
                         <w:rPr>
                           <w:rFonts w:ascii="Cambria Math" w:eastAsiaTheme="minorEastAsia" w:hAnsi="Cambria Math"/>
                         </w:rPr>
-                        <m:t>A+</m:t>
+                        <m:t>A</m:t>
+                      </m:r>
+                      <m:r>
+                        <w:rPr>
+                          <w:rFonts w:ascii="Cambria Math" w:eastAsiaTheme="minorEastAsia" w:hAnsi="Cambria Math"/>
+                        </w:rPr>
+                        <m:t>+</m:t>
                       </m:r>
                       <m:sSub>
                         <m:sSubPr>
@@ -15848,7 +16556,13 @@
                     <w:rPr>
                       <w:rFonts w:ascii="Cambria Math" w:eastAsiaTheme="minorEastAsia" w:hAnsi="Cambria Math"/>
                     </w:rPr>
-                    <m:t>t-</m:t>
+                    <m:t>t</m:t>
+                  </m:r>
+                  <m:r>
+                    <w:rPr>
+                      <w:rFonts w:ascii="Cambria Math" w:eastAsiaTheme="minorEastAsia" w:hAnsi="Cambria Math"/>
+                    </w:rPr>
+                    <m:t>-</m:t>
                   </m:r>
                   <m:d>
                     <m:dPr>
@@ -15865,7 +16579,13 @@
                         <w:rPr>
                           <w:rFonts w:ascii="Cambria Math" w:eastAsiaTheme="minorEastAsia" w:hAnsi="Cambria Math"/>
                         </w:rPr>
-                        <m:t>B+</m:t>
+                        <m:t>B</m:t>
+                      </m:r>
+                      <m:r>
+                        <w:rPr>
+                          <w:rFonts w:ascii="Cambria Math" w:eastAsiaTheme="minorEastAsia" w:hAnsi="Cambria Math"/>
+                        </w:rPr>
+                        <m:t>+</m:t>
                       </m:r>
                       <m:sSub>
                         <m:sSubPr>
@@ -15945,7 +16665,13 @@
             <w:rPr>
               <w:rFonts w:ascii="Cambria Math" w:eastAsiaTheme="minorEastAsia" w:hAnsi="Cambria Math"/>
             </w:rPr>
-            <m:t>dt=</m:t>
+            <m:t>dt</m:t>
+          </m:r>
+          <m:r>
+            <w:rPr>
+              <w:rFonts w:ascii="Cambria Math" w:eastAsiaTheme="minorEastAsia" w:hAnsi="Cambria Math"/>
+            </w:rPr>
+            <m:t>=</m:t>
           </m:r>
           <m:nary>
             <m:naryPr>
@@ -16035,7 +16761,13 @@
                     <w:rPr>
                       <w:rFonts w:ascii="Cambria Math" w:eastAsiaTheme="minorEastAsia" w:hAnsi="Cambria Math"/>
                     </w:rPr>
-                    <m:t>t-</m:t>
+                    <m:t>t</m:t>
+                  </m:r>
+                  <m:r>
+                    <w:rPr>
+                      <w:rFonts w:ascii="Cambria Math" w:eastAsiaTheme="minorEastAsia" w:hAnsi="Cambria Math"/>
+                    </w:rPr>
+                    <m:t>-</m:t>
                   </m:r>
                   <m:sSub>
                     <m:sSubPr>
@@ -16846,7 +17578,37 @@
             <w:rPr>
               <w:rFonts w:ascii="Cambria Math" w:eastAsiaTheme="minorEastAsia" w:hAnsi="Cambria Math"/>
             </w:rPr>
-            <m:t>0.0000200</m:t>
+            <m:t xml:space="preserve">0.0000200 </m:t>
+          </m:r>
+          <m:r>
+            <m:rPr>
+              <m:nor/>
+            </m:rPr>
+            <w:rPr>
+              <w:rFonts w:ascii="Arial" w:hAnsi="Arial" w:cs="Arial"/>
+            </w:rPr>
+            <m:t> </m:t>
+          </m:r>
+          <m:r>
+            <w:rPr>
+              <w:rFonts w:ascii="Cambria Math" w:hAnsi="Cambria Math"/>
+            </w:rPr>
+            <m:t>[1</m:t>
+          </m:r>
+          <m:r>
+            <m:rPr>
+              <m:sty m:val="p"/>
+            </m:rPr>
+            <w:rPr>
+              <w:rFonts w:ascii="Cambria Math" w:hAnsi="Cambria Math"/>
+            </w:rPr>
+            <m:t>/</m:t>
+          </m:r>
+          <m:r>
+            <w:rPr>
+              <w:rFonts w:ascii="Cambria Math" w:hAnsi="Cambria Math"/>
+            </w:rPr>
+            <m:t>h]</m:t>
           </m:r>
         </m:oMath>
       </m:oMathPara>
@@ -16935,6 +17697,36 @@
             </w:rPr>
             <m:t>=0.0000600</m:t>
           </m:r>
+          <m:r>
+            <m:rPr>
+              <m:nor/>
+            </m:rPr>
+            <w:rPr>
+              <w:rFonts w:ascii="Arial" w:hAnsi="Arial" w:cs="Arial"/>
+            </w:rPr>
+            <m:t> </m:t>
+          </m:r>
+          <m:r>
+            <w:rPr>
+              <w:rFonts w:ascii="Cambria Math" w:hAnsi="Cambria Math"/>
+            </w:rPr>
+            <m:t>[1</m:t>
+          </m:r>
+          <m:r>
+            <m:rPr>
+              <m:sty m:val="p"/>
+            </m:rPr>
+            <w:rPr>
+              <w:rFonts w:ascii="Cambria Math" w:hAnsi="Cambria Math"/>
+            </w:rPr>
+            <m:t>/</m:t>
+          </m:r>
+          <m:r>
+            <w:rPr>
+              <w:rFonts w:ascii="Cambria Math" w:hAnsi="Cambria Math"/>
+            </w:rPr>
+            <m:t>h]</m:t>
+          </m:r>
         </m:oMath>
       </m:oMathPara>
     </w:p>
@@ -17022,6 +17814,36 @@
             </w:rPr>
             <m:t>=0.0001000</m:t>
           </m:r>
+          <m:r>
+            <m:rPr>
+              <m:nor/>
+            </m:rPr>
+            <w:rPr>
+              <w:rFonts w:ascii="Arial" w:hAnsi="Arial" w:cs="Arial"/>
+            </w:rPr>
+            <m:t> </m:t>
+          </m:r>
+          <m:r>
+            <w:rPr>
+              <w:rFonts w:ascii="Cambria Math" w:hAnsi="Cambria Math"/>
+            </w:rPr>
+            <m:t>[1</m:t>
+          </m:r>
+          <m:r>
+            <m:rPr>
+              <m:sty m:val="p"/>
+            </m:rPr>
+            <w:rPr>
+              <w:rFonts w:ascii="Cambria Math" w:hAnsi="Cambria Math"/>
+            </w:rPr>
+            <m:t>/</m:t>
+          </m:r>
+          <m:r>
+            <w:rPr>
+              <w:rFonts w:ascii="Cambria Math" w:hAnsi="Cambria Math"/>
+            </w:rPr>
+            <m:t>h]</m:t>
+          </m:r>
         </m:oMath>
       </m:oMathPara>
     </w:p>
@@ -17108,6 +17930,36 @@
             </w:rPr>
             <m:t>=0.0001400</m:t>
           </m:r>
+          <m:r>
+            <m:rPr>
+              <m:nor/>
+            </m:rPr>
+            <w:rPr>
+              <w:rFonts w:ascii="Arial" w:hAnsi="Arial" w:cs="Arial"/>
+            </w:rPr>
+            <m:t> </m:t>
+          </m:r>
+          <m:r>
+            <w:rPr>
+              <w:rFonts w:ascii="Cambria Math" w:hAnsi="Cambria Math"/>
+            </w:rPr>
+            <m:t>[1</m:t>
+          </m:r>
+          <m:r>
+            <m:rPr>
+              <m:sty m:val="p"/>
+            </m:rPr>
+            <w:rPr>
+              <w:rFonts w:ascii="Cambria Math" w:hAnsi="Cambria Math"/>
+            </w:rPr>
+            <m:t>/</m:t>
+          </m:r>
+          <m:r>
+            <w:rPr>
+              <w:rFonts w:ascii="Cambria Math" w:hAnsi="Cambria Math"/>
+            </w:rPr>
+            <m:t>h]</m:t>
+          </m:r>
         </m:oMath>
       </m:oMathPara>
     </w:p>
@@ -17195,6 +18047,36 @@
             </w:rPr>
             <m:t>=0.0000006</m:t>
           </m:r>
+          <m:r>
+            <m:rPr>
+              <m:nor/>
+            </m:rPr>
+            <w:rPr>
+              <w:rFonts w:ascii="Arial" w:hAnsi="Arial" w:cs="Arial"/>
+            </w:rPr>
+            <m:t> </m:t>
+          </m:r>
+          <m:r>
+            <w:rPr>
+              <w:rFonts w:ascii="Cambria Math" w:hAnsi="Cambria Math"/>
+            </w:rPr>
+            <m:t>[1</m:t>
+          </m:r>
+          <m:r>
+            <m:rPr>
+              <m:sty m:val="p"/>
+            </m:rPr>
+            <w:rPr>
+              <w:rFonts w:ascii="Cambria Math" w:hAnsi="Cambria Math"/>
+            </w:rPr>
+            <m:t>/</m:t>
+          </m:r>
+          <m:r>
+            <w:rPr>
+              <w:rFonts w:ascii="Cambria Math" w:hAnsi="Cambria Math"/>
+            </w:rPr>
+            <m:t>h]</m:t>
+          </m:r>
         </m:oMath>
       </m:oMathPara>
     </w:p>
@@ -17282,6 +18164,36 @@
             </w:rPr>
             <m:t>=0.0000012</m:t>
           </m:r>
+          <m:r>
+            <m:rPr>
+              <m:nor/>
+            </m:rPr>
+            <w:rPr>
+              <w:rFonts w:ascii="Arial" w:hAnsi="Arial" w:cs="Arial"/>
+            </w:rPr>
+            <m:t> </m:t>
+          </m:r>
+          <m:r>
+            <w:rPr>
+              <w:rFonts w:ascii="Cambria Math" w:hAnsi="Cambria Math"/>
+            </w:rPr>
+            <m:t>[1</m:t>
+          </m:r>
+          <m:r>
+            <m:rPr>
+              <m:sty m:val="p"/>
+            </m:rPr>
+            <w:rPr>
+              <w:rFonts w:ascii="Cambria Math" w:hAnsi="Cambria Math"/>
+            </w:rPr>
+            <m:t>/</m:t>
+          </m:r>
+          <m:r>
+            <w:rPr>
+              <w:rFonts w:ascii="Cambria Math" w:hAnsi="Cambria Math"/>
+            </w:rPr>
+            <m:t>h]</m:t>
+          </m:r>
         </m:oMath>
       </m:oMathPara>
     </w:p>
@@ -17369,6 +18281,36 @@
             </w:rPr>
             <m:t>=0.0000018</m:t>
           </m:r>
+          <m:r>
+            <m:rPr>
+              <m:nor/>
+            </m:rPr>
+            <w:rPr>
+              <w:rFonts w:ascii="Arial" w:hAnsi="Arial" w:cs="Arial"/>
+            </w:rPr>
+            <m:t> </m:t>
+          </m:r>
+          <m:r>
+            <w:rPr>
+              <w:rFonts w:ascii="Cambria Math" w:hAnsi="Cambria Math"/>
+            </w:rPr>
+            <m:t>[1</m:t>
+          </m:r>
+          <m:r>
+            <m:rPr>
+              <m:sty m:val="p"/>
+            </m:rPr>
+            <w:rPr>
+              <w:rFonts w:ascii="Cambria Math" w:hAnsi="Cambria Math"/>
+            </w:rPr>
+            <m:t>/</m:t>
+          </m:r>
+          <m:r>
+            <w:rPr>
+              <w:rFonts w:ascii="Cambria Math" w:hAnsi="Cambria Math"/>
+            </w:rPr>
+            <m:t>h]</m:t>
+          </m:r>
         </m:oMath>
       </m:oMathPara>
     </w:p>
@@ -17377,6 +18319,7 @@
         <w:ind w:left="284"/>
         <w:rPr>
           <w:rFonts w:eastAsiaTheme="minorEastAsia"/>
+          <w:lang w:val="en-US"/>
         </w:rPr>
       </w:pPr>
       <m:oMathPara>
@@ -17404,6 +18347,7 @@
                 </m:rPr>
                 <w:rPr>
                   <w:rFonts w:ascii="Cambria Math" w:hAnsi="Cambria Math"/>
+                  <w:lang w:val="en-US"/>
                 </w:rPr>
                 <m:t>8</m:t>
               </m:r>
@@ -17415,6 +18359,7 @@
             </m:rPr>
             <w:rPr>
               <w:rFonts w:ascii="Cambria Math" w:hAnsi="Cambria Math"/>
+              <w:lang w:val="en-US"/>
             </w:rPr>
             <m:t>=2.4⋅</m:t>
           </m:r>
@@ -17433,6 +18378,7 @@
                 </m:rPr>
                 <w:rPr>
                   <w:rFonts w:ascii="Cambria Math" w:hAnsi="Cambria Math"/>
+                  <w:lang w:val="en-US"/>
                 </w:rPr>
                 <m:t>10</m:t>
               </m:r>
@@ -17444,6 +18390,7 @@
                 </m:rPr>
                 <w:rPr>
                   <w:rFonts w:ascii="Cambria Math" w:hAnsi="Cambria Math"/>
+                  <w:lang w:val="en-US"/>
                 </w:rPr>
                 <m:t>-6</m:t>
               </m:r>
@@ -17452,6 +18399,7 @@
           <m:r>
             <w:rPr>
               <w:rFonts w:ascii="Cambria Math" w:eastAsiaTheme="minorEastAsia" w:hAnsi="Cambria Math"/>
+              <w:lang w:val="en-US"/>
             </w:rPr>
             <m:t>=</m:t>
           </m:r>
@@ -17461,8 +18409,43 @@
             </m:rPr>
             <w:rPr>
               <w:rFonts w:ascii="Cambria Math" w:eastAsiaTheme="minorEastAsia" w:hAnsi="Cambria Math"/>
+              <w:lang w:val="en-US"/>
             </w:rPr>
             <m:t>0.0000024</m:t>
+          </m:r>
+          <m:r>
+            <m:rPr>
+              <m:nor/>
+            </m:rPr>
+            <w:rPr>
+              <w:rFonts w:ascii="Arial" w:hAnsi="Arial" w:cs="Arial"/>
+              <w:lang w:val="en-US"/>
+            </w:rPr>
+            <m:t> </m:t>
+          </m:r>
+          <m:r>
+            <w:rPr>
+              <w:rFonts w:ascii="Cambria Math" w:hAnsi="Cambria Math"/>
+              <w:lang w:val="en-US"/>
+            </w:rPr>
+            <m:t>[1</m:t>
+          </m:r>
+          <m:r>
+            <m:rPr>
+              <m:sty m:val="p"/>
+            </m:rPr>
+            <w:rPr>
+              <w:rFonts w:ascii="Cambria Math" w:hAnsi="Cambria Math"/>
+              <w:lang w:val="en-US"/>
+            </w:rPr>
+            <m:t>/</m:t>
+          </m:r>
+          <m:r>
+            <w:rPr>
+              <w:rFonts w:ascii="Cambria Math" w:hAnsi="Cambria Math"/>
+              <w:lang w:val="en-US"/>
+            </w:rPr>
+            <m:t>h]</m:t>
           </m:r>
         </m:oMath>
       </m:oMathPara>
@@ -17591,6 +18574,40 @@
           </m:r>
           <m:r>
             <m:rPr>
+              <m:nor/>
+            </m:rPr>
+            <w:rPr>
+              <w:rFonts w:ascii="Arial" w:hAnsi="Arial" w:cs="Arial"/>
+              <w:lang w:val="en-US"/>
+            </w:rPr>
+            <m:t> </m:t>
+          </m:r>
+          <m:r>
+            <w:rPr>
+              <w:rFonts w:ascii="Cambria Math" w:hAnsi="Cambria Math"/>
+              <w:lang w:val="en-US"/>
+            </w:rPr>
+            <m:t>[1</m:t>
+          </m:r>
+          <m:r>
+            <m:rPr>
+              <m:sty m:val="p"/>
+            </m:rPr>
+            <w:rPr>
+              <w:rFonts w:ascii="Cambria Math" w:hAnsi="Cambria Math"/>
+              <w:lang w:val="en-US"/>
+            </w:rPr>
+            <m:t>/</m:t>
+          </m:r>
+          <m:r>
+            <w:rPr>
+              <w:rFonts w:ascii="Cambria Math" w:hAnsi="Cambria Math"/>
+              <w:lang w:val="en-US"/>
+            </w:rPr>
+            <m:t>h]</m:t>
+          </m:r>
+          <m:r>
+            <m:rPr>
               <m:sty m:val="p"/>
             </m:rPr>
             <w:rPr>
@@ -17722,6 +18739,40 @@
             <m:t>0.0000048</m:t>
           </m:r>
           <w:bookmarkEnd w:id="26"/>
+          <m:r>
+            <m:rPr>
+              <m:nor/>
+            </m:rPr>
+            <w:rPr>
+              <w:rFonts w:ascii="Arial" w:hAnsi="Arial" w:cs="Arial"/>
+              <w:lang w:val="en-US"/>
+            </w:rPr>
+            <m:t> </m:t>
+          </m:r>
+          <m:r>
+            <w:rPr>
+              <w:rFonts w:ascii="Cambria Math" w:hAnsi="Cambria Math"/>
+              <w:lang w:val="en-US"/>
+            </w:rPr>
+            <m:t>[1</m:t>
+          </m:r>
+          <m:r>
+            <m:rPr>
+              <m:sty m:val="p"/>
+            </m:rPr>
+            <w:rPr>
+              <w:rFonts w:ascii="Cambria Math" w:hAnsi="Cambria Math"/>
+              <w:lang w:val="en-US"/>
+            </w:rPr>
+            <m:t>/</m:t>
+          </m:r>
+          <m:r>
+            <w:rPr>
+              <w:rFonts w:ascii="Cambria Math" w:hAnsi="Cambria Math"/>
+              <w:lang w:val="en-US"/>
+            </w:rPr>
+            <m:t>h]</m:t>
+          </m:r>
           <m:r>
             <m:rPr>
               <m:sty m:val="p"/>
@@ -17910,6 +18961,40 @@
           </m:r>
           <m:r>
             <m:rPr>
+              <m:nor/>
+            </m:rPr>
+            <w:rPr>
+              <w:rFonts w:ascii="Arial" w:hAnsi="Arial" w:cs="Arial"/>
+              <w:lang w:val="en-US"/>
+            </w:rPr>
+            <m:t> </m:t>
+          </m:r>
+          <m:r>
+            <w:rPr>
+              <w:rFonts w:ascii="Cambria Math" w:hAnsi="Cambria Math"/>
+              <w:lang w:val="en-US"/>
+            </w:rPr>
+            <m:t>[1</m:t>
+          </m:r>
+          <m:r>
+            <m:rPr>
+              <m:sty m:val="p"/>
+            </m:rPr>
+            <w:rPr>
+              <w:rFonts w:ascii="Cambria Math" w:hAnsi="Cambria Math"/>
+              <w:lang w:val="en-US"/>
+            </w:rPr>
+            <m:t>/</m:t>
+          </m:r>
+          <m:r>
+            <w:rPr>
+              <w:rFonts w:ascii="Cambria Math" w:hAnsi="Cambria Math"/>
+              <w:lang w:val="en-US"/>
+            </w:rPr>
+            <m:t>h]</m:t>
+          </m:r>
+          <m:r>
+            <m:rPr>
               <m:sty m:val="p"/>
             </m:rPr>
             <w:rPr>
@@ -18102,9 +19187,43 @@
             </w:rPr>
             <m:t>0.0000060</m:t>
           </m:r>
+          <w:bookmarkEnd w:id="27"/>
+          <m:r>
+            <m:rPr>
+              <m:nor/>
+            </m:rPr>
+            <w:rPr>
+              <w:rFonts w:ascii="Arial" w:hAnsi="Arial" w:cs="Arial"/>
+              <w:lang w:val="en-US"/>
+            </w:rPr>
+            <m:t> </m:t>
+          </m:r>
+          <m:r>
+            <w:rPr>
+              <w:rFonts w:ascii="Cambria Math" w:hAnsi="Cambria Math"/>
+              <w:lang w:val="en-US"/>
+            </w:rPr>
+            <m:t>[1</m:t>
+          </m:r>
+          <m:r>
+            <m:rPr>
+              <m:sty m:val="p"/>
+            </m:rPr>
+            <w:rPr>
+              <w:rFonts w:ascii="Cambria Math" w:hAnsi="Cambria Math"/>
+              <w:lang w:val="en-US"/>
+            </w:rPr>
+            <m:t>/</m:t>
+          </m:r>
+          <m:r>
+            <w:rPr>
+              <w:rFonts w:ascii="Cambria Math" w:hAnsi="Cambria Math"/>
+              <w:lang w:val="en-US"/>
+            </w:rPr>
+            <m:t>h]</m:t>
+          </m:r>
         </m:oMath>
       </m:oMathPara>
-      <w:bookmarkEnd w:id="27"/>
     </w:p>
     <w:p>
       <w:pPr>
@@ -19334,7 +20453,52 @@
             <w:rPr>
               <w:rFonts w:ascii="Cambria Math" w:eastAsiaTheme="minorEastAsia" w:hAnsi="Cambria Math"/>
             </w:rPr>
-            <m:t>E[</m:t>
+            <m:t>E</m:t>
+          </m:r>
+          <m:d>
+            <m:dPr>
+              <m:begChr m:val="["/>
+              <m:endChr m:val="]"/>
+              <m:ctrlPr>
+                <w:rPr>
+                  <w:rFonts w:ascii="Cambria Math" w:eastAsiaTheme="minorEastAsia" w:hAnsi="Cambria Math"/>
+                  <w:i/>
+                </w:rPr>
+              </m:ctrlPr>
+            </m:dPr>
+            <m:e>
+              <m:sSub>
+                <m:sSubPr>
+                  <m:ctrlPr>
+                    <w:rPr>
+                      <w:rFonts w:ascii="Cambria Math" w:eastAsiaTheme="minorEastAsia" w:hAnsi="Cambria Math"/>
+                    </w:rPr>
+                  </m:ctrlPr>
+                </m:sSubPr>
+                <m:e>
+                  <m:r>
+                    <w:rPr>
+                      <w:rFonts w:ascii="Cambria Math" w:eastAsiaTheme="minorEastAsia" w:hAnsi="Cambria Math"/>
+                    </w:rPr>
+                    <m:t>T</m:t>
+                  </m:r>
+                </m:e>
+                <m:sub>
+                  <m:r>
+                    <w:rPr>
+                      <w:rFonts w:ascii="Cambria Math" w:eastAsiaTheme="minorEastAsia" w:hAnsi="Cambria Math"/>
+                    </w:rPr>
+                    <m:t>s</m:t>
+                  </m:r>
+                </m:sub>
+              </m:sSub>
+            </m:e>
+          </m:d>
+          <m:r>
+            <w:rPr>
+              <w:rFonts w:ascii="Cambria Math" w:eastAsiaTheme="minorEastAsia" w:hAnsi="Cambria Math"/>
+            </w:rPr>
+            <m:t>=</m:t>
           </m:r>
           <m:sSub>
             <m:sSubPr>
@@ -19349,7 +20513,7 @@
                 <w:rPr>
                   <w:rFonts w:ascii="Cambria Math" w:eastAsiaTheme="minorEastAsia" w:hAnsi="Cambria Math"/>
                 </w:rPr>
-                <m:t>T</m:t>
+                <m:t>I</m:t>
               </m:r>
             </m:e>
             <m:sub>
@@ -19357,7 +20521,7 @@
                 <w:rPr>
                   <w:rFonts w:ascii="Cambria Math" w:eastAsiaTheme="minorEastAsia" w:hAnsi="Cambria Math"/>
                 </w:rPr>
-                <m:t>s</m:t>
+                <m:t>1</m:t>
               </m:r>
             </m:sub>
           </m:sSub>
@@ -19365,7 +20529,7 @@
             <w:rPr>
               <w:rFonts w:ascii="Cambria Math" w:eastAsiaTheme="minorEastAsia" w:hAnsi="Cambria Math"/>
             </w:rPr>
-            <m:t>]=</m:t>
+            <m:t>+</m:t>
           </m:r>
           <m:sSub>
             <m:sSubPr>
@@ -19388,7 +20552,7 @@
                 <w:rPr>
                   <w:rFonts w:ascii="Cambria Math" w:eastAsiaTheme="minorEastAsia" w:hAnsi="Cambria Math"/>
                 </w:rPr>
-                <m:t>1</m:t>
+                <m:t>2</m:t>
               </m:r>
             </m:sub>
           </m:sSub>
@@ -19396,7 +20560,7 @@
             <w:rPr>
               <w:rFonts w:ascii="Cambria Math" w:eastAsiaTheme="minorEastAsia" w:hAnsi="Cambria Math"/>
             </w:rPr>
-            <m:t>+</m:t>
+            <m:t>-</m:t>
           </m:r>
           <m:sSub>
             <m:sSubPr>
@@ -19419,7 +20583,7 @@
                 <w:rPr>
                   <w:rFonts w:ascii="Cambria Math" w:eastAsiaTheme="minorEastAsia" w:hAnsi="Cambria Math"/>
                 </w:rPr>
-                <m:t>2</m:t>
+                <m:t>3</m:t>
               </m:r>
             </m:sub>
           </m:sSub>
@@ -19427,33 +20591,8 @@
             <w:rPr>
               <w:rFonts w:ascii="Cambria Math" w:eastAsiaTheme="minorEastAsia" w:hAnsi="Cambria Math"/>
             </w:rPr>
-            <m:t>-</m:t>
-          </m:r>
-          <m:sSub>
-            <m:sSubPr>
-              <m:ctrlPr>
-                <w:rPr>
-                  <w:rFonts w:ascii="Cambria Math" w:eastAsiaTheme="minorEastAsia" w:hAnsi="Cambria Math"/>
-                </w:rPr>
-              </m:ctrlPr>
-            </m:sSubPr>
-            <m:e>
-              <m:r>
-                <w:rPr>
-                  <w:rFonts w:ascii="Cambria Math" w:eastAsiaTheme="minorEastAsia" w:hAnsi="Cambria Math"/>
-                </w:rPr>
-                <m:t>I</m:t>
-              </m:r>
-            </m:e>
-            <m:sub>
-              <m:r>
-                <w:rPr>
-                  <w:rFonts w:ascii="Cambria Math" w:eastAsiaTheme="minorEastAsia" w:hAnsi="Cambria Math"/>
-                </w:rPr>
-                <m:t>3</m:t>
-              </m:r>
-            </m:sub>
-          </m:sSub>
+            <m:t xml:space="preserve"> [h]</m:t>
+          </m:r>
         </m:oMath>
       </m:oMathPara>
     </w:p>
@@ -19608,15 +20747,57 @@
     <w:p>
       <w:pPr>
         <w:jc w:val="both"/>
-        <w:rPr>
-          <w:color w:val="FF0000"/>
-        </w:rPr>
-      </w:pPr>
-      <w:r>
-        <w:rPr>
-          <w:color w:val="FF0000"/>
-        </w:rPr>
-        <w:t>W celu zwiększenia niezawodności systemu, został dodany element nr 9, którym jest…. Stanowi on redundancję …, czyli elementu nr 1, z którym jest połączony równolegle.</w:t>
+      </w:pPr>
+      <w:r>
+        <w:t xml:space="preserve">W celu zwiększenia niezawodności systemu, został dodany element nr 9, którym jest </w:t>
+      </w:r>
+      <w:r>
+        <w:rPr>
+          <w:b/>
+          <w:bCs/>
+        </w:rPr>
+        <w:t xml:space="preserve">router z funkcją automatycznego </w:t>
+      </w:r>
+      <w:proofErr w:type="spellStart"/>
+      <w:r>
+        <w:rPr>
+          <w:b/>
+          <w:bCs/>
+        </w:rPr>
+        <w:t>failover</w:t>
+      </w:r>
+      <w:proofErr w:type="spellEnd"/>
+      <w:r>
+        <w:rPr>
+          <w:b/>
+          <w:bCs/>
+        </w:rPr>
+        <w:t xml:space="preserve"> (Dual-WAN)</w:t>
+      </w:r>
+      <w:r>
+        <w:t>. Stanowi on redundancję dla</w:t>
+      </w:r>
+      <w:r>
+        <w:t xml:space="preserve"> głównego</w:t>
+      </w:r>
+      <w:r>
+        <w:t xml:space="preserve"> </w:t>
+      </w:r>
+      <w:r>
+        <w:rPr>
+          <w:b/>
+          <w:bCs/>
+        </w:rPr>
+        <w:t>Routera Wi-Fi (element nr 1)</w:t>
+      </w:r>
+      <w:r>
+        <w:t>, z którym jest połączony równolegle. W</w:t>
+      </w:r>
+      <w:r>
+        <w:t> </w:t>
+      </w:r>
+      <w:r>
+        <w:t>przypadku awarii głównego łącza internetowego lub samego routera, ruch sieciowy zostaje automatycznie przekierowany na zapasowe łącze, zapewniając ciągłość komunikacji między urządzeniami systemu i utrzymanie zdalnego dostępu do sieci domowej.</w:t>
       </w:r>
     </w:p>
     <w:p>
@@ -19634,6 +20815,7 @@
           <w:sz w:val="28"/>
           <w:szCs w:val="28"/>
         </w:rPr>
+        <w:lastRenderedPageBreak/>
         <w:t>S</w:t>
       </w:r>
       <w:bookmarkEnd w:id="33"/>
@@ -19645,7 +20827,69 @@
         <w:t>chemat funkcjonalny systemu</w:t>
       </w:r>
     </w:p>
-    <w:p/>
+    <w:p>
+      <w:pPr>
+        <w:jc w:val="center"/>
+      </w:pPr>
+      <w:r>
+        <w:rPr>
+          <w:noProof/>
+        </w:rPr>
+        <w:drawing>
+          <wp:inline distT="0" distB="0" distL="0" distR="0" wp14:anchorId="0CADEAAF" wp14:editId="40CD3D46">
+            <wp:extent cx="5105400" cy="3637435"/>
+            <wp:effectExtent l="0" t="0" r="0" b="0"/>
+            <wp:docPr id="1450547325" name="Obraz 2" descr="Obraz zawierający tekst, diagram, Rysunek techniczny, Plan&#10;&#10;Zawartość wygenerowana przez AI może być niepoprawna."/>
+            <wp:cNvGraphicFramePr>
+              <a:graphicFrameLocks xmlns:a="http://schemas.openxmlformats.org/drawingml/2006/main" noChangeAspect="1"/>
+            </wp:cNvGraphicFramePr>
+            <a:graphic xmlns:a="http://schemas.openxmlformats.org/drawingml/2006/main">
+              <a:graphicData uri="http://schemas.openxmlformats.org/drawingml/2006/picture">
+                <pic:pic xmlns:pic="http://schemas.openxmlformats.org/drawingml/2006/picture">
+                  <pic:nvPicPr>
+                    <pic:cNvPr id="1450547325" name="Obraz 2" descr="Obraz zawierający tekst, diagram, Rysunek techniczny, Plan&#10;&#10;Zawartość wygenerowana przez AI może być niepoprawna."/>
+                    <pic:cNvPicPr>
+                      <a:picLocks noChangeAspect="1" noChangeArrowheads="1"/>
+                    </pic:cNvPicPr>
+                  </pic:nvPicPr>
+                  <pic:blipFill rotWithShape="1">
+                    <a:blip r:embed="rId8">
+                      <a:extLst>
+                        <a:ext uri="{28A0092B-C50C-407E-A947-70E740481C1C}">
+                          <a14:useLocalDpi xmlns:a14="http://schemas.microsoft.com/office/drawing/2010/main" val="0"/>
+                        </a:ext>
+                      </a:extLst>
+                    </a:blip>
+                    <a:srcRect t="46455" r="48010" b="10473"/>
+                    <a:stretch>
+                      <a:fillRect/>
+                    </a:stretch>
+                  </pic:blipFill>
+                  <pic:spPr bwMode="auto">
+                    <a:xfrm>
+                      <a:off x="0" y="0"/>
+                      <a:ext cx="5107889" cy="3639208"/>
+                    </a:xfrm>
+                    <a:prstGeom prst="rect">
+                      <a:avLst/>
+                    </a:prstGeom>
+                    <a:noFill/>
+                    <a:ln>
+                      <a:noFill/>
+                    </a:ln>
+                    <a:extLst>
+                      <a:ext uri="{53640926-AAD7-44D8-BBD7-CCE9431645EC}">
+                        <a14:shadowObscured xmlns:a14="http://schemas.microsoft.com/office/drawing/2010/main"/>
+                      </a:ext>
+                    </a:extLst>
+                  </pic:spPr>
+                </pic:pic>
+              </a:graphicData>
+            </a:graphic>
+          </wp:inline>
+        </w:drawing>
+      </w:r>
+    </w:p>
     <w:p>
       <w:pPr>
         <w:pStyle w:val="Nagwek2"/>
@@ -19675,6 +20919,9 @@
         <w:jc w:val="center"/>
       </w:pPr>
       <w:r>
+        <w:rPr>
+          <w:noProof/>
+        </w:rPr>
         <w:drawing>
           <wp:inline distT="0" distB="0" distL="0" distR="0" wp14:anchorId="67702A63" wp14:editId="1EDFF0EA">
             <wp:extent cx="5574044" cy="1282700"/>
@@ -19693,7 +20940,7 @@
                     </pic:cNvPicPr>
                   </pic:nvPicPr>
                   <pic:blipFill rotWithShape="1">
-                    <a:blip r:embed="rId8">
+                    <a:blip r:embed="rId9">
                       <a:extLst>
                         <a:ext uri="{28A0092B-C50C-407E-A947-70E740481C1C}">
                           <a14:useLocalDpi xmlns:a14="http://schemas.microsoft.com/office/drawing/2010/main" val="0"/>
@@ -19855,8 +21102,13 @@
         <w:ind w:left="567" w:hanging="284"/>
       </w:pPr>
       <w:r>
-        <w:t>Inteligentny zamek do drzwi</w:t>
-      </w:r>
+        <w:t xml:space="preserve">Inteligentny zamek do </w:t>
+      </w:r>
+      <w:proofErr w:type="spellStart"/>
+      <w:r>
+        <w:t>drzw</w:t>
+      </w:r>
+      <w:proofErr w:type="spellEnd"/>
     </w:p>
     <w:p>
       <w:pPr>
@@ -19867,16 +21119,9 @@
         </w:numPr>
         <w:spacing w:after="0"/>
         <w:ind w:left="567" w:hanging="284"/>
-        <w:rPr>
-          <w:color w:val="FF0000"/>
-        </w:rPr>
-      </w:pPr>
-      <w:r>
-        <w:rPr>
-          <w:color w:val="FF0000"/>
-        </w:rPr>
-        <w:lastRenderedPageBreak/>
-        <w:t>…</w:t>
+      </w:pPr>
+      <w:r>
+        <w:t>Zapasowy Router Wi-Fi</w:t>
       </w:r>
     </w:p>
     <w:p>
@@ -19915,14 +21160,7 @@
           <w:b/>
           <w:bCs/>
         </w:rPr>
-        <w:t>pomocnicze z poprzednich obliczeń</w:t>
-      </w:r>
-      <w:r>
-        <w:rPr>
-          <w:b/>
-          <w:bCs/>
-        </w:rPr>
-        <w:t>:</w:t>
+        <w:t>pomocnicze z poprzednich obliczeń:</w:t>
       </w:r>
     </w:p>
     <w:p>
@@ -19956,16 +21194,8 @@
           <w:rPr>
             <w:rFonts w:ascii="Cambria Math" w:hAnsi="Cambria Math"/>
           </w:rPr>
-          <m:t>t+</m:t>
-        </m:r>
-        <m:r>
-          <m:rPr>
-            <m:sty m:val="p"/>
-          </m:rPr>
-          <w:rPr>
-            <w:rFonts w:ascii="Cambria Math" w:hAnsi="Cambria Math"/>
-          </w:rPr>
-          <m:t>Δ</m:t>
+          <w:lastRenderedPageBreak/>
+          <m:t>t+Δ</m:t>
         </m:r>
         <m:r>
           <w:rPr>
@@ -19993,19 +21223,7 @@
           <w:rPr>
             <w:rFonts w:ascii="Cambria Math" w:hAnsi="Cambria Math"/>
           </w:rPr>
-          <m:t>i∈{1,3,5,7</m:t>
-        </m:r>
-        <m:r>
-          <w:rPr>
-            <w:rFonts w:ascii="Cambria Math" w:hAnsi="Cambria Math"/>
-          </w:rPr>
-          <m:t>,9</m:t>
-        </m:r>
-        <m:r>
-          <w:rPr>
-            <w:rFonts w:ascii="Cambria Math" w:hAnsi="Cambria Math"/>
-          </w:rPr>
-          <m:t>}</m:t>
+          <m:t>i∈{1,3,5,7,9}</m:t>
         </m:r>
       </m:oMath>
       <w:r>
@@ -20789,6 +22007,36 @@
           </w:rPr>
           <m:t>0.0000200</m:t>
         </m:r>
+        <m:r>
+          <m:rPr>
+            <m:nor/>
+          </m:rPr>
+          <w:rPr>
+            <w:rFonts w:ascii="Arial" w:hAnsi="Arial" w:cs="Arial"/>
+          </w:rPr>
+          <m:t> </m:t>
+        </m:r>
+        <m:r>
+          <w:rPr>
+            <w:rFonts w:ascii="Cambria Math" w:hAnsi="Cambria Math"/>
+          </w:rPr>
+          <m:t>[1</m:t>
+        </m:r>
+        <m:r>
+          <m:rPr>
+            <m:sty m:val="p"/>
+          </m:rPr>
+          <w:rPr>
+            <w:rFonts w:ascii="Cambria Math" w:hAnsi="Cambria Math"/>
+          </w:rPr>
+          <m:t>/</m:t>
+        </m:r>
+        <m:r>
+          <w:rPr>
+            <w:rFonts w:ascii="Cambria Math" w:hAnsi="Cambria Math"/>
+          </w:rPr>
+          <m:t>h]</m:t>
+        </m:r>
       </m:oMath>
       <w:r>
         <w:tab/>
@@ -20945,6 +22193,36 @@
           </w:rPr>
           <m:t>0.0000006</m:t>
         </m:r>
+        <m:r>
+          <m:rPr>
+            <m:nor/>
+          </m:rPr>
+          <w:rPr>
+            <w:rFonts w:ascii="Arial" w:hAnsi="Arial" w:cs="Arial"/>
+          </w:rPr>
+          <m:t> </m:t>
+        </m:r>
+        <m:r>
+          <w:rPr>
+            <w:rFonts w:ascii="Cambria Math" w:hAnsi="Cambria Math"/>
+          </w:rPr>
+          <m:t>[1</m:t>
+        </m:r>
+        <m:r>
+          <m:rPr>
+            <m:sty m:val="p"/>
+          </m:rPr>
+          <w:rPr>
+            <w:rFonts w:ascii="Cambria Math" w:hAnsi="Cambria Math"/>
+          </w:rPr>
+          <m:t>/</m:t>
+        </m:r>
+        <m:r>
+          <w:rPr>
+            <w:rFonts w:ascii="Cambria Math" w:hAnsi="Cambria Math"/>
+          </w:rPr>
+          <m:t>h]</m:t>
+        </m:r>
       </m:oMath>
       <w:r>
         <w:tab/>
@@ -21101,6 +22379,36 @@
           </w:rPr>
           <m:t>0.0000600</m:t>
         </m:r>
+        <m:r>
+          <m:rPr>
+            <m:nor/>
+          </m:rPr>
+          <w:rPr>
+            <w:rFonts w:ascii="Arial" w:hAnsi="Arial" w:cs="Arial"/>
+          </w:rPr>
+          <m:t> </m:t>
+        </m:r>
+        <m:r>
+          <w:rPr>
+            <w:rFonts w:ascii="Cambria Math" w:hAnsi="Cambria Math"/>
+          </w:rPr>
+          <m:t>[1</m:t>
+        </m:r>
+        <m:r>
+          <m:rPr>
+            <m:sty m:val="p"/>
+          </m:rPr>
+          <w:rPr>
+            <w:rFonts w:ascii="Cambria Math" w:hAnsi="Cambria Math"/>
+          </w:rPr>
+          <m:t>/</m:t>
+        </m:r>
+        <m:r>
+          <w:rPr>
+            <w:rFonts w:ascii="Cambria Math" w:hAnsi="Cambria Math"/>
+          </w:rPr>
+          <m:t>h]</m:t>
+        </m:r>
       </m:oMath>
       <w:r>
         <w:tab/>
@@ -21257,6 +22565,36 @@
           </w:rPr>
           <m:t>0.0000012</m:t>
         </m:r>
+        <m:r>
+          <m:rPr>
+            <m:nor/>
+          </m:rPr>
+          <w:rPr>
+            <w:rFonts w:ascii="Arial" w:hAnsi="Arial" w:cs="Arial"/>
+          </w:rPr>
+          <m:t> </m:t>
+        </m:r>
+        <m:r>
+          <w:rPr>
+            <w:rFonts w:ascii="Cambria Math" w:hAnsi="Cambria Math"/>
+          </w:rPr>
+          <m:t>[1</m:t>
+        </m:r>
+        <m:r>
+          <m:rPr>
+            <m:sty m:val="p"/>
+          </m:rPr>
+          <w:rPr>
+            <w:rFonts w:ascii="Cambria Math" w:hAnsi="Cambria Math"/>
+          </w:rPr>
+          <m:t>/</m:t>
+        </m:r>
+        <m:r>
+          <w:rPr>
+            <w:rFonts w:ascii="Cambria Math" w:hAnsi="Cambria Math"/>
+          </w:rPr>
+          <m:t>h]</m:t>
+        </m:r>
       </m:oMath>
       <w:r>
         <w:tab/>
@@ -21413,6 +22751,36 @@
           </w:rPr>
           <m:t>0.0001000</m:t>
         </m:r>
+        <m:r>
+          <m:rPr>
+            <m:nor/>
+          </m:rPr>
+          <w:rPr>
+            <w:rFonts w:ascii="Arial" w:hAnsi="Arial" w:cs="Arial"/>
+          </w:rPr>
+          <m:t> </m:t>
+        </m:r>
+        <m:r>
+          <w:rPr>
+            <w:rFonts w:ascii="Cambria Math" w:hAnsi="Cambria Math"/>
+          </w:rPr>
+          <m:t>[1</m:t>
+        </m:r>
+        <m:r>
+          <m:rPr>
+            <m:sty m:val="p"/>
+          </m:rPr>
+          <w:rPr>
+            <w:rFonts w:ascii="Cambria Math" w:hAnsi="Cambria Math"/>
+          </w:rPr>
+          <m:t>/</m:t>
+        </m:r>
+        <m:r>
+          <w:rPr>
+            <w:rFonts w:ascii="Cambria Math" w:hAnsi="Cambria Math"/>
+          </w:rPr>
+          <m:t>h]</m:t>
+        </m:r>
       </m:oMath>
       <w:r>
         <w:tab/>
@@ -21569,6 +22937,36 @@
           </w:rPr>
           <m:t>0.0000018</m:t>
         </m:r>
+        <m:r>
+          <m:rPr>
+            <m:nor/>
+          </m:rPr>
+          <w:rPr>
+            <w:rFonts w:ascii="Arial" w:hAnsi="Arial" w:cs="Arial"/>
+          </w:rPr>
+          <m:t> </m:t>
+        </m:r>
+        <m:r>
+          <w:rPr>
+            <w:rFonts w:ascii="Cambria Math" w:hAnsi="Cambria Math"/>
+          </w:rPr>
+          <m:t>[1</m:t>
+        </m:r>
+        <m:r>
+          <m:rPr>
+            <m:sty m:val="p"/>
+          </m:rPr>
+          <w:rPr>
+            <w:rFonts w:ascii="Cambria Math" w:hAnsi="Cambria Math"/>
+          </w:rPr>
+          <m:t>/</m:t>
+        </m:r>
+        <m:r>
+          <w:rPr>
+            <w:rFonts w:ascii="Cambria Math" w:hAnsi="Cambria Math"/>
+          </w:rPr>
+          <m:t>h]</m:t>
+        </m:r>
       </m:oMath>
       <w:r>
         <w:tab/>
@@ -21724,6 +23122,36 @@
             <w:rFonts w:ascii="Cambria Math" w:eastAsiaTheme="minorEastAsia" w:hAnsi="Cambria Math"/>
           </w:rPr>
           <m:t>0.0001400</m:t>
+        </m:r>
+        <m:r>
+          <m:rPr>
+            <m:nor/>
+          </m:rPr>
+          <w:rPr>
+            <w:rFonts w:ascii="Arial" w:hAnsi="Arial" w:cs="Arial"/>
+          </w:rPr>
+          <m:t> </m:t>
+        </m:r>
+        <m:r>
+          <w:rPr>
+            <w:rFonts w:ascii="Cambria Math" w:hAnsi="Cambria Math"/>
+          </w:rPr>
+          <m:t>[1</m:t>
+        </m:r>
+        <m:r>
+          <m:rPr>
+            <m:sty m:val="p"/>
+          </m:rPr>
+          <w:rPr>
+            <w:rFonts w:ascii="Cambria Math" w:hAnsi="Cambria Math"/>
+          </w:rPr>
+          <m:t>/</m:t>
+        </m:r>
+        <m:r>
+          <w:rPr>
+            <w:rFonts w:ascii="Cambria Math" w:hAnsi="Cambria Math"/>
+          </w:rPr>
+          <m:t>h]</m:t>
         </m:r>
       </m:oMath>
       <w:r>
@@ -21884,6 +23312,36 @@
           </w:rPr>
           <m:t>0.0000024</m:t>
         </m:r>
+        <m:r>
+          <m:rPr>
+            <m:nor/>
+          </m:rPr>
+          <w:rPr>
+            <w:rFonts w:ascii="Arial" w:hAnsi="Arial" w:cs="Arial"/>
+          </w:rPr>
+          <m:t> </m:t>
+        </m:r>
+        <m:r>
+          <w:rPr>
+            <w:rFonts w:ascii="Cambria Math" w:hAnsi="Cambria Math"/>
+          </w:rPr>
+          <m:t>[1</m:t>
+        </m:r>
+        <m:r>
+          <m:rPr>
+            <m:sty m:val="p"/>
+          </m:rPr>
+          <w:rPr>
+            <w:rFonts w:ascii="Cambria Math" w:hAnsi="Cambria Math"/>
+          </w:rPr>
+          <m:t>/</m:t>
+        </m:r>
+        <m:r>
+          <w:rPr>
+            <w:rFonts w:ascii="Cambria Math" w:hAnsi="Cambria Math"/>
+          </w:rPr>
+          <m:t>h]</m:t>
+        </m:r>
       </m:oMath>
       <w:r>
         <w:tab/>
@@ -22061,16 +23519,37 @@
           <w:rPr>
             <w:rFonts w:ascii="Cambria Math" w:eastAsiaTheme="minorEastAsia" w:hAnsi="Cambria Math"/>
           </w:rPr>
-          <m:t>0.000</m:t>
+          <m:t>0.0001800</m:t>
+        </m:r>
+        <m:r>
+          <m:rPr>
+            <m:nor/>
+          </m:rPr>
+          <w:rPr>
+            <w:rFonts w:ascii="Arial" w:hAnsi="Arial" w:cs="Arial"/>
+          </w:rPr>
+          <m:t> </m:t>
+        </m:r>
+        <m:r>
+          <w:rPr>
+            <w:rFonts w:ascii="Cambria Math" w:hAnsi="Cambria Math"/>
+          </w:rPr>
+          <m:t>[1</m:t>
         </m:r>
         <m:r>
           <m:rPr>
             <m:sty m:val="p"/>
           </m:rPr>
           <w:rPr>
-            <w:rFonts w:ascii="Cambria Math" w:eastAsiaTheme="minorEastAsia" w:hAnsi="Cambria Math"/>
+            <w:rFonts w:ascii="Cambria Math" w:hAnsi="Cambria Math"/>
           </w:rPr>
-          <m:t>1800</m:t>
+          <m:t>/</m:t>
+        </m:r>
+        <m:r>
+          <w:rPr>
+            <w:rFonts w:ascii="Cambria Math" w:hAnsi="Cambria Math"/>
+          </w:rPr>
+          <m:t>h]</m:t>
         </m:r>
       </m:oMath>
       <w:r>
@@ -22144,16 +23623,7 @@
           <w:rPr>
             <w:rFonts w:ascii="Cambria Math" w:hAnsi="Cambria Math"/>
           </w:rPr>
-          <m:t>≈</m:t>
-        </m:r>
-        <m:r>
-          <m:rPr>
-            <m:sty m:val="p"/>
-          </m:rPr>
-          <w:rPr>
-            <w:rFonts w:ascii="Cambria Math" w:hAnsi="Cambria Math"/>
-          </w:rPr>
-          <m:t>0.97336</m:t>
+          <m:t>≈0.97336</m:t>
         </m:r>
       </m:oMath>
       <w:r>
@@ -22207,16 +23677,7 @@
           <w:rPr>
             <w:rFonts w:ascii="Cambria Math" w:hAnsi="Cambria Math"/>
           </w:rPr>
-          <m:t>(160)≈0.9</m:t>
-        </m:r>
-        <m:r>
-          <m:rPr>
-            <m:sty m:val="p"/>
-          </m:rPr>
-          <w:rPr>
-            <w:rFonts w:ascii="Cambria Math" w:hAnsi="Cambria Math"/>
-          </w:rPr>
-          <m:t>7161</m:t>
+          <m:t>(160)≈0.97161</m:t>
         </m:r>
       </m:oMath>
     </w:p>
@@ -23505,7 +24966,6 @@
           <w:sz w:val="24"/>
           <w:szCs w:val="24"/>
         </w:rPr>
-        <w:lastRenderedPageBreak/>
         <w:t xml:space="preserve">Funkcja niezawodności systemu z redundancją </w:t>
       </w:r>
       <w:proofErr w:type="spellStart"/>
@@ -24164,6 +25624,7 @@
         <w:rPr>
           <w:rFonts w:eastAsiaTheme="minorEastAsia"/>
         </w:rPr>
+        <w:lastRenderedPageBreak/>
         <w:t>Stąd</w:t>
       </w:r>
       <w:r>
@@ -24558,13 +26019,7 @@
                 <w:rPr>
                   <w:rFonts w:ascii="Cambria Math" w:hAnsi="Cambria Math"/>
                 </w:rPr>
-                <m:t xml:space="preserve"> </m:t>
-              </m:r>
-              <m:r>
-                <w:rPr>
-                  <w:rFonts w:ascii="Cambria Math" w:hAnsi="Cambria Math"/>
-                </w:rPr>
-                <m:t>R</m:t>
+                <m:t xml:space="preserve"> R</m:t>
               </m:r>
             </m:e>
             <m:sub>
@@ -24617,16 +26072,7 @@
             <w:rPr>
               <w:rFonts w:ascii="Arial" w:hAnsi="Arial" w:cs="Arial"/>
             </w:rPr>
-            <m:t xml:space="preserve"> </m:t>
-          </m:r>
-          <m:r>
-            <m:rPr>
-              <m:nor/>
-            </m:rPr>
-            <w:rPr>
-              <w:rFonts w:ascii="Arial" w:hAnsi="Arial" w:cs="Arial"/>
-            </w:rPr>
-            <m:t> </m:t>
+            <m:t xml:space="preserve">  </m:t>
           </m:r>
           <m:sSub>
             <m:sSubPr>
@@ -24721,19 +26167,7 @@
                 <w:rPr>
                   <w:rFonts w:ascii="Cambria Math" w:eastAsiaTheme="minorEastAsia" w:hAnsi="Cambria Math"/>
                 </w:rPr>
-                <m:t>1</m:t>
-              </m:r>
-              <m:r>
-                <w:rPr>
-                  <w:rFonts w:ascii="Cambria Math" w:eastAsiaTheme="minorEastAsia" w:hAnsi="Cambria Math"/>
-                </w:rPr>
-                <m:t>5</m:t>
-              </m:r>
-              <m:r>
-                <w:rPr>
-                  <w:rFonts w:ascii="Cambria Math" w:eastAsiaTheme="minorEastAsia" w:hAnsi="Cambria Math"/>
-                </w:rPr>
-                <m:t>0</m:t>
+                <m:t>150</m:t>
               </m:r>
             </m:e>
           </m:d>
@@ -24741,25 +26175,13 @@
             <w:rPr>
               <w:rFonts w:ascii="Cambria Math" w:eastAsiaTheme="minorEastAsia" w:hAnsi="Cambria Math"/>
             </w:rPr>
-            <m:t>=</m:t>
-          </m:r>
-          <m:r>
-            <w:rPr>
-              <w:rFonts w:ascii="Cambria Math" w:eastAsiaTheme="minorEastAsia" w:hAnsi="Cambria Math"/>
-            </w:rPr>
-            <m:t>(</m:t>
+            <m:t>=(</m:t>
           </m:r>
           <m:r>
             <w:rPr>
               <w:rFonts w:ascii="Cambria Math" w:hAnsi="Cambria Math"/>
             </w:rPr>
-            <m:t>0.99700</m:t>
-          </m:r>
-          <m:r>
-            <w:rPr>
-              <w:rFonts w:ascii="Cambria Math" w:hAnsi="Cambria Math"/>
-            </w:rPr>
-            <m:t>+</m:t>
+            <m:t>0.99700+</m:t>
           </m:r>
           <m:r>
             <m:rPr>
@@ -24768,7 +26190,13 @@
             <w:rPr>
               <w:rFonts w:ascii="Cambria Math" w:hAnsi="Cambria Math"/>
             </w:rPr>
-            <m:t>0.97336</m:t>
+            <m:t>0.97336-</m:t>
+          </m:r>
+          <m:r>
+            <w:rPr>
+              <w:rFonts w:ascii="Cambria Math" w:hAnsi="Cambria Math"/>
+            </w:rPr>
+            <m:t>0.99700⋅</m:t>
           </m:r>
           <m:r>
             <m:rPr>
@@ -24777,43 +26205,13 @@
             <w:rPr>
               <w:rFonts w:ascii="Cambria Math" w:hAnsi="Cambria Math"/>
             </w:rPr>
-            <m:t>-</m:t>
+            <m:t>0.97336)</m:t>
           </m:r>
           <m:r>
             <w:rPr>
               <w:rFonts w:ascii="Cambria Math" w:hAnsi="Cambria Math"/>
             </w:rPr>
-            <m:t>0.99700⋅</m:t>
-          </m:r>
-          <m:r>
-            <m:rPr>
-              <m:sty m:val="p"/>
-            </m:rPr>
-            <w:rPr>
-              <w:rFonts w:ascii="Cambria Math" w:hAnsi="Cambria Math"/>
-            </w:rPr>
-            <m:t>0.97336</m:t>
-          </m:r>
-          <m:r>
-            <m:rPr>
-              <m:sty m:val="p"/>
-            </m:rPr>
-            <w:rPr>
-              <w:rFonts w:ascii="Cambria Math" w:hAnsi="Cambria Math"/>
-            </w:rPr>
-            <m:t>)</m:t>
-          </m:r>
-          <m:r>
-            <w:rPr>
-              <w:rFonts w:ascii="Cambria Math" w:hAnsi="Cambria Math"/>
-            </w:rPr>
-            <m:t>⋅</m:t>
-          </m:r>
-          <m:r>
-            <w:rPr>
-              <w:rFonts w:ascii="Cambria Math" w:hAnsi="Cambria Math"/>
-            </w:rPr>
-            <m:t>0.98659⋅</m:t>
+            <m:t>⋅0.98659⋅</m:t>
           </m:r>
           <m:d>
             <m:dPr>
@@ -24829,19 +26227,7 @@
                 <w:rPr>
                   <w:rFonts w:ascii="Cambria Math" w:hAnsi="Cambria Math"/>
                 </w:rPr>
-                <m:t>0.99104+0.97336-0.97336</m:t>
-              </m:r>
-              <m:r>
-                <w:rPr>
-                  <w:rFonts w:ascii="Cambria Math" w:hAnsi="Cambria Math"/>
-                </w:rPr>
-                <m:t>⋅</m:t>
-              </m:r>
-              <m:r>
-                <w:rPr>
-                  <w:rFonts w:ascii="Cambria Math" w:hAnsi="Cambria Math"/>
-                </w:rPr>
-                <m:t>0.99104</m:t>
+                <m:t>0.99104+0.97336-0.97336⋅0.99104</m:t>
               </m:r>
             </m:e>
           </m:d>
@@ -24849,19 +26235,7 @@
             <w:rPr>
               <w:rFonts w:ascii="Cambria Math" w:hAnsi="Cambria Math"/>
             </w:rPr>
-            <m:t>⋅0.98511⋅0.96031⋅0.97922⋅0.94743≈</m:t>
-          </m:r>
-          <m:r>
-            <w:rPr>
-              <w:rFonts w:ascii="Cambria Math" w:hAnsi="Cambria Math"/>
-            </w:rPr>
-            <m:t>0.8656</m:t>
-          </m:r>
-          <m:r>
-            <w:rPr>
-              <w:rFonts w:ascii="Cambria Math" w:hAnsi="Cambria Math"/>
-            </w:rPr>
-            <m:t>1</m:t>
+            <m:t>⋅0.98511⋅0.96031⋅0.97922⋅0.94743≈0.86561</m:t>
           </m:r>
         </m:oMath>
       </m:oMathPara>
@@ -24995,13 +26369,7 @@
             <w:rPr>
               <w:rFonts w:ascii="Cambria Math" w:eastAsiaTheme="minorEastAsia" w:hAnsi="Cambria Math"/>
             </w:rPr>
-            <m:t>=</m:t>
-          </m:r>
-          <m:r>
-            <w:rPr>
-              <w:rFonts w:ascii="Cambria Math" w:eastAsiaTheme="minorEastAsia" w:hAnsi="Cambria Math"/>
-            </w:rPr>
-            <m:t>(</m:t>
+            <m:t>=(</m:t>
           </m:r>
           <m:r>
             <m:rPr>
@@ -25025,7 +26393,13 @@
             <w:rPr>
               <w:rFonts w:ascii="Cambria Math" w:hAnsi="Cambria Math"/>
             </w:rPr>
-            <m:t>0.9</m:t>
+            <m:t>0.97161</m:t>
+          </m:r>
+          <m:r>
+            <w:rPr>
+              <w:rFonts w:ascii="Cambria Math" w:eastAsiaTheme="minorEastAsia" w:hAnsi="Cambria Math"/>
+            </w:rPr>
+            <m:t>-⋅</m:t>
           </m:r>
           <m:r>
             <m:rPr>
@@ -25034,13 +26408,7 @@
             <w:rPr>
               <w:rFonts w:ascii="Cambria Math" w:hAnsi="Cambria Math"/>
             </w:rPr>
-            <m:t>7161</m:t>
-          </m:r>
-          <m:r>
-            <w:rPr>
-              <w:rFonts w:ascii="Cambria Math" w:eastAsiaTheme="minorEastAsia" w:hAnsi="Cambria Math"/>
-            </w:rPr>
-            <m:t>-</m:t>
+            <m:t>0.99681</m:t>
           </m:r>
           <m:r>
             <w:rPr>
@@ -25055,13 +26423,13 @@
             <w:rPr>
               <w:rFonts w:ascii="Cambria Math" w:hAnsi="Cambria Math"/>
             </w:rPr>
-            <m:t>0.99681</m:t>
+            <m:t>0.97161</m:t>
           </m:r>
           <m:r>
             <w:rPr>
               <w:rFonts w:ascii="Cambria Math" w:eastAsiaTheme="minorEastAsia" w:hAnsi="Cambria Math"/>
             </w:rPr>
-            <m:t>⋅</m:t>
+            <m:t>)⋅</m:t>
           </m:r>
           <m:r>
             <m:rPr>
@@ -25070,7 +26438,85 @@
             <w:rPr>
               <w:rFonts w:ascii="Cambria Math" w:hAnsi="Cambria Math"/>
             </w:rPr>
-            <m:t>0.9</m:t>
+            <m:t>0.98476</m:t>
+          </m:r>
+          <m:r>
+            <w:rPr>
+              <w:rFonts w:ascii="Cambria Math" w:eastAsiaTheme="minorEastAsia" w:hAnsi="Cambria Math"/>
+            </w:rPr>
+            <m:t>⋅</m:t>
+          </m:r>
+          <m:d>
+            <m:dPr>
+              <m:ctrlPr>
+                <w:rPr>
+                  <w:rFonts w:ascii="Cambria Math" w:eastAsiaTheme="minorEastAsia" w:hAnsi="Cambria Math"/>
+                  <w:i/>
+                </w:rPr>
+              </m:ctrlPr>
+            </m:dPr>
+            <m:e>
+              <m:r>
+                <m:rPr>
+                  <m:sty m:val="p"/>
+                </m:rPr>
+                <w:rPr>
+                  <w:rFonts w:ascii="Cambria Math" w:hAnsi="Cambria Math"/>
+                </w:rPr>
+                <m:t>0.99045</m:t>
+              </m:r>
+              <m:r>
+                <w:rPr>
+                  <w:rFonts w:ascii="Cambria Math" w:eastAsiaTheme="minorEastAsia" w:hAnsi="Cambria Math"/>
+                </w:rPr>
+                <m:t>+</m:t>
+              </m:r>
+              <m:r>
+                <m:rPr>
+                  <m:sty m:val="p"/>
+                </m:rPr>
+                <w:rPr>
+                  <w:rFonts w:ascii="Cambria Math" w:hAnsi="Cambria Math"/>
+                </w:rPr>
+                <m:t>0.96975</m:t>
+              </m:r>
+              <m:r>
+                <w:rPr>
+                  <w:rFonts w:ascii="Cambria Math" w:eastAsiaTheme="minorEastAsia" w:hAnsi="Cambria Math"/>
+                </w:rPr>
+                <m:t>-</m:t>
+              </m:r>
+              <m:r>
+                <m:rPr>
+                  <m:sty m:val="p"/>
+                </m:rPr>
+                <w:rPr>
+                  <w:rFonts w:ascii="Cambria Math" w:hAnsi="Cambria Math"/>
+                </w:rPr>
+                <m:t>0.96975</m:t>
+              </m:r>
+              <m:r>
+                <w:rPr>
+                  <w:rFonts w:ascii="Cambria Math" w:eastAsiaTheme="minorEastAsia" w:hAnsi="Cambria Math"/>
+                </w:rPr>
+                <m:t>*</m:t>
+              </m:r>
+              <m:r>
+                <m:rPr>
+                  <m:sty m:val="p"/>
+                </m:rPr>
+                <w:rPr>
+                  <w:rFonts w:ascii="Cambria Math" w:hAnsi="Cambria Math"/>
+                </w:rPr>
+                <m:t>0.99045</m:t>
+              </m:r>
+            </m:e>
+          </m:d>
+          <m:r>
+            <w:rPr>
+              <w:rFonts w:ascii="Cambria Math" w:eastAsiaTheme="minorEastAsia" w:hAnsi="Cambria Math"/>
+            </w:rPr>
+            <m:t>⋅</m:t>
           </m:r>
           <m:r>
             <m:rPr>
@@ -25079,13 +26525,7 @@
             <w:rPr>
               <w:rFonts w:ascii="Cambria Math" w:hAnsi="Cambria Math"/>
             </w:rPr>
-            <m:t>7161</m:t>
-          </m:r>
-          <m:r>
-            <w:rPr>
-              <w:rFonts w:ascii="Cambria Math" w:eastAsiaTheme="minorEastAsia" w:hAnsi="Cambria Math"/>
-            </w:rPr>
-            <m:t>)</m:t>
+            <m:t>0.98413</m:t>
           </m:r>
           <m:r>
             <w:rPr>
@@ -25100,80 +26540,8 @@
             <w:rPr>
               <w:rFonts w:ascii="Cambria Math" w:hAnsi="Cambria Math"/>
             </w:rPr>
-            <m:t>0.98476</m:t>
-          </m:r>
-          <m:r>
-            <w:rPr>
-              <w:rFonts w:ascii="Cambria Math" w:eastAsiaTheme="minorEastAsia" w:hAnsi="Cambria Math"/>
-            </w:rPr>
-            <m:t>⋅</m:t>
-          </m:r>
-          <m:d>
-            <m:dPr>
-              <m:ctrlPr>
-                <w:rPr>
-                  <w:rFonts w:ascii="Cambria Math" w:eastAsiaTheme="minorEastAsia" w:hAnsi="Cambria Math"/>
-                  <w:i/>
-                </w:rPr>
-              </m:ctrlPr>
-            </m:dPr>
-            <m:e>
-              <m:r>
-                <m:rPr>
-                  <m:sty m:val="p"/>
-                </m:rPr>
-                <w:rPr>
-                  <w:rFonts w:ascii="Cambria Math" w:hAnsi="Cambria Math"/>
-                </w:rPr>
-                <m:t>0.99045</m:t>
-              </m:r>
-              <m:r>
-                <w:rPr>
-                  <w:rFonts w:ascii="Cambria Math" w:eastAsiaTheme="minorEastAsia" w:hAnsi="Cambria Math"/>
-                </w:rPr>
-                <m:t>+</m:t>
-              </m:r>
-              <m:r>
-                <m:rPr>
-                  <m:sty m:val="p"/>
-                </m:rPr>
-                <w:rPr>
-                  <w:rFonts w:ascii="Cambria Math" w:hAnsi="Cambria Math"/>
-                </w:rPr>
-                <m:t>0.96975</m:t>
-              </m:r>
-              <m:r>
-                <w:rPr>
-                  <w:rFonts w:ascii="Cambria Math" w:eastAsiaTheme="minorEastAsia" w:hAnsi="Cambria Math"/>
-                </w:rPr>
-                <m:t>-</m:t>
-              </m:r>
-              <m:r>
-                <m:rPr>
-                  <m:sty m:val="p"/>
-                </m:rPr>
-                <w:rPr>
-                  <w:rFonts w:ascii="Cambria Math" w:hAnsi="Cambria Math"/>
-                </w:rPr>
-                <m:t>0.96975</m:t>
-              </m:r>
-              <m:r>
-                <w:rPr>
-                  <w:rFonts w:ascii="Cambria Math" w:eastAsiaTheme="minorEastAsia" w:hAnsi="Cambria Math"/>
-                </w:rPr>
-                <m:t>*</m:t>
-              </m:r>
-              <m:r>
-                <m:rPr>
-                  <m:sty m:val="p"/>
-                </m:rPr>
-                <w:rPr>
-                  <w:rFonts w:ascii="Cambria Math" w:hAnsi="Cambria Math"/>
-                </w:rPr>
-                <m:t>0.99045</m:t>
-              </m:r>
-            </m:e>
-          </m:d>
+            <m:t>0.95497</m:t>
+          </m:r>
           <m:r>
             <w:rPr>
               <w:rFonts w:ascii="Cambria Math" w:eastAsiaTheme="minorEastAsia" w:hAnsi="Cambria Math"/>
@@ -25187,7 +26555,7 @@
             <w:rPr>
               <w:rFonts w:ascii="Cambria Math" w:hAnsi="Cambria Math"/>
             </w:rPr>
-            <m:t>0.98413</m:t>
+            <m:t>0.97785</m:t>
           </m:r>
           <m:r>
             <w:rPr>
@@ -25202,55 +26570,13 @@
             <w:rPr>
               <w:rFonts w:ascii="Cambria Math" w:hAnsi="Cambria Math"/>
             </w:rPr>
-            <m:t>0.95497</m:t>
+            <m:t>0.94041</m:t>
           </m:r>
           <m:r>
             <w:rPr>
               <w:rFonts w:ascii="Cambria Math" w:eastAsiaTheme="minorEastAsia" w:hAnsi="Cambria Math"/>
             </w:rPr>
-            <m:t>⋅</m:t>
-          </m:r>
-          <m:r>
-            <m:rPr>
-              <m:sty m:val="p"/>
-            </m:rPr>
-            <w:rPr>
-              <w:rFonts w:ascii="Cambria Math" w:hAnsi="Cambria Math"/>
-            </w:rPr>
-            <m:t>0.97785</m:t>
-          </m:r>
-          <m:r>
-            <w:rPr>
-              <w:rFonts w:ascii="Cambria Math" w:eastAsiaTheme="minorEastAsia" w:hAnsi="Cambria Math"/>
-            </w:rPr>
-            <m:t>⋅</m:t>
-          </m:r>
-          <m:r>
-            <m:rPr>
-              <m:sty m:val="p"/>
-            </m:rPr>
-            <w:rPr>
-              <w:rFonts w:ascii="Cambria Math" w:hAnsi="Cambria Math"/>
-            </w:rPr>
-            <m:t>0.94041</m:t>
-          </m:r>
-          <m:r>
-            <w:rPr>
-              <w:rFonts w:ascii="Cambria Math" w:eastAsiaTheme="minorEastAsia" w:hAnsi="Cambria Math"/>
-            </w:rPr>
-            <m:t>≈</m:t>
-          </m:r>
-          <m:r>
-            <w:rPr>
-              <w:rFonts w:ascii="Cambria Math" w:eastAsiaTheme="minorEastAsia" w:hAnsi="Cambria Math"/>
-            </w:rPr>
-            <m:t>0.8507</m:t>
-          </m:r>
-          <m:r>
-            <w:rPr>
-              <w:rFonts w:ascii="Cambria Math" w:eastAsiaTheme="minorEastAsia" w:hAnsi="Cambria Math"/>
-            </w:rPr>
-            <m:t>3</m:t>
+            <m:t>≈0.85073</m:t>
           </m:r>
         </m:oMath>
       </m:oMathPara>
@@ -25443,31 +26769,13 @@
                 <w:rPr>
                   <w:rFonts w:ascii="Cambria Math" w:hAnsi="Cambria Math"/>
                 </w:rPr>
-                <m:t>0.8656</m:t>
-              </m:r>
-              <m:r>
-                <w:rPr>
-                  <w:rFonts w:ascii="Cambria Math" w:hAnsi="Cambria Math"/>
-                </w:rPr>
-                <m:t>1</m:t>
-              </m:r>
-              <m:r>
-                <w:rPr>
-                  <w:rFonts w:ascii="Cambria Math" w:hAnsi="Cambria Math"/>
-                </w:rPr>
-                <m:t>-</m:t>
-              </m:r>
-              <m:r>
-                <w:rPr>
-                  <w:rFonts w:ascii="Cambria Math" w:eastAsiaTheme="minorEastAsia" w:hAnsi="Cambria Math"/>
-                </w:rPr>
-                <m:t>0.8507</m:t>
-              </m:r>
-              <m:r>
-                <w:rPr>
-                  <w:rFonts w:ascii="Cambria Math" w:eastAsiaTheme="minorEastAsia" w:hAnsi="Cambria Math"/>
-                </w:rPr>
-                <m:t>3</m:t>
+                <m:t>0.86561-</m:t>
+              </m:r>
+              <m:r>
+                <w:rPr>
+                  <w:rFonts w:ascii="Cambria Math" w:eastAsiaTheme="minorEastAsia" w:hAnsi="Cambria Math"/>
+                </w:rPr>
+                <m:t>0.85073</m:t>
               </m:r>
             </m:e>
           </m:d>
@@ -25475,13 +26783,7 @@
             <w:rPr>
               <w:rFonts w:ascii="Cambria Math" w:hAnsi="Cambria Math"/>
             </w:rPr>
-            <m:t>≈</m:t>
-          </m:r>
-          <m:r>
-            <w:rPr>
-              <w:rFonts w:ascii="Cambria Math" w:hAnsi="Cambria Math"/>
-            </w:rPr>
-            <m:t>0.98512</m:t>
+            <m:t>≈0.98512</m:t>
           </m:r>
         </m:oMath>
       </m:oMathPara>
@@ -26441,22 +27743,16 @@
                 <w:rPr>
                   <w:rFonts w:ascii="Cambria Math" w:hAnsi="Cambria Math"/>
                 </w:rPr>
-                <m:t>dt</m:t>
-              </m:r>
-              <m:r>
-                <w:rPr>
-                  <w:rFonts w:ascii="Cambria Math" w:hAnsi="Cambria Math"/>
-                </w:rPr>
-                <m:t>≈</m:t>
-              </m:r>
-              <m:r>
-                <w:rPr>
-                  <w:rFonts w:ascii="Cambria Math" w:hAnsi="Cambria Math"/>
-                </w:rPr>
-                <m:t>379.47233</m:t>
+                <m:t>dt≈379.47233</m:t>
               </m:r>
             </m:e>
           </m:nary>
+          <m:r>
+            <w:rPr>
+              <w:rFonts w:ascii="Cambria Math" w:hAnsi="Cambria Math"/>
+            </w:rPr>
+            <m:t>h</m:t>
+          </m:r>
         </m:oMath>
       </m:oMathPara>
     </w:p>
@@ -26652,13 +27948,7 @@
             <w:rPr>
               <w:rFonts w:ascii="Cambria Math" w:eastAsiaTheme="minorEastAsia" w:hAnsi="Cambria Math"/>
             </w:rPr>
-            <m:t>,</m:t>
-          </m:r>
-          <m:r>
-            <w:rPr>
-              <w:rFonts w:ascii="Cambria Math" w:eastAsiaTheme="minorEastAsia" w:hAnsi="Cambria Math"/>
-            </w:rPr>
-            <m:t xml:space="preserve">  </m:t>
+            <m:t xml:space="preserve">,  </m:t>
           </m:r>
           <m:sSub>
             <m:sSubPr>
@@ -26774,13 +28064,7 @@
             <w:rPr>
               <w:rFonts w:ascii="Cambria Math" w:eastAsiaTheme="minorEastAsia" w:hAnsi="Cambria Math"/>
             </w:rPr>
-            <m:t>,</m:t>
-          </m:r>
-          <m:r>
-            <w:rPr>
-              <w:rFonts w:ascii="Cambria Math" w:eastAsiaTheme="minorEastAsia" w:hAnsi="Cambria Math"/>
-            </w:rPr>
-            <m:t xml:space="preserve">  </m:t>
+            <m:t xml:space="preserve">,  </m:t>
           </m:r>
           <m:sSub>
             <m:sSubPr>
@@ -26941,13 +28225,7 @@
             <w:rPr>
               <w:rFonts w:ascii="Cambria Math" w:eastAsiaTheme="minorEastAsia" w:hAnsi="Cambria Math"/>
             </w:rPr>
-            <m:t>,</m:t>
-          </m:r>
-          <m:r>
-            <w:rPr>
-              <w:rFonts w:ascii="Cambria Math" w:eastAsiaTheme="minorEastAsia" w:hAnsi="Cambria Math"/>
-            </w:rPr>
-            <m:t xml:space="preserve">  </m:t>
+            <m:t xml:space="preserve">,  </m:t>
           </m:r>
           <m:sSub>
             <m:sSubPr>
@@ -27069,9 +28347,11 @@
             <m:t>.</m:t>
           </m:r>
           <m:r>
+            <m:rPr>
+              <m:sty m:val="p"/>
+            </m:rPr>
             <w:rPr>
               <w:rFonts w:eastAsiaTheme="minorEastAsia"/>
-              <w:bCs/>
             </w:rPr>
             <w:br/>
           </m:r>
@@ -27481,7 +28761,35 @@
           <w:rFonts w:eastAsiaTheme="minorEastAsia"/>
           <w:bCs/>
         </w:rPr>
-        <w:t>Wzrost niezawodności w przedziale czasu (150, 160) o ok. 0.012%</w:t>
+        <w:t>Wzrost niezawodności w przedziale czasu (150</w:t>
+      </w:r>
+      <w:r>
+        <w:rPr>
+          <w:rFonts w:eastAsiaTheme="minorEastAsia"/>
+          <w:bCs/>
+        </w:rPr>
+        <w:t>h</w:t>
+      </w:r>
+      <w:r>
+        <w:rPr>
+          <w:rFonts w:eastAsiaTheme="minorEastAsia"/>
+          <w:bCs/>
+        </w:rPr>
+        <w:t>, 160</w:t>
+      </w:r>
+      <w:r>
+        <w:rPr>
+          <w:rFonts w:eastAsiaTheme="minorEastAsia"/>
+          <w:bCs/>
+        </w:rPr>
+        <w:t>h</w:t>
+      </w:r>
+      <w:r>
+        <w:rPr>
+          <w:rFonts w:eastAsiaTheme="minorEastAsia"/>
+          <w:bCs/>
+        </w:rPr>
+        <w:t>) o ok. 0.012%</w:t>
       </w:r>
     </w:p>
     <w:p>
@@ -29074,13 +30382,7 @@
             <w:rPr>
               <w:rFonts w:ascii="Cambria Math" w:eastAsiaTheme="minorEastAsia" w:hAnsi="Cambria Math"/>
             </w:rPr>
-            <m:t>=</m:t>
-          </m:r>
-          <m:r>
-            <w:rPr>
-              <w:rFonts w:ascii="Cambria Math" w:eastAsiaTheme="minorEastAsia" w:hAnsi="Cambria Math"/>
-            </w:rPr>
-            <m:t>1+</m:t>
+            <m:t>=1+</m:t>
           </m:r>
           <m:sSup>
             <m:sSupPr>
@@ -29278,6 +30580,12 @@
       <w:r>
         <w:rPr>
           <w:rFonts w:eastAsiaTheme="minorEastAsia"/>
+        </w:rPr>
+        <w:t xml:space="preserve"> </w:t>
+      </w:r>
+      <w:r>
+        <w:rPr>
+          <w:rFonts w:eastAsiaTheme="minorEastAsia"/>
           <w:bCs/>
         </w:rPr>
         <w:t xml:space="preserve">dla którego </w:t>
@@ -29310,7 +30618,21 @@
           <w:rFonts w:eastAsiaTheme="minorEastAsia"/>
           <w:bCs/>
         </w:rPr>
-        <w:t>), liczymy pochodną i przyrównujemy do zera:</w:t>
+        <w:t>), liczymy pochodną i</w:t>
+      </w:r>
+      <w:r>
+        <w:rPr>
+          <w:rFonts w:eastAsiaTheme="minorEastAsia"/>
+          <w:bCs/>
+        </w:rPr>
+        <w:t> </w:t>
+      </w:r>
+      <w:r>
+        <w:rPr>
+          <w:rFonts w:eastAsiaTheme="minorEastAsia"/>
+          <w:bCs/>
+        </w:rPr>
+        <w:t>przyrównujemy do zera:</w:t>
       </w:r>
     </w:p>
     <w:p>
@@ -30279,6 +31601,16 @@
               <w:bCs/>
             </w:rPr>
             <m:t> </m:t>
+          </m:r>
+          <m:r>
+            <m:rPr>
+              <m:nor/>
+            </m:rPr>
+            <w:rPr>
+              <w:rFonts w:ascii="Cambria Math" w:eastAsiaTheme="minorEastAsia" w:hAnsi="Arial" w:cs="Arial"/>
+              <w:bCs/>
+            </w:rPr>
+            <m:t>[h]</m:t>
           </m:r>
         </m:oMath>
       </m:oMathPara>
@@ -30767,7 +32099,17 @@
               <w:rFonts w:eastAsiaTheme="minorEastAsia"/>
               <w:bCs/>
             </w:rPr>
-            <m:t xml:space="preserve"> sekund</m:t>
+            <m:t xml:space="preserve"> </m:t>
+          </m:r>
+          <m:r>
+            <m:rPr>
+              <m:nor/>
+            </m:rPr>
+            <w:rPr>
+              <w:rFonts w:ascii="Cambria Math" w:eastAsiaTheme="minorEastAsia"/>
+              <w:bCs/>
+            </w:rPr>
+            <m:t>h</m:t>
           </m:r>
         </m:oMath>
       </m:oMathPara>
@@ -30797,26 +32139,49 @@
           <w:rFonts w:eastAsiaTheme="minorEastAsia"/>
           <w:bCs/>
         </w:rPr>
-        <w:t>Czas po jakim system z redundancją osiągnie najwyższą korzyść z redundancji to ok. 5889.15 sekund, czyli ok. 1,636h.</w:t>
-      </w:r>
-    </w:p>
-    <w:p>
-      <w:pPr>
-        <w:pStyle w:val="Nagwek2"/>
-        <w:spacing w:before="0"/>
-        <w:rPr>
-          <w:sz w:val="28"/>
-          <w:szCs w:val="28"/>
-        </w:rPr>
-      </w:pPr>
-      <w:r>
-        <w:rPr>
-          <w:sz w:val="28"/>
-          <w:szCs w:val="28"/>
-        </w:rPr>
-        <w:lastRenderedPageBreak/>
-        <w:t>Obliczenia korzyści redundancji</w:t>
-      </w:r>
+        <w:t xml:space="preserve">Czas po jakim system z redundancją osiągnie najwyższą korzyść z redundancji to ok. 5889.15 </w:t>
+      </w:r>
+      <w:r>
+        <w:rPr>
+          <w:rFonts w:eastAsiaTheme="minorEastAsia"/>
+          <w:bCs/>
+        </w:rPr>
+        <w:t>godzin.</w:t>
+      </w:r>
+    </w:p>
+    <w:p>
+      <w:pPr>
+        <w:pStyle w:val="Akapitzlist"/>
+        <w:ind w:left="284"/>
+        <w:jc w:val="both"/>
+        <w:rPr>
+          <w:rFonts w:eastAsiaTheme="minorEastAsia"/>
+          <w:bCs/>
+        </w:rPr>
+      </w:pPr>
+    </w:p>
+    <w:p>
+      <w:pPr>
+        <w:pStyle w:val="Nagwek1"/>
+        <w:spacing w:after="0"/>
+      </w:pPr>
+      <w:r>
+        <w:t xml:space="preserve">System z redundancją elementu nr </w:t>
+      </w:r>
+      <w:r>
+        <w:t>2</w:t>
+      </w:r>
+    </w:p>
+    <w:p>
+      <w:pPr>
+        <w:pStyle w:val="Akapitzlist"/>
+        <w:ind w:left="284"/>
+        <w:jc w:val="both"/>
+        <w:rPr>
+          <w:rFonts w:eastAsiaTheme="minorEastAsia"/>
+          <w:bCs/>
+        </w:rPr>
+      </w:pPr>
     </w:p>
     <w:sectPr>
       <w:pgSz w:w="11906" w:h="16838"/>
@@ -38501,6 +39866,7 @@
   <w:style w:type="character" w:default="1" w:styleId="Domylnaczcionkaakapitu">
     <w:name w:val="Default Paragraph Font"/>
     <w:uiPriority w:val="1"/>
+    <w:semiHidden/>
     <w:unhideWhenUsed/>
   </w:style>
   <w:style w:type="table" w:default="1" w:styleId="Standardowy">

</xml_diff>